<commit_message>
cadals magic is complit, need to describe their realm
</commit_message>
<xml_diff>
--- a/летопись Стигии.docx
+++ b/летопись Стигии.docx
@@ -70,17 +70,8 @@
           <w:sz w:val="24"/>
           <w:szCs w:val="24"/>
         </w:rPr>
-        <w:t xml:space="preserve">о так много, что они смогли объединиться в одну большую сущность. Так родилось </w:t>
-      </w:r>
-      <w:proofErr w:type="spellStart"/>
-      <w:r>
-        <w:rPr>
-          <w:sz w:val="24"/>
-          <w:szCs w:val="24"/>
-        </w:rPr>
-        <w:t>Айгне</w:t>
-      </w:r>
-      <w:proofErr w:type="spellEnd"/>
+        <w:t>о так много, что они смогли объединиться в одну большую сущность. Так родилось Айгне</w:t>
+      </w:r>
       <w:r>
         <w:rPr>
           <w:sz w:val="24"/>
@@ -103,21 +94,12 @@
           <w:szCs w:val="24"/>
         </w:rPr>
       </w:pPr>
-      <w:proofErr w:type="spellStart"/>
-      <w:r>
-        <w:rPr>
-          <w:sz w:val="24"/>
-          <w:szCs w:val="24"/>
-        </w:rPr>
-        <w:t>Айгне</w:t>
-      </w:r>
-      <w:proofErr w:type="spellEnd"/>
-      <w:r>
-        <w:rPr>
-          <w:sz w:val="24"/>
-          <w:szCs w:val="24"/>
-        </w:rPr>
-        <w:t xml:space="preserve"> смогло изолировать большую</w:t>
+      <w:r>
+        <w:rPr>
+          <w:sz w:val="24"/>
+          <w:szCs w:val="24"/>
+        </w:rPr>
+        <w:t>Айгне смогло изолировать большую</w:t>
       </w:r>
       <w:r>
         <w:rPr>
@@ -138,23 +120,7 @@
           <w:sz w:val="24"/>
           <w:szCs w:val="24"/>
         </w:rPr>
-        <w:t xml:space="preserve"> Пустой порядок был крайне уязвим, </w:t>
-      </w:r>
-      <w:proofErr w:type="spellStart"/>
-      <w:r>
-        <w:rPr>
-          <w:sz w:val="24"/>
-          <w:szCs w:val="24"/>
-        </w:rPr>
-        <w:t>Айгне</w:t>
-      </w:r>
-      <w:proofErr w:type="spellEnd"/>
-      <w:r>
-        <w:rPr>
-          <w:sz w:val="24"/>
-          <w:szCs w:val="24"/>
-        </w:rPr>
-        <w:t xml:space="preserve"> не раз наблюдало, как от </w:t>
+        <w:t xml:space="preserve"> Пустой порядок был крайне уязвим, Айгне не раз наблюдало, как от </w:t>
       </w:r>
       <w:r>
         <w:rPr>
@@ -183,33 +149,8 @@
           <w:sz w:val="24"/>
           <w:szCs w:val="24"/>
         </w:rPr>
-        <w:t xml:space="preserve">Тогда </w:t>
-      </w:r>
-      <w:proofErr w:type="spellStart"/>
-      <w:r>
-        <w:rPr>
-          <w:sz w:val="24"/>
-          <w:szCs w:val="24"/>
-        </w:rPr>
-        <w:t>Айгне</w:t>
-      </w:r>
-      <w:proofErr w:type="spellEnd"/>
-      <w:r>
-        <w:rPr>
-          <w:sz w:val="24"/>
-          <w:szCs w:val="24"/>
-        </w:rPr>
-        <w:t xml:space="preserve"> решило дать материи форму. После многих попыток, наконец, была создана </w:t>
-      </w:r>
-      <w:proofErr w:type="spellStart"/>
-      <w:r>
-        <w:rPr>
-          <w:sz w:val="24"/>
-          <w:szCs w:val="24"/>
-        </w:rPr>
-        <w:t>Стигия</w:t>
-      </w:r>
-      <w:proofErr w:type="spellEnd"/>
+        <w:t>Тогда Айгне решило дать материи форму. После многих попыток, наконец, была создана Стигия</w:t>
+      </w:r>
       <w:r>
         <w:rPr>
           <w:sz w:val="24"/>
@@ -307,23 +248,7 @@
           <w:sz w:val="24"/>
           <w:szCs w:val="24"/>
         </w:rPr>
-        <w:t xml:space="preserve">Это не могло не привлечь внимание </w:t>
-      </w:r>
-      <w:proofErr w:type="spellStart"/>
-      <w:r>
-        <w:rPr>
-          <w:sz w:val="24"/>
-          <w:szCs w:val="24"/>
-        </w:rPr>
-        <w:t>Айгне</w:t>
-      </w:r>
-      <w:proofErr w:type="spellEnd"/>
-      <w:r>
-        <w:rPr>
-          <w:sz w:val="24"/>
-          <w:szCs w:val="24"/>
-        </w:rPr>
-        <w:t xml:space="preserve">. </w:t>
+        <w:t xml:space="preserve">Это не могло не привлечь внимание Айгне. </w:t>
       </w:r>
       <w:r>
         <w:rPr>
@@ -424,21 +349,12 @@
         </w:rPr>
         <w:t xml:space="preserve">На заре цивилизации </w:t>
       </w:r>
-      <w:proofErr w:type="spellStart"/>
-      <w:r>
-        <w:rPr>
-          <w:sz w:val="24"/>
-          <w:szCs w:val="24"/>
-        </w:rPr>
-        <w:t>кадалы</w:t>
-      </w:r>
-      <w:proofErr w:type="spellEnd"/>
-      <w:r>
-        <w:rPr>
-          <w:sz w:val="24"/>
-          <w:szCs w:val="24"/>
-        </w:rPr>
-        <w:t xml:space="preserve"> – как начала называть себя раса – объединялись в племена. </w:t>
+      <w:r>
+        <w:rPr>
+          <w:sz w:val="24"/>
+          <w:szCs w:val="24"/>
+        </w:rPr>
+        <w:t xml:space="preserve">кадалы – как начала называть себя раса – объединялись в племена. </w:t>
       </w:r>
       <w:r>
         <w:rPr>
@@ -452,30 +368,14 @@
           <w:sz w:val="24"/>
           <w:szCs w:val="24"/>
         </w:rPr>
-        <w:t xml:space="preserve">, находившиеся в центральных широтах, с умеренным климатом, теплой зимой и не слишком жарким летом, не </w:t>
-      </w:r>
-      <w:proofErr w:type="spellStart"/>
-      <w:r>
-        <w:rPr>
-          <w:sz w:val="24"/>
-          <w:szCs w:val="24"/>
-        </w:rPr>
-        <w:t>переувлажнен</w:t>
-      </w:r>
-      <w:r>
-        <w:rPr>
-          <w:sz w:val="24"/>
-          <w:szCs w:val="24"/>
-        </w:rPr>
-        <w:t>ные</w:t>
-      </w:r>
-      <w:proofErr w:type="spellEnd"/>
-      <w:r>
-        <w:rPr>
-          <w:sz w:val="24"/>
-          <w:szCs w:val="24"/>
-        </w:rPr>
-        <w:t xml:space="preserve"> и не засушливые, хоть и давали, казалось бы, все, что нужно для жизни, были не такими уж большими по площади. </w:t>
+        <w:t>, находившиеся в центральных широтах, с умеренным климатом, теплой зимой и не слишком жарким летом, не переувлажнен</w:t>
+      </w:r>
+      <w:r>
+        <w:rPr>
+          <w:sz w:val="24"/>
+          <w:szCs w:val="24"/>
+        </w:rPr>
+        <w:t xml:space="preserve">ные и не засушливые, хоть и давали, казалось бы, все, что нужно для жизни, были не такими уж большими по площади. </w:t>
       </w:r>
       <w:r>
         <w:rPr>
@@ -505,6 +405,238 @@
           <w:szCs w:val="24"/>
         </w:rPr>
         <w:t xml:space="preserve">Хотя острова были похожи один на другой, между ними существовали различия: некоторые изобиловали дичью, и на них развивались племена охотников, на других были горы, пронизанные жилами металлических руд, - здесь процветали ювелиры и кузнецы. Но были и такие, где заключенная в недрах земли материя вырывалась на поверхность. </w:t>
+      </w:r>
+    </w:p>
+    <w:p>
+      <w:pPr>
+        <w:rPr>
+          <w:sz w:val="24"/>
+          <w:szCs w:val="24"/>
+        </w:rPr>
+      </w:pPr>
+      <w:r>
+        <w:rPr>
+          <w:sz w:val="24"/>
+          <w:szCs w:val="24"/>
+        </w:rPr>
+        <w:t>Из-за постоянного воздействия изначальной, сырой энергии в таких местах появлялись новые растения и животные, искривлялось пространство и время. Однако все они были случайны и недолговечны, поскольку их не скрепляла ничья воля, и чем дальше созданная под влиянием неконтролируемой материи форма находилась от «источника», тем призрачнее она становилась, пока, наконец, не распадалась на частицы материи.</w:t>
+      </w:r>
+    </w:p>
+    <w:p>
+      <w:pPr>
+        <w:rPr>
+          <w:sz w:val="24"/>
+          <w:szCs w:val="24"/>
+        </w:rPr>
+      </w:pPr>
+      <w:r>
+        <w:rPr>
+          <w:sz w:val="24"/>
+          <w:szCs w:val="24"/>
+        </w:rPr>
+        <w:t xml:space="preserve">Когда кадалы только открыли эти источники, они опасались брать что-то от них и долго находиться рядом с ними, поскольку боялись, что и они мутируют или растворятся. Однако на некотором удалении от источников жизнь напротив, укреплялась и цвела: растения больше плодоносили, дичи было больше и она была толще и жирнее. Потому </w:t>
+      </w:r>
+      <w:r>
+        <w:rPr>
+          <w:sz w:val="24"/>
+          <w:szCs w:val="24"/>
+        </w:rPr>
+        <w:lastRenderedPageBreak/>
+        <w:t>племена старались селиться вокруг «райских кущ», деля между собой охотничьи угодья и поля.</w:t>
+      </w:r>
+    </w:p>
+    <w:p>
+      <w:pPr>
+        <w:rPr>
+          <w:sz w:val="24"/>
+          <w:szCs w:val="24"/>
+        </w:rPr>
+      </w:pPr>
+      <w:r>
+        <w:rPr>
+          <w:sz w:val="24"/>
+          <w:szCs w:val="24"/>
+        </w:rPr>
+        <w:t>Большая часть расы довольствовалась тем, что давали леса вокруг источников. Но были и те, кто считал, что это далеко не все, что можно получить от них. Соплеменники предостерегали их от походов к источникам, вожди налагали на это запреты, а тех, кто осмеливался нарушить их, ждало неминуемое наказание. Смельчаков, ходивших к источникам, становилось все больше, и некоторые из них начали объединяться в группы, назвав себя скайрами. Они селились на границе запретных чащ и наблюдали за тем, что в них происходит, но даже при всем своем рвении не забывали об осторожности.</w:t>
+      </w:r>
+    </w:p>
+    <w:p>
+      <w:pPr>
+        <w:rPr>
+          <w:sz w:val="24"/>
+          <w:szCs w:val="24"/>
+        </w:rPr>
+      </w:pPr>
+      <w:r>
+        <w:rPr>
+          <w:sz w:val="24"/>
+          <w:szCs w:val="24"/>
+        </w:rPr>
+        <w:t xml:space="preserve">Скайры </w:t>
+      </w:r>
+      <w:r>
+        <w:rPr>
+          <w:sz w:val="24"/>
+          <w:szCs w:val="24"/>
+        </w:rPr>
+        <w:t>изучали все, что находили в священных рощах, составляя каталоги и делая множество записей. Спустя некоторое время они начали замечать, что чем больше было желание наблюдателя сохранить</w:t>
+      </w:r>
+      <w:r>
+        <w:rPr>
+          <w:sz w:val="24"/>
+          <w:szCs w:val="24"/>
+        </w:rPr>
+        <w:t xml:space="preserve"> найденную им</w:t>
+      </w:r>
+      <w:r>
+        <w:rPr>
+          <w:sz w:val="24"/>
+          <w:szCs w:val="24"/>
+        </w:rPr>
+        <w:t xml:space="preserve"> форму, тем дольше она существовала. Более того, если наблюдатель представлял в мыслях точный образ того, что он хочет найти, и желал найти это – он </w:t>
+      </w:r>
+      <w:r>
+        <w:rPr>
+          <w:sz w:val="24"/>
+          <w:szCs w:val="24"/>
+        </w:rPr>
+        <w:t>обнаруживал именно такую форму.</w:t>
+      </w:r>
+    </w:p>
+    <w:p>
+      <w:pPr>
+        <w:rPr>
+          <w:sz w:val="24"/>
+          <w:szCs w:val="24"/>
+        </w:rPr>
+      </w:pPr>
+      <w:r>
+        <w:rPr>
+          <w:sz w:val="24"/>
+          <w:szCs w:val="24"/>
+        </w:rPr>
+        <w:t xml:space="preserve">Однако вскоре они осознали и то, что простого желания недостаточно. Наблюдатель должен обладать большой силой воли, чтобы не просто просить саол («жизнь» на языке кадалов) принять ту или иную форму, а направлять его, помогая в материализации. </w:t>
+      </w:r>
+      <w:r>
+        <w:rPr>
+          <w:sz w:val="24"/>
+          <w:szCs w:val="24"/>
+        </w:rPr>
+        <w:t xml:space="preserve">Так среди скайров выделились саолланы – те, чья воля была достаточно сильна, </w:t>
+      </w:r>
+      <w:r>
+        <w:rPr>
+          <w:sz w:val="24"/>
+          <w:szCs w:val="24"/>
+        </w:rPr>
+        <w:t>чтобы взаимодействовать с саол.</w:t>
+      </w:r>
+    </w:p>
+    <w:p>
+      <w:pPr>
+        <w:rPr>
+          <w:sz w:val="24"/>
+          <w:szCs w:val="24"/>
+        </w:rPr>
+      </w:pPr>
+      <w:r>
+        <w:rPr>
+          <w:sz w:val="24"/>
+          <w:szCs w:val="24"/>
+        </w:rPr>
+        <w:t xml:space="preserve">Скайры продолжали изучать саол и спустя некоторое время научились не только создавать материальные объекты, но и </w:t>
+      </w:r>
+      <w:r>
+        <w:rPr>
+          <w:sz w:val="24"/>
+          <w:szCs w:val="24"/>
+        </w:rPr>
+        <w:t xml:space="preserve">призывать </w:t>
+      </w:r>
+      <w:r>
+        <w:rPr>
+          <w:sz w:val="24"/>
+          <w:szCs w:val="24"/>
+        </w:rPr>
+        <w:t>проявления стихий: водяные смерчи, огненные клубы</w:t>
+      </w:r>
+      <w:r>
+        <w:rPr>
+          <w:sz w:val="24"/>
+          <w:szCs w:val="24"/>
+        </w:rPr>
+        <w:t xml:space="preserve"> и</w:t>
+      </w:r>
+      <w:r>
+        <w:rPr>
+          <w:sz w:val="24"/>
+          <w:szCs w:val="24"/>
+        </w:rPr>
+        <w:t xml:space="preserve"> воздушные вихри. </w:t>
+      </w:r>
+      <w:r>
+        <w:rPr>
+          <w:sz w:val="24"/>
+          <w:szCs w:val="24"/>
+        </w:rPr>
+        <w:t>Они получили невиданное могущество</w:t>
+      </w:r>
+      <w:r>
+        <w:rPr>
+          <w:sz w:val="24"/>
+          <w:szCs w:val="24"/>
+        </w:rPr>
+        <w:t xml:space="preserve"> и, не смотря на то, что долгое время вызывали неодобрение у сородичей</w:t>
+      </w:r>
+      <w:r>
+        <w:rPr>
+          <w:sz w:val="24"/>
+          <w:szCs w:val="24"/>
+        </w:rPr>
+        <w:t>, стали весьма значимой силой, с которой остальным пришлось считаться.</w:t>
+      </w:r>
+    </w:p>
+    <w:p>
+      <w:pPr>
+        <w:rPr>
+          <w:sz w:val="24"/>
+          <w:szCs w:val="24"/>
+        </w:rPr>
+      </w:pPr>
+      <w:r>
+        <w:rPr>
+          <w:sz w:val="24"/>
+          <w:szCs w:val="24"/>
+        </w:rPr>
+        <w:t xml:space="preserve">Поняв всю их силу, кадалы развязали войну за владение Островами. </w:t>
+      </w:r>
+      <w:r>
+        <w:rPr>
+          <w:sz w:val="24"/>
+          <w:szCs w:val="24"/>
+        </w:rPr>
+        <w:t xml:space="preserve">Заповедные рощи стали главной ценностью для расы. </w:t>
+      </w:r>
+      <w:r>
+        <w:rPr>
+          <w:sz w:val="24"/>
+          <w:szCs w:val="24"/>
+        </w:rPr>
+        <w:t>Те острова из архипелага, что не имели источников, быстро пали</w:t>
+      </w:r>
+      <w:r>
+        <w:rPr>
+          <w:sz w:val="24"/>
+          <w:szCs w:val="24"/>
+        </w:rPr>
+        <w:t xml:space="preserve">, по другим же прокатились разрушительные схватки, ценой которых зачастую становились целые поселения. </w:t>
+      </w:r>
+      <w:r>
+        <w:rPr>
+          <w:sz w:val="24"/>
+          <w:szCs w:val="24"/>
+        </w:rPr>
+        <w:t>Осознав весь ужас этой войны, вожди нескольких самых многочисленных племен приняли решение создать на архипелаге единое государство.</w:t>
       </w:r>
     </w:p>
     <w:p>

</xml_diff>

<commit_message>
some added about cadals realm
</commit_message>
<xml_diff>
--- a/летопись Стигии.docx
+++ b/летопись Стигии.docx
@@ -70,8 +70,17 @@
           <w:sz w:val="24"/>
           <w:szCs w:val="24"/>
         </w:rPr>
-        <w:t>о так много, что они смогли объединиться в одну большую сущность. Так родилось Айгне</w:t>
-      </w:r>
+        <w:t xml:space="preserve">о так много, что они смогли объединиться в одну большую сущность. Так родилось </w:t>
+      </w:r>
+      <w:proofErr w:type="spellStart"/>
+      <w:r>
+        <w:rPr>
+          <w:sz w:val="24"/>
+          <w:szCs w:val="24"/>
+        </w:rPr>
+        <w:t>Айгне</w:t>
+      </w:r>
+      <w:proofErr w:type="spellEnd"/>
       <w:r>
         <w:rPr>
           <w:sz w:val="24"/>
@@ -94,12 +103,21 @@
           <w:szCs w:val="24"/>
         </w:rPr>
       </w:pPr>
-      <w:r>
-        <w:rPr>
-          <w:sz w:val="24"/>
-          <w:szCs w:val="24"/>
-        </w:rPr>
-        <w:t>Айгне смогло изолировать большую</w:t>
+      <w:proofErr w:type="spellStart"/>
+      <w:r>
+        <w:rPr>
+          <w:sz w:val="24"/>
+          <w:szCs w:val="24"/>
+        </w:rPr>
+        <w:t>Айгне</w:t>
+      </w:r>
+      <w:proofErr w:type="spellEnd"/>
+      <w:r>
+        <w:rPr>
+          <w:sz w:val="24"/>
+          <w:szCs w:val="24"/>
+        </w:rPr>
+        <w:t xml:space="preserve"> смогло изолировать большую</w:t>
       </w:r>
       <w:r>
         <w:rPr>
@@ -120,7 +138,23 @@
           <w:sz w:val="24"/>
           <w:szCs w:val="24"/>
         </w:rPr>
-        <w:t xml:space="preserve"> Пустой порядок был крайне уязвим, Айгне не раз наблюдало, как от </w:t>
+        <w:t xml:space="preserve"> Пустой порядок был крайне уязвим, </w:t>
+      </w:r>
+      <w:proofErr w:type="spellStart"/>
+      <w:r>
+        <w:rPr>
+          <w:sz w:val="24"/>
+          <w:szCs w:val="24"/>
+        </w:rPr>
+        <w:t>Айгне</w:t>
+      </w:r>
+      <w:proofErr w:type="spellEnd"/>
+      <w:r>
+        <w:rPr>
+          <w:sz w:val="24"/>
+          <w:szCs w:val="24"/>
+        </w:rPr>
+        <w:t xml:space="preserve"> не раз наблюдало, как от </w:t>
       </w:r>
       <w:r>
         <w:rPr>
@@ -149,8 +183,33 @@
           <w:sz w:val="24"/>
           <w:szCs w:val="24"/>
         </w:rPr>
-        <w:t>Тогда Айгне решило дать материи форму. После многих попыток, наконец, была создана Стигия</w:t>
-      </w:r>
+        <w:t xml:space="preserve">Тогда </w:t>
+      </w:r>
+      <w:proofErr w:type="spellStart"/>
+      <w:r>
+        <w:rPr>
+          <w:sz w:val="24"/>
+          <w:szCs w:val="24"/>
+        </w:rPr>
+        <w:t>Айгне</w:t>
+      </w:r>
+      <w:proofErr w:type="spellEnd"/>
+      <w:r>
+        <w:rPr>
+          <w:sz w:val="24"/>
+          <w:szCs w:val="24"/>
+        </w:rPr>
+        <w:t xml:space="preserve"> решило дать материи форму. После многих попыток, наконец, была создана </w:t>
+      </w:r>
+      <w:proofErr w:type="spellStart"/>
+      <w:r>
+        <w:rPr>
+          <w:sz w:val="24"/>
+          <w:szCs w:val="24"/>
+        </w:rPr>
+        <w:t>Стигия</w:t>
+      </w:r>
+      <w:proofErr w:type="spellEnd"/>
       <w:r>
         <w:rPr>
           <w:sz w:val="24"/>
@@ -248,7 +307,23 @@
           <w:sz w:val="24"/>
           <w:szCs w:val="24"/>
         </w:rPr>
-        <w:t xml:space="preserve">Это не могло не привлечь внимание Айгне. </w:t>
+        <w:t xml:space="preserve">Это не могло не привлечь внимание </w:t>
+      </w:r>
+      <w:proofErr w:type="spellStart"/>
+      <w:r>
+        <w:rPr>
+          <w:sz w:val="24"/>
+          <w:szCs w:val="24"/>
+        </w:rPr>
+        <w:t>Айгне</w:t>
+      </w:r>
+      <w:proofErr w:type="spellEnd"/>
+      <w:r>
+        <w:rPr>
+          <w:sz w:val="24"/>
+          <w:szCs w:val="24"/>
+        </w:rPr>
+        <w:t xml:space="preserve">. </w:t>
       </w:r>
       <w:r>
         <w:rPr>
@@ -349,12 +424,21 @@
         </w:rPr>
         <w:t xml:space="preserve">На заре цивилизации </w:t>
       </w:r>
-      <w:r>
-        <w:rPr>
-          <w:sz w:val="24"/>
-          <w:szCs w:val="24"/>
-        </w:rPr>
-        <w:t xml:space="preserve">кадалы – как начала называть себя раса – объединялись в племена. </w:t>
+      <w:proofErr w:type="spellStart"/>
+      <w:r>
+        <w:rPr>
+          <w:sz w:val="24"/>
+          <w:szCs w:val="24"/>
+        </w:rPr>
+        <w:t>кадалы</w:t>
+      </w:r>
+      <w:proofErr w:type="spellEnd"/>
+      <w:r>
+        <w:rPr>
+          <w:sz w:val="24"/>
+          <w:szCs w:val="24"/>
+        </w:rPr>
+        <w:t xml:space="preserve"> – как начала называть себя раса – объединялись в племена. </w:t>
       </w:r>
       <w:r>
         <w:rPr>
@@ -368,14 +452,30 @@
           <w:sz w:val="24"/>
           <w:szCs w:val="24"/>
         </w:rPr>
-        <w:t>, находившиеся в центральных широтах, с умеренным климатом, теплой зимой и не слишком жарким летом, не переувлажнен</w:t>
-      </w:r>
-      <w:r>
-        <w:rPr>
-          <w:sz w:val="24"/>
-          <w:szCs w:val="24"/>
-        </w:rPr>
-        <w:t xml:space="preserve">ные и не засушливые, хоть и давали, казалось бы, все, что нужно для жизни, были не такими уж большими по площади. </w:t>
+        <w:t xml:space="preserve">, находившиеся в центральных широтах, с умеренным климатом, теплой зимой и не слишком жарким летом, не </w:t>
+      </w:r>
+      <w:proofErr w:type="spellStart"/>
+      <w:r>
+        <w:rPr>
+          <w:sz w:val="24"/>
+          <w:szCs w:val="24"/>
+        </w:rPr>
+        <w:t>переувлажнен</w:t>
+      </w:r>
+      <w:r>
+        <w:rPr>
+          <w:sz w:val="24"/>
+          <w:szCs w:val="24"/>
+        </w:rPr>
+        <w:t>ные</w:t>
+      </w:r>
+      <w:proofErr w:type="spellEnd"/>
+      <w:r>
+        <w:rPr>
+          <w:sz w:val="24"/>
+          <w:szCs w:val="24"/>
+        </w:rPr>
+        <w:t xml:space="preserve"> и не засушливые, хоть и давали, казалось бы, все, что нужно для жизни, были не такими уж большими по площади. </w:t>
       </w:r>
       <w:r>
         <w:rPr>
@@ -434,7 +534,39 @@
           <w:sz w:val="24"/>
           <w:szCs w:val="24"/>
         </w:rPr>
-        <w:t xml:space="preserve">Когда кадалы только открыли эти источники, они опасались брать что-то от них и долго находиться рядом с ними, поскольку боялись, что и они мутируют или растворятся. Однако на некотором удалении от источников жизнь напротив, укреплялась и цвела: растения больше плодоносили, дичи было больше и она была толще и жирнее. Потому </w:t>
+        <w:t xml:space="preserve">Когда </w:t>
+      </w:r>
+      <w:proofErr w:type="spellStart"/>
+      <w:r>
+        <w:rPr>
+          <w:sz w:val="24"/>
+          <w:szCs w:val="24"/>
+        </w:rPr>
+        <w:t>кадалы</w:t>
+      </w:r>
+      <w:proofErr w:type="spellEnd"/>
+      <w:r>
+        <w:rPr>
+          <w:sz w:val="24"/>
+          <w:szCs w:val="24"/>
+        </w:rPr>
+        <w:t xml:space="preserve"> только открыли эти источники, они опасались брать что-то от них и долго находиться рядом с ними, поскольку боялись, что и они </w:t>
+      </w:r>
+      <w:proofErr w:type="spellStart"/>
+      <w:r>
+        <w:rPr>
+          <w:sz w:val="24"/>
+          <w:szCs w:val="24"/>
+        </w:rPr>
+        <w:t>мутируют</w:t>
+      </w:r>
+      <w:proofErr w:type="spellEnd"/>
+      <w:r>
+        <w:rPr>
+          <w:sz w:val="24"/>
+          <w:szCs w:val="24"/>
+        </w:rPr>
+        <w:t xml:space="preserve"> или растворятся. Однако на некотором удалении от источников жизнь напротив, укреплялась и цвела: растения больше плодоносили, дичи было больше и она была толще и жирнее. Потому </w:t>
       </w:r>
       <w:r>
         <w:rPr>
@@ -457,7 +589,23 @@
           <w:sz w:val="24"/>
           <w:szCs w:val="24"/>
         </w:rPr>
-        <w:t>Большая часть расы довольствовалась тем, что давали леса вокруг источников. Но были и те, кто считал, что это далеко не все, что можно получить от них. Соплеменники предостерегали их от походов к источникам, вожди налагали на это запреты, а тех, кто осмеливался нарушить их, ждало неминуемое наказание. Смельчаков, ходивших к источникам, становилось все больше, и некоторые из них начали объединяться в группы, назвав себя скайрами. Они селились на границе запретных чащ и наблюдали за тем, что в них происходит, но даже при всем своем рвении не забывали об осторожности.</w:t>
+        <w:t xml:space="preserve">Большая часть расы довольствовалась тем, что давали леса вокруг источников. Но были и те, кто считал, что это далеко не все, что можно получить от них. Соплеменники предостерегали их от походов к источникам, вожди налагали на это запреты, а тех, кто осмеливался нарушить их, ждало неминуемое наказание. Смельчаков, ходивших к источникам, становилось все больше, и некоторые из них начали объединяться в группы, назвав себя </w:t>
+      </w:r>
+      <w:proofErr w:type="spellStart"/>
+      <w:r>
+        <w:rPr>
+          <w:sz w:val="24"/>
+          <w:szCs w:val="24"/>
+        </w:rPr>
+        <w:t>скайрами</w:t>
+      </w:r>
+      <w:proofErr w:type="spellEnd"/>
+      <w:r>
+        <w:rPr>
+          <w:sz w:val="24"/>
+          <w:szCs w:val="24"/>
+        </w:rPr>
+        <w:t>. Они селились на границе запретных чащ и наблюдали за тем, что в них происходит, но даже при всем своем рвении не забывали об осторожности.</w:t>
       </w:r>
     </w:p>
     <w:p>
@@ -467,12 +615,21 @@
           <w:szCs w:val="24"/>
         </w:rPr>
       </w:pPr>
-      <w:r>
-        <w:rPr>
-          <w:sz w:val="24"/>
-          <w:szCs w:val="24"/>
-        </w:rPr>
-        <w:t xml:space="preserve">Скайры </w:t>
+      <w:proofErr w:type="spellStart"/>
+      <w:r>
+        <w:rPr>
+          <w:sz w:val="24"/>
+          <w:szCs w:val="24"/>
+        </w:rPr>
+        <w:t>Скайры</w:t>
+      </w:r>
+      <w:proofErr w:type="spellEnd"/>
+      <w:r>
+        <w:rPr>
+          <w:sz w:val="24"/>
+          <w:szCs w:val="24"/>
+        </w:rPr>
+        <w:t xml:space="preserve"> </w:t>
       </w:r>
       <w:r>
         <w:rPr>
@@ -515,21 +672,101 @@
           <w:sz w:val="24"/>
           <w:szCs w:val="24"/>
         </w:rPr>
-        <w:t xml:space="preserve">Однако вскоре они осознали и то, что простого желания недостаточно. Наблюдатель должен обладать большой силой воли, чтобы не просто просить саол («жизнь» на языке кадалов) принять ту или иную форму, а направлять его, помогая в материализации. </w:t>
-      </w:r>
-      <w:r>
-        <w:rPr>
-          <w:sz w:val="24"/>
-          <w:szCs w:val="24"/>
-        </w:rPr>
-        <w:t xml:space="preserve">Так среди скайров выделились саолланы – те, чья воля была достаточно сильна, </w:t>
-      </w:r>
-      <w:r>
-        <w:rPr>
-          <w:sz w:val="24"/>
-          <w:szCs w:val="24"/>
-        </w:rPr>
-        <w:t>чтобы взаимодействовать с саол.</w:t>
+        <w:t xml:space="preserve">Однако вскоре они осознали и то, что простого желания недостаточно. Наблюдатель должен обладать большой силой воли, чтобы не просто просить </w:t>
+      </w:r>
+      <w:proofErr w:type="spellStart"/>
+      <w:r>
+        <w:rPr>
+          <w:sz w:val="24"/>
+          <w:szCs w:val="24"/>
+        </w:rPr>
+        <w:t>саол</w:t>
+      </w:r>
+      <w:proofErr w:type="spellEnd"/>
+      <w:r>
+        <w:rPr>
+          <w:sz w:val="24"/>
+          <w:szCs w:val="24"/>
+        </w:rPr>
+        <w:t xml:space="preserve"> («жизнь» на языке </w:t>
+      </w:r>
+      <w:proofErr w:type="spellStart"/>
+      <w:r>
+        <w:rPr>
+          <w:sz w:val="24"/>
+          <w:szCs w:val="24"/>
+        </w:rPr>
+        <w:t>кадалов</w:t>
+      </w:r>
+      <w:proofErr w:type="spellEnd"/>
+      <w:r>
+        <w:rPr>
+          <w:sz w:val="24"/>
+          <w:szCs w:val="24"/>
+        </w:rPr>
+        <w:t xml:space="preserve">) принять ту или иную форму, а направлять его, помогая в материализации. </w:t>
+      </w:r>
+      <w:r>
+        <w:rPr>
+          <w:sz w:val="24"/>
+          <w:szCs w:val="24"/>
+        </w:rPr>
+        <w:t xml:space="preserve">Так среди </w:t>
+      </w:r>
+      <w:proofErr w:type="spellStart"/>
+      <w:r>
+        <w:rPr>
+          <w:sz w:val="24"/>
+          <w:szCs w:val="24"/>
+        </w:rPr>
+        <w:t>скайров</w:t>
+      </w:r>
+      <w:proofErr w:type="spellEnd"/>
+      <w:r>
+        <w:rPr>
+          <w:sz w:val="24"/>
+          <w:szCs w:val="24"/>
+        </w:rPr>
+        <w:t xml:space="preserve"> выделились </w:t>
+      </w:r>
+      <w:proofErr w:type="spellStart"/>
+      <w:r>
+        <w:rPr>
+          <w:sz w:val="24"/>
+          <w:szCs w:val="24"/>
+        </w:rPr>
+        <w:t>саолланы</w:t>
+      </w:r>
+      <w:proofErr w:type="spellEnd"/>
+      <w:r>
+        <w:rPr>
+          <w:sz w:val="24"/>
+          <w:szCs w:val="24"/>
+        </w:rPr>
+        <w:t xml:space="preserve"> – те, чья воля была достаточно сильна, </w:t>
+      </w:r>
+      <w:r>
+        <w:rPr>
+          <w:sz w:val="24"/>
+          <w:szCs w:val="24"/>
+        </w:rPr>
+        <w:t xml:space="preserve">чтобы взаимодействовать с </w:t>
+      </w:r>
+      <w:proofErr w:type="spellStart"/>
+      <w:r>
+        <w:rPr>
+          <w:sz w:val="24"/>
+          <w:szCs w:val="24"/>
+        </w:rPr>
+        <w:t>саол</w:t>
+      </w:r>
+      <w:proofErr w:type="spellEnd"/>
+      <w:r>
+        <w:rPr>
+          <w:sz w:val="24"/>
+          <w:szCs w:val="24"/>
+        </w:rPr>
+        <w:t>.</w:t>
       </w:r>
     </w:p>
     <w:p>
@@ -539,12 +776,37 @@
           <w:szCs w:val="24"/>
         </w:rPr>
       </w:pPr>
-      <w:r>
-        <w:rPr>
-          <w:sz w:val="24"/>
-          <w:szCs w:val="24"/>
-        </w:rPr>
-        <w:t xml:space="preserve">Скайры продолжали изучать саол и спустя некоторое время научились не только создавать материальные объекты, но и </w:t>
+      <w:proofErr w:type="spellStart"/>
+      <w:r>
+        <w:rPr>
+          <w:sz w:val="24"/>
+          <w:szCs w:val="24"/>
+        </w:rPr>
+        <w:t>Скайры</w:t>
+      </w:r>
+      <w:proofErr w:type="spellEnd"/>
+      <w:r>
+        <w:rPr>
+          <w:sz w:val="24"/>
+          <w:szCs w:val="24"/>
+        </w:rPr>
+        <w:t xml:space="preserve"> продолжали изучать </w:t>
+      </w:r>
+      <w:proofErr w:type="spellStart"/>
+      <w:r>
+        <w:rPr>
+          <w:sz w:val="24"/>
+          <w:szCs w:val="24"/>
+        </w:rPr>
+        <w:t>саол</w:t>
+      </w:r>
+      <w:proofErr w:type="spellEnd"/>
+      <w:r>
+        <w:rPr>
+          <w:sz w:val="24"/>
+          <w:szCs w:val="24"/>
+        </w:rPr>
+        <w:t xml:space="preserve"> и спустя некоторое время научились не только создавать материальные объекты, но и </w:t>
       </w:r>
       <w:r>
         <w:rPr>
@@ -608,7 +870,23 @@
           <w:sz w:val="24"/>
           <w:szCs w:val="24"/>
         </w:rPr>
-        <w:t xml:space="preserve">Поняв всю их силу, кадалы развязали войну за владение Островами. </w:t>
+        <w:t xml:space="preserve">Поняв всю их силу, </w:t>
+      </w:r>
+      <w:proofErr w:type="spellStart"/>
+      <w:r>
+        <w:rPr>
+          <w:sz w:val="24"/>
+          <w:szCs w:val="24"/>
+        </w:rPr>
+        <w:t>кадалы</w:t>
+      </w:r>
+      <w:proofErr w:type="spellEnd"/>
+      <w:r>
+        <w:rPr>
+          <w:sz w:val="24"/>
+          <w:szCs w:val="24"/>
+        </w:rPr>
+        <w:t xml:space="preserve"> развязали войну за владение Островами. </w:t>
       </w:r>
       <w:r>
         <w:rPr>
@@ -651,7 +929,158 @@
           <w:sz w:val="24"/>
           <w:szCs w:val="24"/>
         </w:rPr>
-        <w:t xml:space="preserve">По мере их становления как вида, начала формироваться строгая клановая структура. </w:t>
+        <w:t>В новом царстве сформировалась строгая к</w:t>
+      </w:r>
+      <w:r>
+        <w:rPr>
+          <w:sz w:val="24"/>
+          <w:szCs w:val="24"/>
+        </w:rPr>
+        <w:t>астовую</w:t>
+      </w:r>
+      <w:r>
+        <w:rPr>
+          <w:sz w:val="24"/>
+          <w:szCs w:val="24"/>
+        </w:rPr>
+        <w:t xml:space="preserve"> структура: </w:t>
+      </w:r>
+      <w:proofErr w:type="spellStart"/>
+      <w:r>
+        <w:rPr>
+          <w:sz w:val="24"/>
+          <w:szCs w:val="24"/>
+        </w:rPr>
+        <w:t>скайры</w:t>
+      </w:r>
+      <w:proofErr w:type="spellEnd"/>
+      <w:r>
+        <w:rPr>
+          <w:sz w:val="24"/>
+          <w:szCs w:val="24"/>
+        </w:rPr>
+        <w:t xml:space="preserve"> ст</w:t>
+      </w:r>
+      <w:r>
+        <w:rPr>
+          <w:sz w:val="24"/>
+          <w:szCs w:val="24"/>
+        </w:rPr>
+        <w:t xml:space="preserve">али советниками и занимали высшие государственные посты, выходцы из племен охотников сформировали </w:t>
+      </w:r>
+      <w:r>
+        <w:rPr>
+          <w:sz w:val="24"/>
+          <w:szCs w:val="24"/>
+        </w:rPr>
+        <w:t>касту воинов, прочие разделились на касты ремесленников, кузнецов, скотоводов и земледельцев.</w:t>
+      </w:r>
+      <w:r>
+        <w:rPr>
+          <w:sz w:val="24"/>
+          <w:szCs w:val="24"/>
+        </w:rPr>
+        <w:t xml:space="preserve"> Однако </w:t>
+      </w:r>
+      <w:proofErr w:type="spellStart"/>
+      <w:r>
+        <w:rPr>
+          <w:sz w:val="24"/>
+          <w:szCs w:val="24"/>
+        </w:rPr>
+        <w:t>саолланы</w:t>
+      </w:r>
+      <w:proofErr w:type="spellEnd"/>
+      <w:r>
+        <w:rPr>
+          <w:sz w:val="24"/>
+          <w:szCs w:val="24"/>
+        </w:rPr>
+        <w:t xml:space="preserve">, хоть все еще находились в касте </w:t>
+      </w:r>
+      <w:proofErr w:type="spellStart"/>
+      <w:r>
+        <w:rPr>
+          <w:sz w:val="24"/>
+          <w:szCs w:val="24"/>
+        </w:rPr>
+        <w:t>скайров</w:t>
+      </w:r>
+      <w:proofErr w:type="spellEnd"/>
+      <w:r>
+        <w:rPr>
+          <w:sz w:val="24"/>
+          <w:szCs w:val="24"/>
+        </w:rPr>
+        <w:t xml:space="preserve">, старались не вмешиваться в политику, ибо их силы зачастую пытались использовать во зло. Потому они </w:t>
+      </w:r>
+      <w:r>
+        <w:rPr>
+          <w:sz w:val="24"/>
+          <w:szCs w:val="24"/>
+        </w:rPr>
+        <w:t>образовывали отдельные общины, располагавшиеся в отдалении от других поселений.</w:t>
+      </w:r>
+    </w:p>
+    <w:p>
+      <w:pPr>
+        <w:rPr>
+          <w:sz w:val="24"/>
+          <w:szCs w:val="24"/>
+        </w:rPr>
+      </w:pPr>
+      <w:proofErr w:type="spellStart"/>
+      <w:r>
+        <w:rPr>
+          <w:sz w:val="24"/>
+          <w:szCs w:val="24"/>
+        </w:rPr>
+        <w:t>Айгне</w:t>
+      </w:r>
+      <w:proofErr w:type="spellEnd"/>
+      <w:r>
+        <w:rPr>
+          <w:sz w:val="24"/>
+          <w:szCs w:val="24"/>
+        </w:rPr>
+        <w:t xml:space="preserve">, которому </w:t>
+      </w:r>
+      <w:proofErr w:type="spellStart"/>
+      <w:r>
+        <w:rPr>
+          <w:sz w:val="24"/>
+          <w:szCs w:val="24"/>
+        </w:rPr>
+        <w:t>кадалы</w:t>
+      </w:r>
+      <w:proofErr w:type="spellEnd"/>
+      <w:r>
+        <w:rPr>
+          <w:sz w:val="24"/>
+          <w:szCs w:val="24"/>
+        </w:rPr>
+        <w:t xml:space="preserve"> были интересны</w:t>
+      </w:r>
+      <w:r>
+        <w:rPr>
+          <w:sz w:val="24"/>
+          <w:szCs w:val="24"/>
+        </w:rPr>
+        <w:t xml:space="preserve">, порой являло себя перед ними, но старалось не влиять ни их развитие слишком сильно. </w:t>
+      </w:r>
+      <w:r>
+        <w:rPr>
+          <w:sz w:val="24"/>
+          <w:szCs w:val="24"/>
+        </w:rPr>
+        <w:t>Легенды о божестве, являющем себя, скоро стали</w:t>
+      </w:r>
+      <w:r>
+        <w:rPr>
+          <w:sz w:val="24"/>
+          <w:szCs w:val="24"/>
+        </w:rPr>
+        <w:t xml:space="preserve"> непреложной истиной, </w:t>
       </w:r>
     </w:p>
     <w:sectPr>

</xml_diff>

<commit_message>
finished orks, need to describe war between Aigne and Hulluus and consequences for Stigia
</commit_message>
<xml_diff>
--- a/летопись Стигии.docx
+++ b/летопись Стигии.docx
@@ -1,6 +1,6 @@
 
 <file path=word/document.xml><?xml version="1.0" encoding="utf-8"?>
-<w:document xmlns:ve="http://schemas.openxmlformats.org/markup-compatibility/2006" xmlns:o="urn:schemas-microsoft-com:office:office" xmlns:r="http://schemas.openxmlformats.org/officeDocument/2006/relationships" xmlns:m="http://schemas.openxmlformats.org/officeDocument/2006/math" xmlns:v="urn:schemas-microsoft-com:vml" xmlns:wp="http://schemas.openxmlformats.org/drawingml/2006/wordprocessingDrawing" xmlns:w10="urn:schemas-microsoft-com:office:word" xmlns:w="http://schemas.openxmlformats.org/wordprocessingml/2006/main" xmlns:wne="http://schemas.microsoft.com/office/word/2006/wordml">
+<w:document xmlns:wpc="http://schemas.microsoft.com/office/word/2010/wordprocessingCanvas" xmlns:cx="http://schemas.microsoft.com/office/drawing/2014/chartex" xmlns:cx1="http://schemas.microsoft.com/office/drawing/2015/9/8/chartex" xmlns:mc="http://schemas.openxmlformats.org/markup-compatibility/2006" xmlns:o="urn:schemas-microsoft-com:office:office" xmlns:r="http://schemas.openxmlformats.org/officeDocument/2006/relationships" xmlns:m="http://schemas.openxmlformats.org/officeDocument/2006/math" xmlns:v="urn:schemas-microsoft-com:vml" xmlns:wp14="http://schemas.microsoft.com/office/word/2010/wordprocessingDrawing" xmlns:wp="http://schemas.openxmlformats.org/drawingml/2006/wordprocessingDrawing" xmlns:w10="urn:schemas-microsoft-com:office:word" xmlns:w="http://schemas.openxmlformats.org/wordprocessingml/2006/main" xmlns:w14="http://schemas.microsoft.com/office/word/2010/wordml" xmlns:w15="http://schemas.microsoft.com/office/word/2012/wordml" xmlns:w16se="http://schemas.microsoft.com/office/word/2015/wordml/symex" xmlns:wpg="http://schemas.microsoft.com/office/word/2010/wordprocessingGroup" xmlns:wpi="http://schemas.microsoft.com/office/word/2010/wordprocessingInk" xmlns:wne="http://schemas.microsoft.com/office/word/2006/wordml" xmlns:wps="http://schemas.microsoft.com/office/word/2010/wordprocessingShape" mc:Ignorable="w14 w15 w16se wp14">
   <w:body>
     <w:p>
       <w:pPr>
@@ -452,30 +452,14 @@
           <w:sz w:val="24"/>
           <w:szCs w:val="24"/>
         </w:rPr>
-        <w:t xml:space="preserve">, находившиеся в центральных широтах, с умеренным климатом, теплой зимой и не слишком жарким летом, не </w:t>
-      </w:r>
-      <w:proofErr w:type="spellStart"/>
-      <w:r>
-        <w:rPr>
-          <w:sz w:val="24"/>
-          <w:szCs w:val="24"/>
-        </w:rPr>
-        <w:t>переувлажнен</w:t>
-      </w:r>
-      <w:r>
-        <w:rPr>
-          <w:sz w:val="24"/>
-          <w:szCs w:val="24"/>
-        </w:rPr>
-        <w:t>ные</w:t>
-      </w:r>
-      <w:proofErr w:type="spellEnd"/>
-      <w:r>
-        <w:rPr>
-          <w:sz w:val="24"/>
-          <w:szCs w:val="24"/>
-        </w:rPr>
-        <w:t xml:space="preserve"> и не засушливые, хоть и давали, казалось бы, все, что нужно для жизни, были не такими уж большими по площади. </w:t>
+        <w:t>, находившиеся в центральных широтах, с умеренным климатом, теплой зимой и не слишком жарким летом, не переувлажнен</w:t>
+      </w:r>
+      <w:r>
+        <w:rPr>
+          <w:sz w:val="24"/>
+          <w:szCs w:val="24"/>
+        </w:rPr>
+        <w:t xml:space="preserve">ные и не засушливые, хоть и давали, казалось бы, все, что нужно для жизни, были не такими уж большими по площади. </w:t>
       </w:r>
       <w:r>
         <w:rPr>
@@ -490,6 +474,13 @@
           <w:szCs w:val="24"/>
         </w:rPr>
         <w:t xml:space="preserve">территории каждого племени очень часто приводили к небольшим локальным стычкам и более серьезным войнам. </w:t>
+      </w:r>
+      <w:r>
+        <w:rPr>
+          <w:sz w:val="24"/>
+          <w:szCs w:val="24"/>
+        </w:rPr>
+        <w:t>Это не могло не дать толчок к развитию кузнечества, оружейного дела и судоходства.</w:t>
       </w:r>
     </w:p>
     <w:p>
@@ -550,23 +541,7 @@
           <w:sz w:val="24"/>
           <w:szCs w:val="24"/>
         </w:rPr>
-        <w:t xml:space="preserve"> только открыли эти источники, они опасались брать что-то от них и долго находиться рядом с ними, поскольку боялись, что и они </w:t>
-      </w:r>
-      <w:proofErr w:type="spellStart"/>
-      <w:r>
-        <w:rPr>
-          <w:sz w:val="24"/>
-          <w:szCs w:val="24"/>
-        </w:rPr>
-        <w:t>мутируют</w:t>
-      </w:r>
-      <w:proofErr w:type="spellEnd"/>
-      <w:r>
-        <w:rPr>
-          <w:sz w:val="24"/>
-          <w:szCs w:val="24"/>
-        </w:rPr>
-        <w:t xml:space="preserve"> или растворятся. Однако на некотором удалении от источников жизнь напротив, укреплялась и цвела: растения больше плодоносили, дичи было больше и она была толще и жирнее. Потому </w:t>
+        <w:t xml:space="preserve"> только открыли эти источники, они опасались брать что-то от них и долго находиться рядом с ними, поскольку боялись, что и они мутируют или растворятся. Однако на некотором удалении от источников жизнь напротив, укреплялась и цвела: </w:t>
       </w:r>
       <w:r>
         <w:rPr>
@@ -574,7 +549,23 @@
           <w:szCs w:val="24"/>
         </w:rPr>
         <w:lastRenderedPageBreak/>
-        <w:t>племена старались селиться вокруг «райских кущ», деля между собой охотничьи угодья и поля.</w:t>
+        <w:t xml:space="preserve">растения больше плодоносили, дичи </w:t>
+      </w:r>
+      <w:proofErr w:type="gramStart"/>
+      <w:r>
+        <w:rPr>
+          <w:sz w:val="24"/>
+          <w:szCs w:val="24"/>
+        </w:rPr>
+        <w:t>было больше</w:t>
+      </w:r>
+      <w:proofErr w:type="gramEnd"/>
+      <w:r>
+        <w:rPr>
+          <w:sz w:val="24"/>
+          <w:szCs w:val="24"/>
+        </w:rPr>
+        <w:t xml:space="preserve"> и она была толще и жирнее. Потому племена старались селиться вокруг «райских кущ», деля между собой охотничьи угодья и поля.</w:t>
       </w:r>
     </w:p>
     <w:p>
@@ -848,7 +839,23 @@
           <w:sz w:val="24"/>
           <w:szCs w:val="24"/>
         </w:rPr>
-        <w:t xml:space="preserve"> и, не смотря на то, что долгое время вызывали неодобрение у сородичей</w:t>
+        <w:t xml:space="preserve"> и, </w:t>
+      </w:r>
+      <w:proofErr w:type="gramStart"/>
+      <w:r>
+        <w:rPr>
+          <w:sz w:val="24"/>
+          <w:szCs w:val="24"/>
+        </w:rPr>
+        <w:t>не смотря</w:t>
+      </w:r>
+      <w:proofErr w:type="gramEnd"/>
+      <w:r>
+        <w:rPr>
+          <w:sz w:val="24"/>
+          <w:szCs w:val="24"/>
+        </w:rPr>
+        <w:t xml:space="preserve"> на то, что долгое время вызывали неодобрение у сородичей</w:t>
       </w:r>
       <w:r>
         <w:rPr>
@@ -929,14 +936,51 @@
           <w:sz w:val="24"/>
           <w:szCs w:val="24"/>
         </w:rPr>
-        <w:t>В новом царстве сформировалась строгая к</w:t>
-      </w:r>
-      <w:r>
-        <w:rPr>
-          <w:sz w:val="24"/>
-          <w:szCs w:val="24"/>
-        </w:rPr>
-        <w:t>астовую</w:t>
+        <w:t>В новом царстве</w:t>
+      </w:r>
+      <w:r>
+        <w:rPr>
+          <w:sz w:val="24"/>
+          <w:szCs w:val="24"/>
+        </w:rPr>
+        <w:t xml:space="preserve">, названном </w:t>
+      </w:r>
+      <w:proofErr w:type="spellStart"/>
+      <w:r>
+        <w:rPr>
+          <w:sz w:val="24"/>
+          <w:szCs w:val="24"/>
+        </w:rPr>
+        <w:t>Саари</w:t>
+      </w:r>
+      <w:proofErr w:type="spellEnd"/>
+      <w:r>
+        <w:rPr>
+          <w:sz w:val="24"/>
+          <w:szCs w:val="24"/>
+        </w:rPr>
+        <w:t>,</w:t>
+      </w:r>
+      <w:r>
+        <w:rPr>
+          <w:sz w:val="24"/>
+          <w:szCs w:val="24"/>
+        </w:rPr>
+        <w:t xml:space="preserve"> сформировалась строгая к</w:t>
+      </w:r>
+      <w:r>
+        <w:rPr>
+          <w:sz w:val="24"/>
+          <w:szCs w:val="24"/>
+        </w:rPr>
+        <w:t>астов</w:t>
+      </w:r>
+      <w:r>
+        <w:rPr>
+          <w:sz w:val="24"/>
+          <w:szCs w:val="24"/>
+        </w:rPr>
+        <w:t>ая</w:t>
       </w:r>
       <w:r>
         <w:rPr>
@@ -1082,6 +1126,1095 @@
         </w:rPr>
         <w:t xml:space="preserve"> непреложной истиной, </w:t>
       </w:r>
+      <w:proofErr w:type="spellStart"/>
+      <w:r>
+        <w:rPr>
+          <w:sz w:val="24"/>
+          <w:szCs w:val="24"/>
+        </w:rPr>
+        <w:t>кадалы</w:t>
+      </w:r>
+      <w:proofErr w:type="spellEnd"/>
+      <w:r>
+        <w:rPr>
+          <w:sz w:val="24"/>
+          <w:szCs w:val="24"/>
+        </w:rPr>
+        <w:t xml:space="preserve"> не просто верили – они знали, что </w:t>
+      </w:r>
+      <w:proofErr w:type="spellStart"/>
+      <w:r>
+        <w:rPr>
+          <w:sz w:val="24"/>
+          <w:szCs w:val="24"/>
+        </w:rPr>
+        <w:t>Айгне</w:t>
+      </w:r>
+      <w:proofErr w:type="spellEnd"/>
+      <w:r>
+        <w:rPr>
+          <w:sz w:val="24"/>
+          <w:szCs w:val="24"/>
+        </w:rPr>
+        <w:t xml:space="preserve"> существует. </w:t>
+      </w:r>
+      <w:r>
+        <w:rPr>
+          <w:sz w:val="24"/>
+          <w:szCs w:val="24"/>
+        </w:rPr>
+        <w:t>Это стало выгодным симбиозом: воля развивающейся расы подпитывала воплощение порядка, а оно давало новые знания, направляло и н</w:t>
+      </w:r>
+      <w:r>
+        <w:rPr>
+          <w:sz w:val="24"/>
+          <w:szCs w:val="24"/>
+        </w:rPr>
+        <w:t>аставляло своих последователей.</w:t>
+      </w:r>
+    </w:p>
+    <w:p>
+      <w:pPr>
+        <w:rPr>
+          <w:sz w:val="24"/>
+          <w:szCs w:val="24"/>
+        </w:rPr>
+      </w:pPr>
+      <w:proofErr w:type="spellStart"/>
+      <w:r>
+        <w:rPr>
+          <w:sz w:val="24"/>
+          <w:szCs w:val="24"/>
+        </w:rPr>
+        <w:t>Кадалы</w:t>
+      </w:r>
+      <w:proofErr w:type="spellEnd"/>
+      <w:r>
+        <w:rPr>
+          <w:sz w:val="24"/>
+          <w:szCs w:val="24"/>
+        </w:rPr>
+        <w:t xml:space="preserve"> жили и процветали, выстраивая свою культуру и государство, но другим существам повезло меньше. Континент, лежавший к западу от Островов, был неприветлив </w:t>
+      </w:r>
+      <w:r>
+        <w:rPr>
+          <w:sz w:val="24"/>
+          <w:szCs w:val="24"/>
+        </w:rPr>
+        <w:lastRenderedPageBreak/>
+        <w:t>и суров. Зимой здесь постоянно шли дожди, а летом стояла невыносимая жара. Но несмотря на климат, малое количество плодородной земли и необходимость постоянно кочевать, небольшая часть существ смогла выжить и развиться в более сложную форму жизни.</w:t>
+      </w:r>
+    </w:p>
+    <w:p>
+      <w:pPr>
+        <w:rPr>
+          <w:sz w:val="24"/>
+          <w:szCs w:val="24"/>
+        </w:rPr>
+      </w:pPr>
+      <w:r>
+        <w:rPr>
+          <w:sz w:val="24"/>
+          <w:szCs w:val="24"/>
+        </w:rPr>
+        <w:t xml:space="preserve">Хотя </w:t>
+      </w:r>
+      <w:proofErr w:type="spellStart"/>
+      <w:r>
+        <w:rPr>
+          <w:sz w:val="24"/>
+          <w:szCs w:val="24"/>
+        </w:rPr>
+        <w:t>Айгне</w:t>
+      </w:r>
+      <w:proofErr w:type="spellEnd"/>
+      <w:r>
+        <w:rPr>
+          <w:sz w:val="24"/>
+          <w:szCs w:val="24"/>
+        </w:rPr>
+        <w:t xml:space="preserve"> заметило их и заинтересовалось, оно не стало вмешиваться в их эволюцию, желая узнать, может ли сформироваться сознание без его участия. К удивлению, смогло. Грубый, будто вытесанный из камня вид обрел разум и речь самостоятельно, в ходе постоянной борьбы за выживание. Они начали называть себя </w:t>
+      </w:r>
+      <w:proofErr w:type="spellStart"/>
+      <w:r>
+        <w:rPr>
+          <w:sz w:val="24"/>
+          <w:szCs w:val="24"/>
+        </w:rPr>
+        <w:t>орруками</w:t>
+      </w:r>
+      <w:proofErr w:type="spellEnd"/>
+      <w:r>
+        <w:rPr>
+          <w:sz w:val="24"/>
+          <w:szCs w:val="24"/>
+        </w:rPr>
+        <w:t xml:space="preserve">. На это ушли долгие столетия, и когда </w:t>
+      </w:r>
+      <w:proofErr w:type="spellStart"/>
+      <w:r>
+        <w:rPr>
+          <w:sz w:val="24"/>
+          <w:szCs w:val="24"/>
+        </w:rPr>
+        <w:t>кадалы</w:t>
+      </w:r>
+      <w:proofErr w:type="spellEnd"/>
+      <w:r>
+        <w:rPr>
+          <w:sz w:val="24"/>
+          <w:szCs w:val="24"/>
+        </w:rPr>
+        <w:t xml:space="preserve"> уже познали все тонкости политики, </w:t>
+      </w:r>
+      <w:proofErr w:type="spellStart"/>
+      <w:r>
+        <w:rPr>
+          <w:sz w:val="24"/>
+          <w:szCs w:val="24"/>
+        </w:rPr>
+        <w:t>орруки</w:t>
+      </w:r>
+      <w:proofErr w:type="spellEnd"/>
+      <w:r>
+        <w:rPr>
+          <w:sz w:val="24"/>
+          <w:szCs w:val="24"/>
+        </w:rPr>
+        <w:t xml:space="preserve"> только-только начали создавать племена. </w:t>
+      </w:r>
+    </w:p>
+    <w:p>
+      <w:pPr>
+        <w:rPr>
+          <w:sz w:val="24"/>
+          <w:szCs w:val="24"/>
+        </w:rPr>
+      </w:pPr>
+      <w:r>
+        <w:rPr>
+          <w:sz w:val="24"/>
+          <w:szCs w:val="24"/>
+        </w:rPr>
+        <w:t>Эта раса была примитивной и неказистой на взгляд: высокий рост, широкие плечи и таз, длинноватые относительно тела руки, сгорбленная спина, массивный череп, глубоко посаженные небольшие глаза, сильно развитая мускулатура – все это относилось в равной степени и к мужчинам, и к женщинам. Их культура и верования также не отличались особой развитостью и были максимально приближены к реалиям их жизни.</w:t>
+      </w:r>
+    </w:p>
+    <w:p>
+      <w:pPr>
+        <w:rPr>
+          <w:sz w:val="24"/>
+          <w:szCs w:val="24"/>
+        </w:rPr>
+      </w:pPr>
+      <w:r>
+        <w:rPr>
+          <w:sz w:val="24"/>
+          <w:szCs w:val="24"/>
+        </w:rPr>
+        <w:t>Очень быстро у них выдел</w:t>
+      </w:r>
+      <w:r>
+        <w:rPr>
+          <w:sz w:val="24"/>
+          <w:szCs w:val="24"/>
+        </w:rPr>
+        <w:t xml:space="preserve">ились две ветви. </w:t>
+      </w:r>
+      <w:r>
+        <w:rPr>
+          <w:sz w:val="24"/>
+          <w:szCs w:val="24"/>
+        </w:rPr>
+        <w:t>Те</w:t>
+      </w:r>
+      <w:r>
+        <w:rPr>
+          <w:sz w:val="24"/>
+          <w:szCs w:val="24"/>
+        </w:rPr>
+        <w:t xml:space="preserve"> </w:t>
+      </w:r>
+      <w:proofErr w:type="spellStart"/>
+      <w:r>
+        <w:rPr>
+          <w:sz w:val="24"/>
+          <w:szCs w:val="24"/>
+        </w:rPr>
+        <w:t>орруки</w:t>
+      </w:r>
+      <w:proofErr w:type="spellEnd"/>
+      <w:r>
+        <w:rPr>
+          <w:sz w:val="24"/>
+          <w:szCs w:val="24"/>
+        </w:rPr>
+        <w:t xml:space="preserve">, что жили ближе к горам и на их отрогах, начали активно развивать кузнечество, добычу руд и минералов, что дало им прежде всего орудия труда и оружие. </w:t>
+      </w:r>
+      <w:r>
+        <w:rPr>
+          <w:sz w:val="24"/>
+          <w:szCs w:val="24"/>
+        </w:rPr>
+        <w:t>Те же, что селились в саваннах и пустынях</w:t>
+      </w:r>
+      <w:r>
+        <w:rPr>
+          <w:sz w:val="24"/>
+          <w:szCs w:val="24"/>
+        </w:rPr>
+        <w:t xml:space="preserve">, </w:t>
+      </w:r>
+      <w:r>
+        <w:rPr>
+          <w:sz w:val="24"/>
+          <w:szCs w:val="24"/>
+        </w:rPr>
+        <w:t xml:space="preserve">в большей степени овладели земледелием, скотоводством и прикладными ремеслами. </w:t>
+      </w:r>
+      <w:r>
+        <w:rPr>
+          <w:sz w:val="24"/>
+          <w:szCs w:val="24"/>
+        </w:rPr>
+        <w:t xml:space="preserve">Горные </w:t>
+      </w:r>
+      <w:proofErr w:type="spellStart"/>
+      <w:r>
+        <w:rPr>
+          <w:sz w:val="24"/>
+          <w:szCs w:val="24"/>
+        </w:rPr>
+        <w:t>орруки</w:t>
+      </w:r>
+      <w:proofErr w:type="spellEnd"/>
+      <w:r>
+        <w:rPr>
+          <w:sz w:val="24"/>
+          <w:szCs w:val="24"/>
+        </w:rPr>
+        <w:t xml:space="preserve"> </w:t>
+      </w:r>
+      <w:r>
+        <w:rPr>
+          <w:sz w:val="24"/>
+          <w:szCs w:val="24"/>
+        </w:rPr>
+        <w:t xml:space="preserve">отличались от </w:t>
+      </w:r>
+      <w:r>
+        <w:rPr>
+          <w:sz w:val="24"/>
+          <w:szCs w:val="24"/>
+        </w:rPr>
+        <w:t>своих собратьев</w:t>
+      </w:r>
+      <w:r>
+        <w:rPr>
+          <w:sz w:val="24"/>
+          <w:szCs w:val="24"/>
+        </w:rPr>
+        <w:t xml:space="preserve"> не только образом жизни, но и внешним видом и нравом</w:t>
+      </w:r>
+      <w:r>
+        <w:rPr>
+          <w:sz w:val="24"/>
+          <w:szCs w:val="24"/>
+        </w:rPr>
+        <w:t>: они были физически сильнее</w:t>
+      </w:r>
+      <w:r>
+        <w:rPr>
+          <w:sz w:val="24"/>
+          <w:szCs w:val="24"/>
+        </w:rPr>
+        <w:t xml:space="preserve"> и крупнее, кожа их была темнее</w:t>
+      </w:r>
+      <w:r>
+        <w:rPr>
+          <w:sz w:val="24"/>
+          <w:szCs w:val="24"/>
+        </w:rPr>
+        <w:t>,</w:t>
+      </w:r>
+      <w:r>
+        <w:rPr>
+          <w:sz w:val="24"/>
+          <w:szCs w:val="24"/>
+        </w:rPr>
+        <w:t xml:space="preserve"> их больше заботила</w:t>
+      </w:r>
+      <w:r>
+        <w:rPr>
+          <w:sz w:val="24"/>
+          <w:szCs w:val="24"/>
+        </w:rPr>
+        <w:t xml:space="preserve"> практиче</w:t>
+      </w:r>
+      <w:r>
+        <w:rPr>
+          <w:sz w:val="24"/>
+          <w:szCs w:val="24"/>
+        </w:rPr>
+        <w:t>ская сторона любого дела</w:t>
+      </w:r>
+      <w:r>
+        <w:rPr>
+          <w:sz w:val="24"/>
+          <w:szCs w:val="24"/>
+        </w:rPr>
+        <w:t xml:space="preserve">, </w:t>
+      </w:r>
+      <w:r>
+        <w:rPr>
+          <w:sz w:val="24"/>
+          <w:szCs w:val="24"/>
+        </w:rPr>
+        <w:t xml:space="preserve">они же </w:t>
+      </w:r>
+      <w:r>
+        <w:rPr>
+          <w:sz w:val="24"/>
+          <w:szCs w:val="24"/>
+        </w:rPr>
+        <w:t>первыми изобрели письменность. Впрочем, нельзя было сказать, что равнинные</w:t>
+      </w:r>
+      <w:r>
+        <w:rPr>
+          <w:sz w:val="24"/>
+          <w:szCs w:val="24"/>
+        </w:rPr>
+        <w:t xml:space="preserve"> </w:t>
+      </w:r>
+      <w:proofErr w:type="spellStart"/>
+      <w:r>
+        <w:rPr>
+          <w:sz w:val="24"/>
+          <w:szCs w:val="24"/>
+        </w:rPr>
+        <w:t>орруки</w:t>
+      </w:r>
+      <w:proofErr w:type="spellEnd"/>
+      <w:r>
+        <w:rPr>
+          <w:sz w:val="24"/>
+          <w:szCs w:val="24"/>
+        </w:rPr>
+        <w:t xml:space="preserve"> были слабыми или гл</w:t>
+      </w:r>
+      <w:r>
+        <w:rPr>
+          <w:sz w:val="24"/>
+          <w:szCs w:val="24"/>
+        </w:rPr>
+        <w:t>уп</w:t>
+      </w:r>
+      <w:r>
+        <w:rPr>
+          <w:sz w:val="24"/>
+          <w:szCs w:val="24"/>
+        </w:rPr>
+        <w:t xml:space="preserve">ыми. Они были примитивнее, более подвержены суевериям, </w:t>
+      </w:r>
+      <w:r>
+        <w:rPr>
+          <w:sz w:val="24"/>
+          <w:szCs w:val="24"/>
+        </w:rPr>
+        <w:t>предпочитали полагаться на собственную силу, а не на металл</w:t>
+      </w:r>
+      <w:r>
+        <w:rPr>
+          <w:sz w:val="24"/>
+          <w:szCs w:val="24"/>
+        </w:rPr>
+        <w:t xml:space="preserve"> и механизмы</w:t>
+      </w:r>
+      <w:r>
+        <w:rPr>
+          <w:sz w:val="24"/>
+          <w:szCs w:val="24"/>
+        </w:rPr>
+        <w:t>.</w:t>
+      </w:r>
+    </w:p>
+    <w:p>
+      <w:pPr>
+        <w:rPr>
+          <w:sz w:val="24"/>
+          <w:szCs w:val="24"/>
+        </w:rPr>
+      </w:pPr>
+      <w:r>
+        <w:rPr>
+          <w:sz w:val="24"/>
+          <w:szCs w:val="24"/>
+        </w:rPr>
+        <w:t xml:space="preserve">Как и </w:t>
+      </w:r>
+      <w:proofErr w:type="spellStart"/>
+      <w:r>
+        <w:rPr>
+          <w:sz w:val="24"/>
+          <w:szCs w:val="24"/>
+        </w:rPr>
+        <w:t>кадалы</w:t>
+      </w:r>
+      <w:proofErr w:type="spellEnd"/>
+      <w:r>
+        <w:rPr>
+          <w:sz w:val="24"/>
+          <w:szCs w:val="24"/>
+        </w:rPr>
+        <w:t xml:space="preserve"> в свое время, </w:t>
+      </w:r>
+      <w:proofErr w:type="spellStart"/>
+      <w:r>
+        <w:rPr>
+          <w:sz w:val="24"/>
+          <w:szCs w:val="24"/>
+        </w:rPr>
+        <w:t>орруки</w:t>
+      </w:r>
+      <w:proofErr w:type="spellEnd"/>
+      <w:r>
+        <w:rPr>
+          <w:sz w:val="24"/>
+          <w:szCs w:val="24"/>
+        </w:rPr>
+        <w:t xml:space="preserve"> нашли источники. </w:t>
+      </w:r>
+      <w:r>
+        <w:rPr>
+          <w:sz w:val="24"/>
+          <w:szCs w:val="24"/>
+        </w:rPr>
+        <w:t xml:space="preserve">Однако в отличие от первых они не боялись их, не запрещали к ним ходить. Для них источники и новые формы, возникавшие вокруг них, были данностью – как земля, солнце и вода. </w:t>
+      </w:r>
+      <w:r>
+        <w:rPr>
+          <w:sz w:val="24"/>
+          <w:szCs w:val="24"/>
+        </w:rPr>
+        <w:t xml:space="preserve">У </w:t>
+      </w:r>
+      <w:proofErr w:type="spellStart"/>
+      <w:r>
+        <w:rPr>
+          <w:sz w:val="24"/>
+          <w:szCs w:val="24"/>
+        </w:rPr>
+        <w:t>орруков</w:t>
+      </w:r>
+      <w:proofErr w:type="spellEnd"/>
+      <w:r>
+        <w:rPr>
+          <w:sz w:val="24"/>
+          <w:szCs w:val="24"/>
+        </w:rPr>
+        <w:t xml:space="preserve"> не возникало вопросов «как» и «почему»: если это можно увидеть, почувствовать или потрогать и взять в руки, значит, это есть и это можно как-то использовать.</w:t>
+      </w:r>
+      <w:r>
+        <w:rPr>
+          <w:sz w:val="24"/>
+          <w:szCs w:val="24"/>
+        </w:rPr>
+        <w:t xml:space="preserve"> П</w:t>
+      </w:r>
+      <w:r>
+        <w:rPr>
+          <w:sz w:val="24"/>
+          <w:szCs w:val="24"/>
+        </w:rPr>
+        <w:t>одобное отношение к источникам</w:t>
+      </w:r>
+      <w:r>
+        <w:rPr>
+          <w:sz w:val="24"/>
+          <w:szCs w:val="24"/>
+        </w:rPr>
+        <w:t xml:space="preserve"> сыграло им на руку: подобно тому, как среди </w:t>
+      </w:r>
+      <w:proofErr w:type="spellStart"/>
+      <w:r>
+        <w:rPr>
+          <w:sz w:val="24"/>
+          <w:szCs w:val="24"/>
+        </w:rPr>
+        <w:t>кадалов</w:t>
+      </w:r>
+      <w:proofErr w:type="spellEnd"/>
+      <w:r>
+        <w:rPr>
+          <w:sz w:val="24"/>
+          <w:szCs w:val="24"/>
+        </w:rPr>
+        <w:t xml:space="preserve"> выделились </w:t>
+      </w:r>
+      <w:proofErr w:type="spellStart"/>
+      <w:r>
+        <w:rPr>
+          <w:sz w:val="24"/>
+          <w:szCs w:val="24"/>
+        </w:rPr>
+        <w:t>саолланы</w:t>
+      </w:r>
+      <w:proofErr w:type="spellEnd"/>
+      <w:r>
+        <w:rPr>
+          <w:sz w:val="24"/>
+          <w:szCs w:val="24"/>
+        </w:rPr>
+        <w:t xml:space="preserve">, среди </w:t>
+      </w:r>
+      <w:proofErr w:type="spellStart"/>
+      <w:r>
+        <w:rPr>
+          <w:sz w:val="24"/>
+          <w:szCs w:val="24"/>
+        </w:rPr>
+        <w:t>орруков</w:t>
+      </w:r>
+      <w:proofErr w:type="spellEnd"/>
+      <w:r>
+        <w:rPr>
+          <w:sz w:val="24"/>
+          <w:szCs w:val="24"/>
+        </w:rPr>
+        <w:t xml:space="preserve"> появились </w:t>
+      </w:r>
+      <w:proofErr w:type="spellStart"/>
+      <w:r>
+        <w:rPr>
+          <w:sz w:val="24"/>
+          <w:szCs w:val="24"/>
+        </w:rPr>
+        <w:t>ургунны</w:t>
+      </w:r>
+      <w:proofErr w:type="spellEnd"/>
+      <w:r>
+        <w:rPr>
+          <w:sz w:val="24"/>
+          <w:szCs w:val="24"/>
+        </w:rPr>
+        <w:t xml:space="preserve"> – шаманы, которые могли по своему усмотрению создавать и разрушать формы. </w:t>
+      </w:r>
+      <w:r>
+        <w:rPr>
+          <w:sz w:val="24"/>
+          <w:szCs w:val="24"/>
+        </w:rPr>
+        <w:t xml:space="preserve">Впрочем, это и весьма сильно ограничивало их: </w:t>
+      </w:r>
+      <w:proofErr w:type="spellStart"/>
+      <w:r>
+        <w:rPr>
+          <w:sz w:val="24"/>
+          <w:szCs w:val="24"/>
+        </w:rPr>
+        <w:t>ургунны</w:t>
+      </w:r>
+      <w:proofErr w:type="spellEnd"/>
+      <w:r>
+        <w:rPr>
+          <w:sz w:val="24"/>
+          <w:szCs w:val="24"/>
+        </w:rPr>
+        <w:t xml:space="preserve"> использовали в большей степени то, что уже</w:t>
+      </w:r>
+      <w:r>
+        <w:rPr>
+          <w:sz w:val="24"/>
+          <w:szCs w:val="24"/>
+        </w:rPr>
+        <w:t xml:space="preserve"> видели и знали, их силы больше помогали в повседневной жизни, чем позвол</w:t>
+      </w:r>
+      <w:r>
+        <w:rPr>
+          <w:sz w:val="24"/>
+          <w:szCs w:val="24"/>
+        </w:rPr>
+        <w:t>яли воевать, изучать и творить.</w:t>
+      </w:r>
+    </w:p>
+    <w:p>
+      <w:pPr>
+        <w:rPr>
+          <w:sz w:val="24"/>
+          <w:szCs w:val="24"/>
+        </w:rPr>
+      </w:pPr>
+      <w:r>
+        <w:rPr>
+          <w:sz w:val="24"/>
+          <w:szCs w:val="24"/>
+        </w:rPr>
+        <w:t xml:space="preserve">Из-за особенностей местности, где </w:t>
+      </w:r>
+      <w:proofErr w:type="spellStart"/>
+      <w:r>
+        <w:rPr>
+          <w:sz w:val="24"/>
+          <w:szCs w:val="24"/>
+        </w:rPr>
+        <w:t>орруки</w:t>
+      </w:r>
+      <w:proofErr w:type="spellEnd"/>
+      <w:r>
+        <w:rPr>
+          <w:sz w:val="24"/>
+          <w:szCs w:val="24"/>
+        </w:rPr>
+        <w:t xml:space="preserve"> жили, они не сформировали единого государства и продолжали жить кочевыми племенами. Хотя вокруг сети оазисов и в горах создавались постоянные поселения, их было достаточно мало, они носили роль перевалочных баз на пути торг</w:t>
+      </w:r>
+      <w:r>
+        <w:rPr>
+          <w:sz w:val="24"/>
+          <w:szCs w:val="24"/>
+        </w:rPr>
+        <w:t>овых караванов,</w:t>
+      </w:r>
+      <w:r>
+        <w:rPr>
+          <w:sz w:val="24"/>
+          <w:szCs w:val="24"/>
+        </w:rPr>
+        <w:t xml:space="preserve"> ярмарок</w:t>
+      </w:r>
+      <w:r>
+        <w:rPr>
+          <w:sz w:val="24"/>
+          <w:szCs w:val="24"/>
+        </w:rPr>
+        <w:t xml:space="preserve"> и стоянок гарнизонов, очищавших </w:t>
+      </w:r>
+      <w:proofErr w:type="gramStart"/>
+      <w:r>
+        <w:rPr>
+          <w:sz w:val="24"/>
+          <w:szCs w:val="24"/>
+        </w:rPr>
+        <w:t>от диких животных окрестности</w:t>
+      </w:r>
+      <w:proofErr w:type="gramEnd"/>
+      <w:r>
+        <w:rPr>
+          <w:sz w:val="24"/>
+          <w:szCs w:val="24"/>
+        </w:rPr>
+        <w:t xml:space="preserve"> торговых путей</w:t>
+      </w:r>
+      <w:r>
+        <w:rPr>
+          <w:sz w:val="24"/>
+          <w:szCs w:val="24"/>
+        </w:rPr>
+        <w:t>.</w:t>
+      </w:r>
+    </w:p>
+    <w:p>
+      <w:pPr>
+        <w:rPr>
+          <w:sz w:val="24"/>
+          <w:szCs w:val="24"/>
+        </w:rPr>
+      </w:pPr>
+      <w:r>
+        <w:rPr>
+          <w:sz w:val="24"/>
+          <w:szCs w:val="24"/>
+        </w:rPr>
+        <w:t xml:space="preserve">Так проходили многие века. </w:t>
+      </w:r>
+      <w:proofErr w:type="spellStart"/>
+      <w:r>
+        <w:rPr>
+          <w:sz w:val="24"/>
+          <w:szCs w:val="24"/>
+        </w:rPr>
+        <w:t>Стигия</w:t>
+      </w:r>
+      <w:proofErr w:type="spellEnd"/>
+      <w:r>
+        <w:rPr>
+          <w:sz w:val="24"/>
+          <w:szCs w:val="24"/>
+        </w:rPr>
+        <w:t xml:space="preserve">, дрейфующая в материи и освещенная звездой, была ограждена от внешнего воздействия. </w:t>
+      </w:r>
+      <w:proofErr w:type="spellStart"/>
+      <w:r>
+        <w:rPr>
+          <w:sz w:val="24"/>
+          <w:szCs w:val="24"/>
+        </w:rPr>
+        <w:t>Айгне</w:t>
+      </w:r>
+      <w:proofErr w:type="spellEnd"/>
+      <w:r>
+        <w:rPr>
+          <w:sz w:val="24"/>
+          <w:szCs w:val="24"/>
+        </w:rPr>
+        <w:t xml:space="preserve"> присматривало за своим творением, защищая от хаоса и стабилизируя материю вокруг него. </w:t>
+      </w:r>
+      <w:r>
+        <w:rPr>
+          <w:sz w:val="24"/>
+          <w:szCs w:val="24"/>
+        </w:rPr>
+        <w:t xml:space="preserve">Однако оно не могло упорядочивать </w:t>
+      </w:r>
+      <w:r>
+        <w:rPr>
+          <w:sz w:val="24"/>
+          <w:szCs w:val="24"/>
+        </w:rPr>
+        <w:t>материю, лишь собирать ту, что сама пришла в это состояние</w:t>
+      </w:r>
+      <w:r>
+        <w:rPr>
+          <w:sz w:val="24"/>
+          <w:szCs w:val="24"/>
+        </w:rPr>
+        <w:t xml:space="preserve">. Впрочем, судьба хаоса не слишком волновала </w:t>
+      </w:r>
+      <w:proofErr w:type="spellStart"/>
+      <w:r>
+        <w:rPr>
+          <w:sz w:val="24"/>
+          <w:szCs w:val="24"/>
+        </w:rPr>
+        <w:t>Айгне</w:t>
+      </w:r>
+      <w:proofErr w:type="spellEnd"/>
+      <w:r>
+        <w:rPr>
+          <w:sz w:val="24"/>
+          <w:szCs w:val="24"/>
+        </w:rPr>
+        <w:t xml:space="preserve">, оно по большей части занималось </w:t>
+      </w:r>
+      <w:proofErr w:type="spellStart"/>
+      <w:r>
+        <w:rPr>
+          <w:sz w:val="24"/>
+          <w:szCs w:val="24"/>
+        </w:rPr>
+        <w:t>Стигией</w:t>
+      </w:r>
+      <w:proofErr w:type="spellEnd"/>
+      <w:r>
+        <w:rPr>
+          <w:sz w:val="24"/>
+          <w:szCs w:val="24"/>
+        </w:rPr>
+        <w:t>, не обращая внимания на то, что происходит вовне.</w:t>
+      </w:r>
+    </w:p>
+    <w:p>
+      <w:pPr>
+        <w:rPr>
+          <w:sz w:val="24"/>
+          <w:szCs w:val="24"/>
+        </w:rPr>
+      </w:pPr>
+      <w:r>
+        <w:rPr>
+          <w:sz w:val="24"/>
+          <w:szCs w:val="24"/>
+        </w:rPr>
+        <w:lastRenderedPageBreak/>
+        <w:t xml:space="preserve">Пока же упорядоченный мир купался в безмятежности, в глубинах хаотичной материи зародилась еще одна сущность. Как </w:t>
+      </w:r>
+      <w:proofErr w:type="spellStart"/>
+      <w:r>
+        <w:rPr>
+          <w:sz w:val="24"/>
+          <w:szCs w:val="24"/>
+        </w:rPr>
+        <w:t>Айгне</w:t>
+      </w:r>
+      <w:proofErr w:type="spellEnd"/>
+      <w:r>
+        <w:rPr>
+          <w:sz w:val="24"/>
+          <w:szCs w:val="24"/>
+        </w:rPr>
+        <w:t xml:space="preserve"> стало воплощением порядка, так новое существо, названное </w:t>
+      </w:r>
+      <w:proofErr w:type="spellStart"/>
+      <w:r>
+        <w:rPr>
+          <w:sz w:val="24"/>
+          <w:szCs w:val="24"/>
+        </w:rPr>
+        <w:t>Хуллус</w:t>
+      </w:r>
+      <w:proofErr w:type="spellEnd"/>
+      <w:r>
+        <w:rPr>
+          <w:sz w:val="24"/>
+          <w:szCs w:val="24"/>
+        </w:rPr>
+        <w:t>, стало воплощением хаоса. Безумное, лишенное логики и способности созидать, оно металось в пространстве, не находя себе места и ничего не осознавая.</w:t>
+      </w:r>
+    </w:p>
+    <w:p>
+      <w:pPr>
+        <w:rPr>
+          <w:sz w:val="24"/>
+          <w:szCs w:val="24"/>
+        </w:rPr>
+      </w:pPr>
+      <w:r>
+        <w:rPr>
+          <w:sz w:val="24"/>
+          <w:szCs w:val="24"/>
+        </w:rPr>
+        <w:t xml:space="preserve">Ужасные вопли, издаваемые </w:t>
+      </w:r>
+      <w:proofErr w:type="spellStart"/>
+      <w:r>
+        <w:rPr>
+          <w:sz w:val="24"/>
+          <w:szCs w:val="24"/>
+        </w:rPr>
+        <w:t>Хуллус</w:t>
+      </w:r>
+      <w:proofErr w:type="spellEnd"/>
+      <w:r>
+        <w:rPr>
+          <w:sz w:val="24"/>
+          <w:szCs w:val="24"/>
+        </w:rPr>
+        <w:t xml:space="preserve">, не могли остаться незамеченными для </w:t>
+      </w:r>
+      <w:proofErr w:type="spellStart"/>
+      <w:r>
+        <w:rPr>
+          <w:sz w:val="24"/>
+          <w:szCs w:val="24"/>
+        </w:rPr>
+        <w:t>Айгне</w:t>
+      </w:r>
+      <w:proofErr w:type="spellEnd"/>
+      <w:r>
+        <w:rPr>
+          <w:sz w:val="24"/>
+          <w:szCs w:val="24"/>
+        </w:rPr>
+        <w:t xml:space="preserve">. Оно понимало, что не за горами тот день, когда разрушительная сущность найдет </w:t>
+      </w:r>
+      <w:proofErr w:type="spellStart"/>
+      <w:r>
+        <w:rPr>
+          <w:sz w:val="24"/>
+          <w:szCs w:val="24"/>
+        </w:rPr>
+        <w:t>Стигию</w:t>
+      </w:r>
+      <w:proofErr w:type="spellEnd"/>
+      <w:r>
+        <w:rPr>
+          <w:sz w:val="24"/>
+          <w:szCs w:val="24"/>
+        </w:rPr>
+        <w:t xml:space="preserve">, но не могло уйти далеко от упорядоченного мира – без </w:t>
+      </w:r>
+      <w:proofErr w:type="spellStart"/>
+      <w:r>
+        <w:rPr>
+          <w:sz w:val="24"/>
+          <w:szCs w:val="24"/>
+        </w:rPr>
+        <w:t>Айгне</w:t>
+      </w:r>
+      <w:proofErr w:type="spellEnd"/>
+      <w:r>
+        <w:rPr>
+          <w:sz w:val="24"/>
+          <w:szCs w:val="24"/>
+        </w:rPr>
+        <w:t xml:space="preserve"> в него тут же начинал просачиваться хаос. Потому ему оставалось только ждать. </w:t>
+      </w:r>
+    </w:p>
+    <w:p>
+      <w:pPr>
+        <w:rPr>
+          <w:sz w:val="24"/>
+          <w:szCs w:val="24"/>
+        </w:rPr>
+      </w:pPr>
+      <w:r>
+        <w:rPr>
+          <w:sz w:val="24"/>
+          <w:szCs w:val="24"/>
+        </w:rPr>
+        <w:t xml:space="preserve">Наконец, в своих беспорядочных блужданиях, </w:t>
+      </w:r>
+      <w:proofErr w:type="spellStart"/>
+      <w:r>
+        <w:rPr>
+          <w:sz w:val="24"/>
+          <w:szCs w:val="24"/>
+        </w:rPr>
+        <w:t>Хуллус</w:t>
+      </w:r>
+      <w:proofErr w:type="spellEnd"/>
+      <w:r>
+        <w:rPr>
+          <w:sz w:val="24"/>
+          <w:szCs w:val="24"/>
+        </w:rPr>
+        <w:t xml:space="preserve"> пришло. Беснующееся существо бросилось на </w:t>
+      </w:r>
+      <w:proofErr w:type="spellStart"/>
+      <w:r>
+        <w:rPr>
+          <w:sz w:val="24"/>
+          <w:szCs w:val="24"/>
+        </w:rPr>
+        <w:t>Стигию</w:t>
+      </w:r>
+      <w:proofErr w:type="spellEnd"/>
+      <w:r>
+        <w:rPr>
+          <w:sz w:val="24"/>
+          <w:szCs w:val="24"/>
+        </w:rPr>
+        <w:t>, желая поглотить ее и вновь вернуть</w:t>
+      </w:r>
+      <w:r>
+        <w:rPr>
+          <w:sz w:val="24"/>
+          <w:szCs w:val="24"/>
+        </w:rPr>
+        <w:t xml:space="preserve"> в хаос</w:t>
+      </w:r>
+      <w:r>
+        <w:rPr>
+          <w:sz w:val="24"/>
+          <w:szCs w:val="24"/>
+        </w:rPr>
+        <w:t xml:space="preserve">, но встретило сопротивление. Неистовая ярость и безумие </w:t>
+      </w:r>
+      <w:proofErr w:type="spellStart"/>
+      <w:r>
+        <w:rPr>
+          <w:sz w:val="24"/>
+          <w:szCs w:val="24"/>
+        </w:rPr>
+        <w:t>Хуллус</w:t>
+      </w:r>
+      <w:proofErr w:type="spellEnd"/>
+      <w:r>
+        <w:rPr>
+          <w:sz w:val="24"/>
+          <w:szCs w:val="24"/>
+        </w:rPr>
+        <w:t xml:space="preserve"> схлестнулись с ясностью и порядком Айгне. Их противостояние длилось </w:t>
+      </w:r>
+      <w:r>
+        <w:rPr>
+          <w:sz w:val="24"/>
+          <w:szCs w:val="24"/>
+        </w:rPr>
+        <w:t xml:space="preserve">три столетия и не прошло для </w:t>
+      </w:r>
+      <w:proofErr w:type="spellStart"/>
+      <w:r>
+        <w:rPr>
+          <w:sz w:val="24"/>
+          <w:szCs w:val="24"/>
+        </w:rPr>
+        <w:t>Стигии</w:t>
+      </w:r>
+      <w:proofErr w:type="spellEnd"/>
+      <w:r>
+        <w:rPr>
+          <w:sz w:val="24"/>
+          <w:szCs w:val="24"/>
+        </w:rPr>
+        <w:t xml:space="preserve"> незамеченным.</w:t>
+      </w:r>
+    </w:p>
+    <w:p>
+      <w:pPr>
+        <w:rPr>
+          <w:sz w:val="24"/>
+          <w:szCs w:val="24"/>
+        </w:rPr>
+      </w:pPr>
+      <w:r>
+        <w:rPr>
+          <w:sz w:val="24"/>
+          <w:szCs w:val="24"/>
+        </w:rPr>
+        <w:t xml:space="preserve">В лишенный защиты </w:t>
+      </w:r>
+      <w:proofErr w:type="spellStart"/>
+      <w:r>
+        <w:rPr>
+          <w:sz w:val="24"/>
+          <w:szCs w:val="24"/>
+        </w:rPr>
+        <w:t>Айгне</w:t>
+      </w:r>
+      <w:proofErr w:type="spellEnd"/>
+      <w:r>
+        <w:rPr>
+          <w:sz w:val="24"/>
+          <w:szCs w:val="24"/>
+        </w:rPr>
+        <w:t xml:space="preserve"> мир устремилась хаотичная материя. Она просочилась внутрь </w:t>
+      </w:r>
+      <w:proofErr w:type="spellStart"/>
+      <w:r>
+        <w:rPr>
+          <w:sz w:val="24"/>
+          <w:szCs w:val="24"/>
+        </w:rPr>
+        <w:t>Стигии</w:t>
+      </w:r>
+      <w:proofErr w:type="spellEnd"/>
+      <w:r>
+        <w:rPr>
+          <w:sz w:val="24"/>
+          <w:szCs w:val="24"/>
+        </w:rPr>
+        <w:t xml:space="preserve"> и заразила ту упорядоченную материю, что была заключена в ней. </w:t>
+      </w:r>
+      <w:r>
+        <w:rPr>
+          <w:sz w:val="24"/>
+          <w:szCs w:val="24"/>
+        </w:rPr>
+        <w:t xml:space="preserve">Перемешавшись с порядком, хаос устремился через источники наружу. </w:t>
+      </w:r>
+      <w:r>
+        <w:rPr>
+          <w:sz w:val="24"/>
+          <w:szCs w:val="24"/>
+        </w:rPr>
+        <w:t>Далеко не все, но многие</w:t>
+      </w:r>
+      <w:r>
+        <w:rPr>
+          <w:sz w:val="24"/>
+          <w:szCs w:val="24"/>
+        </w:rPr>
+        <w:t xml:space="preserve"> из них вместо жизни стали нести порчу. </w:t>
+      </w:r>
+      <w:bookmarkStart w:id="0" w:name="_GoBack"/>
+      <w:bookmarkEnd w:id="0"/>
+    </w:p>
+    <w:p>
+      <w:pPr>
+        <w:rPr>
+          <w:sz w:val="24"/>
+          <w:szCs w:val="24"/>
+        </w:rPr>
+      </w:pPr>
     </w:p>
     <w:sectPr>
       <w:pgSz w:w="11906" w:h="16838"/>
@@ -1094,7 +2227,7 @@
 </file>
 
 <file path=word/styles.xml><?xml version="1.0" encoding="utf-8"?>
-<w:styles xmlns:r="http://schemas.openxmlformats.org/officeDocument/2006/relationships" xmlns:w="http://schemas.openxmlformats.org/wordprocessingml/2006/main">
+<w:styles xmlns:mc="http://schemas.openxmlformats.org/markup-compatibility/2006" xmlns:r="http://schemas.openxmlformats.org/officeDocument/2006/relationships" xmlns:w="http://schemas.openxmlformats.org/wordprocessingml/2006/main" xmlns:w14="http://schemas.microsoft.com/office/word/2010/wordml" xmlns:w15="http://schemas.microsoft.com/office/word/2012/wordml" xmlns:w16se="http://schemas.microsoft.com/office/word/2015/wordml/symex" mc:Ignorable="w14 w15 w16se">
   <w:docDefaults>
     <w:rPrDefault>
       <w:rPr>
@@ -1112,144 +2245,378 @@
       </w:pPr>
     </w:pPrDefault>
   </w:docDefaults>
-  <w:latentStyles w:defLockedState="0" w:defUIPriority="99" w:defSemiHidden="1" w:defUnhideWhenUsed="1" w:defQFormat="0" w:count="267">
-    <w:lsdException w:name="Normal" w:semiHidden="0" w:uiPriority="0" w:unhideWhenUsed="0" w:qFormat="1"/>
-    <w:lsdException w:name="heading 1" w:semiHidden="0" w:uiPriority="9" w:unhideWhenUsed="0" w:qFormat="1"/>
-    <w:lsdException w:name="heading 2" w:uiPriority="9" w:qFormat="1"/>
-    <w:lsdException w:name="heading 3" w:uiPriority="9" w:qFormat="1"/>
-    <w:lsdException w:name="heading 4" w:uiPriority="9" w:qFormat="1"/>
-    <w:lsdException w:name="heading 5" w:uiPriority="9" w:qFormat="1"/>
-    <w:lsdException w:name="heading 6" w:uiPriority="9" w:qFormat="1"/>
-    <w:lsdException w:name="heading 7" w:uiPriority="9" w:qFormat="1"/>
-    <w:lsdException w:name="heading 8" w:uiPriority="9" w:qFormat="1"/>
-    <w:lsdException w:name="heading 9" w:uiPriority="9" w:qFormat="1"/>
-    <w:lsdException w:name="toc 1" w:uiPriority="39"/>
-    <w:lsdException w:name="toc 2" w:uiPriority="39"/>
-    <w:lsdException w:name="toc 3" w:uiPriority="39"/>
-    <w:lsdException w:name="toc 4" w:uiPriority="39"/>
-    <w:lsdException w:name="toc 5" w:uiPriority="39"/>
-    <w:lsdException w:name="toc 6" w:uiPriority="39"/>
-    <w:lsdException w:name="toc 7" w:uiPriority="39"/>
-    <w:lsdException w:name="toc 8" w:uiPriority="39"/>
-    <w:lsdException w:name="toc 9" w:uiPriority="39"/>
-    <w:lsdException w:name="caption" w:uiPriority="35" w:qFormat="1"/>
-    <w:lsdException w:name="Title" w:semiHidden="0" w:uiPriority="10" w:unhideWhenUsed="0" w:qFormat="1"/>
-    <w:lsdException w:name="Default Paragraph Font" w:uiPriority="1"/>
-    <w:lsdException w:name="Subtitle" w:semiHidden="0" w:uiPriority="11" w:unhideWhenUsed="0" w:qFormat="1"/>
-    <w:lsdException w:name="Strong" w:semiHidden="0" w:uiPriority="22" w:unhideWhenUsed="0" w:qFormat="1"/>
-    <w:lsdException w:name="Emphasis" w:semiHidden="0" w:uiPriority="20" w:unhideWhenUsed="0" w:qFormat="1"/>
-    <w:lsdException w:name="Table Grid" w:semiHidden="0" w:uiPriority="59" w:unhideWhenUsed="0"/>
-    <w:lsdException w:name="Placeholder Text" w:unhideWhenUsed="0"/>
-    <w:lsdException w:name="No Spacing" w:semiHidden="0" w:uiPriority="1" w:unhideWhenUsed="0" w:qFormat="1"/>
-    <w:lsdException w:name="Light Shading" w:semiHidden="0" w:uiPriority="60" w:unhideWhenUsed="0"/>
-    <w:lsdException w:name="Light List" w:semiHidden="0" w:uiPriority="61" w:unhideWhenUsed="0"/>
-    <w:lsdException w:name="Light Grid" w:semiHidden="0" w:uiPriority="62" w:unhideWhenUsed="0"/>
-    <w:lsdException w:name="Medium Shading 1" w:semiHidden="0" w:uiPriority="63" w:unhideWhenUsed="0"/>
-    <w:lsdException w:name="Medium Shading 2" w:semiHidden="0" w:uiPriority="64" w:unhideWhenUsed="0"/>
-    <w:lsdException w:name="Medium List 1" w:semiHidden="0" w:uiPriority="65" w:unhideWhenUsed="0"/>
-    <w:lsdException w:name="Medium List 2" w:semiHidden="0" w:uiPriority="66" w:unhideWhenUsed="0"/>
-    <w:lsdException w:name="Medium Grid 1" w:semiHidden="0" w:uiPriority="67" w:unhideWhenUsed="0"/>
-    <w:lsdException w:name="Medium Grid 2" w:semiHidden="0" w:uiPriority="68" w:unhideWhenUsed="0"/>
-    <w:lsdException w:name="Medium Grid 3" w:semiHidden="0" w:uiPriority="69" w:unhideWhenUsed="0"/>
-    <w:lsdException w:name="Dark List" w:semiHidden="0" w:uiPriority="70" w:unhideWhenUsed="0"/>
-    <w:lsdException w:name="Colorful Shading" w:semiHidden="0" w:uiPriority="71" w:unhideWhenUsed="0"/>
-    <w:lsdException w:name="Colorful List" w:semiHidden="0" w:uiPriority="72" w:unhideWhenUsed="0"/>
-    <w:lsdException w:name="Colorful Grid" w:semiHidden="0" w:uiPriority="73" w:unhideWhenUsed="0"/>
-    <w:lsdException w:name="Light Shading Accent 1" w:semiHidden="0" w:uiPriority="60" w:unhideWhenUsed="0"/>
-    <w:lsdException w:name="Light List Accent 1" w:semiHidden="0" w:uiPriority="61" w:unhideWhenUsed="0"/>
-    <w:lsdException w:name="Light Grid Accent 1" w:semiHidden="0" w:uiPriority="62" w:unhideWhenUsed="0"/>
-    <w:lsdException w:name="Medium Shading 1 Accent 1" w:semiHidden="0" w:uiPriority="63" w:unhideWhenUsed="0"/>
-    <w:lsdException w:name="Medium Shading 2 Accent 1" w:semiHidden="0" w:uiPriority="64" w:unhideWhenUsed="0"/>
-    <w:lsdException w:name="Medium List 1 Accent 1" w:semiHidden="0" w:uiPriority="65" w:unhideWhenUsed="0"/>
-    <w:lsdException w:name="Revision" w:unhideWhenUsed="0"/>
-    <w:lsdException w:name="List Paragraph" w:semiHidden="0" w:uiPriority="34" w:unhideWhenUsed="0" w:qFormat="1"/>
-    <w:lsdException w:name="Quote" w:semiHidden="0" w:uiPriority="29" w:unhideWhenUsed="0" w:qFormat="1"/>
-    <w:lsdException w:name="Intense Quote" w:semiHidden="0" w:uiPriority="30" w:unhideWhenUsed="0" w:qFormat="1"/>
-    <w:lsdException w:name="Medium List 2 Accent 1" w:semiHidden="0" w:uiPriority="66" w:unhideWhenUsed="0"/>
-    <w:lsdException w:name="Medium Grid 1 Accent 1" w:semiHidden="0" w:uiPriority="67" w:unhideWhenUsed="0"/>
-    <w:lsdException w:name="Medium Grid 2 Accent 1" w:semiHidden="0" w:uiPriority="68" w:unhideWhenUsed="0"/>
-    <w:lsdException w:name="Medium Grid 3 Accent 1" w:semiHidden="0" w:uiPriority="69" w:unhideWhenUsed="0"/>
-    <w:lsdException w:name="Dark List Accent 1" w:semiHidden="0" w:uiPriority="70" w:unhideWhenUsed="0"/>
-    <w:lsdException w:name="Colorful Shading Accent 1" w:semiHidden="0" w:uiPriority="71" w:unhideWhenUsed="0"/>
-    <w:lsdException w:name="Colorful List Accent 1" w:semiHidden="0" w:uiPriority="72" w:unhideWhenUsed="0"/>
-    <w:lsdException w:name="Colorful Grid Accent 1" w:semiHidden="0" w:uiPriority="73" w:unhideWhenUsed="0"/>
-    <w:lsdException w:name="Light Shading Accent 2" w:semiHidden="0" w:uiPriority="60" w:unhideWhenUsed="0"/>
-    <w:lsdException w:name="Light List Accent 2" w:semiHidden="0" w:uiPriority="61" w:unhideWhenUsed="0"/>
-    <w:lsdException w:name="Light Grid Accent 2" w:semiHidden="0" w:uiPriority="62" w:unhideWhenUsed="0"/>
-    <w:lsdException w:name="Medium Shading 1 Accent 2" w:semiHidden="0" w:uiPriority="63" w:unhideWhenUsed="0"/>
-    <w:lsdException w:name="Medium Shading 2 Accent 2" w:semiHidden="0" w:uiPriority="64" w:unhideWhenUsed="0"/>
-    <w:lsdException w:name="Medium List 1 Accent 2" w:semiHidden="0" w:uiPriority="65" w:unhideWhenUsed="0"/>
-    <w:lsdException w:name="Medium List 2 Accent 2" w:semiHidden="0" w:uiPriority="66" w:unhideWhenUsed="0"/>
-    <w:lsdException w:name="Medium Grid 1 Accent 2" w:semiHidden="0" w:uiPriority="67" w:unhideWhenUsed="0"/>
-    <w:lsdException w:name="Medium Grid 2 Accent 2" w:semiHidden="0" w:uiPriority="68" w:unhideWhenUsed="0"/>
-    <w:lsdException w:name="Medium Grid 3 Accent 2" w:semiHidden="0" w:uiPriority="69" w:unhideWhenUsed="0"/>
-    <w:lsdException w:name="Dark List Accent 2" w:semiHidden="0" w:uiPriority="70" w:unhideWhenUsed="0"/>
-    <w:lsdException w:name="Colorful Shading Accent 2" w:semiHidden="0" w:uiPriority="71" w:unhideWhenUsed="0"/>
-    <w:lsdException w:name="Colorful List Accent 2" w:semiHidden="0" w:uiPriority="72" w:unhideWhenUsed="0"/>
-    <w:lsdException w:name="Colorful Grid Accent 2" w:semiHidden="0" w:uiPriority="73" w:unhideWhenUsed="0"/>
-    <w:lsdException w:name="Light Shading Accent 3" w:semiHidden="0" w:uiPriority="60" w:unhideWhenUsed="0"/>
-    <w:lsdException w:name="Light List Accent 3" w:semiHidden="0" w:uiPriority="61" w:unhideWhenUsed="0"/>
-    <w:lsdException w:name="Light Grid Accent 3" w:semiHidden="0" w:uiPriority="62" w:unhideWhenUsed="0"/>
-    <w:lsdException w:name="Medium Shading 1 Accent 3" w:semiHidden="0" w:uiPriority="63" w:unhideWhenUsed="0"/>
-    <w:lsdException w:name="Medium Shading 2 Accent 3" w:semiHidden="0" w:uiPriority="64" w:unhideWhenUsed="0"/>
-    <w:lsdException w:name="Medium List 1 Accent 3" w:semiHidden="0" w:uiPriority="65" w:unhideWhenUsed="0"/>
-    <w:lsdException w:name="Medium List 2 Accent 3" w:semiHidden="0" w:uiPriority="66" w:unhideWhenUsed="0"/>
-    <w:lsdException w:name="Medium Grid 1 Accent 3" w:semiHidden="0" w:uiPriority="67" w:unhideWhenUsed="0"/>
-    <w:lsdException w:name="Medium Grid 2 Accent 3" w:semiHidden="0" w:uiPriority="68" w:unhideWhenUsed="0"/>
-    <w:lsdException w:name="Medium Grid 3 Accent 3" w:semiHidden="0" w:uiPriority="69" w:unhideWhenUsed="0"/>
-    <w:lsdException w:name="Dark List Accent 3" w:semiHidden="0" w:uiPriority="70" w:unhideWhenUsed="0"/>
-    <w:lsdException w:name="Colorful Shading Accent 3" w:semiHidden="0" w:uiPriority="71" w:unhideWhenUsed="0"/>
-    <w:lsdException w:name="Colorful List Accent 3" w:semiHidden="0" w:uiPriority="72" w:unhideWhenUsed="0"/>
-    <w:lsdException w:name="Colorful Grid Accent 3" w:semiHidden="0" w:uiPriority="73" w:unhideWhenUsed="0"/>
-    <w:lsdException w:name="Light Shading Accent 4" w:semiHidden="0" w:uiPriority="60" w:unhideWhenUsed="0"/>
-    <w:lsdException w:name="Light List Accent 4" w:semiHidden="0" w:uiPriority="61" w:unhideWhenUsed="0"/>
-    <w:lsdException w:name="Light Grid Accent 4" w:semiHidden="0" w:uiPriority="62" w:unhideWhenUsed="0"/>
-    <w:lsdException w:name="Medium Shading 1 Accent 4" w:semiHidden="0" w:uiPriority="63" w:unhideWhenUsed="0"/>
-    <w:lsdException w:name="Medium Shading 2 Accent 4" w:semiHidden="0" w:uiPriority="64" w:unhideWhenUsed="0"/>
-    <w:lsdException w:name="Medium List 1 Accent 4" w:semiHidden="0" w:uiPriority="65" w:unhideWhenUsed="0"/>
-    <w:lsdException w:name="Medium List 2 Accent 4" w:semiHidden="0" w:uiPriority="66" w:unhideWhenUsed="0"/>
-    <w:lsdException w:name="Medium Grid 1 Accent 4" w:semiHidden="0" w:uiPriority="67" w:unhideWhenUsed="0"/>
-    <w:lsdException w:name="Medium Grid 2 Accent 4" w:semiHidden="0" w:uiPriority="68" w:unhideWhenUsed="0"/>
-    <w:lsdException w:name="Medium Grid 3 Accent 4" w:semiHidden="0" w:uiPriority="69" w:unhideWhenUsed="0"/>
-    <w:lsdException w:name="Dark List Accent 4" w:semiHidden="0" w:uiPriority="70" w:unhideWhenUsed="0"/>
-    <w:lsdException w:name="Colorful Shading Accent 4" w:semiHidden="0" w:uiPriority="71" w:unhideWhenUsed="0"/>
-    <w:lsdException w:name="Colorful List Accent 4" w:semiHidden="0" w:uiPriority="72" w:unhideWhenUsed="0"/>
-    <w:lsdException w:name="Colorful Grid Accent 4" w:semiHidden="0" w:uiPriority="73" w:unhideWhenUsed="0"/>
-    <w:lsdException w:name="Light Shading Accent 5" w:semiHidden="0" w:uiPriority="60" w:unhideWhenUsed="0"/>
-    <w:lsdException w:name="Light List Accent 5" w:semiHidden="0" w:uiPriority="61" w:unhideWhenUsed="0"/>
-    <w:lsdException w:name="Light Grid Accent 5" w:semiHidden="0" w:uiPriority="62" w:unhideWhenUsed="0"/>
-    <w:lsdException w:name="Medium Shading 1 Accent 5" w:semiHidden="0" w:uiPriority="63" w:unhideWhenUsed="0"/>
-    <w:lsdException w:name="Medium Shading 2 Accent 5" w:semiHidden="0" w:uiPriority="64" w:unhideWhenUsed="0"/>
-    <w:lsdException w:name="Medium List 1 Accent 5" w:semiHidden="0" w:uiPriority="65" w:unhideWhenUsed="0"/>
-    <w:lsdException w:name="Medium List 2 Accent 5" w:semiHidden="0" w:uiPriority="66" w:unhideWhenUsed="0"/>
-    <w:lsdException w:name="Medium Grid 1 Accent 5" w:semiHidden="0" w:uiPriority="67" w:unhideWhenUsed="0"/>
-    <w:lsdException w:name="Medium Grid 2 Accent 5" w:semiHidden="0" w:uiPriority="68" w:unhideWhenUsed="0"/>
-    <w:lsdException w:name="Medium Grid 3 Accent 5" w:semiHidden="0" w:uiPriority="69" w:unhideWhenUsed="0"/>
-    <w:lsdException w:name="Dark List Accent 5" w:semiHidden="0" w:uiPriority="70" w:unhideWhenUsed="0"/>
-    <w:lsdException w:name="Colorful Shading Accent 5" w:semiHidden="0" w:uiPriority="71" w:unhideWhenUsed="0"/>
-    <w:lsdException w:name="Colorful List Accent 5" w:semiHidden="0" w:uiPriority="72" w:unhideWhenUsed="0"/>
-    <w:lsdException w:name="Colorful Grid Accent 5" w:semiHidden="0" w:uiPriority="73" w:unhideWhenUsed="0"/>
-    <w:lsdException w:name="Light Shading Accent 6" w:semiHidden="0" w:uiPriority="60" w:unhideWhenUsed="0"/>
-    <w:lsdException w:name="Light List Accent 6" w:semiHidden="0" w:uiPriority="61" w:unhideWhenUsed="0"/>
-    <w:lsdException w:name="Light Grid Accent 6" w:semiHidden="0" w:uiPriority="62" w:unhideWhenUsed="0"/>
-    <w:lsdException w:name="Medium Shading 1 Accent 6" w:semiHidden="0" w:uiPriority="63" w:unhideWhenUsed="0"/>
-    <w:lsdException w:name="Medium Shading 2 Accent 6" w:semiHidden="0" w:uiPriority="64" w:unhideWhenUsed="0"/>
-    <w:lsdException w:name="Medium List 1 Accent 6" w:semiHidden="0" w:uiPriority="65" w:unhideWhenUsed="0"/>
-    <w:lsdException w:name="Medium List 2 Accent 6" w:semiHidden="0" w:uiPriority="66" w:unhideWhenUsed="0"/>
-    <w:lsdException w:name="Medium Grid 1 Accent 6" w:semiHidden="0" w:uiPriority="67" w:unhideWhenUsed="0"/>
-    <w:lsdException w:name="Medium Grid 2 Accent 6" w:semiHidden="0" w:uiPriority="68" w:unhideWhenUsed="0"/>
-    <w:lsdException w:name="Medium Grid 3 Accent 6" w:semiHidden="0" w:uiPriority="69" w:unhideWhenUsed="0"/>
-    <w:lsdException w:name="Dark List Accent 6" w:semiHidden="0" w:uiPriority="70" w:unhideWhenUsed="0"/>
-    <w:lsdException w:name="Colorful Shading Accent 6" w:semiHidden="0" w:uiPriority="71" w:unhideWhenUsed="0"/>
-    <w:lsdException w:name="Colorful List Accent 6" w:semiHidden="0" w:uiPriority="72" w:unhideWhenUsed="0"/>
-    <w:lsdException w:name="Colorful Grid Accent 6" w:semiHidden="0" w:uiPriority="73" w:unhideWhenUsed="0"/>
-    <w:lsdException w:name="Subtle Emphasis" w:semiHidden="0" w:uiPriority="19" w:unhideWhenUsed="0" w:qFormat="1"/>
-    <w:lsdException w:name="Intense Emphasis" w:semiHidden="0" w:uiPriority="21" w:unhideWhenUsed="0" w:qFormat="1"/>
-    <w:lsdException w:name="Subtle Reference" w:semiHidden="0" w:uiPriority="31" w:unhideWhenUsed="0" w:qFormat="1"/>
-    <w:lsdException w:name="Intense Reference" w:semiHidden="0" w:uiPriority="32" w:unhideWhenUsed="0" w:qFormat="1"/>
-    <w:lsdException w:name="Book Title" w:semiHidden="0" w:uiPriority="33" w:unhideWhenUsed="0" w:qFormat="1"/>
-    <w:lsdException w:name="Bibliography" w:uiPriority="37"/>
-    <w:lsdException w:name="TOC Heading" w:uiPriority="39" w:qFormat="1"/>
+  <w:latentStyles w:defLockedState="0" w:defUIPriority="99" w:defSemiHidden="0" w:defUnhideWhenUsed="0" w:defQFormat="0" w:count="371">
+    <w:lsdException w:name="Normal" w:uiPriority="0" w:qFormat="1"/>
+    <w:lsdException w:name="heading 1" w:uiPriority="9" w:qFormat="1"/>
+    <w:lsdException w:name="heading 2" w:semiHidden="1" w:uiPriority="9" w:unhideWhenUsed="1" w:qFormat="1"/>
+    <w:lsdException w:name="heading 3" w:semiHidden="1" w:uiPriority="9" w:unhideWhenUsed="1" w:qFormat="1"/>
+    <w:lsdException w:name="heading 4" w:semiHidden="1" w:uiPriority="9" w:unhideWhenUsed="1" w:qFormat="1"/>
+    <w:lsdException w:name="heading 5" w:semiHidden="1" w:uiPriority="9" w:unhideWhenUsed="1" w:qFormat="1"/>
+    <w:lsdException w:name="heading 6" w:semiHidden="1" w:uiPriority="9" w:unhideWhenUsed="1" w:qFormat="1"/>
+    <w:lsdException w:name="heading 7" w:semiHidden="1" w:uiPriority="9" w:unhideWhenUsed="1" w:qFormat="1"/>
+    <w:lsdException w:name="heading 8" w:semiHidden="1" w:uiPriority="9" w:unhideWhenUsed="1" w:qFormat="1"/>
+    <w:lsdException w:name="heading 9" w:semiHidden="1" w:uiPriority="9" w:unhideWhenUsed="1" w:qFormat="1"/>
+    <w:lsdException w:name="index 1" w:semiHidden="1" w:unhideWhenUsed="1"/>
+    <w:lsdException w:name="index 2" w:semiHidden="1" w:unhideWhenUsed="1"/>
+    <w:lsdException w:name="index 3" w:semiHidden="1" w:unhideWhenUsed="1"/>
+    <w:lsdException w:name="index 4" w:semiHidden="1" w:unhideWhenUsed="1"/>
+    <w:lsdException w:name="index 5" w:semiHidden="1" w:unhideWhenUsed="1"/>
+    <w:lsdException w:name="index 6" w:semiHidden="1" w:unhideWhenUsed="1"/>
+    <w:lsdException w:name="index 7" w:semiHidden="1" w:unhideWhenUsed="1"/>
+    <w:lsdException w:name="index 8" w:semiHidden="1" w:unhideWhenUsed="1"/>
+    <w:lsdException w:name="index 9" w:semiHidden="1" w:unhideWhenUsed="1"/>
+    <w:lsdException w:name="toc 1" w:semiHidden="1" w:uiPriority="39" w:unhideWhenUsed="1"/>
+    <w:lsdException w:name="toc 2" w:semiHidden="1" w:uiPriority="39" w:unhideWhenUsed="1"/>
+    <w:lsdException w:name="toc 3" w:semiHidden="1" w:uiPriority="39" w:unhideWhenUsed="1"/>
+    <w:lsdException w:name="toc 4" w:semiHidden="1" w:uiPriority="39" w:unhideWhenUsed="1"/>
+    <w:lsdException w:name="toc 5" w:semiHidden="1" w:uiPriority="39" w:unhideWhenUsed="1"/>
+    <w:lsdException w:name="toc 6" w:semiHidden="1" w:uiPriority="39" w:unhideWhenUsed="1"/>
+    <w:lsdException w:name="toc 7" w:semiHidden="1" w:uiPriority="39" w:unhideWhenUsed="1"/>
+    <w:lsdException w:name="toc 8" w:semiHidden="1" w:uiPriority="39" w:unhideWhenUsed="1"/>
+    <w:lsdException w:name="toc 9" w:semiHidden="1" w:uiPriority="39" w:unhideWhenUsed="1"/>
+    <w:lsdException w:name="Normal Indent" w:semiHidden="1" w:unhideWhenUsed="1"/>
+    <w:lsdException w:name="footnote text" w:semiHidden="1" w:unhideWhenUsed="1"/>
+    <w:lsdException w:name="annotation text" w:semiHidden="1" w:unhideWhenUsed="1"/>
+    <w:lsdException w:name="header" w:semiHidden="1" w:unhideWhenUsed="1"/>
+    <w:lsdException w:name="footer" w:semiHidden="1" w:unhideWhenUsed="1"/>
+    <w:lsdException w:name="index heading" w:semiHidden="1" w:unhideWhenUsed="1"/>
+    <w:lsdException w:name="caption" w:semiHidden="1" w:uiPriority="35" w:unhideWhenUsed="1" w:qFormat="1"/>
+    <w:lsdException w:name="table of figures" w:semiHidden="1" w:unhideWhenUsed="1"/>
+    <w:lsdException w:name="envelope address" w:semiHidden="1" w:unhideWhenUsed="1"/>
+    <w:lsdException w:name="envelope return" w:semiHidden="1" w:unhideWhenUsed="1"/>
+    <w:lsdException w:name="footnote reference" w:semiHidden="1" w:unhideWhenUsed="1"/>
+    <w:lsdException w:name="annotation reference" w:semiHidden="1" w:unhideWhenUsed="1"/>
+    <w:lsdException w:name="line number" w:semiHidden="1" w:unhideWhenUsed="1"/>
+    <w:lsdException w:name="page number" w:semiHidden="1" w:unhideWhenUsed="1"/>
+    <w:lsdException w:name="endnote reference" w:semiHidden="1" w:unhideWhenUsed="1"/>
+    <w:lsdException w:name="endnote text" w:semiHidden="1" w:unhideWhenUsed="1"/>
+    <w:lsdException w:name="table of authorities" w:semiHidden="1" w:unhideWhenUsed="1"/>
+    <w:lsdException w:name="macro" w:semiHidden="1" w:unhideWhenUsed="1"/>
+    <w:lsdException w:name="toa heading" w:semiHidden="1" w:unhideWhenUsed="1"/>
+    <w:lsdException w:name="List" w:semiHidden="1" w:unhideWhenUsed="1"/>
+    <w:lsdException w:name="List Bullet" w:semiHidden="1" w:unhideWhenUsed="1"/>
+    <w:lsdException w:name="List Number" w:semiHidden="1" w:unhideWhenUsed="1"/>
+    <w:lsdException w:name="List 2" w:semiHidden="1" w:unhideWhenUsed="1"/>
+    <w:lsdException w:name="List 3" w:semiHidden="1" w:unhideWhenUsed="1"/>
+    <w:lsdException w:name="List 4" w:semiHidden="1" w:unhideWhenUsed="1"/>
+    <w:lsdException w:name="List 5" w:semiHidden="1" w:unhideWhenUsed="1"/>
+    <w:lsdException w:name="List Bullet 2" w:semiHidden="1" w:unhideWhenUsed="1"/>
+    <w:lsdException w:name="List Bullet 3" w:semiHidden="1" w:unhideWhenUsed="1"/>
+    <w:lsdException w:name="List Bullet 4" w:semiHidden="1" w:unhideWhenUsed="1"/>
+    <w:lsdException w:name="List Bullet 5" w:semiHidden="1" w:unhideWhenUsed="1"/>
+    <w:lsdException w:name="List Number 2" w:semiHidden="1" w:unhideWhenUsed="1"/>
+    <w:lsdException w:name="List Number 3" w:semiHidden="1" w:unhideWhenUsed="1"/>
+    <w:lsdException w:name="List Number 4" w:semiHidden="1" w:unhideWhenUsed="1"/>
+    <w:lsdException w:name="List Number 5" w:semiHidden="1" w:unhideWhenUsed="1"/>
+    <w:lsdException w:name="Title" w:uiPriority="10" w:qFormat="1"/>
+    <w:lsdException w:name="Closing" w:semiHidden="1" w:unhideWhenUsed="1"/>
+    <w:lsdException w:name="Signature" w:semiHidden="1" w:unhideWhenUsed="1"/>
+    <w:lsdException w:name="Default Paragraph Font" w:semiHidden="1" w:uiPriority="1" w:unhideWhenUsed="1"/>
+    <w:lsdException w:name="Body Text" w:semiHidden="1" w:unhideWhenUsed="1"/>
+    <w:lsdException w:name="Body Text Indent" w:semiHidden="1" w:unhideWhenUsed="1"/>
+    <w:lsdException w:name="List Continue" w:semiHidden="1" w:unhideWhenUsed="1"/>
+    <w:lsdException w:name="List Continue 2" w:semiHidden="1" w:unhideWhenUsed="1"/>
+    <w:lsdException w:name="List Continue 3" w:semiHidden="1" w:unhideWhenUsed="1"/>
+    <w:lsdException w:name="List Continue 4" w:semiHidden="1" w:unhideWhenUsed="1"/>
+    <w:lsdException w:name="List Continue 5" w:semiHidden="1" w:unhideWhenUsed="1"/>
+    <w:lsdException w:name="Message Header" w:semiHidden="1" w:unhideWhenUsed="1"/>
+    <w:lsdException w:name="Subtitle" w:uiPriority="11" w:qFormat="1"/>
+    <w:lsdException w:name="Salutation" w:semiHidden="1" w:unhideWhenUsed="1"/>
+    <w:lsdException w:name="Date" w:semiHidden="1" w:unhideWhenUsed="1"/>
+    <w:lsdException w:name="Body Text First Indent" w:semiHidden="1" w:unhideWhenUsed="1"/>
+    <w:lsdException w:name="Body Text First Indent 2" w:semiHidden="1" w:unhideWhenUsed="1"/>
+    <w:lsdException w:name="Note Heading" w:semiHidden="1" w:unhideWhenUsed="1"/>
+    <w:lsdException w:name="Body Text 2" w:semiHidden="1" w:unhideWhenUsed="1"/>
+    <w:lsdException w:name="Body Text 3" w:semiHidden="1" w:unhideWhenUsed="1"/>
+    <w:lsdException w:name="Body Text Indent 2" w:semiHidden="1" w:unhideWhenUsed="1"/>
+    <w:lsdException w:name="Body Text Indent 3" w:semiHidden="1" w:unhideWhenUsed="1"/>
+    <w:lsdException w:name="Block Text" w:semiHidden="1" w:unhideWhenUsed="1"/>
+    <w:lsdException w:name="Hyperlink" w:semiHidden="1" w:unhideWhenUsed="1"/>
+    <w:lsdException w:name="FollowedHyperlink" w:semiHidden="1" w:unhideWhenUsed="1"/>
+    <w:lsdException w:name="Strong" w:uiPriority="22" w:qFormat="1"/>
+    <w:lsdException w:name="Emphasis" w:uiPriority="20" w:qFormat="1"/>
+    <w:lsdException w:name="Document Map" w:semiHidden="1" w:unhideWhenUsed="1"/>
+    <w:lsdException w:name="Plain Text" w:semiHidden="1" w:unhideWhenUsed="1"/>
+    <w:lsdException w:name="E-mail Signature" w:semiHidden="1" w:unhideWhenUsed="1"/>
+    <w:lsdException w:name="HTML Top of Form" w:semiHidden="1" w:unhideWhenUsed="1"/>
+    <w:lsdException w:name="HTML Bottom of Form" w:semiHidden="1" w:unhideWhenUsed="1"/>
+    <w:lsdException w:name="Normal (Web)" w:semiHidden="1" w:unhideWhenUsed="1"/>
+    <w:lsdException w:name="HTML Acronym" w:semiHidden="1" w:unhideWhenUsed="1"/>
+    <w:lsdException w:name="HTML Address" w:semiHidden="1" w:unhideWhenUsed="1"/>
+    <w:lsdException w:name="HTML Cite" w:semiHidden="1" w:unhideWhenUsed="1"/>
+    <w:lsdException w:name="HTML Code" w:semiHidden="1" w:unhideWhenUsed="1"/>
+    <w:lsdException w:name="HTML Definition" w:semiHidden="1" w:unhideWhenUsed="1"/>
+    <w:lsdException w:name="HTML Keyboard" w:semiHidden="1" w:unhideWhenUsed="1"/>
+    <w:lsdException w:name="HTML Preformatted" w:semiHidden="1" w:unhideWhenUsed="1"/>
+    <w:lsdException w:name="HTML Sample" w:semiHidden="1" w:unhideWhenUsed="1"/>
+    <w:lsdException w:name="HTML Typewriter" w:semiHidden="1" w:unhideWhenUsed="1"/>
+    <w:lsdException w:name="HTML Variable" w:semiHidden="1" w:unhideWhenUsed="1"/>
+    <w:lsdException w:name="Normal Table" w:semiHidden="1" w:unhideWhenUsed="1"/>
+    <w:lsdException w:name="annotation subject" w:semiHidden="1" w:unhideWhenUsed="1"/>
+    <w:lsdException w:name="No List" w:semiHidden="1" w:unhideWhenUsed="1"/>
+    <w:lsdException w:name="Outline List 1" w:semiHidden="1" w:unhideWhenUsed="1"/>
+    <w:lsdException w:name="Outline List 2" w:semiHidden="1" w:unhideWhenUsed="1"/>
+    <w:lsdException w:name="Outline List 3" w:semiHidden="1" w:unhideWhenUsed="1"/>
+    <w:lsdException w:name="Table Simple 1" w:semiHidden="1" w:unhideWhenUsed="1"/>
+    <w:lsdException w:name="Table Simple 2" w:semiHidden="1" w:unhideWhenUsed="1"/>
+    <w:lsdException w:name="Table Simple 3" w:semiHidden="1" w:unhideWhenUsed="1"/>
+    <w:lsdException w:name="Table Classic 1" w:semiHidden="1" w:unhideWhenUsed="1"/>
+    <w:lsdException w:name="Table Classic 2" w:semiHidden="1" w:unhideWhenUsed="1"/>
+    <w:lsdException w:name="Table Classic 3" w:semiHidden="1" w:unhideWhenUsed="1"/>
+    <w:lsdException w:name="Table Classic 4" w:semiHidden="1" w:unhideWhenUsed="1"/>
+    <w:lsdException w:name="Table Colorful 1" w:semiHidden="1" w:unhideWhenUsed="1"/>
+    <w:lsdException w:name="Table Colorful 2" w:semiHidden="1" w:unhideWhenUsed="1"/>
+    <w:lsdException w:name="Table Colorful 3" w:semiHidden="1" w:unhideWhenUsed="1"/>
+    <w:lsdException w:name="Table Columns 1" w:semiHidden="1" w:unhideWhenUsed="1"/>
+    <w:lsdException w:name="Table Columns 2" w:semiHidden="1" w:unhideWhenUsed="1"/>
+    <w:lsdException w:name="Table Columns 3" w:semiHidden="1" w:unhideWhenUsed="1"/>
+    <w:lsdException w:name="Table Columns 4" w:semiHidden="1" w:unhideWhenUsed="1"/>
+    <w:lsdException w:name="Table Columns 5" w:semiHidden="1" w:unhideWhenUsed="1"/>
+    <w:lsdException w:name="Table Grid 1" w:semiHidden="1" w:unhideWhenUsed="1"/>
+    <w:lsdException w:name="Table Grid 2" w:semiHidden="1" w:unhideWhenUsed="1"/>
+    <w:lsdException w:name="Table Grid 3" w:semiHidden="1" w:unhideWhenUsed="1"/>
+    <w:lsdException w:name="Table Grid 4" w:semiHidden="1" w:unhideWhenUsed="1"/>
+    <w:lsdException w:name="Table Grid 5" w:semiHidden="1" w:unhideWhenUsed="1"/>
+    <w:lsdException w:name="Table Grid 6" w:semiHidden="1" w:unhideWhenUsed="1"/>
+    <w:lsdException w:name="Table Grid 7" w:semiHidden="1" w:unhideWhenUsed="1"/>
+    <w:lsdException w:name="Table Grid 8" w:semiHidden="1" w:unhideWhenUsed="1"/>
+    <w:lsdException w:name="Table List 1" w:semiHidden="1" w:unhideWhenUsed="1"/>
+    <w:lsdException w:name="Table List 2" w:semiHidden="1" w:unhideWhenUsed="1"/>
+    <w:lsdException w:name="Table List 3" w:semiHidden="1" w:unhideWhenUsed="1"/>
+    <w:lsdException w:name="Table List 4" w:semiHidden="1" w:unhideWhenUsed="1"/>
+    <w:lsdException w:name="Table List 5" w:semiHidden="1" w:unhideWhenUsed="1"/>
+    <w:lsdException w:name="Table List 6" w:semiHidden="1" w:unhideWhenUsed="1"/>
+    <w:lsdException w:name="Table List 7" w:semiHidden="1" w:unhideWhenUsed="1"/>
+    <w:lsdException w:name="Table List 8" w:semiHidden="1" w:unhideWhenUsed="1"/>
+    <w:lsdException w:name="Table 3D effects 1" w:semiHidden="1" w:unhideWhenUsed="1"/>
+    <w:lsdException w:name="Table 3D effects 2" w:semiHidden="1" w:unhideWhenUsed="1"/>
+    <w:lsdException w:name="Table 3D effects 3" w:semiHidden="1" w:unhideWhenUsed="1"/>
+    <w:lsdException w:name="Table Contemporary" w:semiHidden="1" w:unhideWhenUsed="1"/>
+    <w:lsdException w:name="Table Elegant" w:semiHidden="1" w:unhideWhenUsed="1"/>
+    <w:lsdException w:name="Table Professional" w:semiHidden="1" w:unhideWhenUsed="1"/>
+    <w:lsdException w:name="Table Subtle 1" w:semiHidden="1" w:unhideWhenUsed="1"/>
+    <w:lsdException w:name="Table Subtle 2" w:semiHidden="1" w:unhideWhenUsed="1"/>
+    <w:lsdException w:name="Table Web 1" w:semiHidden="1" w:unhideWhenUsed="1"/>
+    <w:lsdException w:name="Table Web 2" w:semiHidden="1" w:unhideWhenUsed="1"/>
+    <w:lsdException w:name="Table Web 3" w:semiHidden="1" w:unhideWhenUsed="1"/>
+    <w:lsdException w:name="Balloon Text" w:semiHidden="1" w:unhideWhenUsed="1"/>
+    <w:lsdException w:name="Table Grid" w:uiPriority="59"/>
+    <w:lsdException w:name="Table Theme" w:semiHidden="1" w:unhideWhenUsed="1"/>
+    <w:lsdException w:name="Placeholder Text" w:semiHidden="1"/>
+    <w:lsdException w:name="No Spacing" w:uiPriority="1" w:qFormat="1"/>
+    <w:lsdException w:name="Light Shading" w:uiPriority="60"/>
+    <w:lsdException w:name="Light List" w:uiPriority="61"/>
+    <w:lsdException w:name="Light Grid" w:uiPriority="62"/>
+    <w:lsdException w:name="Medium Shading 1" w:uiPriority="63"/>
+    <w:lsdException w:name="Medium Shading 2" w:uiPriority="64"/>
+    <w:lsdException w:name="Medium List 1" w:uiPriority="65"/>
+    <w:lsdException w:name="Medium List 2" w:uiPriority="66"/>
+    <w:lsdException w:name="Medium Grid 1" w:uiPriority="67"/>
+    <w:lsdException w:name="Medium Grid 2" w:uiPriority="68"/>
+    <w:lsdException w:name="Medium Grid 3" w:uiPriority="69"/>
+    <w:lsdException w:name="Dark List" w:uiPriority="70"/>
+    <w:lsdException w:name="Colorful Shading" w:uiPriority="71"/>
+    <w:lsdException w:name="Colorful List" w:uiPriority="72"/>
+    <w:lsdException w:name="Colorful Grid" w:uiPriority="73"/>
+    <w:lsdException w:name="Light Shading Accent 1" w:uiPriority="60"/>
+    <w:lsdException w:name="Light List Accent 1" w:uiPriority="61"/>
+    <w:lsdException w:name="Light Grid Accent 1" w:uiPriority="62"/>
+    <w:lsdException w:name="Medium Shading 1 Accent 1" w:uiPriority="63"/>
+    <w:lsdException w:name="Medium Shading 2 Accent 1" w:uiPriority="64"/>
+    <w:lsdException w:name="Medium List 1 Accent 1" w:uiPriority="65"/>
+    <w:lsdException w:name="Revision" w:semiHidden="1"/>
+    <w:lsdException w:name="List Paragraph" w:uiPriority="34" w:qFormat="1"/>
+    <w:lsdException w:name="Quote" w:uiPriority="29" w:qFormat="1"/>
+    <w:lsdException w:name="Intense Quote" w:uiPriority="30" w:qFormat="1"/>
+    <w:lsdException w:name="Medium List 2 Accent 1" w:uiPriority="66"/>
+    <w:lsdException w:name="Medium Grid 1 Accent 1" w:uiPriority="67"/>
+    <w:lsdException w:name="Medium Grid 2 Accent 1" w:uiPriority="68"/>
+    <w:lsdException w:name="Medium Grid 3 Accent 1" w:uiPriority="69"/>
+    <w:lsdException w:name="Dark List Accent 1" w:uiPriority="70"/>
+    <w:lsdException w:name="Colorful Shading Accent 1" w:uiPriority="71"/>
+    <w:lsdException w:name="Colorful List Accent 1" w:uiPriority="72"/>
+    <w:lsdException w:name="Colorful Grid Accent 1" w:uiPriority="73"/>
+    <w:lsdException w:name="Light Shading Accent 2" w:uiPriority="60"/>
+    <w:lsdException w:name="Light List Accent 2" w:uiPriority="61"/>
+    <w:lsdException w:name="Light Grid Accent 2" w:uiPriority="62"/>
+    <w:lsdException w:name="Medium Shading 1 Accent 2" w:uiPriority="63"/>
+    <w:lsdException w:name="Medium Shading 2 Accent 2" w:uiPriority="64"/>
+    <w:lsdException w:name="Medium List 1 Accent 2" w:uiPriority="65"/>
+    <w:lsdException w:name="Medium List 2 Accent 2" w:uiPriority="66"/>
+    <w:lsdException w:name="Medium Grid 1 Accent 2" w:uiPriority="67"/>
+    <w:lsdException w:name="Medium Grid 2 Accent 2" w:uiPriority="68"/>
+    <w:lsdException w:name="Medium Grid 3 Accent 2" w:uiPriority="69"/>
+    <w:lsdException w:name="Dark List Accent 2" w:uiPriority="70"/>
+    <w:lsdException w:name="Colorful Shading Accent 2" w:uiPriority="71"/>
+    <w:lsdException w:name="Colorful List Accent 2" w:uiPriority="72"/>
+    <w:lsdException w:name="Colorful Grid Accent 2" w:uiPriority="73"/>
+    <w:lsdException w:name="Light Shading Accent 3" w:uiPriority="60"/>
+    <w:lsdException w:name="Light List Accent 3" w:uiPriority="61"/>
+    <w:lsdException w:name="Light Grid Accent 3" w:uiPriority="62"/>
+    <w:lsdException w:name="Medium Shading 1 Accent 3" w:uiPriority="63"/>
+    <w:lsdException w:name="Medium Shading 2 Accent 3" w:uiPriority="64"/>
+    <w:lsdException w:name="Medium List 1 Accent 3" w:uiPriority="65"/>
+    <w:lsdException w:name="Medium List 2 Accent 3" w:uiPriority="66"/>
+    <w:lsdException w:name="Medium Grid 1 Accent 3" w:uiPriority="67"/>
+    <w:lsdException w:name="Medium Grid 2 Accent 3" w:uiPriority="68"/>
+    <w:lsdException w:name="Medium Grid 3 Accent 3" w:uiPriority="69"/>
+    <w:lsdException w:name="Dark List Accent 3" w:uiPriority="70"/>
+    <w:lsdException w:name="Colorful Shading Accent 3" w:uiPriority="71"/>
+    <w:lsdException w:name="Colorful List Accent 3" w:uiPriority="72"/>
+    <w:lsdException w:name="Colorful Grid Accent 3" w:uiPriority="73"/>
+    <w:lsdException w:name="Light Shading Accent 4" w:uiPriority="60"/>
+    <w:lsdException w:name="Light List Accent 4" w:uiPriority="61"/>
+    <w:lsdException w:name="Light Grid Accent 4" w:uiPriority="62"/>
+    <w:lsdException w:name="Medium Shading 1 Accent 4" w:uiPriority="63"/>
+    <w:lsdException w:name="Medium Shading 2 Accent 4" w:uiPriority="64"/>
+    <w:lsdException w:name="Medium List 1 Accent 4" w:uiPriority="65"/>
+    <w:lsdException w:name="Medium List 2 Accent 4" w:uiPriority="66"/>
+    <w:lsdException w:name="Medium Grid 1 Accent 4" w:uiPriority="67"/>
+    <w:lsdException w:name="Medium Grid 2 Accent 4" w:uiPriority="68"/>
+    <w:lsdException w:name="Medium Grid 3 Accent 4" w:uiPriority="69"/>
+    <w:lsdException w:name="Dark List Accent 4" w:uiPriority="70"/>
+    <w:lsdException w:name="Colorful Shading Accent 4" w:uiPriority="71"/>
+    <w:lsdException w:name="Colorful List Accent 4" w:uiPriority="72"/>
+    <w:lsdException w:name="Colorful Grid Accent 4" w:uiPriority="73"/>
+    <w:lsdException w:name="Light Shading Accent 5" w:uiPriority="60"/>
+    <w:lsdException w:name="Light List Accent 5" w:uiPriority="61"/>
+    <w:lsdException w:name="Light Grid Accent 5" w:uiPriority="62"/>
+    <w:lsdException w:name="Medium Shading 1 Accent 5" w:uiPriority="63"/>
+    <w:lsdException w:name="Medium Shading 2 Accent 5" w:uiPriority="64"/>
+    <w:lsdException w:name="Medium List 1 Accent 5" w:uiPriority="65"/>
+    <w:lsdException w:name="Medium List 2 Accent 5" w:uiPriority="66"/>
+    <w:lsdException w:name="Medium Grid 1 Accent 5" w:uiPriority="67"/>
+    <w:lsdException w:name="Medium Grid 2 Accent 5" w:uiPriority="68"/>
+    <w:lsdException w:name="Medium Grid 3 Accent 5" w:uiPriority="69"/>
+    <w:lsdException w:name="Dark List Accent 5" w:uiPriority="70"/>
+    <w:lsdException w:name="Colorful Shading Accent 5" w:uiPriority="71"/>
+    <w:lsdException w:name="Colorful List Accent 5" w:uiPriority="72"/>
+    <w:lsdException w:name="Colorful Grid Accent 5" w:uiPriority="73"/>
+    <w:lsdException w:name="Light Shading Accent 6" w:uiPriority="60"/>
+    <w:lsdException w:name="Light List Accent 6" w:uiPriority="61"/>
+    <w:lsdException w:name="Light Grid Accent 6" w:uiPriority="62"/>
+    <w:lsdException w:name="Medium Shading 1 Accent 6" w:uiPriority="63"/>
+    <w:lsdException w:name="Medium Shading 2 Accent 6" w:uiPriority="64"/>
+    <w:lsdException w:name="Medium List 1 Accent 6" w:uiPriority="65"/>
+    <w:lsdException w:name="Medium List 2 Accent 6" w:uiPriority="66"/>
+    <w:lsdException w:name="Medium Grid 1 Accent 6" w:uiPriority="67"/>
+    <w:lsdException w:name="Medium Grid 2 Accent 6" w:uiPriority="68"/>
+    <w:lsdException w:name="Medium Grid 3 Accent 6" w:uiPriority="69"/>
+    <w:lsdException w:name="Dark List Accent 6" w:uiPriority="70"/>
+    <w:lsdException w:name="Colorful Shading Accent 6" w:uiPriority="71"/>
+    <w:lsdException w:name="Colorful List Accent 6" w:uiPriority="72"/>
+    <w:lsdException w:name="Colorful Grid Accent 6" w:uiPriority="73"/>
+    <w:lsdException w:name="Subtle Emphasis" w:uiPriority="19" w:qFormat="1"/>
+    <w:lsdException w:name="Intense Emphasis" w:uiPriority="21" w:qFormat="1"/>
+    <w:lsdException w:name="Subtle Reference" w:uiPriority="31" w:qFormat="1"/>
+    <w:lsdException w:name="Intense Reference" w:uiPriority="32" w:qFormat="1"/>
+    <w:lsdException w:name="Book Title" w:uiPriority="33" w:qFormat="1"/>
+    <w:lsdException w:name="Bibliography" w:semiHidden="1" w:uiPriority="37" w:unhideWhenUsed="1"/>
+    <w:lsdException w:name="TOC Heading" w:semiHidden="1" w:uiPriority="39" w:unhideWhenUsed="1" w:qFormat="1"/>
+    <w:lsdException w:name="Plain Table 1" w:uiPriority="41"/>
+    <w:lsdException w:name="Plain Table 2" w:uiPriority="42"/>
+    <w:lsdException w:name="Plain Table 3" w:uiPriority="43"/>
+    <w:lsdException w:name="Plain Table 4" w:uiPriority="44"/>
+    <w:lsdException w:name="Plain Table 5" w:uiPriority="45"/>
+    <w:lsdException w:name="Grid Table Light" w:uiPriority="40"/>
+    <w:lsdException w:name="Grid Table 1 Light" w:uiPriority="46"/>
+    <w:lsdException w:name="Grid Table 2" w:uiPriority="47"/>
+    <w:lsdException w:name="Grid Table 3" w:uiPriority="48"/>
+    <w:lsdException w:name="Grid Table 4" w:uiPriority="49"/>
+    <w:lsdException w:name="Grid Table 5 Dark" w:uiPriority="50"/>
+    <w:lsdException w:name="Grid Table 6 Colorful" w:uiPriority="51"/>
+    <w:lsdException w:name="Grid Table 7 Colorful" w:uiPriority="52"/>
+    <w:lsdException w:name="Grid Table 1 Light Accent 1" w:uiPriority="46"/>
+    <w:lsdException w:name="Grid Table 2 Accent 1" w:uiPriority="47"/>
+    <w:lsdException w:name="Grid Table 3 Accent 1" w:uiPriority="48"/>
+    <w:lsdException w:name="Grid Table 4 Accent 1" w:uiPriority="49"/>
+    <w:lsdException w:name="Grid Table 5 Dark Accent 1" w:uiPriority="50"/>
+    <w:lsdException w:name="Grid Table 6 Colorful Accent 1" w:uiPriority="51"/>
+    <w:lsdException w:name="Grid Table 7 Colorful Accent 1" w:uiPriority="52"/>
+    <w:lsdException w:name="Grid Table 1 Light Accent 2" w:uiPriority="46"/>
+    <w:lsdException w:name="Grid Table 2 Accent 2" w:uiPriority="47"/>
+    <w:lsdException w:name="Grid Table 3 Accent 2" w:uiPriority="48"/>
+    <w:lsdException w:name="Grid Table 4 Accent 2" w:uiPriority="49"/>
+    <w:lsdException w:name="Grid Table 5 Dark Accent 2" w:uiPriority="50"/>
+    <w:lsdException w:name="Grid Table 6 Colorful Accent 2" w:uiPriority="51"/>
+    <w:lsdException w:name="Grid Table 7 Colorful Accent 2" w:uiPriority="52"/>
+    <w:lsdException w:name="Grid Table 1 Light Accent 3" w:uiPriority="46"/>
+    <w:lsdException w:name="Grid Table 2 Accent 3" w:uiPriority="47"/>
+    <w:lsdException w:name="Grid Table 3 Accent 3" w:uiPriority="48"/>
+    <w:lsdException w:name="Grid Table 4 Accent 3" w:uiPriority="49"/>
+    <w:lsdException w:name="Grid Table 5 Dark Accent 3" w:uiPriority="50"/>
+    <w:lsdException w:name="Grid Table 6 Colorful Accent 3" w:uiPriority="51"/>
+    <w:lsdException w:name="Grid Table 7 Colorful Accent 3" w:uiPriority="52"/>
+    <w:lsdException w:name="Grid Table 1 Light Accent 4" w:uiPriority="46"/>
+    <w:lsdException w:name="Grid Table 2 Accent 4" w:uiPriority="47"/>
+    <w:lsdException w:name="Grid Table 3 Accent 4" w:uiPriority="48"/>
+    <w:lsdException w:name="Grid Table 4 Accent 4" w:uiPriority="49"/>
+    <w:lsdException w:name="Grid Table 5 Dark Accent 4" w:uiPriority="50"/>
+    <w:lsdException w:name="Grid Table 6 Colorful Accent 4" w:uiPriority="51"/>
+    <w:lsdException w:name="Grid Table 7 Colorful Accent 4" w:uiPriority="52"/>
+    <w:lsdException w:name="Grid Table 1 Light Accent 5" w:uiPriority="46"/>
+    <w:lsdException w:name="Grid Table 2 Accent 5" w:uiPriority="47"/>
+    <w:lsdException w:name="Grid Table 3 Accent 5" w:uiPriority="48"/>
+    <w:lsdException w:name="Grid Table 4 Accent 5" w:uiPriority="49"/>
+    <w:lsdException w:name="Grid Table 5 Dark Accent 5" w:uiPriority="50"/>
+    <w:lsdException w:name="Grid Table 6 Colorful Accent 5" w:uiPriority="51"/>
+    <w:lsdException w:name="Grid Table 7 Colorful Accent 5" w:uiPriority="52"/>
+    <w:lsdException w:name="Grid Table 1 Light Accent 6" w:uiPriority="46"/>
+    <w:lsdException w:name="Grid Table 2 Accent 6" w:uiPriority="47"/>
+    <w:lsdException w:name="Grid Table 3 Accent 6" w:uiPriority="48"/>
+    <w:lsdException w:name="Grid Table 4 Accent 6" w:uiPriority="49"/>
+    <w:lsdException w:name="Grid Table 5 Dark Accent 6" w:uiPriority="50"/>
+    <w:lsdException w:name="Grid Table 6 Colorful Accent 6" w:uiPriority="51"/>
+    <w:lsdException w:name="Grid Table 7 Colorful Accent 6" w:uiPriority="52"/>
+    <w:lsdException w:name="List Table 1 Light" w:uiPriority="46"/>
+    <w:lsdException w:name="List Table 2" w:uiPriority="47"/>
+    <w:lsdException w:name="List Table 3" w:uiPriority="48"/>
+    <w:lsdException w:name="List Table 4" w:uiPriority="49"/>
+    <w:lsdException w:name="List Table 5 Dark" w:uiPriority="50"/>
+    <w:lsdException w:name="List Table 6 Colorful" w:uiPriority="51"/>
+    <w:lsdException w:name="List Table 7 Colorful" w:uiPriority="52"/>
+    <w:lsdException w:name="List Table 1 Light Accent 1" w:uiPriority="46"/>
+    <w:lsdException w:name="List Table 2 Accent 1" w:uiPriority="47"/>
+    <w:lsdException w:name="List Table 3 Accent 1" w:uiPriority="48"/>
+    <w:lsdException w:name="List Table 4 Accent 1" w:uiPriority="49"/>
+    <w:lsdException w:name="List Table 5 Dark Accent 1" w:uiPriority="50"/>
+    <w:lsdException w:name="List Table 6 Colorful Accent 1" w:uiPriority="51"/>
+    <w:lsdException w:name="List Table 7 Colorful Accent 1" w:uiPriority="52"/>
+    <w:lsdException w:name="List Table 1 Light Accent 2" w:uiPriority="46"/>
+    <w:lsdException w:name="List Table 2 Accent 2" w:uiPriority="47"/>
+    <w:lsdException w:name="List Table 3 Accent 2" w:uiPriority="48"/>
+    <w:lsdException w:name="List Table 4 Accent 2" w:uiPriority="49"/>
+    <w:lsdException w:name="List Table 5 Dark Accent 2" w:uiPriority="50"/>
+    <w:lsdException w:name="List Table 6 Colorful Accent 2" w:uiPriority="51"/>
+    <w:lsdException w:name="List Table 7 Colorful Accent 2" w:uiPriority="52"/>
+    <w:lsdException w:name="List Table 1 Light Accent 3" w:uiPriority="46"/>
+    <w:lsdException w:name="List Table 2 Accent 3" w:uiPriority="47"/>
+    <w:lsdException w:name="List Table 3 Accent 3" w:uiPriority="48"/>
+    <w:lsdException w:name="List Table 4 Accent 3" w:uiPriority="49"/>
+    <w:lsdException w:name="List Table 5 Dark Accent 3" w:uiPriority="50"/>
+    <w:lsdException w:name="List Table 6 Colorful Accent 3" w:uiPriority="51"/>
+    <w:lsdException w:name="List Table 7 Colorful Accent 3" w:uiPriority="52"/>
+    <w:lsdException w:name="List Table 1 Light Accent 4" w:uiPriority="46"/>
+    <w:lsdException w:name="List Table 2 Accent 4" w:uiPriority="47"/>
+    <w:lsdException w:name="List Table 3 Accent 4" w:uiPriority="48"/>
+    <w:lsdException w:name="List Table 4 Accent 4" w:uiPriority="49"/>
+    <w:lsdException w:name="List Table 5 Dark Accent 4" w:uiPriority="50"/>
+    <w:lsdException w:name="List Table 6 Colorful Accent 4" w:uiPriority="51"/>
+    <w:lsdException w:name="List Table 7 Colorful Accent 4" w:uiPriority="52"/>
+    <w:lsdException w:name="List Table 1 Light Accent 5" w:uiPriority="46"/>
+    <w:lsdException w:name="List Table 2 Accent 5" w:uiPriority="47"/>
+    <w:lsdException w:name="List Table 3 Accent 5" w:uiPriority="48"/>
+    <w:lsdException w:name="List Table 4 Accent 5" w:uiPriority="49"/>
+    <w:lsdException w:name="List Table 5 Dark Accent 5" w:uiPriority="50"/>
+    <w:lsdException w:name="List Table 6 Colorful Accent 5" w:uiPriority="51"/>
+    <w:lsdException w:name="List Table 7 Colorful Accent 5" w:uiPriority="52"/>
+    <w:lsdException w:name="List Table 1 Light Accent 6" w:uiPriority="46"/>
+    <w:lsdException w:name="List Table 2 Accent 6" w:uiPriority="47"/>
+    <w:lsdException w:name="List Table 3 Accent 6" w:uiPriority="48"/>
+    <w:lsdException w:name="List Table 4 Accent 6" w:uiPriority="49"/>
+    <w:lsdException w:name="List Table 5 Dark Accent 6" w:uiPriority="50"/>
+    <w:lsdException w:name="List Table 6 Colorful Accent 6" w:uiPriority="51"/>
+    <w:lsdException w:name="List Table 7 Colorful Accent 6" w:uiPriority="52"/>
   </w:latentStyles>
   <w:style w:type="paragraph" w:default="1" w:styleId="a">
     <w:name w:val="Normal"/>
@@ -1267,7 +2634,6 @@
     <w:uiPriority w:val="99"/>
     <w:semiHidden/>
     <w:unhideWhenUsed/>
-    <w:qFormat/>
     <w:tblPr>
       <w:tblInd w:w="0" w:type="dxa"/>
       <w:tblCellMar>

</xml_diff>

<commit_message>
finished kadal fall, finished orruks for 100 years, started orruks vs kadals
</commit_message>
<xml_diff>
--- a/летопись Стигии.docx
+++ b/летопись Стигии.docx
@@ -1,6 +1,6 @@
 
 <file path=word/document.xml><?xml version="1.0" encoding="utf-8"?>
-<w:document xmlns:ve="http://schemas.openxmlformats.org/markup-compatibility/2006" xmlns:o="urn:schemas-microsoft-com:office:office" xmlns:r="http://schemas.openxmlformats.org/officeDocument/2006/relationships" xmlns:m="http://schemas.openxmlformats.org/officeDocument/2006/math" xmlns:v="urn:schemas-microsoft-com:vml" xmlns:wp="http://schemas.openxmlformats.org/drawingml/2006/wordprocessingDrawing" xmlns:w10="urn:schemas-microsoft-com:office:word" xmlns:w="http://schemas.openxmlformats.org/wordprocessingml/2006/main" xmlns:wne="http://schemas.microsoft.com/office/word/2006/wordml">
+<w:document xmlns:wpc="http://schemas.microsoft.com/office/word/2010/wordprocessingCanvas" xmlns:cx="http://schemas.microsoft.com/office/drawing/2014/chartex" xmlns:cx1="http://schemas.microsoft.com/office/drawing/2015/9/8/chartex" xmlns:mc="http://schemas.openxmlformats.org/markup-compatibility/2006" xmlns:o="urn:schemas-microsoft-com:office:office" xmlns:r="http://schemas.openxmlformats.org/officeDocument/2006/relationships" xmlns:m="http://schemas.openxmlformats.org/officeDocument/2006/math" xmlns:v="urn:schemas-microsoft-com:vml" xmlns:wp14="http://schemas.microsoft.com/office/word/2010/wordprocessingDrawing" xmlns:wp="http://schemas.openxmlformats.org/drawingml/2006/wordprocessingDrawing" xmlns:w10="urn:schemas-microsoft-com:office:word" xmlns:w="http://schemas.openxmlformats.org/wordprocessingml/2006/main" xmlns:w14="http://schemas.microsoft.com/office/word/2010/wordml" xmlns:w15="http://schemas.microsoft.com/office/word/2012/wordml" xmlns:w16se="http://schemas.microsoft.com/office/word/2015/wordml/symex" xmlns:wpg="http://schemas.microsoft.com/office/word/2010/wordprocessingGroup" xmlns:wpi="http://schemas.microsoft.com/office/word/2010/wordprocessingInk" xmlns:wne="http://schemas.microsoft.com/office/word/2006/wordml" xmlns:wps="http://schemas.microsoft.com/office/word/2010/wordprocessingShape" mc:Ignorable="w14 w15 w16se wp14">
   <w:body>
     <w:p>
       <w:pPr>
@@ -1304,338 +1304,481 @@
         </w:rPr>
         <w:t xml:space="preserve"> из них вместо жизни стали нести порчу. </w:t>
       </w:r>
+      <w:r>
+        <w:rPr>
+          <w:sz w:val="24"/>
+          <w:szCs w:val="24"/>
+        </w:rPr>
+        <w:t>Первые изменения ощутили на себ</w:t>
+      </w:r>
+      <w:r>
+        <w:rPr>
+          <w:sz w:val="24"/>
+          <w:szCs w:val="24"/>
+        </w:rPr>
+        <w:t>е</w:t>
+      </w:r>
+      <w:r>
+        <w:rPr>
+          <w:sz w:val="24"/>
+          <w:szCs w:val="24"/>
+        </w:rPr>
+        <w:t xml:space="preserve"> кадалы. </w:t>
+      </w:r>
+      <w:r>
+        <w:rPr>
+          <w:sz w:val="24"/>
+          <w:szCs w:val="24"/>
+        </w:rPr>
+        <w:t>Те саолланы, которые</w:t>
+      </w:r>
+      <w:r>
+        <w:rPr>
+          <w:sz w:val="24"/>
+          <w:szCs w:val="24"/>
+        </w:rPr>
+        <w:t xml:space="preserve"> жили рядом с испорченным источниками, начали замечать</w:t>
+      </w:r>
+      <w:r>
+        <w:rPr>
+          <w:sz w:val="24"/>
+          <w:szCs w:val="24"/>
+        </w:rPr>
+        <w:t>,</w:t>
+      </w:r>
+      <w:r>
+        <w:rPr>
+          <w:sz w:val="24"/>
+          <w:szCs w:val="24"/>
+        </w:rPr>
+        <w:t xml:space="preserve"> что формы, созданные ими, стали менее долговечными и неправильными. </w:t>
+      </w:r>
+      <w:r>
+        <w:rPr>
+          <w:sz w:val="24"/>
+          <w:szCs w:val="24"/>
+        </w:rPr>
+        <w:t>В попытках исправить это, кадалы все больше подвергались влиянию хаотичной материи – они начали мутировать и сходить с ума.</w:t>
+      </w:r>
+    </w:p>
+    <w:p>
+      <w:pPr>
+        <w:rPr>
+          <w:sz w:val="24"/>
+          <w:szCs w:val="24"/>
+        </w:rPr>
+      </w:pPr>
+      <w:r>
+        <w:rPr>
+          <w:sz w:val="24"/>
+          <w:szCs w:val="24"/>
+        </w:rPr>
+        <w:t xml:space="preserve">Саари окутало отчаяние. Чистых саолланов осталось не так много, Айгне больше </w:t>
+      </w:r>
+      <w:r>
+        <w:rPr>
+          <w:sz w:val="24"/>
+          <w:szCs w:val="24"/>
+        </w:rPr>
+        <w:t>не являлось к ним, а от испорченных источников расползались злобные, агрессивные формы, которые хоть и быстро распадались, но</w:t>
+      </w:r>
+      <w:r>
+        <w:rPr>
+          <w:sz w:val="24"/>
+          <w:szCs w:val="24"/>
+        </w:rPr>
+        <w:t xml:space="preserve"> зато</w:t>
+      </w:r>
+      <w:r>
+        <w:rPr>
+          <w:sz w:val="24"/>
+          <w:szCs w:val="24"/>
+        </w:rPr>
+        <w:t xml:space="preserve"> брали количеством. </w:t>
+      </w:r>
+      <w:r>
+        <w:rPr>
+          <w:sz w:val="24"/>
+          <w:szCs w:val="24"/>
+        </w:rPr>
+        <w:t xml:space="preserve">Кадалы, поднявшие армию и всех, кто мог </w:t>
+      </w:r>
+      <w:r>
+        <w:rPr>
+          <w:sz w:val="24"/>
+          <w:szCs w:val="24"/>
+        </w:rPr>
+        <w:t>держать</w:t>
+      </w:r>
+      <w:r>
+        <w:rPr>
+          <w:sz w:val="24"/>
+          <w:szCs w:val="24"/>
+        </w:rPr>
+        <w:t xml:space="preserve"> оружие, </w:t>
+      </w:r>
+      <w:r>
+        <w:rPr>
+          <w:sz w:val="24"/>
+          <w:szCs w:val="24"/>
+        </w:rPr>
+        <w:t>попытались изолировать проклят</w:t>
+      </w:r>
+      <w:r>
+        <w:rPr>
+          <w:sz w:val="24"/>
+          <w:szCs w:val="24"/>
+        </w:rPr>
+        <w:t>ые чащи, но их</w:t>
+      </w:r>
+      <w:r>
+        <w:rPr>
+          <w:sz w:val="24"/>
+          <w:szCs w:val="24"/>
+        </w:rPr>
+        <w:t xml:space="preserve"> ждала ужасная правда</w:t>
+      </w:r>
+      <w:r>
+        <w:rPr>
+          <w:sz w:val="24"/>
+          <w:szCs w:val="24"/>
+        </w:rPr>
+        <w:t>.</w:t>
+      </w:r>
+    </w:p>
+    <w:p>
+      <w:pPr>
+        <w:rPr>
+          <w:sz w:val="24"/>
+          <w:szCs w:val="24"/>
+        </w:rPr>
+      </w:pPr>
+      <w:r>
+        <w:rPr>
+          <w:sz w:val="24"/>
+          <w:szCs w:val="24"/>
+        </w:rPr>
+        <w:t xml:space="preserve">Саолланы, попавшие под влияние хаоса, встали на его сторону. Они потеряли себя, стали своими собственными тенями. Их тела мутировали, разум помутился, они жаждали разрушать. </w:t>
+      </w:r>
+      <w:r>
+        <w:rPr>
+          <w:sz w:val="24"/>
+          <w:szCs w:val="24"/>
+        </w:rPr>
+        <w:t xml:space="preserve">Иссиня-черная чешуя, пустые глазницы, лишние конечности, наросты, щупальца – то, чтобы когда-то было гордостью расы, стало ее проклятьем. </w:t>
+      </w:r>
+      <w:r>
+        <w:rPr>
+          <w:sz w:val="24"/>
+          <w:szCs w:val="24"/>
+        </w:rPr>
+        <w:t xml:space="preserve">Их назвали баасами, «демонами», объявили на них охоту. </w:t>
+      </w:r>
+      <w:r>
+        <w:rPr>
+          <w:sz w:val="24"/>
+          <w:szCs w:val="24"/>
+        </w:rPr>
+        <w:t xml:space="preserve">Но все больше кадалов подчинялось хаосу: кто-то из-за близости к проклятому источнику, кто-то из-за отчаяния. </w:t>
+      </w:r>
+      <w:r>
+        <w:rPr>
+          <w:sz w:val="24"/>
+          <w:szCs w:val="24"/>
+        </w:rPr>
+        <w:t>Саари раскололось на две противостоящие армии.</w:t>
+      </w:r>
+    </w:p>
+    <w:p>
+      <w:pPr>
+        <w:rPr>
+          <w:sz w:val="24"/>
+          <w:szCs w:val="24"/>
+        </w:rPr>
+      </w:pPr>
+      <w:r>
+        <w:rPr>
+          <w:sz w:val="24"/>
+          <w:szCs w:val="24"/>
+        </w:rPr>
+        <w:t xml:space="preserve">Ужасная, опустошающая война длилась двадцать лет. Многие из островов представляли теперь безжизненные, выжженные пустыни, усеянные обугленными стволами деревьев и трупами. </w:t>
+      </w:r>
+      <w:r>
+        <w:rPr>
+          <w:sz w:val="24"/>
+          <w:szCs w:val="24"/>
+        </w:rPr>
+        <w:t xml:space="preserve">Оставшиеся чистыми кадалы стянулись на три главных острова: </w:t>
+      </w:r>
+      <w:r>
+        <w:rPr>
+          <w:sz w:val="24"/>
+          <w:szCs w:val="24"/>
+        </w:rPr>
+        <w:t>Кеанн, Глак</w:t>
+      </w:r>
+      <w:r>
+        <w:rPr>
+          <w:sz w:val="24"/>
+          <w:szCs w:val="24"/>
+        </w:rPr>
+        <w:t xml:space="preserve"> и Сли</w:t>
+      </w:r>
+      <w:r>
+        <w:rPr>
+          <w:sz w:val="24"/>
+          <w:szCs w:val="24"/>
+        </w:rPr>
+        <w:t>б</w:t>
+      </w:r>
+      <w:r>
+        <w:rPr>
+          <w:sz w:val="24"/>
+          <w:szCs w:val="24"/>
+        </w:rPr>
+        <w:t>а</w:t>
+      </w:r>
+      <w:r>
+        <w:rPr>
+          <w:sz w:val="24"/>
+          <w:szCs w:val="24"/>
+        </w:rPr>
+        <w:t xml:space="preserve">х. </w:t>
+      </w:r>
+      <w:r>
+        <w:rPr>
+          <w:sz w:val="24"/>
+          <w:szCs w:val="24"/>
+        </w:rPr>
+        <w:t>На последнем изрядно поредевшие, измотанные, но не сдавшиеся арми</w:t>
+      </w:r>
+      <w:r>
+        <w:rPr>
+          <w:sz w:val="24"/>
+          <w:szCs w:val="24"/>
+        </w:rPr>
+        <w:t xml:space="preserve">и сошлись в финальном бою. </w:t>
+      </w:r>
+    </w:p>
+    <w:p>
+      <w:pPr>
+        <w:rPr>
+          <w:sz w:val="24"/>
+          <w:szCs w:val="24"/>
+        </w:rPr>
+      </w:pPr>
+      <w:r>
+        <w:rPr>
+          <w:sz w:val="24"/>
+          <w:szCs w:val="24"/>
+        </w:rPr>
+        <w:t xml:space="preserve">Десять дней и десять ночей братья сражались с братьями, а отцы с сыновьями. </w:t>
+      </w:r>
+      <w:r>
+        <w:rPr>
+          <w:sz w:val="24"/>
+          <w:szCs w:val="24"/>
+        </w:rPr>
+        <w:t>Саолланы и баасы призывали формы, доселе невиданные. Концентрация материи в одном месте превзошла все мыслимые пределы. Как в небесах Айгне сражалось с Хуллус, так на земле упорядоченная материя схлестнулась с хаотичной. Вихрь ужасной силы сотряс саму землю, небеса почернели, а огромная гора, носившая то же имя, что и остров, изрыгнула расплавленный камень, дым и огонь.</w:t>
+      </w:r>
+    </w:p>
+    <w:p>
+      <w:pPr>
+        <w:rPr>
+          <w:sz w:val="24"/>
+          <w:szCs w:val="24"/>
+        </w:rPr>
+      </w:pPr>
+      <w:r>
+        <w:rPr>
+          <w:sz w:val="24"/>
+          <w:szCs w:val="24"/>
+        </w:rPr>
+        <w:lastRenderedPageBreak/>
+        <w:t>Извержение вулкана внесло смятение в обе армии, но бежать догадались лишь чистые кадалы. Баасы, безумные и неиствующие, не отдавали себе отчет о происходящем, и, оставшись на Слибахе, были погребены под лавой.</w:t>
+      </w:r>
+    </w:p>
+    <w:p>
+      <w:pPr>
+        <w:rPr>
+          <w:sz w:val="24"/>
+          <w:szCs w:val="24"/>
+        </w:rPr>
+      </w:pPr>
+      <w:r>
+        <w:rPr>
+          <w:sz w:val="24"/>
+          <w:szCs w:val="24"/>
+        </w:rPr>
+        <w:t xml:space="preserve">Война была выиграна порядком, но огромной ценой. Пригодными для жизни остались лишь Кеанн и Глак, все остальные острова были или заражены, или опустошены. Из прекрасной, процветающей расы кадалы превратились в отчаявшихся беженцев, тщетно взывавшим к своему богу. </w:t>
+      </w:r>
+      <w:r>
+        <w:rPr>
+          <w:sz w:val="24"/>
+          <w:szCs w:val="24"/>
+        </w:rPr>
+        <w:t>Увы, Айгне не могло ответить на их мольбы.</w:t>
+      </w:r>
+    </w:p>
+    <w:p>
+      <w:pPr>
+        <w:rPr>
+          <w:sz w:val="24"/>
+          <w:szCs w:val="24"/>
+        </w:rPr>
+      </w:pPr>
+      <w:r>
+        <w:rPr>
+          <w:sz w:val="24"/>
+          <w:szCs w:val="24"/>
+        </w:rPr>
+        <w:t>Некогда прекрасный архипелаг стал называться Черными Островами.</w:t>
+      </w:r>
+    </w:p>
+    <w:p>
+      <w:pPr>
+        <w:rPr>
+          <w:sz w:val="24"/>
+          <w:szCs w:val="24"/>
+        </w:rPr>
+      </w:pPr>
+      <w:r>
+        <w:rPr>
+          <w:sz w:val="24"/>
+          <w:szCs w:val="24"/>
+        </w:rPr>
+        <w:t xml:space="preserve">Трагедия, настигшая кадалов, казалось, никак не отразилась на орруках. За сто лет, которые длилось падение Саари, </w:t>
+      </w:r>
+      <w:r>
+        <w:rPr>
+          <w:sz w:val="24"/>
+          <w:szCs w:val="24"/>
+        </w:rPr>
+        <w:t xml:space="preserve">жизнь на континенте мало поменялась. </w:t>
+      </w:r>
+      <w:r>
+        <w:rPr>
+          <w:sz w:val="24"/>
+          <w:szCs w:val="24"/>
+        </w:rPr>
+        <w:t>Появлялись новые звери, опасные и агрессивные, но это лишь давало больше поводов для осторожности</w:t>
+      </w:r>
+      <w:r>
+        <w:rPr>
+          <w:sz w:val="24"/>
+          <w:szCs w:val="24"/>
+        </w:rPr>
+        <w:t>, перехода на другое место стоянки</w:t>
+      </w:r>
+      <w:r>
+        <w:rPr>
+          <w:sz w:val="24"/>
+          <w:szCs w:val="24"/>
+        </w:rPr>
+        <w:t xml:space="preserve"> и изготовлению более прочных оружия и брони. </w:t>
+      </w:r>
+      <w:r>
+        <w:rPr>
+          <w:sz w:val="24"/>
+          <w:szCs w:val="24"/>
+        </w:rPr>
+        <w:t xml:space="preserve">Угрунны замечали изменения в формах, но из-за кочевой жизни племен это не успевало навредить им. </w:t>
+      </w:r>
+      <w:r>
+        <w:rPr>
+          <w:sz w:val="24"/>
+          <w:szCs w:val="24"/>
+        </w:rPr>
+        <w:t>В целом, первое столетие Осквернения, как позже стали называть это время кадалы, прошло для орруков достаточно спокойно.</w:t>
+      </w:r>
+      <w:r>
+        <w:rPr>
+          <w:sz w:val="24"/>
+          <w:szCs w:val="24"/>
+        </w:rPr>
+        <w:t xml:space="preserve"> Но дальнейшие события принесли смуту и на их земли.</w:t>
+      </w:r>
+    </w:p>
+    <w:p>
+      <w:pPr>
+        <w:rPr>
+          <w:sz w:val="24"/>
+          <w:szCs w:val="24"/>
+        </w:rPr>
+      </w:pPr>
+      <w:r>
+        <w:rPr>
+          <w:sz w:val="24"/>
+          <w:szCs w:val="24"/>
+        </w:rPr>
+        <w:t xml:space="preserve">Кадалы, изнуренные и отчаявшиеся, приняли решение попытаться найти землю, более пригодную для жизни. </w:t>
+      </w:r>
+      <w:r>
+        <w:rPr>
+          <w:sz w:val="24"/>
+          <w:szCs w:val="24"/>
+        </w:rPr>
+        <w:t xml:space="preserve">Отстроив достаточно крепкие корабли и снарядив в путь самых выносливых и крепких воинов, они начали поиски. </w:t>
+      </w:r>
+      <w:r>
+        <w:rPr>
+          <w:sz w:val="24"/>
+          <w:szCs w:val="24"/>
+        </w:rPr>
+        <w:t xml:space="preserve">Спустя пять лет, одной из групп улыбнулась удача – из туманной дымки на горизонте показалась земля. </w:t>
+      </w:r>
+      <w:r>
+        <w:rPr>
+          <w:sz w:val="24"/>
+          <w:szCs w:val="24"/>
+        </w:rPr>
+        <w:t xml:space="preserve">Это был континент. </w:t>
+      </w:r>
+      <w:r>
+        <w:rPr>
+          <w:sz w:val="24"/>
+          <w:szCs w:val="24"/>
+        </w:rPr>
+        <w:t xml:space="preserve">Они приплыли на него зимой, и потому не было ничего удивительного в том, что все корабли экспедиции едва не погибли в шторме у его берегов. Лишь мастерство и удача спасли их. </w:t>
+      </w:r>
+    </w:p>
+    <w:p>
+      <w:pPr>
+        <w:rPr>
+          <w:sz w:val="24"/>
+          <w:szCs w:val="24"/>
+        </w:rPr>
+      </w:pPr>
+      <w:r>
+        <w:rPr>
+          <w:sz w:val="24"/>
+          <w:szCs w:val="24"/>
+        </w:rPr>
+        <w:t xml:space="preserve">По роковой случайности кадалы причалили недалеко от одного из постоянных поселений орруков – здесь горный хребет Айгдул, «Горы Моря», </w:t>
+      </w:r>
+      <w:r>
+        <w:rPr>
+          <w:sz w:val="24"/>
+          <w:szCs w:val="24"/>
+        </w:rPr>
+        <w:t xml:space="preserve">отрогами спускался к океану. </w:t>
+      </w:r>
+      <w:r>
+        <w:rPr>
+          <w:sz w:val="24"/>
+          <w:szCs w:val="24"/>
+        </w:rPr>
+        <w:t xml:space="preserve">Посчитав, что в гарнизоне они найдут помощь, измотанные долгим плаванием, воины пришли к поселению. </w:t>
+      </w:r>
+      <w:r>
+        <w:rPr>
+          <w:sz w:val="24"/>
+          <w:szCs w:val="24"/>
+        </w:rPr>
+        <w:t>Орруки</w:t>
+      </w:r>
       <w:bookmarkStart w:id="0" w:name="_GoBack"/>
       <w:bookmarkEnd w:id="0"/>
-      <w:r>
-        <w:rPr>
-          <w:sz w:val="24"/>
-          <w:szCs w:val="24"/>
-        </w:rPr>
-        <w:t>Первые изменения ощутили на себ</w:t>
-      </w:r>
-      <w:r>
-        <w:rPr>
-          <w:sz w:val="24"/>
-          <w:szCs w:val="24"/>
-        </w:rPr>
-        <w:t>е</w:t>
-      </w:r>
-      <w:r>
-        <w:rPr>
-          <w:sz w:val="24"/>
-          <w:szCs w:val="24"/>
-        </w:rPr>
-        <w:t xml:space="preserve"> кадалы. </w:t>
-      </w:r>
-      <w:r>
-        <w:rPr>
-          <w:sz w:val="24"/>
-          <w:szCs w:val="24"/>
-        </w:rPr>
-        <w:t>Те саолланы, которые</w:t>
-      </w:r>
-      <w:r>
-        <w:rPr>
-          <w:sz w:val="24"/>
-          <w:szCs w:val="24"/>
-        </w:rPr>
-        <w:t xml:space="preserve"> жили рядом с испорченным источниками, начали замечать</w:t>
-      </w:r>
-      <w:r>
-        <w:rPr>
-          <w:sz w:val="24"/>
-          <w:szCs w:val="24"/>
-        </w:rPr>
-        <w:t>,</w:t>
-      </w:r>
-      <w:r>
-        <w:rPr>
-          <w:sz w:val="24"/>
-          <w:szCs w:val="24"/>
-        </w:rPr>
-        <w:t xml:space="preserve"> что формы, созданные ими, стали менее долговечными и неправильными. </w:t>
-      </w:r>
-      <w:r>
-        <w:rPr>
-          <w:sz w:val="24"/>
-          <w:szCs w:val="24"/>
-        </w:rPr>
-        <w:t>В попытках исправить это, кадалы все больше подвергались влиянию хаотичной материи – они начали мутировать и сходить с ума.</w:t>
-      </w:r>
-    </w:p>
-    <w:p>
-      <w:pPr>
-        <w:rPr>
-          <w:sz w:val="24"/>
-          <w:szCs w:val="24"/>
-        </w:rPr>
-      </w:pPr>
-      <w:r>
-        <w:rPr>
-          <w:sz w:val="24"/>
-          <w:szCs w:val="24"/>
-        </w:rPr>
-        <w:t xml:space="preserve">Саари окутало отчаяние. Чистых саолланов осталось не так много, Айгне больше </w:t>
-      </w:r>
-      <w:r>
-        <w:rPr>
-          <w:sz w:val="24"/>
-          <w:szCs w:val="24"/>
-        </w:rPr>
-        <w:t>не являлось к ним, а от испорченных источников расползались злобные, агрессивные формы, которые хоть и быстро распадались, но</w:t>
-      </w:r>
-      <w:r>
-        <w:rPr>
-          <w:sz w:val="24"/>
-          <w:szCs w:val="24"/>
-        </w:rPr>
-        <w:t xml:space="preserve"> зато</w:t>
-      </w:r>
-      <w:r>
-        <w:rPr>
-          <w:sz w:val="24"/>
-          <w:szCs w:val="24"/>
-        </w:rPr>
-        <w:t xml:space="preserve"> брали количеством. </w:t>
-      </w:r>
-      <w:r>
-        <w:rPr>
-          <w:sz w:val="24"/>
-          <w:szCs w:val="24"/>
-        </w:rPr>
-        <w:t xml:space="preserve">Кадалы, поднявшие армию и всех, кто мог </w:t>
-      </w:r>
-      <w:r>
-        <w:rPr>
-          <w:sz w:val="24"/>
-          <w:szCs w:val="24"/>
-        </w:rPr>
-        <w:t>держать</w:t>
-      </w:r>
-      <w:r>
-        <w:rPr>
-          <w:sz w:val="24"/>
-          <w:szCs w:val="24"/>
-        </w:rPr>
-        <w:t xml:space="preserve"> оружие, </w:t>
-      </w:r>
-      <w:r>
-        <w:rPr>
-          <w:sz w:val="24"/>
-          <w:szCs w:val="24"/>
-        </w:rPr>
-        <w:t>попытались изолировать проклят</w:t>
-      </w:r>
-      <w:r>
-        <w:rPr>
-          <w:sz w:val="24"/>
-          <w:szCs w:val="24"/>
-        </w:rPr>
-        <w:t>ые чащи, но их</w:t>
-      </w:r>
-      <w:r>
-        <w:rPr>
-          <w:sz w:val="24"/>
-          <w:szCs w:val="24"/>
-        </w:rPr>
-        <w:t xml:space="preserve"> ждала ужасная правда</w:t>
-      </w:r>
-      <w:r>
-        <w:rPr>
-          <w:sz w:val="24"/>
-          <w:szCs w:val="24"/>
-        </w:rPr>
-        <w:t>.</w:t>
-      </w:r>
-    </w:p>
-    <w:p>
-      <w:pPr>
-        <w:rPr>
-          <w:sz w:val="24"/>
-          <w:szCs w:val="24"/>
-        </w:rPr>
-      </w:pPr>
-      <w:r>
-        <w:rPr>
-          <w:sz w:val="24"/>
-          <w:szCs w:val="24"/>
-        </w:rPr>
-        <w:t xml:space="preserve">Саолланы, попавшие под влияние хаоса, встали на его сторону. Они потеряли себя, стали своими собственными тенями. Их тела мутировали, разум помутился, они жаждали разрушать. </w:t>
-      </w:r>
-      <w:r>
-        <w:rPr>
-          <w:sz w:val="24"/>
-          <w:szCs w:val="24"/>
-        </w:rPr>
-        <w:t xml:space="preserve">Иссиня-черная чешуя, пустые глазницы, лишние конечности, наросты, щупальца – то, чтобы когда-то было гордостью расы, стало ее проклятьем. </w:t>
-      </w:r>
-      <w:r>
-        <w:rPr>
-          <w:sz w:val="24"/>
-          <w:szCs w:val="24"/>
-        </w:rPr>
-        <w:t xml:space="preserve">Их назвали баасами, «демонами», объявили на них охоту. </w:t>
-      </w:r>
-      <w:r>
-        <w:rPr>
-          <w:sz w:val="24"/>
-          <w:szCs w:val="24"/>
-        </w:rPr>
-        <w:t xml:space="preserve">Но все больше кадалов подчинялось хаосу: кто-то из-за близости к проклятому источнику, кто-то из-за отчаяния. </w:t>
-      </w:r>
-      <w:r>
-        <w:rPr>
-          <w:sz w:val="24"/>
-          <w:szCs w:val="24"/>
-        </w:rPr>
-        <w:t>Саари раскололось на две противостоящие армии.</w:t>
-      </w:r>
-    </w:p>
-    <w:p>
-      <w:pPr>
-        <w:rPr>
-          <w:sz w:val="24"/>
-          <w:szCs w:val="24"/>
-        </w:rPr>
-      </w:pPr>
-      <w:r>
-        <w:rPr>
-          <w:sz w:val="24"/>
-          <w:szCs w:val="24"/>
-        </w:rPr>
-        <w:t xml:space="preserve">Ужасная, опустошающая война длилась двадцать лет. Многие из островов представляли теперь безжизненные, выжженные пустыни, усеянные обугленными стволами деревьев и трупами. </w:t>
-      </w:r>
-      <w:r>
-        <w:rPr>
-          <w:sz w:val="24"/>
-          <w:szCs w:val="24"/>
-        </w:rPr>
-        <w:t xml:space="preserve">Оставшиеся чистыми кадалы стянулись на три главных острова: </w:t>
-      </w:r>
-      <w:r>
-        <w:rPr>
-          <w:sz w:val="24"/>
-          <w:szCs w:val="24"/>
-        </w:rPr>
-        <w:t>Кеанн, Глак</w:t>
-      </w:r>
-      <w:r>
-        <w:rPr>
-          <w:sz w:val="24"/>
-          <w:szCs w:val="24"/>
-        </w:rPr>
-        <w:t xml:space="preserve"> и Сли</w:t>
-      </w:r>
-      <w:r>
-        <w:rPr>
-          <w:sz w:val="24"/>
-          <w:szCs w:val="24"/>
-        </w:rPr>
-        <w:t>б</w:t>
-      </w:r>
-      <w:r>
-        <w:rPr>
-          <w:sz w:val="24"/>
-          <w:szCs w:val="24"/>
-        </w:rPr>
-        <w:t>а</w:t>
-      </w:r>
-      <w:r>
-        <w:rPr>
-          <w:sz w:val="24"/>
-          <w:szCs w:val="24"/>
-        </w:rPr>
-        <w:t xml:space="preserve">х. </w:t>
-      </w:r>
-      <w:r>
-        <w:rPr>
-          <w:sz w:val="24"/>
-          <w:szCs w:val="24"/>
-        </w:rPr>
-        <w:t>На последнем изрядно поредевшие, измотанные, но не сдавшиеся арми</w:t>
-      </w:r>
-      <w:r>
-        <w:rPr>
-          <w:sz w:val="24"/>
-          <w:szCs w:val="24"/>
-        </w:rPr>
-        <w:t xml:space="preserve">и сошлись в финальном бою. </w:t>
-      </w:r>
-    </w:p>
-    <w:p>
-      <w:pPr>
-        <w:rPr>
-          <w:sz w:val="24"/>
-          <w:szCs w:val="24"/>
-        </w:rPr>
-      </w:pPr>
-      <w:r>
-        <w:rPr>
-          <w:sz w:val="24"/>
-          <w:szCs w:val="24"/>
-        </w:rPr>
-        <w:t xml:space="preserve">Десять дней и десять ночей братья сражались с братьями, а отцы с сыновьями. </w:t>
-      </w:r>
-      <w:r>
-        <w:rPr>
-          <w:sz w:val="24"/>
-          <w:szCs w:val="24"/>
-        </w:rPr>
-        <w:t>Саолланы и баасы призывали формы, доселе невиданные. Концентрация материи в одном месте превзошла все мыслимые пределы. Как в небесах Айгне сражалось с Хуллус, так на земле упорядоченная материя схлестнулась с хаотичной. Вихрь ужасной силы сотряс саму землю, небеса почернели, а огромная гора, носившая то же имя, что и остров, изрыгнула расплавленный камень, дым и огонь.</w:t>
-      </w:r>
-    </w:p>
-    <w:p>
-      <w:pPr>
-        <w:rPr>
-          <w:sz w:val="24"/>
-          <w:szCs w:val="24"/>
-        </w:rPr>
-      </w:pPr>
-      <w:r>
-        <w:rPr>
-          <w:sz w:val="24"/>
-          <w:szCs w:val="24"/>
-        </w:rPr>
-        <w:lastRenderedPageBreak/>
-        <w:t>Извержение вулкана внесло смятение в обе армии, но бежать догадались лишь чистые кадалы. Баасы, безумные и неиствующие, не отдавали себе отчет о происходящем, и, оставшись на Слибахе, были погребены под лавой.</w:t>
-      </w:r>
-    </w:p>
-    <w:p>
-      <w:pPr>
-        <w:rPr>
-          <w:sz w:val="24"/>
-          <w:szCs w:val="24"/>
-        </w:rPr>
-      </w:pPr>
-      <w:r>
-        <w:rPr>
-          <w:sz w:val="24"/>
-          <w:szCs w:val="24"/>
-        </w:rPr>
-        <w:t xml:space="preserve">Война была выиграна порядком, но огромной ценой. Пригодными для жизни остались лишь Кеанн и Глак, все остальные острова были или заражены, или опустошены. Из прекрасной, процветающей расы кадалы превратились в отчаявшихся беженцев, тщетно взывавшим к своему богу. </w:t>
-      </w:r>
-      <w:r>
-        <w:rPr>
-          <w:sz w:val="24"/>
-          <w:szCs w:val="24"/>
-        </w:rPr>
-        <w:t>Увы, Айгне не могло ответить на их мольбы.</w:t>
-      </w:r>
-    </w:p>
-    <w:p>
-      <w:pPr>
-        <w:rPr>
-          <w:sz w:val="24"/>
-          <w:szCs w:val="24"/>
-        </w:rPr>
-      </w:pPr>
-      <w:r>
-        <w:rPr>
-          <w:sz w:val="24"/>
-          <w:szCs w:val="24"/>
-        </w:rPr>
-        <w:t>Некогда прекрасный архипелаг стал называться Черными Островами.</w:t>
-      </w:r>
     </w:p>
     <w:sectPr>
       <w:pgSz w:w="11906" w:h="16838"/>
@@ -1648,7 +1791,7 @@
 </file>
 
 <file path=word/styles.xml><?xml version="1.0" encoding="utf-8"?>
-<w:styles xmlns:r="http://schemas.openxmlformats.org/officeDocument/2006/relationships" xmlns:w="http://schemas.openxmlformats.org/wordprocessingml/2006/main">
+<w:styles xmlns:mc="http://schemas.openxmlformats.org/markup-compatibility/2006" xmlns:r="http://schemas.openxmlformats.org/officeDocument/2006/relationships" xmlns:w="http://schemas.openxmlformats.org/wordprocessingml/2006/main" xmlns:w14="http://schemas.microsoft.com/office/word/2010/wordml" xmlns:w15="http://schemas.microsoft.com/office/word/2012/wordml" xmlns:w16se="http://schemas.microsoft.com/office/word/2015/wordml/symex" mc:Ignorable="w14 w15 w16se">
   <w:docDefaults>
     <w:rPrDefault>
       <w:rPr>
@@ -1666,144 +1809,378 @@
       </w:pPr>
     </w:pPrDefault>
   </w:docDefaults>
-  <w:latentStyles w:defLockedState="0" w:defUIPriority="99" w:defSemiHidden="1" w:defUnhideWhenUsed="1" w:defQFormat="0" w:count="267">
-    <w:lsdException w:name="Normal" w:semiHidden="0" w:uiPriority="0" w:unhideWhenUsed="0" w:qFormat="1"/>
-    <w:lsdException w:name="heading 1" w:semiHidden="0" w:uiPriority="9" w:unhideWhenUsed="0" w:qFormat="1"/>
-    <w:lsdException w:name="heading 2" w:uiPriority="9" w:qFormat="1"/>
-    <w:lsdException w:name="heading 3" w:uiPriority="9" w:qFormat="1"/>
-    <w:lsdException w:name="heading 4" w:uiPriority="9" w:qFormat="1"/>
-    <w:lsdException w:name="heading 5" w:uiPriority="9" w:qFormat="1"/>
-    <w:lsdException w:name="heading 6" w:uiPriority="9" w:qFormat="1"/>
-    <w:lsdException w:name="heading 7" w:uiPriority="9" w:qFormat="1"/>
-    <w:lsdException w:name="heading 8" w:uiPriority="9" w:qFormat="1"/>
-    <w:lsdException w:name="heading 9" w:uiPriority="9" w:qFormat="1"/>
-    <w:lsdException w:name="toc 1" w:uiPriority="39"/>
-    <w:lsdException w:name="toc 2" w:uiPriority="39"/>
-    <w:lsdException w:name="toc 3" w:uiPriority="39"/>
-    <w:lsdException w:name="toc 4" w:uiPriority="39"/>
-    <w:lsdException w:name="toc 5" w:uiPriority="39"/>
-    <w:lsdException w:name="toc 6" w:uiPriority="39"/>
-    <w:lsdException w:name="toc 7" w:uiPriority="39"/>
-    <w:lsdException w:name="toc 8" w:uiPriority="39"/>
-    <w:lsdException w:name="toc 9" w:uiPriority="39"/>
-    <w:lsdException w:name="caption" w:uiPriority="35" w:qFormat="1"/>
-    <w:lsdException w:name="Title" w:semiHidden="0" w:uiPriority="10" w:unhideWhenUsed="0" w:qFormat="1"/>
-    <w:lsdException w:name="Default Paragraph Font" w:uiPriority="1"/>
-    <w:lsdException w:name="Subtitle" w:semiHidden="0" w:uiPriority="11" w:unhideWhenUsed="0" w:qFormat="1"/>
-    <w:lsdException w:name="Strong" w:semiHidden="0" w:uiPriority="22" w:unhideWhenUsed="0" w:qFormat="1"/>
-    <w:lsdException w:name="Emphasis" w:semiHidden="0" w:uiPriority="20" w:unhideWhenUsed="0" w:qFormat="1"/>
-    <w:lsdException w:name="Table Grid" w:semiHidden="0" w:uiPriority="59" w:unhideWhenUsed="0"/>
-    <w:lsdException w:name="Placeholder Text" w:unhideWhenUsed="0"/>
-    <w:lsdException w:name="No Spacing" w:semiHidden="0" w:uiPriority="1" w:unhideWhenUsed="0" w:qFormat="1"/>
-    <w:lsdException w:name="Light Shading" w:semiHidden="0" w:uiPriority="60" w:unhideWhenUsed="0"/>
-    <w:lsdException w:name="Light List" w:semiHidden="0" w:uiPriority="61" w:unhideWhenUsed="0"/>
-    <w:lsdException w:name="Light Grid" w:semiHidden="0" w:uiPriority="62" w:unhideWhenUsed="0"/>
-    <w:lsdException w:name="Medium Shading 1" w:semiHidden="0" w:uiPriority="63" w:unhideWhenUsed="0"/>
-    <w:lsdException w:name="Medium Shading 2" w:semiHidden="0" w:uiPriority="64" w:unhideWhenUsed="0"/>
-    <w:lsdException w:name="Medium List 1" w:semiHidden="0" w:uiPriority="65" w:unhideWhenUsed="0"/>
-    <w:lsdException w:name="Medium List 2" w:semiHidden="0" w:uiPriority="66" w:unhideWhenUsed="0"/>
-    <w:lsdException w:name="Medium Grid 1" w:semiHidden="0" w:uiPriority="67" w:unhideWhenUsed="0"/>
-    <w:lsdException w:name="Medium Grid 2" w:semiHidden="0" w:uiPriority="68" w:unhideWhenUsed="0"/>
-    <w:lsdException w:name="Medium Grid 3" w:semiHidden="0" w:uiPriority="69" w:unhideWhenUsed="0"/>
-    <w:lsdException w:name="Dark List" w:semiHidden="0" w:uiPriority="70" w:unhideWhenUsed="0"/>
-    <w:lsdException w:name="Colorful Shading" w:semiHidden="0" w:uiPriority="71" w:unhideWhenUsed="0"/>
-    <w:lsdException w:name="Colorful List" w:semiHidden="0" w:uiPriority="72" w:unhideWhenUsed="0"/>
-    <w:lsdException w:name="Colorful Grid" w:semiHidden="0" w:uiPriority="73" w:unhideWhenUsed="0"/>
-    <w:lsdException w:name="Light Shading Accent 1" w:semiHidden="0" w:uiPriority="60" w:unhideWhenUsed="0"/>
-    <w:lsdException w:name="Light List Accent 1" w:semiHidden="0" w:uiPriority="61" w:unhideWhenUsed="0"/>
-    <w:lsdException w:name="Light Grid Accent 1" w:semiHidden="0" w:uiPriority="62" w:unhideWhenUsed="0"/>
-    <w:lsdException w:name="Medium Shading 1 Accent 1" w:semiHidden="0" w:uiPriority="63" w:unhideWhenUsed="0"/>
-    <w:lsdException w:name="Medium Shading 2 Accent 1" w:semiHidden="0" w:uiPriority="64" w:unhideWhenUsed="0"/>
-    <w:lsdException w:name="Medium List 1 Accent 1" w:semiHidden="0" w:uiPriority="65" w:unhideWhenUsed="0"/>
-    <w:lsdException w:name="Revision" w:unhideWhenUsed="0"/>
-    <w:lsdException w:name="List Paragraph" w:semiHidden="0" w:uiPriority="34" w:unhideWhenUsed="0" w:qFormat="1"/>
-    <w:lsdException w:name="Quote" w:semiHidden="0" w:uiPriority="29" w:unhideWhenUsed="0" w:qFormat="1"/>
-    <w:lsdException w:name="Intense Quote" w:semiHidden="0" w:uiPriority="30" w:unhideWhenUsed="0" w:qFormat="1"/>
-    <w:lsdException w:name="Medium List 2 Accent 1" w:semiHidden="0" w:uiPriority="66" w:unhideWhenUsed="0"/>
-    <w:lsdException w:name="Medium Grid 1 Accent 1" w:semiHidden="0" w:uiPriority="67" w:unhideWhenUsed="0"/>
-    <w:lsdException w:name="Medium Grid 2 Accent 1" w:semiHidden="0" w:uiPriority="68" w:unhideWhenUsed="0"/>
-    <w:lsdException w:name="Medium Grid 3 Accent 1" w:semiHidden="0" w:uiPriority="69" w:unhideWhenUsed="0"/>
-    <w:lsdException w:name="Dark List Accent 1" w:semiHidden="0" w:uiPriority="70" w:unhideWhenUsed="0"/>
-    <w:lsdException w:name="Colorful Shading Accent 1" w:semiHidden="0" w:uiPriority="71" w:unhideWhenUsed="0"/>
-    <w:lsdException w:name="Colorful List Accent 1" w:semiHidden="0" w:uiPriority="72" w:unhideWhenUsed="0"/>
-    <w:lsdException w:name="Colorful Grid Accent 1" w:semiHidden="0" w:uiPriority="73" w:unhideWhenUsed="0"/>
-    <w:lsdException w:name="Light Shading Accent 2" w:semiHidden="0" w:uiPriority="60" w:unhideWhenUsed="0"/>
-    <w:lsdException w:name="Light List Accent 2" w:semiHidden="0" w:uiPriority="61" w:unhideWhenUsed="0"/>
-    <w:lsdException w:name="Light Grid Accent 2" w:semiHidden="0" w:uiPriority="62" w:unhideWhenUsed="0"/>
-    <w:lsdException w:name="Medium Shading 1 Accent 2" w:semiHidden="0" w:uiPriority="63" w:unhideWhenUsed="0"/>
-    <w:lsdException w:name="Medium Shading 2 Accent 2" w:semiHidden="0" w:uiPriority="64" w:unhideWhenUsed="0"/>
-    <w:lsdException w:name="Medium List 1 Accent 2" w:semiHidden="0" w:uiPriority="65" w:unhideWhenUsed="0"/>
-    <w:lsdException w:name="Medium List 2 Accent 2" w:semiHidden="0" w:uiPriority="66" w:unhideWhenUsed="0"/>
-    <w:lsdException w:name="Medium Grid 1 Accent 2" w:semiHidden="0" w:uiPriority="67" w:unhideWhenUsed="0"/>
-    <w:lsdException w:name="Medium Grid 2 Accent 2" w:semiHidden="0" w:uiPriority="68" w:unhideWhenUsed="0"/>
-    <w:lsdException w:name="Medium Grid 3 Accent 2" w:semiHidden="0" w:uiPriority="69" w:unhideWhenUsed="0"/>
-    <w:lsdException w:name="Dark List Accent 2" w:semiHidden="0" w:uiPriority="70" w:unhideWhenUsed="0"/>
-    <w:lsdException w:name="Colorful Shading Accent 2" w:semiHidden="0" w:uiPriority="71" w:unhideWhenUsed="0"/>
-    <w:lsdException w:name="Colorful List Accent 2" w:semiHidden="0" w:uiPriority="72" w:unhideWhenUsed="0"/>
-    <w:lsdException w:name="Colorful Grid Accent 2" w:semiHidden="0" w:uiPriority="73" w:unhideWhenUsed="0"/>
-    <w:lsdException w:name="Light Shading Accent 3" w:semiHidden="0" w:uiPriority="60" w:unhideWhenUsed="0"/>
-    <w:lsdException w:name="Light List Accent 3" w:semiHidden="0" w:uiPriority="61" w:unhideWhenUsed="0"/>
-    <w:lsdException w:name="Light Grid Accent 3" w:semiHidden="0" w:uiPriority="62" w:unhideWhenUsed="0"/>
-    <w:lsdException w:name="Medium Shading 1 Accent 3" w:semiHidden="0" w:uiPriority="63" w:unhideWhenUsed="0"/>
-    <w:lsdException w:name="Medium Shading 2 Accent 3" w:semiHidden="0" w:uiPriority="64" w:unhideWhenUsed="0"/>
-    <w:lsdException w:name="Medium List 1 Accent 3" w:semiHidden="0" w:uiPriority="65" w:unhideWhenUsed="0"/>
-    <w:lsdException w:name="Medium List 2 Accent 3" w:semiHidden="0" w:uiPriority="66" w:unhideWhenUsed="0"/>
-    <w:lsdException w:name="Medium Grid 1 Accent 3" w:semiHidden="0" w:uiPriority="67" w:unhideWhenUsed="0"/>
-    <w:lsdException w:name="Medium Grid 2 Accent 3" w:semiHidden="0" w:uiPriority="68" w:unhideWhenUsed="0"/>
-    <w:lsdException w:name="Medium Grid 3 Accent 3" w:semiHidden="0" w:uiPriority="69" w:unhideWhenUsed="0"/>
-    <w:lsdException w:name="Dark List Accent 3" w:semiHidden="0" w:uiPriority="70" w:unhideWhenUsed="0"/>
-    <w:lsdException w:name="Colorful Shading Accent 3" w:semiHidden="0" w:uiPriority="71" w:unhideWhenUsed="0"/>
-    <w:lsdException w:name="Colorful List Accent 3" w:semiHidden="0" w:uiPriority="72" w:unhideWhenUsed="0"/>
-    <w:lsdException w:name="Colorful Grid Accent 3" w:semiHidden="0" w:uiPriority="73" w:unhideWhenUsed="0"/>
-    <w:lsdException w:name="Light Shading Accent 4" w:semiHidden="0" w:uiPriority="60" w:unhideWhenUsed="0"/>
-    <w:lsdException w:name="Light List Accent 4" w:semiHidden="0" w:uiPriority="61" w:unhideWhenUsed="0"/>
-    <w:lsdException w:name="Light Grid Accent 4" w:semiHidden="0" w:uiPriority="62" w:unhideWhenUsed="0"/>
-    <w:lsdException w:name="Medium Shading 1 Accent 4" w:semiHidden="0" w:uiPriority="63" w:unhideWhenUsed="0"/>
-    <w:lsdException w:name="Medium Shading 2 Accent 4" w:semiHidden="0" w:uiPriority="64" w:unhideWhenUsed="0"/>
-    <w:lsdException w:name="Medium List 1 Accent 4" w:semiHidden="0" w:uiPriority="65" w:unhideWhenUsed="0"/>
-    <w:lsdException w:name="Medium List 2 Accent 4" w:semiHidden="0" w:uiPriority="66" w:unhideWhenUsed="0"/>
-    <w:lsdException w:name="Medium Grid 1 Accent 4" w:semiHidden="0" w:uiPriority="67" w:unhideWhenUsed="0"/>
-    <w:lsdException w:name="Medium Grid 2 Accent 4" w:semiHidden="0" w:uiPriority="68" w:unhideWhenUsed="0"/>
-    <w:lsdException w:name="Medium Grid 3 Accent 4" w:semiHidden="0" w:uiPriority="69" w:unhideWhenUsed="0"/>
-    <w:lsdException w:name="Dark List Accent 4" w:semiHidden="0" w:uiPriority="70" w:unhideWhenUsed="0"/>
-    <w:lsdException w:name="Colorful Shading Accent 4" w:semiHidden="0" w:uiPriority="71" w:unhideWhenUsed="0"/>
-    <w:lsdException w:name="Colorful List Accent 4" w:semiHidden="0" w:uiPriority="72" w:unhideWhenUsed="0"/>
-    <w:lsdException w:name="Colorful Grid Accent 4" w:semiHidden="0" w:uiPriority="73" w:unhideWhenUsed="0"/>
-    <w:lsdException w:name="Light Shading Accent 5" w:semiHidden="0" w:uiPriority="60" w:unhideWhenUsed="0"/>
-    <w:lsdException w:name="Light List Accent 5" w:semiHidden="0" w:uiPriority="61" w:unhideWhenUsed="0"/>
-    <w:lsdException w:name="Light Grid Accent 5" w:semiHidden="0" w:uiPriority="62" w:unhideWhenUsed="0"/>
-    <w:lsdException w:name="Medium Shading 1 Accent 5" w:semiHidden="0" w:uiPriority="63" w:unhideWhenUsed="0"/>
-    <w:lsdException w:name="Medium Shading 2 Accent 5" w:semiHidden="0" w:uiPriority="64" w:unhideWhenUsed="0"/>
-    <w:lsdException w:name="Medium List 1 Accent 5" w:semiHidden="0" w:uiPriority="65" w:unhideWhenUsed="0"/>
-    <w:lsdException w:name="Medium List 2 Accent 5" w:semiHidden="0" w:uiPriority="66" w:unhideWhenUsed="0"/>
-    <w:lsdException w:name="Medium Grid 1 Accent 5" w:semiHidden="0" w:uiPriority="67" w:unhideWhenUsed="0"/>
-    <w:lsdException w:name="Medium Grid 2 Accent 5" w:semiHidden="0" w:uiPriority="68" w:unhideWhenUsed="0"/>
-    <w:lsdException w:name="Medium Grid 3 Accent 5" w:semiHidden="0" w:uiPriority="69" w:unhideWhenUsed="0"/>
-    <w:lsdException w:name="Dark List Accent 5" w:semiHidden="0" w:uiPriority="70" w:unhideWhenUsed="0"/>
-    <w:lsdException w:name="Colorful Shading Accent 5" w:semiHidden="0" w:uiPriority="71" w:unhideWhenUsed="0"/>
-    <w:lsdException w:name="Colorful List Accent 5" w:semiHidden="0" w:uiPriority="72" w:unhideWhenUsed="0"/>
-    <w:lsdException w:name="Colorful Grid Accent 5" w:semiHidden="0" w:uiPriority="73" w:unhideWhenUsed="0"/>
-    <w:lsdException w:name="Light Shading Accent 6" w:semiHidden="0" w:uiPriority="60" w:unhideWhenUsed="0"/>
-    <w:lsdException w:name="Light List Accent 6" w:semiHidden="0" w:uiPriority="61" w:unhideWhenUsed="0"/>
-    <w:lsdException w:name="Light Grid Accent 6" w:semiHidden="0" w:uiPriority="62" w:unhideWhenUsed="0"/>
-    <w:lsdException w:name="Medium Shading 1 Accent 6" w:semiHidden="0" w:uiPriority="63" w:unhideWhenUsed="0"/>
-    <w:lsdException w:name="Medium Shading 2 Accent 6" w:semiHidden="0" w:uiPriority="64" w:unhideWhenUsed="0"/>
-    <w:lsdException w:name="Medium List 1 Accent 6" w:semiHidden="0" w:uiPriority="65" w:unhideWhenUsed="0"/>
-    <w:lsdException w:name="Medium List 2 Accent 6" w:semiHidden="0" w:uiPriority="66" w:unhideWhenUsed="0"/>
-    <w:lsdException w:name="Medium Grid 1 Accent 6" w:semiHidden="0" w:uiPriority="67" w:unhideWhenUsed="0"/>
-    <w:lsdException w:name="Medium Grid 2 Accent 6" w:semiHidden="0" w:uiPriority="68" w:unhideWhenUsed="0"/>
-    <w:lsdException w:name="Medium Grid 3 Accent 6" w:semiHidden="0" w:uiPriority="69" w:unhideWhenUsed="0"/>
-    <w:lsdException w:name="Dark List Accent 6" w:semiHidden="0" w:uiPriority="70" w:unhideWhenUsed="0"/>
-    <w:lsdException w:name="Colorful Shading Accent 6" w:semiHidden="0" w:uiPriority="71" w:unhideWhenUsed="0"/>
-    <w:lsdException w:name="Colorful List Accent 6" w:semiHidden="0" w:uiPriority="72" w:unhideWhenUsed="0"/>
-    <w:lsdException w:name="Colorful Grid Accent 6" w:semiHidden="0" w:uiPriority="73" w:unhideWhenUsed="0"/>
-    <w:lsdException w:name="Subtle Emphasis" w:semiHidden="0" w:uiPriority="19" w:unhideWhenUsed="0" w:qFormat="1"/>
-    <w:lsdException w:name="Intense Emphasis" w:semiHidden="0" w:uiPriority="21" w:unhideWhenUsed="0" w:qFormat="1"/>
-    <w:lsdException w:name="Subtle Reference" w:semiHidden="0" w:uiPriority="31" w:unhideWhenUsed="0" w:qFormat="1"/>
-    <w:lsdException w:name="Intense Reference" w:semiHidden="0" w:uiPriority="32" w:unhideWhenUsed="0" w:qFormat="1"/>
-    <w:lsdException w:name="Book Title" w:semiHidden="0" w:uiPriority="33" w:unhideWhenUsed="0" w:qFormat="1"/>
-    <w:lsdException w:name="Bibliography" w:uiPriority="37"/>
-    <w:lsdException w:name="TOC Heading" w:uiPriority="39" w:qFormat="1"/>
+  <w:latentStyles w:defLockedState="0" w:defUIPriority="99" w:defSemiHidden="0" w:defUnhideWhenUsed="0" w:defQFormat="0" w:count="371">
+    <w:lsdException w:name="Normal" w:uiPriority="0" w:qFormat="1"/>
+    <w:lsdException w:name="heading 1" w:uiPriority="9" w:qFormat="1"/>
+    <w:lsdException w:name="heading 2" w:semiHidden="1" w:uiPriority="9" w:unhideWhenUsed="1" w:qFormat="1"/>
+    <w:lsdException w:name="heading 3" w:semiHidden="1" w:uiPriority="9" w:unhideWhenUsed="1" w:qFormat="1"/>
+    <w:lsdException w:name="heading 4" w:semiHidden="1" w:uiPriority="9" w:unhideWhenUsed="1" w:qFormat="1"/>
+    <w:lsdException w:name="heading 5" w:semiHidden="1" w:uiPriority="9" w:unhideWhenUsed="1" w:qFormat="1"/>
+    <w:lsdException w:name="heading 6" w:semiHidden="1" w:uiPriority="9" w:unhideWhenUsed="1" w:qFormat="1"/>
+    <w:lsdException w:name="heading 7" w:semiHidden="1" w:uiPriority="9" w:unhideWhenUsed="1" w:qFormat="1"/>
+    <w:lsdException w:name="heading 8" w:semiHidden="1" w:uiPriority="9" w:unhideWhenUsed="1" w:qFormat="1"/>
+    <w:lsdException w:name="heading 9" w:semiHidden="1" w:uiPriority="9" w:unhideWhenUsed="1" w:qFormat="1"/>
+    <w:lsdException w:name="index 1" w:semiHidden="1" w:unhideWhenUsed="1"/>
+    <w:lsdException w:name="index 2" w:semiHidden="1" w:unhideWhenUsed="1"/>
+    <w:lsdException w:name="index 3" w:semiHidden="1" w:unhideWhenUsed="1"/>
+    <w:lsdException w:name="index 4" w:semiHidden="1" w:unhideWhenUsed="1"/>
+    <w:lsdException w:name="index 5" w:semiHidden="1" w:unhideWhenUsed="1"/>
+    <w:lsdException w:name="index 6" w:semiHidden="1" w:unhideWhenUsed="1"/>
+    <w:lsdException w:name="index 7" w:semiHidden="1" w:unhideWhenUsed="1"/>
+    <w:lsdException w:name="index 8" w:semiHidden="1" w:unhideWhenUsed="1"/>
+    <w:lsdException w:name="index 9" w:semiHidden="1" w:unhideWhenUsed="1"/>
+    <w:lsdException w:name="toc 1" w:semiHidden="1" w:uiPriority="39" w:unhideWhenUsed="1"/>
+    <w:lsdException w:name="toc 2" w:semiHidden="1" w:uiPriority="39" w:unhideWhenUsed="1"/>
+    <w:lsdException w:name="toc 3" w:semiHidden="1" w:uiPriority="39" w:unhideWhenUsed="1"/>
+    <w:lsdException w:name="toc 4" w:semiHidden="1" w:uiPriority="39" w:unhideWhenUsed="1"/>
+    <w:lsdException w:name="toc 5" w:semiHidden="1" w:uiPriority="39" w:unhideWhenUsed="1"/>
+    <w:lsdException w:name="toc 6" w:semiHidden="1" w:uiPriority="39" w:unhideWhenUsed="1"/>
+    <w:lsdException w:name="toc 7" w:semiHidden="1" w:uiPriority="39" w:unhideWhenUsed="1"/>
+    <w:lsdException w:name="toc 8" w:semiHidden="1" w:uiPriority="39" w:unhideWhenUsed="1"/>
+    <w:lsdException w:name="toc 9" w:semiHidden="1" w:uiPriority="39" w:unhideWhenUsed="1"/>
+    <w:lsdException w:name="Normal Indent" w:semiHidden="1" w:unhideWhenUsed="1"/>
+    <w:lsdException w:name="footnote text" w:semiHidden="1" w:unhideWhenUsed="1"/>
+    <w:lsdException w:name="annotation text" w:semiHidden="1" w:unhideWhenUsed="1"/>
+    <w:lsdException w:name="header" w:semiHidden="1" w:unhideWhenUsed="1"/>
+    <w:lsdException w:name="footer" w:semiHidden="1" w:unhideWhenUsed="1"/>
+    <w:lsdException w:name="index heading" w:semiHidden="1" w:unhideWhenUsed="1"/>
+    <w:lsdException w:name="caption" w:semiHidden="1" w:uiPriority="35" w:unhideWhenUsed="1" w:qFormat="1"/>
+    <w:lsdException w:name="table of figures" w:semiHidden="1" w:unhideWhenUsed="1"/>
+    <w:lsdException w:name="envelope address" w:semiHidden="1" w:unhideWhenUsed="1"/>
+    <w:lsdException w:name="envelope return" w:semiHidden="1" w:unhideWhenUsed="1"/>
+    <w:lsdException w:name="footnote reference" w:semiHidden="1" w:unhideWhenUsed="1"/>
+    <w:lsdException w:name="annotation reference" w:semiHidden="1" w:unhideWhenUsed="1"/>
+    <w:lsdException w:name="line number" w:semiHidden="1" w:unhideWhenUsed="1"/>
+    <w:lsdException w:name="page number" w:semiHidden="1" w:unhideWhenUsed="1"/>
+    <w:lsdException w:name="endnote reference" w:semiHidden="1" w:unhideWhenUsed="1"/>
+    <w:lsdException w:name="endnote text" w:semiHidden="1" w:unhideWhenUsed="1"/>
+    <w:lsdException w:name="table of authorities" w:semiHidden="1" w:unhideWhenUsed="1"/>
+    <w:lsdException w:name="macro" w:semiHidden="1" w:unhideWhenUsed="1"/>
+    <w:lsdException w:name="toa heading" w:semiHidden="1" w:unhideWhenUsed="1"/>
+    <w:lsdException w:name="List" w:semiHidden="1" w:unhideWhenUsed="1"/>
+    <w:lsdException w:name="List Bullet" w:semiHidden="1" w:unhideWhenUsed="1"/>
+    <w:lsdException w:name="List Number" w:semiHidden="1" w:unhideWhenUsed="1"/>
+    <w:lsdException w:name="List 2" w:semiHidden="1" w:unhideWhenUsed="1"/>
+    <w:lsdException w:name="List 3" w:semiHidden="1" w:unhideWhenUsed="1"/>
+    <w:lsdException w:name="List 4" w:semiHidden="1" w:unhideWhenUsed="1"/>
+    <w:lsdException w:name="List 5" w:semiHidden="1" w:unhideWhenUsed="1"/>
+    <w:lsdException w:name="List Bullet 2" w:semiHidden="1" w:unhideWhenUsed="1"/>
+    <w:lsdException w:name="List Bullet 3" w:semiHidden="1" w:unhideWhenUsed="1"/>
+    <w:lsdException w:name="List Bullet 4" w:semiHidden="1" w:unhideWhenUsed="1"/>
+    <w:lsdException w:name="List Bullet 5" w:semiHidden="1" w:unhideWhenUsed="1"/>
+    <w:lsdException w:name="List Number 2" w:semiHidden="1" w:unhideWhenUsed="1"/>
+    <w:lsdException w:name="List Number 3" w:semiHidden="1" w:unhideWhenUsed="1"/>
+    <w:lsdException w:name="List Number 4" w:semiHidden="1" w:unhideWhenUsed="1"/>
+    <w:lsdException w:name="List Number 5" w:semiHidden="1" w:unhideWhenUsed="1"/>
+    <w:lsdException w:name="Title" w:uiPriority="10" w:qFormat="1"/>
+    <w:lsdException w:name="Closing" w:semiHidden="1" w:unhideWhenUsed="1"/>
+    <w:lsdException w:name="Signature" w:semiHidden="1" w:unhideWhenUsed="1"/>
+    <w:lsdException w:name="Default Paragraph Font" w:semiHidden="1" w:uiPriority="1" w:unhideWhenUsed="1"/>
+    <w:lsdException w:name="Body Text" w:semiHidden="1" w:unhideWhenUsed="1"/>
+    <w:lsdException w:name="Body Text Indent" w:semiHidden="1" w:unhideWhenUsed="1"/>
+    <w:lsdException w:name="List Continue" w:semiHidden="1" w:unhideWhenUsed="1"/>
+    <w:lsdException w:name="List Continue 2" w:semiHidden="1" w:unhideWhenUsed="1"/>
+    <w:lsdException w:name="List Continue 3" w:semiHidden="1" w:unhideWhenUsed="1"/>
+    <w:lsdException w:name="List Continue 4" w:semiHidden="1" w:unhideWhenUsed="1"/>
+    <w:lsdException w:name="List Continue 5" w:semiHidden="1" w:unhideWhenUsed="1"/>
+    <w:lsdException w:name="Message Header" w:semiHidden="1" w:unhideWhenUsed="1"/>
+    <w:lsdException w:name="Subtitle" w:uiPriority="11" w:qFormat="1"/>
+    <w:lsdException w:name="Salutation" w:semiHidden="1" w:unhideWhenUsed="1"/>
+    <w:lsdException w:name="Date" w:semiHidden="1" w:unhideWhenUsed="1"/>
+    <w:lsdException w:name="Body Text First Indent" w:semiHidden="1" w:unhideWhenUsed="1"/>
+    <w:lsdException w:name="Body Text First Indent 2" w:semiHidden="1" w:unhideWhenUsed="1"/>
+    <w:lsdException w:name="Note Heading" w:semiHidden="1" w:unhideWhenUsed="1"/>
+    <w:lsdException w:name="Body Text 2" w:semiHidden="1" w:unhideWhenUsed="1"/>
+    <w:lsdException w:name="Body Text 3" w:semiHidden="1" w:unhideWhenUsed="1"/>
+    <w:lsdException w:name="Body Text Indent 2" w:semiHidden="1" w:unhideWhenUsed="1"/>
+    <w:lsdException w:name="Body Text Indent 3" w:semiHidden="1" w:unhideWhenUsed="1"/>
+    <w:lsdException w:name="Block Text" w:semiHidden="1" w:unhideWhenUsed="1"/>
+    <w:lsdException w:name="Hyperlink" w:semiHidden="1" w:unhideWhenUsed="1"/>
+    <w:lsdException w:name="FollowedHyperlink" w:semiHidden="1" w:unhideWhenUsed="1"/>
+    <w:lsdException w:name="Strong" w:uiPriority="22" w:qFormat="1"/>
+    <w:lsdException w:name="Emphasis" w:uiPriority="20" w:qFormat="1"/>
+    <w:lsdException w:name="Document Map" w:semiHidden="1" w:unhideWhenUsed="1"/>
+    <w:lsdException w:name="Plain Text" w:semiHidden="1" w:unhideWhenUsed="1"/>
+    <w:lsdException w:name="E-mail Signature" w:semiHidden="1" w:unhideWhenUsed="1"/>
+    <w:lsdException w:name="HTML Top of Form" w:semiHidden="1" w:unhideWhenUsed="1"/>
+    <w:lsdException w:name="HTML Bottom of Form" w:semiHidden="1" w:unhideWhenUsed="1"/>
+    <w:lsdException w:name="Normal (Web)" w:semiHidden="1" w:unhideWhenUsed="1"/>
+    <w:lsdException w:name="HTML Acronym" w:semiHidden="1" w:unhideWhenUsed="1"/>
+    <w:lsdException w:name="HTML Address" w:semiHidden="1" w:unhideWhenUsed="1"/>
+    <w:lsdException w:name="HTML Cite" w:semiHidden="1" w:unhideWhenUsed="1"/>
+    <w:lsdException w:name="HTML Code" w:semiHidden="1" w:unhideWhenUsed="1"/>
+    <w:lsdException w:name="HTML Definition" w:semiHidden="1" w:unhideWhenUsed="1"/>
+    <w:lsdException w:name="HTML Keyboard" w:semiHidden="1" w:unhideWhenUsed="1"/>
+    <w:lsdException w:name="HTML Preformatted" w:semiHidden="1" w:unhideWhenUsed="1"/>
+    <w:lsdException w:name="HTML Sample" w:semiHidden="1" w:unhideWhenUsed="1"/>
+    <w:lsdException w:name="HTML Typewriter" w:semiHidden="1" w:unhideWhenUsed="1"/>
+    <w:lsdException w:name="HTML Variable" w:semiHidden="1" w:unhideWhenUsed="1"/>
+    <w:lsdException w:name="Normal Table" w:semiHidden="1" w:unhideWhenUsed="1"/>
+    <w:lsdException w:name="annotation subject" w:semiHidden="1" w:unhideWhenUsed="1"/>
+    <w:lsdException w:name="No List" w:semiHidden="1" w:unhideWhenUsed="1"/>
+    <w:lsdException w:name="Outline List 1" w:semiHidden="1" w:unhideWhenUsed="1"/>
+    <w:lsdException w:name="Outline List 2" w:semiHidden="1" w:unhideWhenUsed="1"/>
+    <w:lsdException w:name="Outline List 3" w:semiHidden="1" w:unhideWhenUsed="1"/>
+    <w:lsdException w:name="Table Simple 1" w:semiHidden="1" w:unhideWhenUsed="1"/>
+    <w:lsdException w:name="Table Simple 2" w:semiHidden="1" w:unhideWhenUsed="1"/>
+    <w:lsdException w:name="Table Simple 3" w:semiHidden="1" w:unhideWhenUsed="1"/>
+    <w:lsdException w:name="Table Classic 1" w:semiHidden="1" w:unhideWhenUsed="1"/>
+    <w:lsdException w:name="Table Classic 2" w:semiHidden="1" w:unhideWhenUsed="1"/>
+    <w:lsdException w:name="Table Classic 3" w:semiHidden="1" w:unhideWhenUsed="1"/>
+    <w:lsdException w:name="Table Classic 4" w:semiHidden="1" w:unhideWhenUsed="1"/>
+    <w:lsdException w:name="Table Colorful 1" w:semiHidden="1" w:unhideWhenUsed="1"/>
+    <w:lsdException w:name="Table Colorful 2" w:semiHidden="1" w:unhideWhenUsed="1"/>
+    <w:lsdException w:name="Table Colorful 3" w:semiHidden="1" w:unhideWhenUsed="1"/>
+    <w:lsdException w:name="Table Columns 1" w:semiHidden="1" w:unhideWhenUsed="1"/>
+    <w:lsdException w:name="Table Columns 2" w:semiHidden="1" w:unhideWhenUsed="1"/>
+    <w:lsdException w:name="Table Columns 3" w:semiHidden="1" w:unhideWhenUsed="1"/>
+    <w:lsdException w:name="Table Columns 4" w:semiHidden="1" w:unhideWhenUsed="1"/>
+    <w:lsdException w:name="Table Columns 5" w:semiHidden="1" w:unhideWhenUsed="1"/>
+    <w:lsdException w:name="Table Grid 1" w:semiHidden="1" w:unhideWhenUsed="1"/>
+    <w:lsdException w:name="Table Grid 2" w:semiHidden="1" w:unhideWhenUsed="1"/>
+    <w:lsdException w:name="Table Grid 3" w:semiHidden="1" w:unhideWhenUsed="1"/>
+    <w:lsdException w:name="Table Grid 4" w:semiHidden="1" w:unhideWhenUsed="1"/>
+    <w:lsdException w:name="Table Grid 5" w:semiHidden="1" w:unhideWhenUsed="1"/>
+    <w:lsdException w:name="Table Grid 6" w:semiHidden="1" w:unhideWhenUsed="1"/>
+    <w:lsdException w:name="Table Grid 7" w:semiHidden="1" w:unhideWhenUsed="1"/>
+    <w:lsdException w:name="Table Grid 8" w:semiHidden="1" w:unhideWhenUsed="1"/>
+    <w:lsdException w:name="Table List 1" w:semiHidden="1" w:unhideWhenUsed="1"/>
+    <w:lsdException w:name="Table List 2" w:semiHidden="1" w:unhideWhenUsed="1"/>
+    <w:lsdException w:name="Table List 3" w:semiHidden="1" w:unhideWhenUsed="1"/>
+    <w:lsdException w:name="Table List 4" w:semiHidden="1" w:unhideWhenUsed="1"/>
+    <w:lsdException w:name="Table List 5" w:semiHidden="1" w:unhideWhenUsed="1"/>
+    <w:lsdException w:name="Table List 6" w:semiHidden="1" w:unhideWhenUsed="1"/>
+    <w:lsdException w:name="Table List 7" w:semiHidden="1" w:unhideWhenUsed="1"/>
+    <w:lsdException w:name="Table List 8" w:semiHidden="1" w:unhideWhenUsed="1"/>
+    <w:lsdException w:name="Table 3D effects 1" w:semiHidden="1" w:unhideWhenUsed="1"/>
+    <w:lsdException w:name="Table 3D effects 2" w:semiHidden="1" w:unhideWhenUsed="1"/>
+    <w:lsdException w:name="Table 3D effects 3" w:semiHidden="1" w:unhideWhenUsed="1"/>
+    <w:lsdException w:name="Table Contemporary" w:semiHidden="1" w:unhideWhenUsed="1"/>
+    <w:lsdException w:name="Table Elegant" w:semiHidden="1" w:unhideWhenUsed="1"/>
+    <w:lsdException w:name="Table Professional" w:semiHidden="1" w:unhideWhenUsed="1"/>
+    <w:lsdException w:name="Table Subtle 1" w:semiHidden="1" w:unhideWhenUsed="1"/>
+    <w:lsdException w:name="Table Subtle 2" w:semiHidden="1" w:unhideWhenUsed="1"/>
+    <w:lsdException w:name="Table Web 1" w:semiHidden="1" w:unhideWhenUsed="1"/>
+    <w:lsdException w:name="Table Web 2" w:semiHidden="1" w:unhideWhenUsed="1"/>
+    <w:lsdException w:name="Table Web 3" w:semiHidden="1" w:unhideWhenUsed="1"/>
+    <w:lsdException w:name="Balloon Text" w:semiHidden="1" w:unhideWhenUsed="1"/>
+    <w:lsdException w:name="Table Grid" w:uiPriority="59"/>
+    <w:lsdException w:name="Table Theme" w:semiHidden="1" w:unhideWhenUsed="1"/>
+    <w:lsdException w:name="Placeholder Text" w:semiHidden="1"/>
+    <w:lsdException w:name="No Spacing" w:uiPriority="1" w:qFormat="1"/>
+    <w:lsdException w:name="Light Shading" w:uiPriority="60"/>
+    <w:lsdException w:name="Light List" w:uiPriority="61"/>
+    <w:lsdException w:name="Light Grid" w:uiPriority="62"/>
+    <w:lsdException w:name="Medium Shading 1" w:uiPriority="63"/>
+    <w:lsdException w:name="Medium Shading 2" w:uiPriority="64"/>
+    <w:lsdException w:name="Medium List 1" w:uiPriority="65"/>
+    <w:lsdException w:name="Medium List 2" w:uiPriority="66"/>
+    <w:lsdException w:name="Medium Grid 1" w:uiPriority="67"/>
+    <w:lsdException w:name="Medium Grid 2" w:uiPriority="68"/>
+    <w:lsdException w:name="Medium Grid 3" w:uiPriority="69"/>
+    <w:lsdException w:name="Dark List" w:uiPriority="70"/>
+    <w:lsdException w:name="Colorful Shading" w:uiPriority="71"/>
+    <w:lsdException w:name="Colorful List" w:uiPriority="72"/>
+    <w:lsdException w:name="Colorful Grid" w:uiPriority="73"/>
+    <w:lsdException w:name="Light Shading Accent 1" w:uiPriority="60"/>
+    <w:lsdException w:name="Light List Accent 1" w:uiPriority="61"/>
+    <w:lsdException w:name="Light Grid Accent 1" w:uiPriority="62"/>
+    <w:lsdException w:name="Medium Shading 1 Accent 1" w:uiPriority="63"/>
+    <w:lsdException w:name="Medium Shading 2 Accent 1" w:uiPriority="64"/>
+    <w:lsdException w:name="Medium List 1 Accent 1" w:uiPriority="65"/>
+    <w:lsdException w:name="Revision" w:semiHidden="1"/>
+    <w:lsdException w:name="List Paragraph" w:uiPriority="34" w:qFormat="1"/>
+    <w:lsdException w:name="Quote" w:uiPriority="29" w:qFormat="1"/>
+    <w:lsdException w:name="Intense Quote" w:uiPriority="30" w:qFormat="1"/>
+    <w:lsdException w:name="Medium List 2 Accent 1" w:uiPriority="66"/>
+    <w:lsdException w:name="Medium Grid 1 Accent 1" w:uiPriority="67"/>
+    <w:lsdException w:name="Medium Grid 2 Accent 1" w:uiPriority="68"/>
+    <w:lsdException w:name="Medium Grid 3 Accent 1" w:uiPriority="69"/>
+    <w:lsdException w:name="Dark List Accent 1" w:uiPriority="70"/>
+    <w:lsdException w:name="Colorful Shading Accent 1" w:uiPriority="71"/>
+    <w:lsdException w:name="Colorful List Accent 1" w:uiPriority="72"/>
+    <w:lsdException w:name="Colorful Grid Accent 1" w:uiPriority="73"/>
+    <w:lsdException w:name="Light Shading Accent 2" w:uiPriority="60"/>
+    <w:lsdException w:name="Light List Accent 2" w:uiPriority="61"/>
+    <w:lsdException w:name="Light Grid Accent 2" w:uiPriority="62"/>
+    <w:lsdException w:name="Medium Shading 1 Accent 2" w:uiPriority="63"/>
+    <w:lsdException w:name="Medium Shading 2 Accent 2" w:uiPriority="64"/>
+    <w:lsdException w:name="Medium List 1 Accent 2" w:uiPriority="65"/>
+    <w:lsdException w:name="Medium List 2 Accent 2" w:uiPriority="66"/>
+    <w:lsdException w:name="Medium Grid 1 Accent 2" w:uiPriority="67"/>
+    <w:lsdException w:name="Medium Grid 2 Accent 2" w:uiPriority="68"/>
+    <w:lsdException w:name="Medium Grid 3 Accent 2" w:uiPriority="69"/>
+    <w:lsdException w:name="Dark List Accent 2" w:uiPriority="70"/>
+    <w:lsdException w:name="Colorful Shading Accent 2" w:uiPriority="71"/>
+    <w:lsdException w:name="Colorful List Accent 2" w:uiPriority="72"/>
+    <w:lsdException w:name="Colorful Grid Accent 2" w:uiPriority="73"/>
+    <w:lsdException w:name="Light Shading Accent 3" w:uiPriority="60"/>
+    <w:lsdException w:name="Light List Accent 3" w:uiPriority="61"/>
+    <w:lsdException w:name="Light Grid Accent 3" w:uiPriority="62"/>
+    <w:lsdException w:name="Medium Shading 1 Accent 3" w:uiPriority="63"/>
+    <w:lsdException w:name="Medium Shading 2 Accent 3" w:uiPriority="64"/>
+    <w:lsdException w:name="Medium List 1 Accent 3" w:uiPriority="65"/>
+    <w:lsdException w:name="Medium List 2 Accent 3" w:uiPriority="66"/>
+    <w:lsdException w:name="Medium Grid 1 Accent 3" w:uiPriority="67"/>
+    <w:lsdException w:name="Medium Grid 2 Accent 3" w:uiPriority="68"/>
+    <w:lsdException w:name="Medium Grid 3 Accent 3" w:uiPriority="69"/>
+    <w:lsdException w:name="Dark List Accent 3" w:uiPriority="70"/>
+    <w:lsdException w:name="Colorful Shading Accent 3" w:uiPriority="71"/>
+    <w:lsdException w:name="Colorful List Accent 3" w:uiPriority="72"/>
+    <w:lsdException w:name="Colorful Grid Accent 3" w:uiPriority="73"/>
+    <w:lsdException w:name="Light Shading Accent 4" w:uiPriority="60"/>
+    <w:lsdException w:name="Light List Accent 4" w:uiPriority="61"/>
+    <w:lsdException w:name="Light Grid Accent 4" w:uiPriority="62"/>
+    <w:lsdException w:name="Medium Shading 1 Accent 4" w:uiPriority="63"/>
+    <w:lsdException w:name="Medium Shading 2 Accent 4" w:uiPriority="64"/>
+    <w:lsdException w:name="Medium List 1 Accent 4" w:uiPriority="65"/>
+    <w:lsdException w:name="Medium List 2 Accent 4" w:uiPriority="66"/>
+    <w:lsdException w:name="Medium Grid 1 Accent 4" w:uiPriority="67"/>
+    <w:lsdException w:name="Medium Grid 2 Accent 4" w:uiPriority="68"/>
+    <w:lsdException w:name="Medium Grid 3 Accent 4" w:uiPriority="69"/>
+    <w:lsdException w:name="Dark List Accent 4" w:uiPriority="70"/>
+    <w:lsdException w:name="Colorful Shading Accent 4" w:uiPriority="71"/>
+    <w:lsdException w:name="Colorful List Accent 4" w:uiPriority="72"/>
+    <w:lsdException w:name="Colorful Grid Accent 4" w:uiPriority="73"/>
+    <w:lsdException w:name="Light Shading Accent 5" w:uiPriority="60"/>
+    <w:lsdException w:name="Light List Accent 5" w:uiPriority="61"/>
+    <w:lsdException w:name="Light Grid Accent 5" w:uiPriority="62"/>
+    <w:lsdException w:name="Medium Shading 1 Accent 5" w:uiPriority="63"/>
+    <w:lsdException w:name="Medium Shading 2 Accent 5" w:uiPriority="64"/>
+    <w:lsdException w:name="Medium List 1 Accent 5" w:uiPriority="65"/>
+    <w:lsdException w:name="Medium List 2 Accent 5" w:uiPriority="66"/>
+    <w:lsdException w:name="Medium Grid 1 Accent 5" w:uiPriority="67"/>
+    <w:lsdException w:name="Medium Grid 2 Accent 5" w:uiPriority="68"/>
+    <w:lsdException w:name="Medium Grid 3 Accent 5" w:uiPriority="69"/>
+    <w:lsdException w:name="Dark List Accent 5" w:uiPriority="70"/>
+    <w:lsdException w:name="Colorful Shading Accent 5" w:uiPriority="71"/>
+    <w:lsdException w:name="Colorful List Accent 5" w:uiPriority="72"/>
+    <w:lsdException w:name="Colorful Grid Accent 5" w:uiPriority="73"/>
+    <w:lsdException w:name="Light Shading Accent 6" w:uiPriority="60"/>
+    <w:lsdException w:name="Light List Accent 6" w:uiPriority="61"/>
+    <w:lsdException w:name="Light Grid Accent 6" w:uiPriority="62"/>
+    <w:lsdException w:name="Medium Shading 1 Accent 6" w:uiPriority="63"/>
+    <w:lsdException w:name="Medium Shading 2 Accent 6" w:uiPriority="64"/>
+    <w:lsdException w:name="Medium List 1 Accent 6" w:uiPriority="65"/>
+    <w:lsdException w:name="Medium List 2 Accent 6" w:uiPriority="66"/>
+    <w:lsdException w:name="Medium Grid 1 Accent 6" w:uiPriority="67"/>
+    <w:lsdException w:name="Medium Grid 2 Accent 6" w:uiPriority="68"/>
+    <w:lsdException w:name="Medium Grid 3 Accent 6" w:uiPriority="69"/>
+    <w:lsdException w:name="Dark List Accent 6" w:uiPriority="70"/>
+    <w:lsdException w:name="Colorful Shading Accent 6" w:uiPriority="71"/>
+    <w:lsdException w:name="Colorful List Accent 6" w:uiPriority="72"/>
+    <w:lsdException w:name="Colorful Grid Accent 6" w:uiPriority="73"/>
+    <w:lsdException w:name="Subtle Emphasis" w:uiPriority="19" w:qFormat="1"/>
+    <w:lsdException w:name="Intense Emphasis" w:uiPriority="21" w:qFormat="1"/>
+    <w:lsdException w:name="Subtle Reference" w:uiPriority="31" w:qFormat="1"/>
+    <w:lsdException w:name="Intense Reference" w:uiPriority="32" w:qFormat="1"/>
+    <w:lsdException w:name="Book Title" w:uiPriority="33" w:qFormat="1"/>
+    <w:lsdException w:name="Bibliography" w:semiHidden="1" w:uiPriority="37" w:unhideWhenUsed="1"/>
+    <w:lsdException w:name="TOC Heading" w:semiHidden="1" w:uiPriority="39" w:unhideWhenUsed="1" w:qFormat="1"/>
+    <w:lsdException w:name="Plain Table 1" w:uiPriority="41"/>
+    <w:lsdException w:name="Plain Table 2" w:uiPriority="42"/>
+    <w:lsdException w:name="Plain Table 3" w:uiPriority="43"/>
+    <w:lsdException w:name="Plain Table 4" w:uiPriority="44"/>
+    <w:lsdException w:name="Plain Table 5" w:uiPriority="45"/>
+    <w:lsdException w:name="Grid Table Light" w:uiPriority="40"/>
+    <w:lsdException w:name="Grid Table 1 Light" w:uiPriority="46"/>
+    <w:lsdException w:name="Grid Table 2" w:uiPriority="47"/>
+    <w:lsdException w:name="Grid Table 3" w:uiPriority="48"/>
+    <w:lsdException w:name="Grid Table 4" w:uiPriority="49"/>
+    <w:lsdException w:name="Grid Table 5 Dark" w:uiPriority="50"/>
+    <w:lsdException w:name="Grid Table 6 Colorful" w:uiPriority="51"/>
+    <w:lsdException w:name="Grid Table 7 Colorful" w:uiPriority="52"/>
+    <w:lsdException w:name="Grid Table 1 Light Accent 1" w:uiPriority="46"/>
+    <w:lsdException w:name="Grid Table 2 Accent 1" w:uiPriority="47"/>
+    <w:lsdException w:name="Grid Table 3 Accent 1" w:uiPriority="48"/>
+    <w:lsdException w:name="Grid Table 4 Accent 1" w:uiPriority="49"/>
+    <w:lsdException w:name="Grid Table 5 Dark Accent 1" w:uiPriority="50"/>
+    <w:lsdException w:name="Grid Table 6 Colorful Accent 1" w:uiPriority="51"/>
+    <w:lsdException w:name="Grid Table 7 Colorful Accent 1" w:uiPriority="52"/>
+    <w:lsdException w:name="Grid Table 1 Light Accent 2" w:uiPriority="46"/>
+    <w:lsdException w:name="Grid Table 2 Accent 2" w:uiPriority="47"/>
+    <w:lsdException w:name="Grid Table 3 Accent 2" w:uiPriority="48"/>
+    <w:lsdException w:name="Grid Table 4 Accent 2" w:uiPriority="49"/>
+    <w:lsdException w:name="Grid Table 5 Dark Accent 2" w:uiPriority="50"/>
+    <w:lsdException w:name="Grid Table 6 Colorful Accent 2" w:uiPriority="51"/>
+    <w:lsdException w:name="Grid Table 7 Colorful Accent 2" w:uiPriority="52"/>
+    <w:lsdException w:name="Grid Table 1 Light Accent 3" w:uiPriority="46"/>
+    <w:lsdException w:name="Grid Table 2 Accent 3" w:uiPriority="47"/>
+    <w:lsdException w:name="Grid Table 3 Accent 3" w:uiPriority="48"/>
+    <w:lsdException w:name="Grid Table 4 Accent 3" w:uiPriority="49"/>
+    <w:lsdException w:name="Grid Table 5 Dark Accent 3" w:uiPriority="50"/>
+    <w:lsdException w:name="Grid Table 6 Colorful Accent 3" w:uiPriority="51"/>
+    <w:lsdException w:name="Grid Table 7 Colorful Accent 3" w:uiPriority="52"/>
+    <w:lsdException w:name="Grid Table 1 Light Accent 4" w:uiPriority="46"/>
+    <w:lsdException w:name="Grid Table 2 Accent 4" w:uiPriority="47"/>
+    <w:lsdException w:name="Grid Table 3 Accent 4" w:uiPriority="48"/>
+    <w:lsdException w:name="Grid Table 4 Accent 4" w:uiPriority="49"/>
+    <w:lsdException w:name="Grid Table 5 Dark Accent 4" w:uiPriority="50"/>
+    <w:lsdException w:name="Grid Table 6 Colorful Accent 4" w:uiPriority="51"/>
+    <w:lsdException w:name="Grid Table 7 Colorful Accent 4" w:uiPriority="52"/>
+    <w:lsdException w:name="Grid Table 1 Light Accent 5" w:uiPriority="46"/>
+    <w:lsdException w:name="Grid Table 2 Accent 5" w:uiPriority="47"/>
+    <w:lsdException w:name="Grid Table 3 Accent 5" w:uiPriority="48"/>
+    <w:lsdException w:name="Grid Table 4 Accent 5" w:uiPriority="49"/>
+    <w:lsdException w:name="Grid Table 5 Dark Accent 5" w:uiPriority="50"/>
+    <w:lsdException w:name="Grid Table 6 Colorful Accent 5" w:uiPriority="51"/>
+    <w:lsdException w:name="Grid Table 7 Colorful Accent 5" w:uiPriority="52"/>
+    <w:lsdException w:name="Grid Table 1 Light Accent 6" w:uiPriority="46"/>
+    <w:lsdException w:name="Grid Table 2 Accent 6" w:uiPriority="47"/>
+    <w:lsdException w:name="Grid Table 3 Accent 6" w:uiPriority="48"/>
+    <w:lsdException w:name="Grid Table 4 Accent 6" w:uiPriority="49"/>
+    <w:lsdException w:name="Grid Table 5 Dark Accent 6" w:uiPriority="50"/>
+    <w:lsdException w:name="Grid Table 6 Colorful Accent 6" w:uiPriority="51"/>
+    <w:lsdException w:name="Grid Table 7 Colorful Accent 6" w:uiPriority="52"/>
+    <w:lsdException w:name="List Table 1 Light" w:uiPriority="46"/>
+    <w:lsdException w:name="List Table 2" w:uiPriority="47"/>
+    <w:lsdException w:name="List Table 3" w:uiPriority="48"/>
+    <w:lsdException w:name="List Table 4" w:uiPriority="49"/>
+    <w:lsdException w:name="List Table 5 Dark" w:uiPriority="50"/>
+    <w:lsdException w:name="List Table 6 Colorful" w:uiPriority="51"/>
+    <w:lsdException w:name="List Table 7 Colorful" w:uiPriority="52"/>
+    <w:lsdException w:name="List Table 1 Light Accent 1" w:uiPriority="46"/>
+    <w:lsdException w:name="List Table 2 Accent 1" w:uiPriority="47"/>
+    <w:lsdException w:name="List Table 3 Accent 1" w:uiPriority="48"/>
+    <w:lsdException w:name="List Table 4 Accent 1" w:uiPriority="49"/>
+    <w:lsdException w:name="List Table 5 Dark Accent 1" w:uiPriority="50"/>
+    <w:lsdException w:name="List Table 6 Colorful Accent 1" w:uiPriority="51"/>
+    <w:lsdException w:name="List Table 7 Colorful Accent 1" w:uiPriority="52"/>
+    <w:lsdException w:name="List Table 1 Light Accent 2" w:uiPriority="46"/>
+    <w:lsdException w:name="List Table 2 Accent 2" w:uiPriority="47"/>
+    <w:lsdException w:name="List Table 3 Accent 2" w:uiPriority="48"/>
+    <w:lsdException w:name="List Table 4 Accent 2" w:uiPriority="49"/>
+    <w:lsdException w:name="List Table 5 Dark Accent 2" w:uiPriority="50"/>
+    <w:lsdException w:name="List Table 6 Colorful Accent 2" w:uiPriority="51"/>
+    <w:lsdException w:name="List Table 7 Colorful Accent 2" w:uiPriority="52"/>
+    <w:lsdException w:name="List Table 1 Light Accent 3" w:uiPriority="46"/>
+    <w:lsdException w:name="List Table 2 Accent 3" w:uiPriority="47"/>
+    <w:lsdException w:name="List Table 3 Accent 3" w:uiPriority="48"/>
+    <w:lsdException w:name="List Table 4 Accent 3" w:uiPriority="49"/>
+    <w:lsdException w:name="List Table 5 Dark Accent 3" w:uiPriority="50"/>
+    <w:lsdException w:name="List Table 6 Colorful Accent 3" w:uiPriority="51"/>
+    <w:lsdException w:name="List Table 7 Colorful Accent 3" w:uiPriority="52"/>
+    <w:lsdException w:name="List Table 1 Light Accent 4" w:uiPriority="46"/>
+    <w:lsdException w:name="List Table 2 Accent 4" w:uiPriority="47"/>
+    <w:lsdException w:name="List Table 3 Accent 4" w:uiPriority="48"/>
+    <w:lsdException w:name="List Table 4 Accent 4" w:uiPriority="49"/>
+    <w:lsdException w:name="List Table 5 Dark Accent 4" w:uiPriority="50"/>
+    <w:lsdException w:name="List Table 6 Colorful Accent 4" w:uiPriority="51"/>
+    <w:lsdException w:name="List Table 7 Colorful Accent 4" w:uiPriority="52"/>
+    <w:lsdException w:name="List Table 1 Light Accent 5" w:uiPriority="46"/>
+    <w:lsdException w:name="List Table 2 Accent 5" w:uiPriority="47"/>
+    <w:lsdException w:name="List Table 3 Accent 5" w:uiPriority="48"/>
+    <w:lsdException w:name="List Table 4 Accent 5" w:uiPriority="49"/>
+    <w:lsdException w:name="List Table 5 Dark Accent 5" w:uiPriority="50"/>
+    <w:lsdException w:name="List Table 6 Colorful Accent 5" w:uiPriority="51"/>
+    <w:lsdException w:name="List Table 7 Colorful Accent 5" w:uiPriority="52"/>
+    <w:lsdException w:name="List Table 1 Light Accent 6" w:uiPriority="46"/>
+    <w:lsdException w:name="List Table 2 Accent 6" w:uiPriority="47"/>
+    <w:lsdException w:name="List Table 3 Accent 6" w:uiPriority="48"/>
+    <w:lsdException w:name="List Table 4 Accent 6" w:uiPriority="49"/>
+    <w:lsdException w:name="List Table 5 Dark Accent 6" w:uiPriority="50"/>
+    <w:lsdException w:name="List Table 6 Colorful Accent 6" w:uiPriority="51"/>
+    <w:lsdException w:name="List Table 7 Colorful Accent 6" w:uiPriority="52"/>
   </w:latentStyles>
   <w:style w:type="paragraph" w:default="1" w:styleId="a">
     <w:name w:val="Normal"/>
@@ -1821,7 +2198,6 @@
     <w:uiPriority w:val="99"/>
     <w:semiHidden/>
     <w:unhideWhenUsed/>
-    <w:qFormat/>
     <w:tblPr>
       <w:tblInd w:w="0" w:type="dxa"/>
       <w:tblCellMar>

</xml_diff>

<commit_message>
started the war between kadals and orruks
</commit_message>
<xml_diff>
--- a/летопись Стигии.docx
+++ b/летопись Стигии.docx
@@ -1,6 +1,6 @@
 
 <file path=word/document.xml><?xml version="1.0" encoding="utf-8"?>
-<w:document xmlns:wpc="http://schemas.microsoft.com/office/word/2010/wordprocessingCanvas" xmlns:cx="http://schemas.microsoft.com/office/drawing/2014/chartex" xmlns:cx1="http://schemas.microsoft.com/office/drawing/2015/9/8/chartex" xmlns:mc="http://schemas.openxmlformats.org/markup-compatibility/2006" xmlns:o="urn:schemas-microsoft-com:office:office" xmlns:r="http://schemas.openxmlformats.org/officeDocument/2006/relationships" xmlns:m="http://schemas.openxmlformats.org/officeDocument/2006/math" xmlns:v="urn:schemas-microsoft-com:vml" xmlns:wp14="http://schemas.microsoft.com/office/word/2010/wordprocessingDrawing" xmlns:wp="http://schemas.openxmlformats.org/drawingml/2006/wordprocessingDrawing" xmlns:w10="urn:schemas-microsoft-com:office:word" xmlns:w="http://schemas.openxmlformats.org/wordprocessingml/2006/main" xmlns:w14="http://schemas.microsoft.com/office/word/2010/wordml" xmlns:w15="http://schemas.microsoft.com/office/word/2012/wordml" xmlns:w16se="http://schemas.microsoft.com/office/word/2015/wordml/symex" xmlns:wpg="http://schemas.microsoft.com/office/word/2010/wordprocessingGroup" xmlns:wpi="http://schemas.microsoft.com/office/word/2010/wordprocessingInk" xmlns:wne="http://schemas.microsoft.com/office/word/2006/wordml" xmlns:wps="http://schemas.microsoft.com/office/word/2010/wordprocessingShape" mc:Ignorable="w14 w15 w16se wp14">
+<w:document xmlns:ve="http://schemas.openxmlformats.org/markup-compatibility/2006" xmlns:o="urn:schemas-microsoft-com:office:office" xmlns:r="http://schemas.openxmlformats.org/officeDocument/2006/relationships" xmlns:m="http://schemas.openxmlformats.org/officeDocument/2006/math" xmlns:v="urn:schemas-microsoft-com:vml" xmlns:wp="http://schemas.openxmlformats.org/drawingml/2006/wordprocessingDrawing" xmlns:w10="urn:schemas-microsoft-com:office:word" xmlns:w="http://schemas.openxmlformats.org/wordprocessingml/2006/main" xmlns:wne="http://schemas.microsoft.com/office/word/2006/wordml">
   <w:body>
     <w:p>
       <w:pPr>
@@ -1754,7 +1754,21 @@
           <w:sz w:val="24"/>
           <w:szCs w:val="24"/>
         </w:rPr>
-        <w:t xml:space="preserve">По роковой случайности кадалы причалили недалеко от одного из постоянных поселений орруков – здесь горный хребет Айгдул, «Горы Моря», </w:t>
+        <w:t xml:space="preserve">По роковой случайности кадалы причалили недалеко от одного из постоянных поселений </w:t>
+      </w:r>
+      <w:r>
+        <w:rPr>
+          <w:sz w:val="24"/>
+          <w:szCs w:val="24"/>
+        </w:rPr>
+        <w:t xml:space="preserve">горных </w:t>
+      </w:r>
+      <w:r>
+        <w:rPr>
+          <w:sz w:val="24"/>
+          <w:szCs w:val="24"/>
+        </w:rPr>
+        <w:t xml:space="preserve">орруков – здесь горный хребет Айгдул, «Горы Моря», </w:t>
       </w:r>
       <w:r>
         <w:rPr>
@@ -1769,16 +1783,317 @@
           <w:szCs w:val="24"/>
         </w:rPr>
         <w:t xml:space="preserve">Посчитав, что в гарнизоне они найдут помощь, измотанные долгим плаванием, воины пришли к поселению. </w:t>
-      </w:r>
-      <w:r>
-        <w:rPr>
-          <w:sz w:val="24"/>
-          <w:szCs w:val="24"/>
-        </w:rPr>
-        <w:t>Орруки</w:t>
       </w:r>
       <w:bookmarkStart w:id="0" w:name="_GoBack"/>
       <w:bookmarkEnd w:id="0"/>
+      <w:r>
+        <w:rPr>
+          <w:sz w:val="24"/>
+          <w:szCs w:val="24"/>
+        </w:rPr>
+        <w:t xml:space="preserve">Но орруки встретили их с оружием в руках. </w:t>
+      </w:r>
+      <w:r>
+        <w:rPr>
+          <w:sz w:val="24"/>
+          <w:szCs w:val="24"/>
+        </w:rPr>
+        <w:t xml:space="preserve">Для них пришельцы, выглядевшие как огромные прямоходящие ящеры и прибывшие </w:t>
+      </w:r>
+      <w:r>
+        <w:rPr>
+          <w:sz w:val="24"/>
+          <w:szCs w:val="24"/>
+        </w:rPr>
+        <w:t xml:space="preserve">на диковинных деревянных рыбах, были в первую очередь угрозой, а уже потом возможными соседями. </w:t>
+      </w:r>
+    </w:p>
+    <w:p>
+      <w:pPr>
+        <w:rPr>
+          <w:sz w:val="24"/>
+          <w:szCs w:val="24"/>
+        </w:rPr>
+      </w:pPr>
+      <w:r>
+        <w:rPr>
+          <w:sz w:val="24"/>
+          <w:szCs w:val="24"/>
+        </w:rPr>
+        <w:t xml:space="preserve">Кадалы, вместо помощи нашедшие агрессивно настроенных дикарей, прекрасно понимали, как выглядят для них. </w:t>
+      </w:r>
+      <w:r>
+        <w:rPr>
+          <w:sz w:val="24"/>
+          <w:szCs w:val="24"/>
+        </w:rPr>
+        <w:t>Они попытались объяснит</w:t>
+      </w:r>
+      <w:r>
+        <w:rPr>
+          <w:sz w:val="24"/>
+          <w:szCs w:val="24"/>
+        </w:rPr>
+        <w:t xml:space="preserve">ься </w:t>
+      </w:r>
+      <w:r>
+        <w:rPr>
+          <w:sz w:val="24"/>
+          <w:szCs w:val="24"/>
+        </w:rPr>
+        <w:t>простыми словами и жестами, но это не дало желаемого результата</w:t>
+      </w:r>
+      <w:r>
+        <w:rPr>
+          <w:sz w:val="24"/>
+          <w:szCs w:val="24"/>
+        </w:rPr>
+        <w:t xml:space="preserve">. </w:t>
+      </w:r>
+      <w:r>
+        <w:rPr>
+          <w:sz w:val="24"/>
+          <w:szCs w:val="24"/>
+        </w:rPr>
+        <w:t xml:space="preserve">Их язык, состоявший в основном из шипящих и свистящих звуков, был совершенно чужд утробному рычанию орруков. </w:t>
+      </w:r>
+      <w:r>
+        <w:rPr>
+          <w:sz w:val="24"/>
+          <w:szCs w:val="24"/>
+        </w:rPr>
+        <w:t xml:space="preserve">Последние же, хоть и поняли, что пришельцы хотят еды и воды, очень сомневались в их благих намерениях. </w:t>
+      </w:r>
+      <w:r>
+        <w:rPr>
+          <w:sz w:val="24"/>
+          <w:szCs w:val="24"/>
+        </w:rPr>
+        <w:t xml:space="preserve">Главарь гарнизона распорядился поселить чужаков в сарае на самом краю поселения, дать им то, что они просят, и отправил гонца к жившему чуть поодаль угрунну. </w:t>
+      </w:r>
+      <w:r>
+        <w:rPr>
+          <w:sz w:val="24"/>
+          <w:szCs w:val="24"/>
+        </w:rPr>
+        <w:t>Шаман мудрее – шаман подскажет.</w:t>
+      </w:r>
+    </w:p>
+    <w:p>
+      <w:pPr>
+        <w:rPr>
+          <w:sz w:val="24"/>
+          <w:szCs w:val="24"/>
+        </w:rPr>
+      </w:pPr>
+      <w:r>
+        <w:rPr>
+          <w:sz w:val="24"/>
+          <w:szCs w:val="24"/>
+        </w:rPr>
+        <w:t xml:space="preserve">Угрунну было на тот момент уже сто двадцать лет, но его никак нельзя было назвать стариком – он был крепок, высок и умен. По меркам орруков, он находился в том возрасте, когда молодость уже прошла, а старость еще не началась. </w:t>
+      </w:r>
+      <w:r>
+        <w:rPr>
+          <w:sz w:val="24"/>
+          <w:szCs w:val="24"/>
+        </w:rPr>
+        <w:t>Он пришел с гонцом на третий день</w:t>
+      </w:r>
+      <w:r>
+        <w:rPr>
+          <w:sz w:val="24"/>
+          <w:szCs w:val="24"/>
+        </w:rPr>
+        <w:t xml:space="preserve"> после прибытия чужаков</w:t>
+      </w:r>
+      <w:r>
+        <w:rPr>
+          <w:sz w:val="24"/>
+          <w:szCs w:val="24"/>
+        </w:rPr>
+        <w:t xml:space="preserve">. </w:t>
+      </w:r>
+      <w:r>
+        <w:rPr>
+          <w:sz w:val="24"/>
+          <w:szCs w:val="24"/>
+        </w:rPr>
+        <w:t>За это время главарь гарнизона кое-как научи</w:t>
+      </w:r>
+      <w:r>
+        <w:rPr>
+          <w:sz w:val="24"/>
+          <w:szCs w:val="24"/>
+        </w:rPr>
+        <w:t>лся общаться со страшим кадалом и стал своеобразным переводчиком.</w:t>
+      </w:r>
+    </w:p>
+    <w:p>
+      <w:pPr>
+        <w:rPr>
+          <w:sz w:val="24"/>
+          <w:szCs w:val="24"/>
+        </w:rPr>
+      </w:pPr>
+      <w:r>
+        <w:rPr>
+          <w:sz w:val="24"/>
+          <w:szCs w:val="24"/>
+        </w:rPr>
+        <w:t>После долгих часов разговора угрунн решил, что чужеземцы могут остаться до тех пор, пока не наберутся сил, не починят свои «ко-раб-ли» и не смогут отплыть обратно на свои земли. Однако он взял клят</w:t>
+      </w:r>
+      <w:r>
+        <w:rPr>
+          <w:sz w:val="24"/>
+          <w:szCs w:val="24"/>
+        </w:rPr>
+        <w:t xml:space="preserve">ву с кадалов, что если они расскажут об этой земле и об </w:t>
+      </w:r>
+      <w:r>
+        <w:rPr>
+          <w:sz w:val="24"/>
+          <w:szCs w:val="24"/>
+        </w:rPr>
+        <w:lastRenderedPageBreak/>
+        <w:t xml:space="preserve">орруках своим собратьям и решат прийти сюда большим числом, то не будут отбирать у орруков территорию силой, а миром и словом определят границы. </w:t>
+      </w:r>
+      <w:r>
+        <w:rPr>
+          <w:sz w:val="24"/>
+          <w:szCs w:val="24"/>
+        </w:rPr>
+        <w:t>Ящеры дали этот справедливый обет и, на правах странников, остались на какое-то время в поселении.</w:t>
+      </w:r>
+    </w:p>
+    <w:p>
+      <w:pPr>
+        <w:rPr>
+          <w:sz w:val="24"/>
+          <w:szCs w:val="24"/>
+        </w:rPr>
+      </w:pPr>
+      <w:r>
+        <w:rPr>
+          <w:sz w:val="24"/>
+          <w:szCs w:val="24"/>
+        </w:rPr>
+        <w:t xml:space="preserve">Увы, беды кадалов еще не закончились. </w:t>
+      </w:r>
+      <w:r>
+        <w:rPr>
+          <w:sz w:val="24"/>
+          <w:szCs w:val="24"/>
+        </w:rPr>
+        <w:t xml:space="preserve">В страшной битве Айгне было отброшено Хуллус, и щупальце последнего почти достигло Стигии. И хотя Айгне смогло остановить его, этого было достаточно, чтобы над миром пронеслись ужасные разрушающие штормы. </w:t>
+      </w:r>
+      <w:r>
+        <w:rPr>
+          <w:sz w:val="24"/>
+          <w:szCs w:val="24"/>
+        </w:rPr>
+        <w:t xml:space="preserve">Один из них достиг поселения, в котором орруки приютили кадалов. Даже каменные дома едва выдерживали напор </w:t>
+      </w:r>
+      <w:r>
+        <w:rPr>
+          <w:sz w:val="24"/>
+          <w:szCs w:val="24"/>
+        </w:rPr>
+        <w:t>ветра</w:t>
+      </w:r>
+      <w:r>
+        <w:rPr>
+          <w:sz w:val="24"/>
+          <w:szCs w:val="24"/>
+        </w:rPr>
+        <w:t xml:space="preserve">. Море бесновалось, огромные волны обрушивались на </w:t>
+      </w:r>
+      <w:r>
+        <w:rPr>
+          <w:sz w:val="24"/>
+          <w:szCs w:val="24"/>
+        </w:rPr>
+        <w:t>берег</w:t>
+      </w:r>
+      <w:r>
+        <w:rPr>
+          <w:sz w:val="24"/>
+          <w:szCs w:val="24"/>
+        </w:rPr>
+        <w:t>. От кораблей кадалов</w:t>
+      </w:r>
+      <w:r>
+        <w:rPr>
+          <w:sz w:val="24"/>
+          <w:szCs w:val="24"/>
+        </w:rPr>
+        <w:t xml:space="preserve"> мало бы что осталось, если бы </w:t>
+      </w:r>
+      <w:r>
+        <w:rPr>
+          <w:sz w:val="24"/>
+          <w:szCs w:val="24"/>
+        </w:rPr>
+        <w:t>их несколькими днями ранее не перетащили к гарнизону</w:t>
+      </w:r>
+      <w:r>
+        <w:rPr>
+          <w:sz w:val="24"/>
+          <w:szCs w:val="24"/>
+        </w:rPr>
+        <w:t>.</w:t>
+      </w:r>
+    </w:p>
+    <w:p>
+      <w:pPr>
+        <w:rPr>
+          <w:sz w:val="24"/>
+          <w:szCs w:val="24"/>
+        </w:rPr>
+      </w:pPr>
+      <w:r>
+        <w:rPr>
+          <w:sz w:val="24"/>
+          <w:szCs w:val="24"/>
+        </w:rPr>
+        <w:t>Угрунн усмотрел в этом дурной знак. Он подозревал, что пришествие чужаков и ужасающий шторм</w:t>
+      </w:r>
+      <w:r>
+        <w:rPr>
+          <w:sz w:val="24"/>
+          <w:szCs w:val="24"/>
+        </w:rPr>
+        <w:t xml:space="preserve"> как-то связаны, но, к сожалению, сделал неверные выводы. Его нельзя было винить за это: он никогда не видел Айгне, не знал, что оно сражается с Хуллус, не знал, что все, что происходит сейчас на Стигии – это трагичное стечение обстоятельств, и кадалы в этой буре такие же жертвы, как и орруки. </w:t>
+      </w:r>
+      <w:r>
+        <w:rPr>
+          <w:sz w:val="24"/>
+          <w:szCs w:val="24"/>
+        </w:rPr>
+        <w:t>И тем не менее, шаман счел, что бурю принесли чужестранцы. Гарнизон дал им кров, еду и воду, а они отплатили им разрушениями.</w:t>
+      </w:r>
+    </w:p>
+    <w:p>
+      <w:pPr>
+        <w:rPr>
+          <w:sz w:val="24"/>
+          <w:szCs w:val="24"/>
+        </w:rPr>
+      </w:pPr>
+      <w:r>
+        <w:rPr>
+          <w:sz w:val="24"/>
+          <w:szCs w:val="24"/>
+        </w:rPr>
+        <w:t>Из</w:t>
+      </w:r>
+      <w:r>
+        <w:rPr>
+          <w:sz w:val="24"/>
+          <w:szCs w:val="24"/>
+        </w:rPr>
+        <w:t xml:space="preserve"> двадцати кадалов, что находились в гарнизоне, убежать от резни смогли лишь пятеро. Чудом им удалось перетащить один корабль ближе к морю и, как только буря улеглась, они покинули континент. Орруки не стали преследовать их. Но начали готовиться к войне.</w:t>
+      </w:r>
     </w:p>
     <w:sectPr>
       <w:pgSz w:w="11906" w:h="16838"/>
@@ -1791,7 +2106,7 @@
 </file>
 
 <file path=word/styles.xml><?xml version="1.0" encoding="utf-8"?>
-<w:styles xmlns:mc="http://schemas.openxmlformats.org/markup-compatibility/2006" xmlns:r="http://schemas.openxmlformats.org/officeDocument/2006/relationships" xmlns:w="http://schemas.openxmlformats.org/wordprocessingml/2006/main" xmlns:w14="http://schemas.microsoft.com/office/word/2010/wordml" xmlns:w15="http://schemas.microsoft.com/office/word/2012/wordml" xmlns:w16se="http://schemas.microsoft.com/office/word/2015/wordml/symex" mc:Ignorable="w14 w15 w16se">
+<w:styles xmlns:r="http://schemas.openxmlformats.org/officeDocument/2006/relationships" xmlns:w="http://schemas.openxmlformats.org/wordprocessingml/2006/main">
   <w:docDefaults>
     <w:rPrDefault>
       <w:rPr>
@@ -1809,378 +2124,144 @@
       </w:pPr>
     </w:pPrDefault>
   </w:docDefaults>
-  <w:latentStyles w:defLockedState="0" w:defUIPriority="99" w:defSemiHidden="0" w:defUnhideWhenUsed="0" w:defQFormat="0" w:count="371">
-    <w:lsdException w:name="Normal" w:uiPriority="0" w:qFormat="1"/>
-    <w:lsdException w:name="heading 1" w:uiPriority="9" w:qFormat="1"/>
-    <w:lsdException w:name="heading 2" w:semiHidden="1" w:uiPriority="9" w:unhideWhenUsed="1" w:qFormat="1"/>
-    <w:lsdException w:name="heading 3" w:semiHidden="1" w:uiPriority="9" w:unhideWhenUsed="1" w:qFormat="1"/>
-    <w:lsdException w:name="heading 4" w:semiHidden="1" w:uiPriority="9" w:unhideWhenUsed="1" w:qFormat="1"/>
-    <w:lsdException w:name="heading 5" w:semiHidden="1" w:uiPriority="9" w:unhideWhenUsed="1" w:qFormat="1"/>
-    <w:lsdException w:name="heading 6" w:semiHidden="1" w:uiPriority="9" w:unhideWhenUsed="1" w:qFormat="1"/>
-    <w:lsdException w:name="heading 7" w:semiHidden="1" w:uiPriority="9" w:unhideWhenUsed="1" w:qFormat="1"/>
-    <w:lsdException w:name="heading 8" w:semiHidden="1" w:uiPriority="9" w:unhideWhenUsed="1" w:qFormat="1"/>
-    <w:lsdException w:name="heading 9" w:semiHidden="1" w:uiPriority="9" w:unhideWhenUsed="1" w:qFormat="1"/>
-    <w:lsdException w:name="index 1" w:semiHidden="1" w:unhideWhenUsed="1"/>
-    <w:lsdException w:name="index 2" w:semiHidden="1" w:unhideWhenUsed="1"/>
-    <w:lsdException w:name="index 3" w:semiHidden="1" w:unhideWhenUsed="1"/>
-    <w:lsdException w:name="index 4" w:semiHidden="1" w:unhideWhenUsed="1"/>
-    <w:lsdException w:name="index 5" w:semiHidden="1" w:unhideWhenUsed="1"/>
-    <w:lsdException w:name="index 6" w:semiHidden="1" w:unhideWhenUsed="1"/>
-    <w:lsdException w:name="index 7" w:semiHidden="1" w:unhideWhenUsed="1"/>
-    <w:lsdException w:name="index 8" w:semiHidden="1" w:unhideWhenUsed="1"/>
-    <w:lsdException w:name="index 9" w:semiHidden="1" w:unhideWhenUsed="1"/>
-    <w:lsdException w:name="toc 1" w:semiHidden="1" w:uiPriority="39" w:unhideWhenUsed="1"/>
-    <w:lsdException w:name="toc 2" w:semiHidden="1" w:uiPriority="39" w:unhideWhenUsed="1"/>
-    <w:lsdException w:name="toc 3" w:semiHidden="1" w:uiPriority="39" w:unhideWhenUsed="1"/>
-    <w:lsdException w:name="toc 4" w:semiHidden="1" w:uiPriority="39" w:unhideWhenUsed="1"/>
-    <w:lsdException w:name="toc 5" w:semiHidden="1" w:uiPriority="39" w:unhideWhenUsed="1"/>
-    <w:lsdException w:name="toc 6" w:semiHidden="1" w:uiPriority="39" w:unhideWhenUsed="1"/>
-    <w:lsdException w:name="toc 7" w:semiHidden="1" w:uiPriority="39" w:unhideWhenUsed="1"/>
-    <w:lsdException w:name="toc 8" w:semiHidden="1" w:uiPriority="39" w:unhideWhenUsed="1"/>
-    <w:lsdException w:name="toc 9" w:semiHidden="1" w:uiPriority="39" w:unhideWhenUsed="1"/>
-    <w:lsdException w:name="Normal Indent" w:semiHidden="1" w:unhideWhenUsed="1"/>
-    <w:lsdException w:name="footnote text" w:semiHidden="1" w:unhideWhenUsed="1"/>
-    <w:lsdException w:name="annotation text" w:semiHidden="1" w:unhideWhenUsed="1"/>
-    <w:lsdException w:name="header" w:semiHidden="1" w:unhideWhenUsed="1"/>
-    <w:lsdException w:name="footer" w:semiHidden="1" w:unhideWhenUsed="1"/>
-    <w:lsdException w:name="index heading" w:semiHidden="1" w:unhideWhenUsed="1"/>
-    <w:lsdException w:name="caption" w:semiHidden="1" w:uiPriority="35" w:unhideWhenUsed="1" w:qFormat="1"/>
-    <w:lsdException w:name="table of figures" w:semiHidden="1" w:unhideWhenUsed="1"/>
-    <w:lsdException w:name="envelope address" w:semiHidden="1" w:unhideWhenUsed="1"/>
-    <w:lsdException w:name="envelope return" w:semiHidden="1" w:unhideWhenUsed="1"/>
-    <w:lsdException w:name="footnote reference" w:semiHidden="1" w:unhideWhenUsed="1"/>
-    <w:lsdException w:name="annotation reference" w:semiHidden="1" w:unhideWhenUsed="1"/>
-    <w:lsdException w:name="line number" w:semiHidden="1" w:unhideWhenUsed="1"/>
-    <w:lsdException w:name="page number" w:semiHidden="1" w:unhideWhenUsed="1"/>
-    <w:lsdException w:name="endnote reference" w:semiHidden="1" w:unhideWhenUsed="1"/>
-    <w:lsdException w:name="endnote text" w:semiHidden="1" w:unhideWhenUsed="1"/>
-    <w:lsdException w:name="table of authorities" w:semiHidden="1" w:unhideWhenUsed="1"/>
-    <w:lsdException w:name="macro" w:semiHidden="1" w:unhideWhenUsed="1"/>
-    <w:lsdException w:name="toa heading" w:semiHidden="1" w:unhideWhenUsed="1"/>
-    <w:lsdException w:name="List" w:semiHidden="1" w:unhideWhenUsed="1"/>
-    <w:lsdException w:name="List Bullet" w:semiHidden="1" w:unhideWhenUsed="1"/>
-    <w:lsdException w:name="List Number" w:semiHidden="1" w:unhideWhenUsed="1"/>
-    <w:lsdException w:name="List 2" w:semiHidden="1" w:unhideWhenUsed="1"/>
-    <w:lsdException w:name="List 3" w:semiHidden="1" w:unhideWhenUsed="1"/>
-    <w:lsdException w:name="List 4" w:semiHidden="1" w:unhideWhenUsed="1"/>
-    <w:lsdException w:name="List 5" w:semiHidden="1" w:unhideWhenUsed="1"/>
-    <w:lsdException w:name="List Bullet 2" w:semiHidden="1" w:unhideWhenUsed="1"/>
-    <w:lsdException w:name="List Bullet 3" w:semiHidden="1" w:unhideWhenUsed="1"/>
-    <w:lsdException w:name="List Bullet 4" w:semiHidden="1" w:unhideWhenUsed="1"/>
-    <w:lsdException w:name="List Bullet 5" w:semiHidden="1" w:unhideWhenUsed="1"/>
-    <w:lsdException w:name="List Number 2" w:semiHidden="1" w:unhideWhenUsed="1"/>
-    <w:lsdException w:name="List Number 3" w:semiHidden="1" w:unhideWhenUsed="1"/>
-    <w:lsdException w:name="List Number 4" w:semiHidden="1" w:unhideWhenUsed="1"/>
-    <w:lsdException w:name="List Number 5" w:semiHidden="1" w:unhideWhenUsed="1"/>
-    <w:lsdException w:name="Title" w:uiPriority="10" w:qFormat="1"/>
-    <w:lsdException w:name="Closing" w:semiHidden="1" w:unhideWhenUsed="1"/>
-    <w:lsdException w:name="Signature" w:semiHidden="1" w:unhideWhenUsed="1"/>
-    <w:lsdException w:name="Default Paragraph Font" w:semiHidden="1" w:uiPriority="1" w:unhideWhenUsed="1"/>
-    <w:lsdException w:name="Body Text" w:semiHidden="1" w:unhideWhenUsed="1"/>
-    <w:lsdException w:name="Body Text Indent" w:semiHidden="1" w:unhideWhenUsed="1"/>
-    <w:lsdException w:name="List Continue" w:semiHidden="1" w:unhideWhenUsed="1"/>
-    <w:lsdException w:name="List Continue 2" w:semiHidden="1" w:unhideWhenUsed="1"/>
-    <w:lsdException w:name="List Continue 3" w:semiHidden="1" w:unhideWhenUsed="1"/>
-    <w:lsdException w:name="List Continue 4" w:semiHidden="1" w:unhideWhenUsed="1"/>
-    <w:lsdException w:name="List Continue 5" w:semiHidden="1" w:unhideWhenUsed="1"/>
-    <w:lsdException w:name="Message Header" w:semiHidden="1" w:unhideWhenUsed="1"/>
-    <w:lsdException w:name="Subtitle" w:uiPriority="11" w:qFormat="1"/>
-    <w:lsdException w:name="Salutation" w:semiHidden="1" w:unhideWhenUsed="1"/>
-    <w:lsdException w:name="Date" w:semiHidden="1" w:unhideWhenUsed="1"/>
-    <w:lsdException w:name="Body Text First Indent" w:semiHidden="1" w:unhideWhenUsed="1"/>
-    <w:lsdException w:name="Body Text First Indent 2" w:semiHidden="1" w:unhideWhenUsed="1"/>
-    <w:lsdException w:name="Note Heading" w:semiHidden="1" w:unhideWhenUsed="1"/>
-    <w:lsdException w:name="Body Text 2" w:semiHidden="1" w:unhideWhenUsed="1"/>
-    <w:lsdException w:name="Body Text 3" w:semiHidden="1" w:unhideWhenUsed="1"/>
-    <w:lsdException w:name="Body Text Indent 2" w:semiHidden="1" w:unhideWhenUsed="1"/>
-    <w:lsdException w:name="Body Text Indent 3" w:semiHidden="1" w:unhideWhenUsed="1"/>
-    <w:lsdException w:name="Block Text" w:semiHidden="1" w:unhideWhenUsed="1"/>
-    <w:lsdException w:name="Hyperlink" w:semiHidden="1" w:unhideWhenUsed="1"/>
-    <w:lsdException w:name="FollowedHyperlink" w:semiHidden="1" w:unhideWhenUsed="1"/>
-    <w:lsdException w:name="Strong" w:uiPriority="22" w:qFormat="1"/>
-    <w:lsdException w:name="Emphasis" w:uiPriority="20" w:qFormat="1"/>
-    <w:lsdException w:name="Document Map" w:semiHidden="1" w:unhideWhenUsed="1"/>
-    <w:lsdException w:name="Plain Text" w:semiHidden="1" w:unhideWhenUsed="1"/>
-    <w:lsdException w:name="E-mail Signature" w:semiHidden="1" w:unhideWhenUsed="1"/>
-    <w:lsdException w:name="HTML Top of Form" w:semiHidden="1" w:unhideWhenUsed="1"/>
-    <w:lsdException w:name="HTML Bottom of Form" w:semiHidden="1" w:unhideWhenUsed="1"/>
-    <w:lsdException w:name="Normal (Web)" w:semiHidden="1" w:unhideWhenUsed="1"/>
-    <w:lsdException w:name="HTML Acronym" w:semiHidden="1" w:unhideWhenUsed="1"/>
-    <w:lsdException w:name="HTML Address" w:semiHidden="1" w:unhideWhenUsed="1"/>
-    <w:lsdException w:name="HTML Cite" w:semiHidden="1" w:unhideWhenUsed="1"/>
-    <w:lsdException w:name="HTML Code" w:semiHidden="1" w:unhideWhenUsed="1"/>
-    <w:lsdException w:name="HTML Definition" w:semiHidden="1" w:unhideWhenUsed="1"/>
-    <w:lsdException w:name="HTML Keyboard" w:semiHidden="1" w:unhideWhenUsed="1"/>
-    <w:lsdException w:name="HTML Preformatted" w:semiHidden="1" w:unhideWhenUsed="1"/>
-    <w:lsdException w:name="HTML Sample" w:semiHidden="1" w:unhideWhenUsed="1"/>
-    <w:lsdException w:name="HTML Typewriter" w:semiHidden="1" w:unhideWhenUsed="1"/>
-    <w:lsdException w:name="HTML Variable" w:semiHidden="1" w:unhideWhenUsed="1"/>
-    <w:lsdException w:name="Normal Table" w:semiHidden="1" w:unhideWhenUsed="1"/>
-    <w:lsdException w:name="annotation subject" w:semiHidden="1" w:unhideWhenUsed="1"/>
-    <w:lsdException w:name="No List" w:semiHidden="1" w:unhideWhenUsed="1"/>
-    <w:lsdException w:name="Outline List 1" w:semiHidden="1" w:unhideWhenUsed="1"/>
-    <w:lsdException w:name="Outline List 2" w:semiHidden="1" w:unhideWhenUsed="1"/>
-    <w:lsdException w:name="Outline List 3" w:semiHidden="1" w:unhideWhenUsed="1"/>
-    <w:lsdException w:name="Table Simple 1" w:semiHidden="1" w:unhideWhenUsed="1"/>
-    <w:lsdException w:name="Table Simple 2" w:semiHidden="1" w:unhideWhenUsed="1"/>
-    <w:lsdException w:name="Table Simple 3" w:semiHidden="1" w:unhideWhenUsed="1"/>
-    <w:lsdException w:name="Table Classic 1" w:semiHidden="1" w:unhideWhenUsed="1"/>
-    <w:lsdException w:name="Table Classic 2" w:semiHidden="1" w:unhideWhenUsed="1"/>
-    <w:lsdException w:name="Table Classic 3" w:semiHidden="1" w:unhideWhenUsed="1"/>
-    <w:lsdException w:name="Table Classic 4" w:semiHidden="1" w:unhideWhenUsed="1"/>
-    <w:lsdException w:name="Table Colorful 1" w:semiHidden="1" w:unhideWhenUsed="1"/>
-    <w:lsdException w:name="Table Colorful 2" w:semiHidden="1" w:unhideWhenUsed="1"/>
-    <w:lsdException w:name="Table Colorful 3" w:semiHidden="1" w:unhideWhenUsed="1"/>
-    <w:lsdException w:name="Table Columns 1" w:semiHidden="1" w:unhideWhenUsed="1"/>
-    <w:lsdException w:name="Table Columns 2" w:semiHidden="1" w:unhideWhenUsed="1"/>
-    <w:lsdException w:name="Table Columns 3" w:semiHidden="1" w:unhideWhenUsed="1"/>
-    <w:lsdException w:name="Table Columns 4" w:semiHidden="1" w:unhideWhenUsed="1"/>
-    <w:lsdException w:name="Table Columns 5" w:semiHidden="1" w:unhideWhenUsed="1"/>
-    <w:lsdException w:name="Table Grid 1" w:semiHidden="1" w:unhideWhenUsed="1"/>
-    <w:lsdException w:name="Table Grid 2" w:semiHidden="1" w:unhideWhenUsed="1"/>
-    <w:lsdException w:name="Table Grid 3" w:semiHidden="1" w:unhideWhenUsed="1"/>
-    <w:lsdException w:name="Table Grid 4" w:semiHidden="1" w:unhideWhenUsed="1"/>
-    <w:lsdException w:name="Table Grid 5" w:semiHidden="1" w:unhideWhenUsed="1"/>
-    <w:lsdException w:name="Table Grid 6" w:semiHidden="1" w:unhideWhenUsed="1"/>
-    <w:lsdException w:name="Table Grid 7" w:semiHidden="1" w:unhideWhenUsed="1"/>
-    <w:lsdException w:name="Table Grid 8" w:semiHidden="1" w:unhideWhenUsed="1"/>
-    <w:lsdException w:name="Table List 1" w:semiHidden="1" w:unhideWhenUsed="1"/>
-    <w:lsdException w:name="Table List 2" w:semiHidden="1" w:unhideWhenUsed="1"/>
-    <w:lsdException w:name="Table List 3" w:semiHidden="1" w:unhideWhenUsed="1"/>
-    <w:lsdException w:name="Table List 4" w:semiHidden="1" w:unhideWhenUsed="1"/>
-    <w:lsdException w:name="Table List 5" w:semiHidden="1" w:unhideWhenUsed="1"/>
-    <w:lsdException w:name="Table List 6" w:semiHidden="1" w:unhideWhenUsed="1"/>
-    <w:lsdException w:name="Table List 7" w:semiHidden="1" w:unhideWhenUsed="1"/>
-    <w:lsdException w:name="Table List 8" w:semiHidden="1" w:unhideWhenUsed="1"/>
-    <w:lsdException w:name="Table 3D effects 1" w:semiHidden="1" w:unhideWhenUsed="1"/>
-    <w:lsdException w:name="Table 3D effects 2" w:semiHidden="1" w:unhideWhenUsed="1"/>
-    <w:lsdException w:name="Table 3D effects 3" w:semiHidden="1" w:unhideWhenUsed="1"/>
-    <w:lsdException w:name="Table Contemporary" w:semiHidden="1" w:unhideWhenUsed="1"/>
-    <w:lsdException w:name="Table Elegant" w:semiHidden="1" w:unhideWhenUsed="1"/>
-    <w:lsdException w:name="Table Professional" w:semiHidden="1" w:unhideWhenUsed="1"/>
-    <w:lsdException w:name="Table Subtle 1" w:semiHidden="1" w:unhideWhenUsed="1"/>
-    <w:lsdException w:name="Table Subtle 2" w:semiHidden="1" w:unhideWhenUsed="1"/>
-    <w:lsdException w:name="Table Web 1" w:semiHidden="1" w:unhideWhenUsed="1"/>
-    <w:lsdException w:name="Table Web 2" w:semiHidden="1" w:unhideWhenUsed="1"/>
-    <w:lsdException w:name="Table Web 3" w:semiHidden="1" w:unhideWhenUsed="1"/>
-    <w:lsdException w:name="Balloon Text" w:semiHidden="1" w:unhideWhenUsed="1"/>
-    <w:lsdException w:name="Table Grid" w:uiPriority="59"/>
-    <w:lsdException w:name="Table Theme" w:semiHidden="1" w:unhideWhenUsed="1"/>
-    <w:lsdException w:name="Placeholder Text" w:semiHidden="1"/>
-    <w:lsdException w:name="No Spacing" w:uiPriority="1" w:qFormat="1"/>
-    <w:lsdException w:name="Light Shading" w:uiPriority="60"/>
-    <w:lsdException w:name="Light List" w:uiPriority="61"/>
-    <w:lsdException w:name="Light Grid" w:uiPriority="62"/>
-    <w:lsdException w:name="Medium Shading 1" w:uiPriority="63"/>
-    <w:lsdException w:name="Medium Shading 2" w:uiPriority="64"/>
-    <w:lsdException w:name="Medium List 1" w:uiPriority="65"/>
-    <w:lsdException w:name="Medium List 2" w:uiPriority="66"/>
-    <w:lsdException w:name="Medium Grid 1" w:uiPriority="67"/>
-    <w:lsdException w:name="Medium Grid 2" w:uiPriority="68"/>
-    <w:lsdException w:name="Medium Grid 3" w:uiPriority="69"/>
-    <w:lsdException w:name="Dark List" w:uiPriority="70"/>
-    <w:lsdException w:name="Colorful Shading" w:uiPriority="71"/>
-    <w:lsdException w:name="Colorful List" w:uiPriority="72"/>
-    <w:lsdException w:name="Colorful Grid" w:uiPriority="73"/>
-    <w:lsdException w:name="Light Shading Accent 1" w:uiPriority="60"/>
-    <w:lsdException w:name="Light List Accent 1" w:uiPriority="61"/>
-    <w:lsdException w:name="Light Grid Accent 1" w:uiPriority="62"/>
-    <w:lsdException w:name="Medium Shading 1 Accent 1" w:uiPriority="63"/>
-    <w:lsdException w:name="Medium Shading 2 Accent 1" w:uiPriority="64"/>
-    <w:lsdException w:name="Medium List 1 Accent 1" w:uiPriority="65"/>
-    <w:lsdException w:name="Revision" w:semiHidden="1"/>
-    <w:lsdException w:name="List Paragraph" w:uiPriority="34" w:qFormat="1"/>
-    <w:lsdException w:name="Quote" w:uiPriority="29" w:qFormat="1"/>
-    <w:lsdException w:name="Intense Quote" w:uiPriority="30" w:qFormat="1"/>
-    <w:lsdException w:name="Medium List 2 Accent 1" w:uiPriority="66"/>
-    <w:lsdException w:name="Medium Grid 1 Accent 1" w:uiPriority="67"/>
-    <w:lsdException w:name="Medium Grid 2 Accent 1" w:uiPriority="68"/>
-    <w:lsdException w:name="Medium Grid 3 Accent 1" w:uiPriority="69"/>
-    <w:lsdException w:name="Dark List Accent 1" w:uiPriority="70"/>
-    <w:lsdException w:name="Colorful Shading Accent 1" w:uiPriority="71"/>
-    <w:lsdException w:name="Colorful List Accent 1" w:uiPriority="72"/>
-    <w:lsdException w:name="Colorful Grid Accent 1" w:uiPriority="73"/>
-    <w:lsdException w:name="Light Shading Accent 2" w:uiPriority="60"/>
-    <w:lsdException w:name="Light List Accent 2" w:uiPriority="61"/>
-    <w:lsdException w:name="Light Grid Accent 2" w:uiPriority="62"/>
-    <w:lsdException w:name="Medium Shading 1 Accent 2" w:uiPriority="63"/>
-    <w:lsdException w:name="Medium Shading 2 Accent 2" w:uiPriority="64"/>
-    <w:lsdException w:name="Medium List 1 Accent 2" w:uiPriority="65"/>
-    <w:lsdException w:name="Medium List 2 Accent 2" w:uiPriority="66"/>
-    <w:lsdException w:name="Medium Grid 1 Accent 2" w:uiPriority="67"/>
-    <w:lsdException w:name="Medium Grid 2 Accent 2" w:uiPriority="68"/>
-    <w:lsdException w:name="Medium Grid 3 Accent 2" w:uiPriority="69"/>
-    <w:lsdException w:name="Dark List Accent 2" w:uiPriority="70"/>
-    <w:lsdException w:name="Colorful Shading Accent 2" w:uiPriority="71"/>
-    <w:lsdException w:name="Colorful List Accent 2" w:uiPriority="72"/>
-    <w:lsdException w:name="Colorful Grid Accent 2" w:uiPriority="73"/>
-    <w:lsdException w:name="Light Shading Accent 3" w:uiPriority="60"/>
-    <w:lsdException w:name="Light List Accent 3" w:uiPriority="61"/>
-    <w:lsdException w:name="Light Grid Accent 3" w:uiPriority="62"/>
-    <w:lsdException w:name="Medium Shading 1 Accent 3" w:uiPriority="63"/>
-    <w:lsdException w:name="Medium Shading 2 Accent 3" w:uiPriority="64"/>
-    <w:lsdException w:name="Medium List 1 Accent 3" w:uiPriority="65"/>
-    <w:lsdException w:name="Medium List 2 Accent 3" w:uiPriority="66"/>
-    <w:lsdException w:name="Medium Grid 1 Accent 3" w:uiPriority="67"/>
-    <w:lsdException w:name="Medium Grid 2 Accent 3" w:uiPriority="68"/>
-    <w:lsdException w:name="Medium Grid 3 Accent 3" w:uiPriority="69"/>
-    <w:lsdException w:name="Dark List Accent 3" w:uiPriority="70"/>
-    <w:lsdException w:name="Colorful Shading Accent 3" w:uiPriority="71"/>
-    <w:lsdException w:name="Colorful List Accent 3" w:uiPriority="72"/>
-    <w:lsdException w:name="Colorful Grid Accent 3" w:uiPriority="73"/>
-    <w:lsdException w:name="Light Shading Accent 4" w:uiPriority="60"/>
-    <w:lsdException w:name="Light List Accent 4" w:uiPriority="61"/>
-    <w:lsdException w:name="Light Grid Accent 4" w:uiPriority="62"/>
-    <w:lsdException w:name="Medium Shading 1 Accent 4" w:uiPriority="63"/>
-    <w:lsdException w:name="Medium Shading 2 Accent 4" w:uiPriority="64"/>
-    <w:lsdException w:name="Medium List 1 Accent 4" w:uiPriority="65"/>
-    <w:lsdException w:name="Medium List 2 Accent 4" w:uiPriority="66"/>
-    <w:lsdException w:name="Medium Grid 1 Accent 4" w:uiPriority="67"/>
-    <w:lsdException w:name="Medium Grid 2 Accent 4" w:uiPriority="68"/>
-    <w:lsdException w:name="Medium Grid 3 Accent 4" w:uiPriority="69"/>
-    <w:lsdException w:name="Dark List Accent 4" w:uiPriority="70"/>
-    <w:lsdException w:name="Colorful Shading Accent 4" w:uiPriority="71"/>
-    <w:lsdException w:name="Colorful List Accent 4" w:uiPriority="72"/>
-    <w:lsdException w:name="Colorful Grid Accent 4" w:uiPriority="73"/>
-    <w:lsdException w:name="Light Shading Accent 5" w:uiPriority="60"/>
-    <w:lsdException w:name="Light List Accent 5" w:uiPriority="61"/>
-    <w:lsdException w:name="Light Grid Accent 5" w:uiPriority="62"/>
-    <w:lsdException w:name="Medium Shading 1 Accent 5" w:uiPriority="63"/>
-    <w:lsdException w:name="Medium Shading 2 Accent 5" w:uiPriority="64"/>
-    <w:lsdException w:name="Medium List 1 Accent 5" w:uiPriority="65"/>
-    <w:lsdException w:name="Medium List 2 Accent 5" w:uiPriority="66"/>
-    <w:lsdException w:name="Medium Grid 1 Accent 5" w:uiPriority="67"/>
-    <w:lsdException w:name="Medium Grid 2 Accent 5" w:uiPriority="68"/>
-    <w:lsdException w:name="Medium Grid 3 Accent 5" w:uiPriority="69"/>
-    <w:lsdException w:name="Dark List Accent 5" w:uiPriority="70"/>
-    <w:lsdException w:name="Colorful Shading Accent 5" w:uiPriority="71"/>
-    <w:lsdException w:name="Colorful List Accent 5" w:uiPriority="72"/>
-    <w:lsdException w:name="Colorful Grid Accent 5" w:uiPriority="73"/>
-    <w:lsdException w:name="Light Shading Accent 6" w:uiPriority="60"/>
-    <w:lsdException w:name="Light List Accent 6" w:uiPriority="61"/>
-    <w:lsdException w:name="Light Grid Accent 6" w:uiPriority="62"/>
-    <w:lsdException w:name="Medium Shading 1 Accent 6" w:uiPriority="63"/>
-    <w:lsdException w:name="Medium Shading 2 Accent 6" w:uiPriority="64"/>
-    <w:lsdException w:name="Medium List 1 Accent 6" w:uiPriority="65"/>
-    <w:lsdException w:name="Medium List 2 Accent 6" w:uiPriority="66"/>
-    <w:lsdException w:name="Medium Grid 1 Accent 6" w:uiPriority="67"/>
-    <w:lsdException w:name="Medium Grid 2 Accent 6" w:uiPriority="68"/>
-    <w:lsdException w:name="Medium Grid 3 Accent 6" w:uiPriority="69"/>
-    <w:lsdException w:name="Dark List Accent 6" w:uiPriority="70"/>
-    <w:lsdException w:name="Colorful Shading Accent 6" w:uiPriority="71"/>
-    <w:lsdException w:name="Colorful List Accent 6" w:uiPriority="72"/>
-    <w:lsdException w:name="Colorful Grid Accent 6" w:uiPriority="73"/>
-    <w:lsdException w:name="Subtle Emphasis" w:uiPriority="19" w:qFormat="1"/>
-    <w:lsdException w:name="Intense Emphasis" w:uiPriority="21" w:qFormat="1"/>
-    <w:lsdException w:name="Subtle Reference" w:uiPriority="31" w:qFormat="1"/>
-    <w:lsdException w:name="Intense Reference" w:uiPriority="32" w:qFormat="1"/>
-    <w:lsdException w:name="Book Title" w:uiPriority="33" w:qFormat="1"/>
-    <w:lsdException w:name="Bibliography" w:semiHidden="1" w:uiPriority="37" w:unhideWhenUsed="1"/>
-    <w:lsdException w:name="TOC Heading" w:semiHidden="1" w:uiPriority="39" w:unhideWhenUsed="1" w:qFormat="1"/>
-    <w:lsdException w:name="Plain Table 1" w:uiPriority="41"/>
-    <w:lsdException w:name="Plain Table 2" w:uiPriority="42"/>
-    <w:lsdException w:name="Plain Table 3" w:uiPriority="43"/>
-    <w:lsdException w:name="Plain Table 4" w:uiPriority="44"/>
-    <w:lsdException w:name="Plain Table 5" w:uiPriority="45"/>
-    <w:lsdException w:name="Grid Table Light" w:uiPriority="40"/>
-    <w:lsdException w:name="Grid Table 1 Light" w:uiPriority="46"/>
-    <w:lsdException w:name="Grid Table 2" w:uiPriority="47"/>
-    <w:lsdException w:name="Grid Table 3" w:uiPriority="48"/>
-    <w:lsdException w:name="Grid Table 4" w:uiPriority="49"/>
-    <w:lsdException w:name="Grid Table 5 Dark" w:uiPriority="50"/>
-    <w:lsdException w:name="Grid Table 6 Colorful" w:uiPriority="51"/>
-    <w:lsdException w:name="Grid Table 7 Colorful" w:uiPriority="52"/>
-    <w:lsdException w:name="Grid Table 1 Light Accent 1" w:uiPriority="46"/>
-    <w:lsdException w:name="Grid Table 2 Accent 1" w:uiPriority="47"/>
-    <w:lsdException w:name="Grid Table 3 Accent 1" w:uiPriority="48"/>
-    <w:lsdException w:name="Grid Table 4 Accent 1" w:uiPriority="49"/>
-    <w:lsdException w:name="Grid Table 5 Dark Accent 1" w:uiPriority="50"/>
-    <w:lsdException w:name="Grid Table 6 Colorful Accent 1" w:uiPriority="51"/>
-    <w:lsdException w:name="Grid Table 7 Colorful Accent 1" w:uiPriority="52"/>
-    <w:lsdException w:name="Grid Table 1 Light Accent 2" w:uiPriority="46"/>
-    <w:lsdException w:name="Grid Table 2 Accent 2" w:uiPriority="47"/>
-    <w:lsdException w:name="Grid Table 3 Accent 2" w:uiPriority="48"/>
-    <w:lsdException w:name="Grid Table 4 Accent 2" w:uiPriority="49"/>
-    <w:lsdException w:name="Grid Table 5 Dark Accent 2" w:uiPriority="50"/>
-    <w:lsdException w:name="Grid Table 6 Colorful Accent 2" w:uiPriority="51"/>
-    <w:lsdException w:name="Grid Table 7 Colorful Accent 2" w:uiPriority="52"/>
-    <w:lsdException w:name="Grid Table 1 Light Accent 3" w:uiPriority="46"/>
-    <w:lsdException w:name="Grid Table 2 Accent 3" w:uiPriority="47"/>
-    <w:lsdException w:name="Grid Table 3 Accent 3" w:uiPriority="48"/>
-    <w:lsdException w:name="Grid Table 4 Accent 3" w:uiPriority="49"/>
-    <w:lsdException w:name="Grid Table 5 Dark Accent 3" w:uiPriority="50"/>
-    <w:lsdException w:name="Grid Table 6 Colorful Accent 3" w:uiPriority="51"/>
-    <w:lsdException w:name="Grid Table 7 Colorful Accent 3" w:uiPriority="52"/>
-    <w:lsdException w:name="Grid Table 1 Light Accent 4" w:uiPriority="46"/>
-    <w:lsdException w:name="Grid Table 2 Accent 4" w:uiPriority="47"/>
-    <w:lsdException w:name="Grid Table 3 Accent 4" w:uiPriority="48"/>
-    <w:lsdException w:name="Grid Table 4 Accent 4" w:uiPriority="49"/>
-    <w:lsdException w:name="Grid Table 5 Dark Accent 4" w:uiPriority="50"/>
-    <w:lsdException w:name="Grid Table 6 Colorful Accent 4" w:uiPriority="51"/>
-    <w:lsdException w:name="Grid Table 7 Colorful Accent 4" w:uiPriority="52"/>
-    <w:lsdException w:name="Grid Table 1 Light Accent 5" w:uiPriority="46"/>
-    <w:lsdException w:name="Grid Table 2 Accent 5" w:uiPriority="47"/>
-    <w:lsdException w:name="Grid Table 3 Accent 5" w:uiPriority="48"/>
-    <w:lsdException w:name="Grid Table 4 Accent 5" w:uiPriority="49"/>
-    <w:lsdException w:name="Grid Table 5 Dark Accent 5" w:uiPriority="50"/>
-    <w:lsdException w:name="Grid Table 6 Colorful Accent 5" w:uiPriority="51"/>
-    <w:lsdException w:name="Grid Table 7 Colorful Accent 5" w:uiPriority="52"/>
-    <w:lsdException w:name="Grid Table 1 Light Accent 6" w:uiPriority="46"/>
-    <w:lsdException w:name="Grid Table 2 Accent 6" w:uiPriority="47"/>
-    <w:lsdException w:name="Grid Table 3 Accent 6" w:uiPriority="48"/>
-    <w:lsdException w:name="Grid Table 4 Accent 6" w:uiPriority="49"/>
-    <w:lsdException w:name="Grid Table 5 Dark Accent 6" w:uiPriority="50"/>
-    <w:lsdException w:name="Grid Table 6 Colorful Accent 6" w:uiPriority="51"/>
-    <w:lsdException w:name="Grid Table 7 Colorful Accent 6" w:uiPriority="52"/>
-    <w:lsdException w:name="List Table 1 Light" w:uiPriority="46"/>
-    <w:lsdException w:name="List Table 2" w:uiPriority="47"/>
-    <w:lsdException w:name="List Table 3" w:uiPriority="48"/>
-    <w:lsdException w:name="List Table 4" w:uiPriority="49"/>
-    <w:lsdException w:name="List Table 5 Dark" w:uiPriority="50"/>
-    <w:lsdException w:name="List Table 6 Colorful" w:uiPriority="51"/>
-    <w:lsdException w:name="List Table 7 Colorful" w:uiPriority="52"/>
-    <w:lsdException w:name="List Table 1 Light Accent 1" w:uiPriority="46"/>
-    <w:lsdException w:name="List Table 2 Accent 1" w:uiPriority="47"/>
-    <w:lsdException w:name="List Table 3 Accent 1" w:uiPriority="48"/>
-    <w:lsdException w:name="List Table 4 Accent 1" w:uiPriority="49"/>
-    <w:lsdException w:name="List Table 5 Dark Accent 1" w:uiPriority="50"/>
-    <w:lsdException w:name="List Table 6 Colorful Accent 1" w:uiPriority="51"/>
-    <w:lsdException w:name="List Table 7 Colorful Accent 1" w:uiPriority="52"/>
-    <w:lsdException w:name="List Table 1 Light Accent 2" w:uiPriority="46"/>
-    <w:lsdException w:name="List Table 2 Accent 2" w:uiPriority="47"/>
-    <w:lsdException w:name="List Table 3 Accent 2" w:uiPriority="48"/>
-    <w:lsdException w:name="List Table 4 Accent 2" w:uiPriority="49"/>
-    <w:lsdException w:name="List Table 5 Dark Accent 2" w:uiPriority="50"/>
-    <w:lsdException w:name="List Table 6 Colorful Accent 2" w:uiPriority="51"/>
-    <w:lsdException w:name="List Table 7 Colorful Accent 2" w:uiPriority="52"/>
-    <w:lsdException w:name="List Table 1 Light Accent 3" w:uiPriority="46"/>
-    <w:lsdException w:name="List Table 2 Accent 3" w:uiPriority="47"/>
-    <w:lsdException w:name="List Table 3 Accent 3" w:uiPriority="48"/>
-    <w:lsdException w:name="List Table 4 Accent 3" w:uiPriority="49"/>
-    <w:lsdException w:name="List Table 5 Dark Accent 3" w:uiPriority="50"/>
-    <w:lsdException w:name="List Table 6 Colorful Accent 3" w:uiPriority="51"/>
-    <w:lsdException w:name="List Table 7 Colorful Accent 3" w:uiPriority="52"/>
-    <w:lsdException w:name="List Table 1 Light Accent 4" w:uiPriority="46"/>
-    <w:lsdException w:name="List Table 2 Accent 4" w:uiPriority="47"/>
-    <w:lsdException w:name="List Table 3 Accent 4" w:uiPriority="48"/>
-    <w:lsdException w:name="List Table 4 Accent 4" w:uiPriority="49"/>
-    <w:lsdException w:name="List Table 5 Dark Accent 4" w:uiPriority="50"/>
-    <w:lsdException w:name="List Table 6 Colorful Accent 4" w:uiPriority="51"/>
-    <w:lsdException w:name="List Table 7 Colorful Accent 4" w:uiPriority="52"/>
-    <w:lsdException w:name="List Table 1 Light Accent 5" w:uiPriority="46"/>
-    <w:lsdException w:name="List Table 2 Accent 5" w:uiPriority="47"/>
-    <w:lsdException w:name="List Table 3 Accent 5" w:uiPriority="48"/>
-    <w:lsdException w:name="List Table 4 Accent 5" w:uiPriority="49"/>
-    <w:lsdException w:name="List Table 5 Dark Accent 5" w:uiPriority="50"/>
-    <w:lsdException w:name="List Table 6 Colorful Accent 5" w:uiPriority="51"/>
-    <w:lsdException w:name="List Table 7 Colorful Accent 5" w:uiPriority="52"/>
-    <w:lsdException w:name="List Table 1 Light Accent 6" w:uiPriority="46"/>
-    <w:lsdException w:name="List Table 2 Accent 6" w:uiPriority="47"/>
-    <w:lsdException w:name="List Table 3 Accent 6" w:uiPriority="48"/>
-    <w:lsdException w:name="List Table 4 Accent 6" w:uiPriority="49"/>
-    <w:lsdException w:name="List Table 5 Dark Accent 6" w:uiPriority="50"/>
-    <w:lsdException w:name="List Table 6 Colorful Accent 6" w:uiPriority="51"/>
-    <w:lsdException w:name="List Table 7 Colorful Accent 6" w:uiPriority="52"/>
+  <w:latentStyles w:defLockedState="0" w:defUIPriority="99" w:defSemiHidden="1" w:defUnhideWhenUsed="1" w:defQFormat="0" w:count="267">
+    <w:lsdException w:name="Normal" w:semiHidden="0" w:uiPriority="0" w:unhideWhenUsed="0" w:qFormat="1"/>
+    <w:lsdException w:name="heading 1" w:semiHidden="0" w:uiPriority="9" w:unhideWhenUsed="0" w:qFormat="1"/>
+    <w:lsdException w:name="heading 2" w:uiPriority="9" w:qFormat="1"/>
+    <w:lsdException w:name="heading 3" w:uiPriority="9" w:qFormat="1"/>
+    <w:lsdException w:name="heading 4" w:uiPriority="9" w:qFormat="1"/>
+    <w:lsdException w:name="heading 5" w:uiPriority="9" w:qFormat="1"/>
+    <w:lsdException w:name="heading 6" w:uiPriority="9" w:qFormat="1"/>
+    <w:lsdException w:name="heading 7" w:uiPriority="9" w:qFormat="1"/>
+    <w:lsdException w:name="heading 8" w:uiPriority="9" w:qFormat="1"/>
+    <w:lsdException w:name="heading 9" w:uiPriority="9" w:qFormat="1"/>
+    <w:lsdException w:name="toc 1" w:uiPriority="39"/>
+    <w:lsdException w:name="toc 2" w:uiPriority="39"/>
+    <w:lsdException w:name="toc 3" w:uiPriority="39"/>
+    <w:lsdException w:name="toc 4" w:uiPriority="39"/>
+    <w:lsdException w:name="toc 5" w:uiPriority="39"/>
+    <w:lsdException w:name="toc 6" w:uiPriority="39"/>
+    <w:lsdException w:name="toc 7" w:uiPriority="39"/>
+    <w:lsdException w:name="toc 8" w:uiPriority="39"/>
+    <w:lsdException w:name="toc 9" w:uiPriority="39"/>
+    <w:lsdException w:name="caption" w:uiPriority="35" w:qFormat="1"/>
+    <w:lsdException w:name="Title" w:semiHidden="0" w:uiPriority="10" w:unhideWhenUsed="0" w:qFormat="1"/>
+    <w:lsdException w:name="Default Paragraph Font" w:uiPriority="1"/>
+    <w:lsdException w:name="Subtitle" w:semiHidden="0" w:uiPriority="11" w:unhideWhenUsed="0" w:qFormat="1"/>
+    <w:lsdException w:name="Strong" w:semiHidden="0" w:uiPriority="22" w:unhideWhenUsed="0" w:qFormat="1"/>
+    <w:lsdException w:name="Emphasis" w:semiHidden="0" w:uiPriority="20" w:unhideWhenUsed="0" w:qFormat="1"/>
+    <w:lsdException w:name="Table Grid" w:semiHidden="0" w:uiPriority="59" w:unhideWhenUsed="0"/>
+    <w:lsdException w:name="Placeholder Text" w:unhideWhenUsed="0"/>
+    <w:lsdException w:name="No Spacing" w:semiHidden="0" w:uiPriority="1" w:unhideWhenUsed="0" w:qFormat="1"/>
+    <w:lsdException w:name="Light Shading" w:semiHidden="0" w:uiPriority="60" w:unhideWhenUsed="0"/>
+    <w:lsdException w:name="Light List" w:semiHidden="0" w:uiPriority="61" w:unhideWhenUsed="0"/>
+    <w:lsdException w:name="Light Grid" w:semiHidden="0" w:uiPriority="62" w:unhideWhenUsed="0"/>
+    <w:lsdException w:name="Medium Shading 1" w:semiHidden="0" w:uiPriority="63" w:unhideWhenUsed="0"/>
+    <w:lsdException w:name="Medium Shading 2" w:semiHidden="0" w:uiPriority="64" w:unhideWhenUsed="0"/>
+    <w:lsdException w:name="Medium List 1" w:semiHidden="0" w:uiPriority="65" w:unhideWhenUsed="0"/>
+    <w:lsdException w:name="Medium List 2" w:semiHidden="0" w:uiPriority="66" w:unhideWhenUsed="0"/>
+    <w:lsdException w:name="Medium Grid 1" w:semiHidden="0" w:uiPriority="67" w:unhideWhenUsed="0"/>
+    <w:lsdException w:name="Medium Grid 2" w:semiHidden="0" w:uiPriority="68" w:unhideWhenUsed="0"/>
+    <w:lsdException w:name="Medium Grid 3" w:semiHidden="0" w:uiPriority="69" w:unhideWhenUsed="0"/>
+    <w:lsdException w:name="Dark List" w:semiHidden="0" w:uiPriority="70" w:unhideWhenUsed="0"/>
+    <w:lsdException w:name="Colorful Shading" w:semiHidden="0" w:uiPriority="71" w:unhideWhenUsed="0"/>
+    <w:lsdException w:name="Colorful List" w:semiHidden="0" w:uiPriority="72" w:unhideWhenUsed="0"/>
+    <w:lsdException w:name="Colorful Grid" w:semiHidden="0" w:uiPriority="73" w:unhideWhenUsed="0"/>
+    <w:lsdException w:name="Light Shading Accent 1" w:semiHidden="0" w:uiPriority="60" w:unhideWhenUsed="0"/>
+    <w:lsdException w:name="Light List Accent 1" w:semiHidden="0" w:uiPriority="61" w:unhideWhenUsed="0"/>
+    <w:lsdException w:name="Light Grid Accent 1" w:semiHidden="0" w:uiPriority="62" w:unhideWhenUsed="0"/>
+    <w:lsdException w:name="Medium Shading 1 Accent 1" w:semiHidden="0" w:uiPriority="63" w:unhideWhenUsed="0"/>
+    <w:lsdException w:name="Medium Shading 2 Accent 1" w:semiHidden="0" w:uiPriority="64" w:unhideWhenUsed="0"/>
+    <w:lsdException w:name="Medium List 1 Accent 1" w:semiHidden="0" w:uiPriority="65" w:unhideWhenUsed="0"/>
+    <w:lsdException w:name="Revision" w:unhideWhenUsed="0"/>
+    <w:lsdException w:name="List Paragraph" w:semiHidden="0" w:uiPriority="34" w:unhideWhenUsed="0" w:qFormat="1"/>
+    <w:lsdException w:name="Quote" w:semiHidden="0" w:uiPriority="29" w:unhideWhenUsed="0" w:qFormat="1"/>
+    <w:lsdException w:name="Intense Quote" w:semiHidden="0" w:uiPriority="30" w:unhideWhenUsed="0" w:qFormat="1"/>
+    <w:lsdException w:name="Medium List 2 Accent 1" w:semiHidden="0" w:uiPriority="66" w:unhideWhenUsed="0"/>
+    <w:lsdException w:name="Medium Grid 1 Accent 1" w:semiHidden="0" w:uiPriority="67" w:unhideWhenUsed="0"/>
+    <w:lsdException w:name="Medium Grid 2 Accent 1" w:semiHidden="0" w:uiPriority="68" w:unhideWhenUsed="0"/>
+    <w:lsdException w:name="Medium Grid 3 Accent 1" w:semiHidden="0" w:uiPriority="69" w:unhideWhenUsed="0"/>
+    <w:lsdException w:name="Dark List Accent 1" w:semiHidden="0" w:uiPriority="70" w:unhideWhenUsed="0"/>
+    <w:lsdException w:name="Colorful Shading Accent 1" w:semiHidden="0" w:uiPriority="71" w:unhideWhenUsed="0"/>
+    <w:lsdException w:name="Colorful List Accent 1" w:semiHidden="0" w:uiPriority="72" w:unhideWhenUsed="0"/>
+    <w:lsdException w:name="Colorful Grid Accent 1" w:semiHidden="0" w:uiPriority="73" w:unhideWhenUsed="0"/>
+    <w:lsdException w:name="Light Shading Accent 2" w:semiHidden="0" w:uiPriority="60" w:unhideWhenUsed="0"/>
+    <w:lsdException w:name="Light List Accent 2" w:semiHidden="0" w:uiPriority="61" w:unhideWhenUsed="0"/>
+    <w:lsdException w:name="Light Grid Accent 2" w:semiHidden="0" w:uiPriority="62" w:unhideWhenUsed="0"/>
+    <w:lsdException w:name="Medium Shading 1 Accent 2" w:semiHidden="0" w:uiPriority="63" w:unhideWhenUsed="0"/>
+    <w:lsdException w:name="Medium Shading 2 Accent 2" w:semiHidden="0" w:uiPriority="64" w:unhideWhenUsed="0"/>
+    <w:lsdException w:name="Medium List 1 Accent 2" w:semiHidden="0" w:uiPriority="65" w:unhideWhenUsed="0"/>
+    <w:lsdException w:name="Medium List 2 Accent 2" w:semiHidden="0" w:uiPriority="66" w:unhideWhenUsed="0"/>
+    <w:lsdException w:name="Medium Grid 1 Accent 2" w:semiHidden="0" w:uiPriority="67" w:unhideWhenUsed="0"/>
+    <w:lsdException w:name="Medium Grid 2 Accent 2" w:semiHidden="0" w:uiPriority="68" w:unhideWhenUsed="0"/>
+    <w:lsdException w:name="Medium Grid 3 Accent 2" w:semiHidden="0" w:uiPriority="69" w:unhideWhenUsed="0"/>
+    <w:lsdException w:name="Dark List Accent 2" w:semiHidden="0" w:uiPriority="70" w:unhideWhenUsed="0"/>
+    <w:lsdException w:name="Colorful Shading Accent 2" w:semiHidden="0" w:uiPriority="71" w:unhideWhenUsed="0"/>
+    <w:lsdException w:name="Colorful List Accent 2" w:semiHidden="0" w:uiPriority="72" w:unhideWhenUsed="0"/>
+    <w:lsdException w:name="Colorful Grid Accent 2" w:semiHidden="0" w:uiPriority="73" w:unhideWhenUsed="0"/>
+    <w:lsdException w:name="Light Shading Accent 3" w:semiHidden="0" w:uiPriority="60" w:unhideWhenUsed="0"/>
+    <w:lsdException w:name="Light List Accent 3" w:semiHidden="0" w:uiPriority="61" w:unhideWhenUsed="0"/>
+    <w:lsdException w:name="Light Grid Accent 3" w:semiHidden="0" w:uiPriority="62" w:unhideWhenUsed="0"/>
+    <w:lsdException w:name="Medium Shading 1 Accent 3" w:semiHidden="0" w:uiPriority="63" w:unhideWhenUsed="0"/>
+    <w:lsdException w:name="Medium Shading 2 Accent 3" w:semiHidden="0" w:uiPriority="64" w:unhideWhenUsed="0"/>
+    <w:lsdException w:name="Medium List 1 Accent 3" w:semiHidden="0" w:uiPriority="65" w:unhideWhenUsed="0"/>
+    <w:lsdException w:name="Medium List 2 Accent 3" w:semiHidden="0" w:uiPriority="66" w:unhideWhenUsed="0"/>
+    <w:lsdException w:name="Medium Grid 1 Accent 3" w:semiHidden="0" w:uiPriority="67" w:unhideWhenUsed="0"/>
+    <w:lsdException w:name="Medium Grid 2 Accent 3" w:semiHidden="0" w:uiPriority="68" w:unhideWhenUsed="0"/>
+    <w:lsdException w:name="Medium Grid 3 Accent 3" w:semiHidden="0" w:uiPriority="69" w:unhideWhenUsed="0"/>
+    <w:lsdException w:name="Dark List Accent 3" w:semiHidden="0" w:uiPriority="70" w:unhideWhenUsed="0"/>
+    <w:lsdException w:name="Colorful Shading Accent 3" w:semiHidden="0" w:uiPriority="71" w:unhideWhenUsed="0"/>
+    <w:lsdException w:name="Colorful List Accent 3" w:semiHidden="0" w:uiPriority="72" w:unhideWhenUsed="0"/>
+    <w:lsdException w:name="Colorful Grid Accent 3" w:semiHidden="0" w:uiPriority="73" w:unhideWhenUsed="0"/>
+    <w:lsdException w:name="Light Shading Accent 4" w:semiHidden="0" w:uiPriority="60" w:unhideWhenUsed="0"/>
+    <w:lsdException w:name="Light List Accent 4" w:semiHidden="0" w:uiPriority="61" w:unhideWhenUsed="0"/>
+    <w:lsdException w:name="Light Grid Accent 4" w:semiHidden="0" w:uiPriority="62" w:unhideWhenUsed="0"/>
+    <w:lsdException w:name="Medium Shading 1 Accent 4" w:semiHidden="0" w:uiPriority="63" w:unhideWhenUsed="0"/>
+    <w:lsdException w:name="Medium Shading 2 Accent 4" w:semiHidden="0" w:uiPriority="64" w:unhideWhenUsed="0"/>
+    <w:lsdException w:name="Medium List 1 Accent 4" w:semiHidden="0" w:uiPriority="65" w:unhideWhenUsed="0"/>
+    <w:lsdException w:name="Medium List 2 Accent 4" w:semiHidden="0" w:uiPriority="66" w:unhideWhenUsed="0"/>
+    <w:lsdException w:name="Medium Grid 1 Accent 4" w:semiHidden="0" w:uiPriority="67" w:unhideWhenUsed="0"/>
+    <w:lsdException w:name="Medium Grid 2 Accent 4" w:semiHidden="0" w:uiPriority="68" w:unhideWhenUsed="0"/>
+    <w:lsdException w:name="Medium Grid 3 Accent 4" w:semiHidden="0" w:uiPriority="69" w:unhideWhenUsed="0"/>
+    <w:lsdException w:name="Dark List Accent 4" w:semiHidden="0" w:uiPriority="70" w:unhideWhenUsed="0"/>
+    <w:lsdException w:name="Colorful Shading Accent 4" w:semiHidden="0" w:uiPriority="71" w:unhideWhenUsed="0"/>
+    <w:lsdException w:name="Colorful List Accent 4" w:semiHidden="0" w:uiPriority="72" w:unhideWhenUsed="0"/>
+    <w:lsdException w:name="Colorful Grid Accent 4" w:semiHidden="0" w:uiPriority="73" w:unhideWhenUsed="0"/>
+    <w:lsdException w:name="Light Shading Accent 5" w:semiHidden="0" w:uiPriority="60" w:unhideWhenUsed="0"/>
+    <w:lsdException w:name="Light List Accent 5" w:semiHidden="0" w:uiPriority="61" w:unhideWhenUsed="0"/>
+    <w:lsdException w:name="Light Grid Accent 5" w:semiHidden="0" w:uiPriority="62" w:unhideWhenUsed="0"/>
+    <w:lsdException w:name="Medium Shading 1 Accent 5" w:semiHidden="0" w:uiPriority="63" w:unhideWhenUsed="0"/>
+    <w:lsdException w:name="Medium Shading 2 Accent 5" w:semiHidden="0" w:uiPriority="64" w:unhideWhenUsed="0"/>
+    <w:lsdException w:name="Medium List 1 Accent 5" w:semiHidden="0" w:uiPriority="65" w:unhideWhenUsed="0"/>
+    <w:lsdException w:name="Medium List 2 Accent 5" w:semiHidden="0" w:uiPriority="66" w:unhideWhenUsed="0"/>
+    <w:lsdException w:name="Medium Grid 1 Accent 5" w:semiHidden="0" w:uiPriority="67" w:unhideWhenUsed="0"/>
+    <w:lsdException w:name="Medium Grid 2 Accent 5" w:semiHidden="0" w:uiPriority="68" w:unhideWhenUsed="0"/>
+    <w:lsdException w:name="Medium Grid 3 Accent 5" w:semiHidden="0" w:uiPriority="69" w:unhideWhenUsed="0"/>
+    <w:lsdException w:name="Dark List Accent 5" w:semiHidden="0" w:uiPriority="70" w:unhideWhenUsed="0"/>
+    <w:lsdException w:name="Colorful Shading Accent 5" w:semiHidden="0" w:uiPriority="71" w:unhideWhenUsed="0"/>
+    <w:lsdException w:name="Colorful List Accent 5" w:semiHidden="0" w:uiPriority="72" w:unhideWhenUsed="0"/>
+    <w:lsdException w:name="Colorful Grid Accent 5" w:semiHidden="0" w:uiPriority="73" w:unhideWhenUsed="0"/>
+    <w:lsdException w:name="Light Shading Accent 6" w:semiHidden="0" w:uiPriority="60" w:unhideWhenUsed="0"/>
+    <w:lsdException w:name="Light List Accent 6" w:semiHidden="0" w:uiPriority="61" w:unhideWhenUsed="0"/>
+    <w:lsdException w:name="Light Grid Accent 6" w:semiHidden="0" w:uiPriority="62" w:unhideWhenUsed="0"/>
+    <w:lsdException w:name="Medium Shading 1 Accent 6" w:semiHidden="0" w:uiPriority="63" w:unhideWhenUsed="0"/>
+    <w:lsdException w:name="Medium Shading 2 Accent 6" w:semiHidden="0" w:uiPriority="64" w:unhideWhenUsed="0"/>
+    <w:lsdException w:name="Medium List 1 Accent 6" w:semiHidden="0" w:uiPriority="65" w:unhideWhenUsed="0"/>
+    <w:lsdException w:name="Medium List 2 Accent 6" w:semiHidden="0" w:uiPriority="66" w:unhideWhenUsed="0"/>
+    <w:lsdException w:name="Medium Grid 1 Accent 6" w:semiHidden="0" w:uiPriority="67" w:unhideWhenUsed="0"/>
+    <w:lsdException w:name="Medium Grid 2 Accent 6" w:semiHidden="0" w:uiPriority="68" w:unhideWhenUsed="0"/>
+    <w:lsdException w:name="Medium Grid 3 Accent 6" w:semiHidden="0" w:uiPriority="69" w:unhideWhenUsed="0"/>
+    <w:lsdException w:name="Dark List Accent 6" w:semiHidden="0" w:uiPriority="70" w:unhideWhenUsed="0"/>
+    <w:lsdException w:name="Colorful Shading Accent 6" w:semiHidden="0" w:uiPriority="71" w:unhideWhenUsed="0"/>
+    <w:lsdException w:name="Colorful List Accent 6" w:semiHidden="0" w:uiPriority="72" w:unhideWhenUsed="0"/>
+    <w:lsdException w:name="Colorful Grid Accent 6" w:semiHidden="0" w:uiPriority="73" w:unhideWhenUsed="0"/>
+    <w:lsdException w:name="Subtle Emphasis" w:semiHidden="0" w:uiPriority="19" w:unhideWhenUsed="0" w:qFormat="1"/>
+    <w:lsdException w:name="Intense Emphasis" w:semiHidden="0" w:uiPriority="21" w:unhideWhenUsed="0" w:qFormat="1"/>
+    <w:lsdException w:name="Subtle Reference" w:semiHidden="0" w:uiPriority="31" w:unhideWhenUsed="0" w:qFormat="1"/>
+    <w:lsdException w:name="Intense Reference" w:semiHidden="0" w:uiPriority="32" w:unhideWhenUsed="0" w:qFormat="1"/>
+    <w:lsdException w:name="Book Title" w:semiHidden="0" w:uiPriority="33" w:unhideWhenUsed="0" w:qFormat="1"/>
+    <w:lsdException w:name="Bibliography" w:uiPriority="37"/>
+    <w:lsdException w:name="TOC Heading" w:uiPriority="39" w:qFormat="1"/>
   </w:latentStyles>
   <w:style w:type="paragraph" w:default="1" w:styleId="a">
     <w:name w:val="Normal"/>
@@ -2198,6 +2279,7 @@
     <w:uiPriority w:val="99"/>
     <w:semiHidden/>
     <w:unhideWhenUsed/>
+    <w:qFormat/>
     <w:tblPr>
       <w:tblInd w:w="0" w:type="dxa"/>
       <w:tblCellMar>

</xml_diff>

<commit_message>
started war between orruks and kadals
</commit_message>
<xml_diff>
--- a/летопись Стигии.docx
+++ b/летопись Стигии.docx
@@ -1,6 +1,6 @@
 
 <file path=word/document.xml><?xml version="1.0" encoding="utf-8"?>
-<w:document xmlns:ve="http://schemas.openxmlformats.org/markup-compatibility/2006" xmlns:o="urn:schemas-microsoft-com:office:office" xmlns:r="http://schemas.openxmlformats.org/officeDocument/2006/relationships" xmlns:m="http://schemas.openxmlformats.org/officeDocument/2006/math" xmlns:v="urn:schemas-microsoft-com:vml" xmlns:wp="http://schemas.openxmlformats.org/drawingml/2006/wordprocessingDrawing" xmlns:w10="urn:schemas-microsoft-com:office:word" xmlns:w="http://schemas.openxmlformats.org/wordprocessingml/2006/main" xmlns:wne="http://schemas.microsoft.com/office/word/2006/wordml">
+<w:document xmlns:wpc="http://schemas.microsoft.com/office/word/2010/wordprocessingCanvas" xmlns:cx="http://schemas.microsoft.com/office/drawing/2014/chartex" xmlns:cx1="http://schemas.microsoft.com/office/drawing/2015/9/8/chartex" xmlns:mc="http://schemas.openxmlformats.org/markup-compatibility/2006" xmlns:o="urn:schemas-microsoft-com:office:office" xmlns:r="http://schemas.openxmlformats.org/officeDocument/2006/relationships" xmlns:m="http://schemas.openxmlformats.org/officeDocument/2006/math" xmlns:v="urn:schemas-microsoft-com:vml" xmlns:wp14="http://schemas.microsoft.com/office/word/2010/wordprocessingDrawing" xmlns:wp="http://schemas.openxmlformats.org/drawingml/2006/wordprocessingDrawing" xmlns:w10="urn:schemas-microsoft-com:office:word" xmlns:w="http://schemas.openxmlformats.org/wordprocessingml/2006/main" xmlns:w14="http://schemas.microsoft.com/office/word/2010/wordml" xmlns:w15="http://schemas.microsoft.com/office/word/2012/wordml" xmlns:w16se="http://schemas.microsoft.com/office/word/2015/wordml/symex" xmlns:wpg="http://schemas.microsoft.com/office/word/2010/wordprocessingGroup" xmlns:wpi="http://schemas.microsoft.com/office/word/2010/wordprocessingInk" xmlns:wne="http://schemas.microsoft.com/office/word/2006/wordml" xmlns:wps="http://schemas.microsoft.com/office/word/2010/wordprocessingShape" mc:Ignorable="w14 w15 w16se wp14">
   <w:body>
     <w:p>
       <w:pPr>
@@ -70,8 +70,17 @@
           <w:sz w:val="24"/>
           <w:szCs w:val="24"/>
         </w:rPr>
-        <w:t>о так много, что они смогли объединиться в одну большую сущность. Так родилось Айгне</w:t>
-      </w:r>
+        <w:t xml:space="preserve">о так много, что они смогли объединиться в одну большую сущность. Так родилось </w:t>
+      </w:r>
+      <w:proofErr w:type="spellStart"/>
+      <w:r>
+        <w:rPr>
+          <w:sz w:val="24"/>
+          <w:szCs w:val="24"/>
+        </w:rPr>
+        <w:t>Айгне</w:t>
+      </w:r>
+      <w:proofErr w:type="spellEnd"/>
       <w:r>
         <w:rPr>
           <w:sz w:val="24"/>
@@ -94,12 +103,21 @@
           <w:szCs w:val="24"/>
         </w:rPr>
       </w:pPr>
-      <w:r>
-        <w:rPr>
-          <w:sz w:val="24"/>
-          <w:szCs w:val="24"/>
-        </w:rPr>
-        <w:t>Айгне смогло изолировать большую</w:t>
+      <w:proofErr w:type="spellStart"/>
+      <w:r>
+        <w:rPr>
+          <w:sz w:val="24"/>
+          <w:szCs w:val="24"/>
+        </w:rPr>
+        <w:t>Айгне</w:t>
+      </w:r>
+      <w:proofErr w:type="spellEnd"/>
+      <w:r>
+        <w:rPr>
+          <w:sz w:val="24"/>
+          <w:szCs w:val="24"/>
+        </w:rPr>
+        <w:t xml:space="preserve"> смогло изолировать большую</w:t>
       </w:r>
       <w:r>
         <w:rPr>
@@ -120,7 +138,23 @@
           <w:sz w:val="24"/>
           <w:szCs w:val="24"/>
         </w:rPr>
-        <w:t xml:space="preserve"> Пустой порядок был крайне уязвим, Айгне не раз наблюдало, как от </w:t>
+        <w:t xml:space="preserve"> Пустой порядок был крайне уязвим, </w:t>
+      </w:r>
+      <w:proofErr w:type="spellStart"/>
+      <w:r>
+        <w:rPr>
+          <w:sz w:val="24"/>
+          <w:szCs w:val="24"/>
+        </w:rPr>
+        <w:t>Айгне</w:t>
+      </w:r>
+      <w:proofErr w:type="spellEnd"/>
+      <w:r>
+        <w:rPr>
+          <w:sz w:val="24"/>
+          <w:szCs w:val="24"/>
+        </w:rPr>
+        <w:t xml:space="preserve"> не раз наблюдало, как от </w:t>
       </w:r>
       <w:r>
         <w:rPr>
@@ -149,8 +183,33 @@
           <w:sz w:val="24"/>
           <w:szCs w:val="24"/>
         </w:rPr>
-        <w:t>Тогда Айгне решило дать материи форму. После многих попыток, наконец, была создана Стигия</w:t>
-      </w:r>
+        <w:t xml:space="preserve">Тогда </w:t>
+      </w:r>
+      <w:proofErr w:type="spellStart"/>
+      <w:r>
+        <w:rPr>
+          <w:sz w:val="24"/>
+          <w:szCs w:val="24"/>
+        </w:rPr>
+        <w:t>Айгне</w:t>
+      </w:r>
+      <w:proofErr w:type="spellEnd"/>
+      <w:r>
+        <w:rPr>
+          <w:sz w:val="24"/>
+          <w:szCs w:val="24"/>
+        </w:rPr>
+        <w:t xml:space="preserve"> решило дать материи форму. После многих попыток, наконец, была создана </w:t>
+      </w:r>
+      <w:proofErr w:type="spellStart"/>
+      <w:r>
+        <w:rPr>
+          <w:sz w:val="24"/>
+          <w:szCs w:val="24"/>
+        </w:rPr>
+        <w:t>Стигия</w:t>
+      </w:r>
+      <w:proofErr w:type="spellEnd"/>
       <w:r>
         <w:rPr>
           <w:sz w:val="24"/>
@@ -248,7 +307,23 @@
           <w:sz w:val="24"/>
           <w:szCs w:val="24"/>
         </w:rPr>
-        <w:t xml:space="preserve">Это не могло не привлечь внимание Айгне. </w:t>
+        <w:t xml:space="preserve">Это не могло не привлечь внимание </w:t>
+      </w:r>
+      <w:proofErr w:type="spellStart"/>
+      <w:r>
+        <w:rPr>
+          <w:sz w:val="24"/>
+          <w:szCs w:val="24"/>
+        </w:rPr>
+        <w:t>Айгне</w:t>
+      </w:r>
+      <w:proofErr w:type="spellEnd"/>
+      <w:r>
+        <w:rPr>
+          <w:sz w:val="24"/>
+          <w:szCs w:val="24"/>
+        </w:rPr>
+        <w:t xml:space="preserve">. </w:t>
       </w:r>
       <w:r>
         <w:rPr>
@@ -349,12 +424,21 @@
         </w:rPr>
         <w:t xml:space="preserve">На заре цивилизации </w:t>
       </w:r>
-      <w:r>
-        <w:rPr>
-          <w:sz w:val="24"/>
-          <w:szCs w:val="24"/>
-        </w:rPr>
-        <w:t xml:space="preserve">кадалы – как начала называть себя раса – объединялись в племена. </w:t>
+      <w:proofErr w:type="spellStart"/>
+      <w:r>
+        <w:rPr>
+          <w:sz w:val="24"/>
+          <w:szCs w:val="24"/>
+        </w:rPr>
+        <w:t>кадалы</w:t>
+      </w:r>
+      <w:proofErr w:type="spellEnd"/>
+      <w:r>
+        <w:rPr>
+          <w:sz w:val="24"/>
+          <w:szCs w:val="24"/>
+        </w:rPr>
+        <w:t xml:space="preserve"> – как начала называть себя раса – объединялись в племена. </w:t>
       </w:r>
       <w:r>
         <w:rPr>
@@ -441,7 +525,23 @@
           <w:sz w:val="24"/>
           <w:szCs w:val="24"/>
         </w:rPr>
-        <w:t xml:space="preserve">Когда кадалы только открыли эти источники, они опасались брать что-то от них и долго находиться рядом с ними, поскольку боялись, что и они мутируют или растворятся. Однако на некотором удалении от источников жизнь напротив, укреплялась и цвела: </w:t>
+        <w:t xml:space="preserve">Когда </w:t>
+      </w:r>
+      <w:proofErr w:type="spellStart"/>
+      <w:r>
+        <w:rPr>
+          <w:sz w:val="24"/>
+          <w:szCs w:val="24"/>
+        </w:rPr>
+        <w:t>кадалы</w:t>
+      </w:r>
+      <w:proofErr w:type="spellEnd"/>
+      <w:r>
+        <w:rPr>
+          <w:sz w:val="24"/>
+          <w:szCs w:val="24"/>
+        </w:rPr>
+        <w:t xml:space="preserve"> только открыли эти источники, они опасались брать что-то от них и долго находиться рядом с ними, поскольку боялись, что и они мутируют или растворятся. Однако на некотором удалении от источников жизнь напротив, укреплялась и цвела: </w:t>
       </w:r>
       <w:r>
         <w:rPr>
@@ -449,7 +549,23 @@
           <w:szCs w:val="24"/>
         </w:rPr>
         <w:lastRenderedPageBreak/>
-        <w:t>растения больше плодоносили, дичи было больше и она была толще и жирнее. Потому племена старались селиться вокруг «райских кущ», деля между собой охотничьи угодья и поля.</w:t>
+        <w:t xml:space="preserve">растения больше плодоносили, дичи </w:t>
+      </w:r>
+      <w:proofErr w:type="gramStart"/>
+      <w:r>
+        <w:rPr>
+          <w:sz w:val="24"/>
+          <w:szCs w:val="24"/>
+        </w:rPr>
+        <w:t>было больше</w:t>
+      </w:r>
+      <w:proofErr w:type="gramEnd"/>
+      <w:r>
+        <w:rPr>
+          <w:sz w:val="24"/>
+          <w:szCs w:val="24"/>
+        </w:rPr>
+        <w:t xml:space="preserve"> и она была толще и жирнее. Потому племена старались селиться вокруг «райских кущ», деля между собой охотничьи угодья и поля.</w:t>
       </w:r>
     </w:p>
     <w:p>
@@ -464,7 +580,23 @@
           <w:sz w:val="24"/>
           <w:szCs w:val="24"/>
         </w:rPr>
-        <w:t>Большая часть расы довольствовалась тем, что давали леса вокруг источников. Но были и те, кто считал, что это далеко не все, что можно получить от них. Соплеменники предостерегали их от походов к источникам, вожди налагали на это запреты, а тех, кто осмеливался нарушить их, ждало неминуемое наказание. Смельчаков, ходивших к источникам, становилось все больше, и некоторые из них начали объединяться в группы, назвав себя скайрами. Они селились на границе запретных чащ и наблюдали за тем, что в них происходит, но даже при всем своем рвении не забывали об осторожности.</w:t>
+        <w:t xml:space="preserve">Большая часть расы довольствовалась тем, что давали леса вокруг источников. Но были и те, кто считал, что это далеко не все, что можно получить от них. Соплеменники предостерегали их от походов к источникам, вожди налагали на это запреты, а тех, кто осмеливался нарушить их, ждало неминуемое наказание. Смельчаков, ходивших к источникам, становилось все больше, и некоторые из них начали объединяться в группы, назвав себя </w:t>
+      </w:r>
+      <w:proofErr w:type="spellStart"/>
+      <w:r>
+        <w:rPr>
+          <w:sz w:val="24"/>
+          <w:szCs w:val="24"/>
+        </w:rPr>
+        <w:t>скайрами</w:t>
+      </w:r>
+      <w:proofErr w:type="spellEnd"/>
+      <w:r>
+        <w:rPr>
+          <w:sz w:val="24"/>
+          <w:szCs w:val="24"/>
+        </w:rPr>
+        <w:t>. Они селились на границе запретных чащ и наблюдали за тем, что в них происходит, но даже при всем своем рвении не забывали об осторожности.</w:t>
       </w:r>
     </w:p>
     <w:p>
@@ -474,12 +606,21 @@
           <w:szCs w:val="24"/>
         </w:rPr>
       </w:pPr>
-      <w:r>
-        <w:rPr>
-          <w:sz w:val="24"/>
-          <w:szCs w:val="24"/>
-        </w:rPr>
-        <w:t xml:space="preserve">Скайры </w:t>
+      <w:proofErr w:type="spellStart"/>
+      <w:r>
+        <w:rPr>
+          <w:sz w:val="24"/>
+          <w:szCs w:val="24"/>
+        </w:rPr>
+        <w:t>Скайры</w:t>
+      </w:r>
+      <w:proofErr w:type="spellEnd"/>
+      <w:r>
+        <w:rPr>
+          <w:sz w:val="24"/>
+          <w:szCs w:val="24"/>
+        </w:rPr>
+        <w:t xml:space="preserve"> </w:t>
       </w:r>
       <w:r>
         <w:rPr>
@@ -522,21 +663,101 @@
           <w:sz w:val="24"/>
           <w:szCs w:val="24"/>
         </w:rPr>
-        <w:t xml:space="preserve">Однако вскоре они осознали и то, что простого желания недостаточно. Наблюдатель должен обладать большой силой воли, чтобы не просто просить саол («жизнь» на языке кадалов) принять ту или иную форму, а направлять его, помогая в материализации. </w:t>
-      </w:r>
-      <w:r>
-        <w:rPr>
-          <w:sz w:val="24"/>
-          <w:szCs w:val="24"/>
-        </w:rPr>
-        <w:t xml:space="preserve">Так среди скайров выделились саолланы – те, чья воля была достаточно сильна, </w:t>
-      </w:r>
-      <w:r>
-        <w:rPr>
-          <w:sz w:val="24"/>
-          <w:szCs w:val="24"/>
-        </w:rPr>
-        <w:t>чтобы взаимодействовать с саол.</w:t>
+        <w:t xml:space="preserve">Однако вскоре они осознали и то, что простого желания недостаточно. Наблюдатель должен обладать большой силой воли, чтобы не просто просить </w:t>
+      </w:r>
+      <w:proofErr w:type="spellStart"/>
+      <w:r>
+        <w:rPr>
+          <w:sz w:val="24"/>
+          <w:szCs w:val="24"/>
+        </w:rPr>
+        <w:t>саол</w:t>
+      </w:r>
+      <w:proofErr w:type="spellEnd"/>
+      <w:r>
+        <w:rPr>
+          <w:sz w:val="24"/>
+          <w:szCs w:val="24"/>
+        </w:rPr>
+        <w:t xml:space="preserve"> («жизнь» на языке </w:t>
+      </w:r>
+      <w:proofErr w:type="spellStart"/>
+      <w:r>
+        <w:rPr>
+          <w:sz w:val="24"/>
+          <w:szCs w:val="24"/>
+        </w:rPr>
+        <w:t>кадалов</w:t>
+      </w:r>
+      <w:proofErr w:type="spellEnd"/>
+      <w:r>
+        <w:rPr>
+          <w:sz w:val="24"/>
+          <w:szCs w:val="24"/>
+        </w:rPr>
+        <w:t xml:space="preserve">) принять ту или иную форму, а направлять его, помогая в материализации. </w:t>
+      </w:r>
+      <w:r>
+        <w:rPr>
+          <w:sz w:val="24"/>
+          <w:szCs w:val="24"/>
+        </w:rPr>
+        <w:t xml:space="preserve">Так среди </w:t>
+      </w:r>
+      <w:proofErr w:type="spellStart"/>
+      <w:r>
+        <w:rPr>
+          <w:sz w:val="24"/>
+          <w:szCs w:val="24"/>
+        </w:rPr>
+        <w:t>скайров</w:t>
+      </w:r>
+      <w:proofErr w:type="spellEnd"/>
+      <w:r>
+        <w:rPr>
+          <w:sz w:val="24"/>
+          <w:szCs w:val="24"/>
+        </w:rPr>
+        <w:t xml:space="preserve"> выделились </w:t>
+      </w:r>
+      <w:proofErr w:type="spellStart"/>
+      <w:r>
+        <w:rPr>
+          <w:sz w:val="24"/>
+          <w:szCs w:val="24"/>
+        </w:rPr>
+        <w:t>саолланы</w:t>
+      </w:r>
+      <w:proofErr w:type="spellEnd"/>
+      <w:r>
+        <w:rPr>
+          <w:sz w:val="24"/>
+          <w:szCs w:val="24"/>
+        </w:rPr>
+        <w:t xml:space="preserve"> – те, чья воля была достаточно сильна, </w:t>
+      </w:r>
+      <w:r>
+        <w:rPr>
+          <w:sz w:val="24"/>
+          <w:szCs w:val="24"/>
+        </w:rPr>
+        <w:t xml:space="preserve">чтобы взаимодействовать с </w:t>
+      </w:r>
+      <w:proofErr w:type="spellStart"/>
+      <w:r>
+        <w:rPr>
+          <w:sz w:val="24"/>
+          <w:szCs w:val="24"/>
+        </w:rPr>
+        <w:t>саол</w:t>
+      </w:r>
+      <w:proofErr w:type="spellEnd"/>
+      <w:r>
+        <w:rPr>
+          <w:sz w:val="24"/>
+          <w:szCs w:val="24"/>
+        </w:rPr>
+        <w:t>.</w:t>
       </w:r>
     </w:p>
     <w:p>
@@ -546,12 +767,37 @@
           <w:szCs w:val="24"/>
         </w:rPr>
       </w:pPr>
-      <w:r>
-        <w:rPr>
-          <w:sz w:val="24"/>
-          <w:szCs w:val="24"/>
-        </w:rPr>
-        <w:t xml:space="preserve">Скайры продолжали изучать саол и спустя некоторое время научились не только создавать материальные объекты, но и </w:t>
+      <w:proofErr w:type="spellStart"/>
+      <w:r>
+        <w:rPr>
+          <w:sz w:val="24"/>
+          <w:szCs w:val="24"/>
+        </w:rPr>
+        <w:t>Скайры</w:t>
+      </w:r>
+      <w:proofErr w:type="spellEnd"/>
+      <w:r>
+        <w:rPr>
+          <w:sz w:val="24"/>
+          <w:szCs w:val="24"/>
+        </w:rPr>
+        <w:t xml:space="preserve"> продолжали изучать </w:t>
+      </w:r>
+      <w:proofErr w:type="spellStart"/>
+      <w:r>
+        <w:rPr>
+          <w:sz w:val="24"/>
+          <w:szCs w:val="24"/>
+        </w:rPr>
+        <w:t>саол</w:t>
+      </w:r>
+      <w:proofErr w:type="spellEnd"/>
+      <w:r>
+        <w:rPr>
+          <w:sz w:val="24"/>
+          <w:szCs w:val="24"/>
+        </w:rPr>
+        <w:t xml:space="preserve"> и спустя некоторое время научились не только создавать материальные объекты, но и </w:t>
       </w:r>
       <w:r>
         <w:rPr>
@@ -593,7 +839,23 @@
           <w:sz w:val="24"/>
           <w:szCs w:val="24"/>
         </w:rPr>
-        <w:t xml:space="preserve"> и, не смотря на то, что долгое время вызывали неодобрение у сородичей</w:t>
+        <w:t xml:space="preserve"> и, </w:t>
+      </w:r>
+      <w:proofErr w:type="gramStart"/>
+      <w:r>
+        <w:rPr>
+          <w:sz w:val="24"/>
+          <w:szCs w:val="24"/>
+        </w:rPr>
+        <w:t>не смотря</w:t>
+      </w:r>
+      <w:proofErr w:type="gramEnd"/>
+      <w:r>
+        <w:rPr>
+          <w:sz w:val="24"/>
+          <w:szCs w:val="24"/>
+        </w:rPr>
+        <w:t xml:space="preserve"> на то, что долгое время вызывали неодобрение у сородичей</w:t>
       </w:r>
       <w:r>
         <w:rPr>
@@ -615,7 +877,23 @@
           <w:sz w:val="24"/>
           <w:szCs w:val="24"/>
         </w:rPr>
-        <w:t xml:space="preserve">Поняв всю их силу, кадалы развязали войну за владение Островами. </w:t>
+        <w:t xml:space="preserve">Поняв всю их силу, </w:t>
+      </w:r>
+      <w:proofErr w:type="spellStart"/>
+      <w:r>
+        <w:rPr>
+          <w:sz w:val="24"/>
+          <w:szCs w:val="24"/>
+        </w:rPr>
+        <w:t>кадалы</w:t>
+      </w:r>
+      <w:proofErr w:type="spellEnd"/>
+      <w:r>
+        <w:rPr>
+          <w:sz w:val="24"/>
+          <w:szCs w:val="24"/>
+        </w:rPr>
+        <w:t xml:space="preserve"> развязали войну за владение Островами. </w:t>
       </w:r>
       <w:r>
         <w:rPr>
@@ -665,7 +943,23 @@
           <w:sz w:val="24"/>
           <w:szCs w:val="24"/>
         </w:rPr>
-        <w:t>, названном Саари,</w:t>
+        <w:t xml:space="preserve">, названном </w:t>
+      </w:r>
+      <w:proofErr w:type="spellStart"/>
+      <w:r>
+        <w:rPr>
+          <w:sz w:val="24"/>
+          <w:szCs w:val="24"/>
+        </w:rPr>
+        <w:t>Саари</w:t>
+      </w:r>
+      <w:proofErr w:type="spellEnd"/>
+      <w:r>
+        <w:rPr>
+          <w:sz w:val="24"/>
+          <w:szCs w:val="24"/>
+        </w:rPr>
+        <w:t>,</w:t>
       </w:r>
       <w:r>
         <w:rPr>
@@ -693,7 +987,23 @@
           <w:sz w:val="24"/>
           <w:szCs w:val="24"/>
         </w:rPr>
-        <w:t xml:space="preserve"> структура: скайры ст</w:t>
+        <w:t xml:space="preserve"> структура: </w:t>
+      </w:r>
+      <w:proofErr w:type="spellStart"/>
+      <w:r>
+        <w:rPr>
+          <w:sz w:val="24"/>
+          <w:szCs w:val="24"/>
+        </w:rPr>
+        <w:t>скайры</w:t>
+      </w:r>
+      <w:proofErr w:type="spellEnd"/>
+      <w:r>
+        <w:rPr>
+          <w:sz w:val="24"/>
+          <w:szCs w:val="24"/>
+        </w:rPr>
+        <w:t xml:space="preserve"> ст</w:t>
       </w:r>
       <w:r>
         <w:rPr>
@@ -714,7 +1024,39 @@
           <w:sz w:val="24"/>
           <w:szCs w:val="24"/>
         </w:rPr>
-        <w:t xml:space="preserve"> Однако саолланы, хоть все еще находились в касте скайров, старались не вмешиваться в политику, ибо их силы зачастую пытались использовать во зло. Потому они </w:t>
+        <w:t xml:space="preserve"> Однако </w:t>
+      </w:r>
+      <w:proofErr w:type="spellStart"/>
+      <w:r>
+        <w:rPr>
+          <w:sz w:val="24"/>
+          <w:szCs w:val="24"/>
+        </w:rPr>
+        <w:t>саолланы</w:t>
+      </w:r>
+      <w:proofErr w:type="spellEnd"/>
+      <w:r>
+        <w:rPr>
+          <w:sz w:val="24"/>
+          <w:szCs w:val="24"/>
+        </w:rPr>
+        <w:t xml:space="preserve">, хоть все еще находились в касте </w:t>
+      </w:r>
+      <w:proofErr w:type="spellStart"/>
+      <w:r>
+        <w:rPr>
+          <w:sz w:val="24"/>
+          <w:szCs w:val="24"/>
+        </w:rPr>
+        <w:t>скайров</w:t>
+      </w:r>
+      <w:proofErr w:type="spellEnd"/>
+      <w:r>
+        <w:rPr>
+          <w:sz w:val="24"/>
+          <w:szCs w:val="24"/>
+        </w:rPr>
+        <w:t xml:space="preserve">, старались не вмешиваться в политику, ибо их силы зачастую пытались использовать во зло. Потому они </w:t>
       </w:r>
       <w:r>
         <w:rPr>
@@ -731,12 +1073,37 @@
           <w:szCs w:val="24"/>
         </w:rPr>
       </w:pPr>
-      <w:r>
-        <w:rPr>
-          <w:sz w:val="24"/>
-          <w:szCs w:val="24"/>
-        </w:rPr>
-        <w:t>Айгне, которому кадалы были интересны</w:t>
+      <w:proofErr w:type="spellStart"/>
+      <w:r>
+        <w:rPr>
+          <w:sz w:val="24"/>
+          <w:szCs w:val="24"/>
+        </w:rPr>
+        <w:t>Айгне</w:t>
+      </w:r>
+      <w:proofErr w:type="spellEnd"/>
+      <w:r>
+        <w:rPr>
+          <w:sz w:val="24"/>
+          <w:szCs w:val="24"/>
+        </w:rPr>
+        <w:t xml:space="preserve">, которому </w:t>
+      </w:r>
+      <w:proofErr w:type="spellStart"/>
+      <w:r>
+        <w:rPr>
+          <w:sz w:val="24"/>
+          <w:szCs w:val="24"/>
+        </w:rPr>
+        <w:t>кадалы</w:t>
+      </w:r>
+      <w:proofErr w:type="spellEnd"/>
+      <w:r>
+        <w:rPr>
+          <w:sz w:val="24"/>
+          <w:szCs w:val="24"/>
+        </w:rPr>
+        <w:t xml:space="preserve"> были интересны</w:t>
       </w:r>
       <w:r>
         <w:rPr>
@@ -759,12 +1126,37 @@
         </w:rPr>
         <w:t xml:space="preserve"> непреложной истиной, </w:t>
       </w:r>
-      <w:r>
-        <w:rPr>
-          <w:sz w:val="24"/>
-          <w:szCs w:val="24"/>
-        </w:rPr>
-        <w:t xml:space="preserve">кадалы не просто верили – они знали, что Айгне существует. </w:t>
+      <w:proofErr w:type="spellStart"/>
+      <w:r>
+        <w:rPr>
+          <w:sz w:val="24"/>
+          <w:szCs w:val="24"/>
+        </w:rPr>
+        <w:t>кадалы</w:t>
+      </w:r>
+      <w:proofErr w:type="spellEnd"/>
+      <w:r>
+        <w:rPr>
+          <w:sz w:val="24"/>
+          <w:szCs w:val="24"/>
+        </w:rPr>
+        <w:t xml:space="preserve"> не просто верили – они знали, что </w:t>
+      </w:r>
+      <w:proofErr w:type="spellStart"/>
+      <w:r>
+        <w:rPr>
+          <w:sz w:val="24"/>
+          <w:szCs w:val="24"/>
+        </w:rPr>
+        <w:t>Айгне</w:t>
+      </w:r>
+      <w:proofErr w:type="spellEnd"/>
+      <w:r>
+        <w:rPr>
+          <w:sz w:val="24"/>
+          <w:szCs w:val="24"/>
+        </w:rPr>
+        <w:t xml:space="preserve"> существует. </w:t>
       </w:r>
       <w:r>
         <w:rPr>
@@ -788,12 +1180,21 @@
           <w:szCs w:val="24"/>
         </w:rPr>
       </w:pPr>
-      <w:r>
-        <w:rPr>
-          <w:sz w:val="24"/>
-          <w:szCs w:val="24"/>
-        </w:rPr>
-        <w:t xml:space="preserve">Кадалы жили и процветали, выстраивая свою культуру и государство, но другим существам повезло меньше. Континент, лежавший к западу от Островов, был неприветлив </w:t>
+      <w:proofErr w:type="spellStart"/>
+      <w:r>
+        <w:rPr>
+          <w:sz w:val="24"/>
+          <w:szCs w:val="24"/>
+        </w:rPr>
+        <w:t>Кадалы</w:t>
+      </w:r>
+      <w:proofErr w:type="spellEnd"/>
+      <w:r>
+        <w:rPr>
+          <w:sz w:val="24"/>
+          <w:szCs w:val="24"/>
+        </w:rPr>
+        <w:t xml:space="preserve"> жили и процветали, выстраивая свою культуру и государство, но другим существам повезло меньше. Континент, лежавший к западу от Островов, был неприветлив </w:t>
       </w:r>
       <w:r>
         <w:rPr>
@@ -816,7 +1217,71 @@
           <w:sz w:val="24"/>
           <w:szCs w:val="24"/>
         </w:rPr>
-        <w:t xml:space="preserve">Хотя Айгне заметило их и заинтересовалось, оно не стало вмешиваться в их эволюцию, желая узнать, может ли сформироваться сознание без его участия. К удивлению, смогло. Грубый, будто вытесанный из камня вид обрел разум и речь самостоятельно, в ходе постоянной борьбы за выживание. Они начали называть себя орруками. На это ушли долгие столетия, и когда кадалы уже познали все тонкости политики, орруки только-только начали создавать племена. </w:t>
+        <w:t xml:space="preserve">Хотя </w:t>
+      </w:r>
+      <w:proofErr w:type="spellStart"/>
+      <w:r>
+        <w:rPr>
+          <w:sz w:val="24"/>
+          <w:szCs w:val="24"/>
+        </w:rPr>
+        <w:t>Айгне</w:t>
+      </w:r>
+      <w:proofErr w:type="spellEnd"/>
+      <w:r>
+        <w:rPr>
+          <w:sz w:val="24"/>
+          <w:szCs w:val="24"/>
+        </w:rPr>
+        <w:t xml:space="preserve"> заметило их и заинтересовалось, оно не стало вмешиваться в их эволюцию, желая узнать, может ли сформироваться сознание без его участия. К удивлению, смогло. Грубый, будто вытесанный из камня вид обрел разум и речь самостоятельно, в ходе постоянной борьбы за выживание. Они начали называть себя </w:t>
+      </w:r>
+      <w:proofErr w:type="spellStart"/>
+      <w:r>
+        <w:rPr>
+          <w:sz w:val="24"/>
+          <w:szCs w:val="24"/>
+        </w:rPr>
+        <w:t>орруками</w:t>
+      </w:r>
+      <w:proofErr w:type="spellEnd"/>
+      <w:r>
+        <w:rPr>
+          <w:sz w:val="24"/>
+          <w:szCs w:val="24"/>
+        </w:rPr>
+        <w:t xml:space="preserve">. На это ушли долгие столетия, и когда </w:t>
+      </w:r>
+      <w:proofErr w:type="spellStart"/>
+      <w:r>
+        <w:rPr>
+          <w:sz w:val="24"/>
+          <w:szCs w:val="24"/>
+        </w:rPr>
+        <w:t>кадалы</w:t>
+      </w:r>
+      <w:proofErr w:type="spellEnd"/>
+      <w:r>
+        <w:rPr>
+          <w:sz w:val="24"/>
+          <w:szCs w:val="24"/>
+        </w:rPr>
+        <w:t xml:space="preserve"> уже познали все тонкости политики, </w:t>
+      </w:r>
+      <w:proofErr w:type="spellStart"/>
+      <w:r>
+        <w:rPr>
+          <w:sz w:val="24"/>
+          <w:szCs w:val="24"/>
+        </w:rPr>
+        <w:t>орруки</w:t>
+      </w:r>
+      <w:proofErr w:type="spellEnd"/>
+      <w:r>
+        <w:rPr>
+          <w:sz w:val="24"/>
+          <w:szCs w:val="24"/>
+        </w:rPr>
+        <w:t xml:space="preserve"> только-только начали создавать племена. </w:t>
       </w:r>
     </w:p>
     <w:p>
@@ -867,8 +1332,17 @@
           <w:sz w:val="24"/>
           <w:szCs w:val="24"/>
         </w:rPr>
-        <w:t xml:space="preserve"> орруки</w:t>
-      </w:r>
+        <w:t xml:space="preserve"> </w:t>
+      </w:r>
+      <w:proofErr w:type="spellStart"/>
+      <w:r>
+        <w:rPr>
+          <w:sz w:val="24"/>
+          <w:szCs w:val="24"/>
+        </w:rPr>
+        <w:t>орруки</w:t>
+      </w:r>
+      <w:proofErr w:type="spellEnd"/>
       <w:r>
         <w:rPr>
           <w:sz w:val="24"/>
@@ -902,7 +1376,23 @@
           <w:sz w:val="24"/>
           <w:szCs w:val="24"/>
         </w:rPr>
-        <w:t xml:space="preserve">Горные орруки </w:t>
+        <w:t xml:space="preserve">Горные </w:t>
+      </w:r>
+      <w:proofErr w:type="spellStart"/>
+      <w:r>
+        <w:rPr>
+          <w:sz w:val="24"/>
+          <w:szCs w:val="24"/>
+        </w:rPr>
+        <w:t>орруки</w:t>
+      </w:r>
+      <w:proofErr w:type="spellEnd"/>
+      <w:r>
+        <w:rPr>
+          <w:sz w:val="24"/>
+          <w:szCs w:val="24"/>
+        </w:rPr>
+        <w:t xml:space="preserve"> </w:t>
       </w:r>
       <w:r>
         <w:rPr>
@@ -993,8 +1483,17 @@
           <w:sz w:val="24"/>
           <w:szCs w:val="24"/>
         </w:rPr>
-        <w:t xml:space="preserve"> орруки</w:t>
-      </w:r>
+        <w:t xml:space="preserve"> </w:t>
+      </w:r>
+      <w:proofErr w:type="spellStart"/>
+      <w:r>
+        <w:rPr>
+          <w:sz w:val="24"/>
+          <w:szCs w:val="24"/>
+        </w:rPr>
+        <w:t>орруки</w:t>
+      </w:r>
+      <w:proofErr w:type="spellEnd"/>
       <w:r>
         <w:rPr>
           <w:sz w:val="24"/>
@@ -1050,7 +1549,39 @@
           <w:sz w:val="24"/>
           <w:szCs w:val="24"/>
         </w:rPr>
-        <w:t xml:space="preserve">Как и кадалы в свое время, орруки нашли источники. </w:t>
+        <w:t xml:space="preserve">Как и </w:t>
+      </w:r>
+      <w:proofErr w:type="spellStart"/>
+      <w:r>
+        <w:rPr>
+          <w:sz w:val="24"/>
+          <w:szCs w:val="24"/>
+        </w:rPr>
+        <w:t>кадалы</w:t>
+      </w:r>
+      <w:proofErr w:type="spellEnd"/>
+      <w:r>
+        <w:rPr>
+          <w:sz w:val="24"/>
+          <w:szCs w:val="24"/>
+        </w:rPr>
+        <w:t xml:space="preserve"> в свое время, </w:t>
+      </w:r>
+      <w:proofErr w:type="spellStart"/>
+      <w:r>
+        <w:rPr>
+          <w:sz w:val="24"/>
+          <w:szCs w:val="24"/>
+        </w:rPr>
+        <w:t>орруки</w:t>
+      </w:r>
+      <w:proofErr w:type="spellEnd"/>
+      <w:r>
+        <w:rPr>
+          <w:sz w:val="24"/>
+          <w:szCs w:val="24"/>
+        </w:rPr>
+        <w:t xml:space="preserve"> нашли источники. </w:t>
       </w:r>
       <w:r>
         <w:rPr>
@@ -1064,7 +1595,23 @@
           <w:sz w:val="24"/>
           <w:szCs w:val="24"/>
         </w:rPr>
-        <w:t>У орруков не возникало вопросов «как» и «почему»: если это можно увидеть, почувствовать или потрогать и взять в руки, значит, это есть и это можно как-то использовать.</w:t>
+        <w:t xml:space="preserve">У </w:t>
+      </w:r>
+      <w:proofErr w:type="spellStart"/>
+      <w:r>
+        <w:rPr>
+          <w:sz w:val="24"/>
+          <w:szCs w:val="24"/>
+        </w:rPr>
+        <w:t>орруков</w:t>
+      </w:r>
+      <w:proofErr w:type="spellEnd"/>
+      <w:r>
+        <w:rPr>
+          <w:sz w:val="24"/>
+          <w:szCs w:val="24"/>
+        </w:rPr>
+        <w:t xml:space="preserve"> не возникало вопросов «как» и «почему»: если это можно увидеть, почувствовать или потрогать и взять в руки, значит, это есть и это можно как-то использовать.</w:t>
       </w:r>
       <w:r>
         <w:rPr>
@@ -1085,14 +1632,94 @@
           <w:sz w:val="24"/>
           <w:szCs w:val="24"/>
         </w:rPr>
-        <w:t xml:space="preserve"> сыграло им на руку: подобно тому, как среди кадалов выделились саолланы, среди орруков появились ургунны – шаманы, которые могли по своему усмотрению создавать и разрушать формы. </w:t>
-      </w:r>
-      <w:r>
-        <w:rPr>
-          <w:sz w:val="24"/>
-          <w:szCs w:val="24"/>
-        </w:rPr>
-        <w:t>Впрочем, это и весьма сильно ограничивало их: ургунны использовали в большей степени то, что уже</w:t>
+        <w:t xml:space="preserve"> сыграло им на руку: подобно тому, как среди </w:t>
+      </w:r>
+      <w:proofErr w:type="spellStart"/>
+      <w:r>
+        <w:rPr>
+          <w:sz w:val="24"/>
+          <w:szCs w:val="24"/>
+        </w:rPr>
+        <w:t>кадалов</w:t>
+      </w:r>
+      <w:proofErr w:type="spellEnd"/>
+      <w:r>
+        <w:rPr>
+          <w:sz w:val="24"/>
+          <w:szCs w:val="24"/>
+        </w:rPr>
+        <w:t xml:space="preserve"> выделились </w:t>
+      </w:r>
+      <w:proofErr w:type="spellStart"/>
+      <w:r>
+        <w:rPr>
+          <w:sz w:val="24"/>
+          <w:szCs w:val="24"/>
+        </w:rPr>
+        <w:t>саолланы</w:t>
+      </w:r>
+      <w:proofErr w:type="spellEnd"/>
+      <w:r>
+        <w:rPr>
+          <w:sz w:val="24"/>
+          <w:szCs w:val="24"/>
+        </w:rPr>
+        <w:t xml:space="preserve">, среди </w:t>
+      </w:r>
+      <w:proofErr w:type="spellStart"/>
+      <w:r>
+        <w:rPr>
+          <w:sz w:val="24"/>
+          <w:szCs w:val="24"/>
+        </w:rPr>
+        <w:t>орруков</w:t>
+      </w:r>
+      <w:proofErr w:type="spellEnd"/>
+      <w:r>
+        <w:rPr>
+          <w:sz w:val="24"/>
+          <w:szCs w:val="24"/>
+        </w:rPr>
+        <w:t xml:space="preserve"> появились </w:t>
+      </w:r>
+      <w:proofErr w:type="spellStart"/>
+      <w:r>
+        <w:rPr>
+          <w:sz w:val="24"/>
+          <w:szCs w:val="24"/>
+        </w:rPr>
+        <w:t>ургунны</w:t>
+      </w:r>
+      <w:proofErr w:type="spellEnd"/>
+      <w:r>
+        <w:rPr>
+          <w:sz w:val="24"/>
+          <w:szCs w:val="24"/>
+        </w:rPr>
+        <w:t xml:space="preserve"> – шаманы, которые могли по своему усмотрению создавать и разрушать формы. </w:t>
+      </w:r>
+      <w:r>
+        <w:rPr>
+          <w:sz w:val="24"/>
+          <w:szCs w:val="24"/>
+        </w:rPr>
+        <w:t xml:space="preserve">Впрочем, это и весьма сильно ограничивало их: </w:t>
+      </w:r>
+      <w:proofErr w:type="spellStart"/>
+      <w:r>
+        <w:rPr>
+          <w:sz w:val="24"/>
+          <w:szCs w:val="24"/>
+        </w:rPr>
+        <w:t>ургунны</w:t>
+      </w:r>
+      <w:proofErr w:type="spellEnd"/>
+      <w:r>
+        <w:rPr>
+          <w:sz w:val="24"/>
+          <w:szCs w:val="24"/>
+        </w:rPr>
+        <w:t xml:space="preserve"> использовали в большей степени то, что уже</w:t>
       </w:r>
       <w:r>
         <w:rPr>
@@ -1121,7 +1748,23 @@
           <w:sz w:val="24"/>
           <w:szCs w:val="24"/>
         </w:rPr>
-        <w:t>Из-за особенностей местности, где орруки жили, они не сформировали единого государства и продолжали жить кочевыми племенами. Хотя вокруг сети оазисов и в горах создавались постоянные поселения, их было достаточно мало, они носили роль перевалочных баз на пути торг</w:t>
+        <w:t xml:space="preserve">Из-за особенностей местности, где </w:t>
+      </w:r>
+      <w:proofErr w:type="spellStart"/>
+      <w:r>
+        <w:rPr>
+          <w:sz w:val="24"/>
+          <w:szCs w:val="24"/>
+        </w:rPr>
+        <w:t>орруки</w:t>
+      </w:r>
+      <w:proofErr w:type="spellEnd"/>
+      <w:r>
+        <w:rPr>
+          <w:sz w:val="24"/>
+          <w:szCs w:val="24"/>
+        </w:rPr>
+        <w:t xml:space="preserve"> жили, они не сформировали единого государства и продолжали жить кочевыми племенами. Хотя вокруг сети оазисов и в горах создавались постоянные поселения, их было достаточно мало, они носили роль перевалочных баз на пути торг</w:t>
       </w:r>
       <w:r>
         <w:rPr>
@@ -1142,7 +1785,23 @@
           <w:sz w:val="24"/>
           <w:szCs w:val="24"/>
         </w:rPr>
-        <w:t xml:space="preserve"> и стоянок гарнизонов, очищавших от диких животных окрестности торговых путей</w:t>
+        <w:t xml:space="preserve"> и стоянок гарнизонов, очищавших </w:t>
+      </w:r>
+      <w:proofErr w:type="gramStart"/>
+      <w:r>
+        <w:rPr>
+          <w:sz w:val="24"/>
+          <w:szCs w:val="24"/>
+        </w:rPr>
+        <w:t>от диких животных окрестности</w:t>
+      </w:r>
+      <w:proofErr w:type="gramEnd"/>
+      <w:r>
+        <w:rPr>
+          <w:sz w:val="24"/>
+          <w:szCs w:val="24"/>
+        </w:rPr>
+        <w:t xml:space="preserve"> торговых путей</w:t>
       </w:r>
       <w:r>
         <w:rPr>
@@ -1166,12 +1825,37 @@
         </w:rPr>
         <w:t xml:space="preserve">Так проходили многие века. </w:t>
       </w:r>
-      <w:r>
-        <w:rPr>
-          <w:sz w:val="24"/>
-          <w:szCs w:val="24"/>
-        </w:rPr>
-        <w:t xml:space="preserve">Стигия, дрейфующая в материи и освещенная звездой, была ограждена от внешнего воздействия. Айгне присматривало за своим творением, защищая от хаоса и стабилизируя материю вокруг него. </w:t>
+      <w:proofErr w:type="spellStart"/>
+      <w:r>
+        <w:rPr>
+          <w:sz w:val="24"/>
+          <w:szCs w:val="24"/>
+        </w:rPr>
+        <w:t>Стигия</w:t>
+      </w:r>
+      <w:proofErr w:type="spellEnd"/>
+      <w:r>
+        <w:rPr>
+          <w:sz w:val="24"/>
+          <w:szCs w:val="24"/>
+        </w:rPr>
+        <w:t xml:space="preserve">, дрейфующая в материи и освещенная звездой, была ограждена от внешнего воздействия. </w:t>
+      </w:r>
+      <w:proofErr w:type="spellStart"/>
+      <w:r>
+        <w:rPr>
+          <w:sz w:val="24"/>
+          <w:szCs w:val="24"/>
+        </w:rPr>
+        <w:t>Айгне</w:t>
+      </w:r>
+      <w:proofErr w:type="spellEnd"/>
+      <w:r>
+        <w:rPr>
+          <w:sz w:val="24"/>
+          <w:szCs w:val="24"/>
+        </w:rPr>
+        <w:t xml:space="preserve"> присматривало за своим творением, защищая от хаоса и стабилизируя материю вокруг него. </w:t>
       </w:r>
       <w:r>
         <w:rPr>
@@ -1192,7 +1876,39 @@
           <w:sz w:val="24"/>
           <w:szCs w:val="24"/>
         </w:rPr>
-        <w:t>. Впрочем, судьба хаоса не слишком волновала Айгне, оно по большей части занималось Стигией, не обращая внимания на то, что происходит вовне.</w:t>
+        <w:t xml:space="preserve">. Впрочем, судьба хаоса не слишком волновала </w:t>
+      </w:r>
+      <w:proofErr w:type="spellStart"/>
+      <w:r>
+        <w:rPr>
+          <w:sz w:val="24"/>
+          <w:szCs w:val="24"/>
+        </w:rPr>
+        <w:t>Айгне</w:t>
+      </w:r>
+      <w:proofErr w:type="spellEnd"/>
+      <w:r>
+        <w:rPr>
+          <w:sz w:val="24"/>
+          <w:szCs w:val="24"/>
+        </w:rPr>
+        <w:t xml:space="preserve">, оно по большей части занималось </w:t>
+      </w:r>
+      <w:proofErr w:type="spellStart"/>
+      <w:r>
+        <w:rPr>
+          <w:sz w:val="24"/>
+          <w:szCs w:val="24"/>
+        </w:rPr>
+        <w:t>Стигией</w:t>
+      </w:r>
+      <w:proofErr w:type="spellEnd"/>
+      <w:r>
+        <w:rPr>
+          <w:sz w:val="24"/>
+          <w:szCs w:val="24"/>
+        </w:rPr>
+        <w:t>, не обращая внимания на то, что происходит вовне.</w:t>
       </w:r>
     </w:p>
     <w:p>
@@ -1208,7 +1924,39 @@
           <w:szCs w:val="24"/>
         </w:rPr>
         <w:lastRenderedPageBreak/>
-        <w:t>Пока же упорядоченный мир купался в безмятежности, в глубинах хаотичной материи зародилась еще одна сущность. Как Айгне стало воплощением порядка, так новое существо, названное Хуллус, стало воплощением хаоса. Безумное, лишенное логики и способности созидать, оно металось в пространстве, не находя себе места и ничего не осознавая.</w:t>
+        <w:t xml:space="preserve">Пока же упорядоченный мир купался в безмятежности, в глубинах хаотичной материи зародилась еще одна сущность. Как </w:t>
+      </w:r>
+      <w:proofErr w:type="spellStart"/>
+      <w:r>
+        <w:rPr>
+          <w:sz w:val="24"/>
+          <w:szCs w:val="24"/>
+        </w:rPr>
+        <w:t>Айгне</w:t>
+      </w:r>
+      <w:proofErr w:type="spellEnd"/>
+      <w:r>
+        <w:rPr>
+          <w:sz w:val="24"/>
+          <w:szCs w:val="24"/>
+        </w:rPr>
+        <w:t xml:space="preserve"> стало воплощением порядка, так новое существо, названное </w:t>
+      </w:r>
+      <w:proofErr w:type="spellStart"/>
+      <w:r>
+        <w:rPr>
+          <w:sz w:val="24"/>
+          <w:szCs w:val="24"/>
+        </w:rPr>
+        <w:t>Хуллус</w:t>
+      </w:r>
+      <w:proofErr w:type="spellEnd"/>
+      <w:r>
+        <w:rPr>
+          <w:sz w:val="24"/>
+          <w:szCs w:val="24"/>
+        </w:rPr>
+        <w:t>, стало воплощением хаоса. Безумное, лишенное логики и способности созидать, оно металось в пространстве, не находя себе места и ничего не осознавая.</w:t>
       </w:r>
     </w:p>
     <w:p>
@@ -1223,7 +1971,71 @@
           <w:sz w:val="24"/>
           <w:szCs w:val="24"/>
         </w:rPr>
-        <w:t xml:space="preserve">Ужасные вопли, издаваемые Хуллус, не могли остаться незамеченными для Айгне. Оно понимало, что не за горами тот день, когда разрушительная сущность найдет Стигию, но не могло уйти далеко от упорядоченного мира – без Айгне в него тут же начинал просачиваться хаос. Потому ему оставалось только ждать. </w:t>
+        <w:t xml:space="preserve">Ужасные вопли, издаваемые </w:t>
+      </w:r>
+      <w:proofErr w:type="spellStart"/>
+      <w:r>
+        <w:rPr>
+          <w:sz w:val="24"/>
+          <w:szCs w:val="24"/>
+        </w:rPr>
+        <w:t>Хуллус</w:t>
+      </w:r>
+      <w:proofErr w:type="spellEnd"/>
+      <w:r>
+        <w:rPr>
+          <w:sz w:val="24"/>
+          <w:szCs w:val="24"/>
+        </w:rPr>
+        <w:t xml:space="preserve">, не могли остаться незамеченными для </w:t>
+      </w:r>
+      <w:proofErr w:type="spellStart"/>
+      <w:r>
+        <w:rPr>
+          <w:sz w:val="24"/>
+          <w:szCs w:val="24"/>
+        </w:rPr>
+        <w:t>Айгне</w:t>
+      </w:r>
+      <w:proofErr w:type="spellEnd"/>
+      <w:r>
+        <w:rPr>
+          <w:sz w:val="24"/>
+          <w:szCs w:val="24"/>
+        </w:rPr>
+        <w:t xml:space="preserve">. Оно понимало, что не за горами тот день, когда разрушительная сущность найдет </w:t>
+      </w:r>
+      <w:proofErr w:type="spellStart"/>
+      <w:r>
+        <w:rPr>
+          <w:sz w:val="24"/>
+          <w:szCs w:val="24"/>
+        </w:rPr>
+        <w:t>Стигию</w:t>
+      </w:r>
+      <w:proofErr w:type="spellEnd"/>
+      <w:r>
+        <w:rPr>
+          <w:sz w:val="24"/>
+          <w:szCs w:val="24"/>
+        </w:rPr>
+        <w:t xml:space="preserve">, но не могло уйти далеко от упорядоченного мира – без </w:t>
+      </w:r>
+      <w:proofErr w:type="spellStart"/>
+      <w:r>
+        <w:rPr>
+          <w:sz w:val="24"/>
+          <w:szCs w:val="24"/>
+        </w:rPr>
+        <w:t>Айгне</w:t>
+      </w:r>
+      <w:proofErr w:type="spellEnd"/>
+      <w:r>
+        <w:rPr>
+          <w:sz w:val="24"/>
+          <w:szCs w:val="24"/>
+        </w:rPr>
+        <w:t xml:space="preserve"> в него тут же начинал просачиваться хаос. Потому ему оставалось только ждать. </w:t>
       </w:r>
     </w:p>
     <w:p>
@@ -1238,7 +2050,39 @@
           <w:sz w:val="24"/>
           <w:szCs w:val="24"/>
         </w:rPr>
-        <w:t>Наконец, в своих беспорядочных блужданиях, Хуллус пришло. Беснующееся существо бросилось на Стигию, желая поглотить ее и вновь вернуть</w:t>
+        <w:t xml:space="preserve">Наконец, в своих беспорядочных блужданиях, </w:t>
+      </w:r>
+      <w:proofErr w:type="spellStart"/>
+      <w:r>
+        <w:rPr>
+          <w:sz w:val="24"/>
+          <w:szCs w:val="24"/>
+        </w:rPr>
+        <w:t>Хуллус</w:t>
+      </w:r>
+      <w:proofErr w:type="spellEnd"/>
+      <w:r>
+        <w:rPr>
+          <w:sz w:val="24"/>
+          <w:szCs w:val="24"/>
+        </w:rPr>
+        <w:t xml:space="preserve"> пришло. Беснующееся существо бросилось на </w:t>
+      </w:r>
+      <w:proofErr w:type="spellStart"/>
+      <w:r>
+        <w:rPr>
+          <w:sz w:val="24"/>
+          <w:szCs w:val="24"/>
+        </w:rPr>
+        <w:t>Стигию</w:t>
+      </w:r>
+      <w:proofErr w:type="spellEnd"/>
+      <w:r>
+        <w:rPr>
+          <w:sz w:val="24"/>
+          <w:szCs w:val="24"/>
+        </w:rPr>
+        <w:t>, желая поглотить ее и вновь вернуть</w:t>
       </w:r>
       <w:r>
         <w:rPr>
@@ -1252,14 +2096,62 @@
           <w:sz w:val="24"/>
           <w:szCs w:val="24"/>
         </w:rPr>
-        <w:t xml:space="preserve">, но встретило сопротивление. Неистовая ярость и безумие Хуллус схлестнулись с ясностью и порядком Айгне. Их противостояние длилось </w:t>
-      </w:r>
-      <w:r>
-        <w:rPr>
-          <w:sz w:val="24"/>
-          <w:szCs w:val="24"/>
-        </w:rPr>
-        <w:t>три столетия и не прошло для Стигии незамеченным.</w:t>
+        <w:t xml:space="preserve">, но встретило сопротивление. Неистовая ярость и безумие </w:t>
+      </w:r>
+      <w:proofErr w:type="spellStart"/>
+      <w:r>
+        <w:rPr>
+          <w:sz w:val="24"/>
+          <w:szCs w:val="24"/>
+        </w:rPr>
+        <w:t>Хуллус</w:t>
+      </w:r>
+      <w:proofErr w:type="spellEnd"/>
+      <w:r>
+        <w:rPr>
+          <w:sz w:val="24"/>
+          <w:szCs w:val="24"/>
+        </w:rPr>
+        <w:t xml:space="preserve"> схлестнулись с ясностью и порядком </w:t>
+      </w:r>
+      <w:proofErr w:type="spellStart"/>
+      <w:r>
+        <w:rPr>
+          <w:sz w:val="24"/>
+          <w:szCs w:val="24"/>
+        </w:rPr>
+        <w:t>Айгне</w:t>
+      </w:r>
+      <w:proofErr w:type="spellEnd"/>
+      <w:r>
+        <w:rPr>
+          <w:sz w:val="24"/>
+          <w:szCs w:val="24"/>
+        </w:rPr>
+        <w:t xml:space="preserve">. Их противостояние длилось </w:t>
+      </w:r>
+      <w:r>
+        <w:rPr>
+          <w:sz w:val="24"/>
+          <w:szCs w:val="24"/>
+        </w:rPr>
+        <w:t xml:space="preserve">три столетия и не прошло для </w:t>
+      </w:r>
+      <w:proofErr w:type="spellStart"/>
+      <w:r>
+        <w:rPr>
+          <w:sz w:val="24"/>
+          <w:szCs w:val="24"/>
+        </w:rPr>
+        <w:t>Стигии</w:t>
+      </w:r>
+      <w:proofErr w:type="spellEnd"/>
+      <w:r>
+        <w:rPr>
+          <w:sz w:val="24"/>
+          <w:szCs w:val="24"/>
+        </w:rPr>
+        <w:t xml:space="preserve"> незамеченным.</w:t>
       </w:r>
     </w:p>
     <w:p>
@@ -1274,7 +2166,39 @@
           <w:sz w:val="24"/>
           <w:szCs w:val="24"/>
         </w:rPr>
-        <w:t xml:space="preserve">В лишенный защиты Айгне мир устремилась хаотичная материя. Она просочилась внутрь Стигии и заразила ту упорядоченную материю, что была заключена в ней. </w:t>
+        <w:t xml:space="preserve">В лишенный защиты </w:t>
+      </w:r>
+      <w:proofErr w:type="spellStart"/>
+      <w:r>
+        <w:rPr>
+          <w:sz w:val="24"/>
+          <w:szCs w:val="24"/>
+        </w:rPr>
+        <w:t>Айгне</w:t>
+      </w:r>
+      <w:proofErr w:type="spellEnd"/>
+      <w:r>
+        <w:rPr>
+          <w:sz w:val="24"/>
+          <w:szCs w:val="24"/>
+        </w:rPr>
+        <w:t xml:space="preserve"> мир устремилась хаотичная материя. Она просочилась внутрь </w:t>
+      </w:r>
+      <w:proofErr w:type="spellStart"/>
+      <w:r>
+        <w:rPr>
+          <w:sz w:val="24"/>
+          <w:szCs w:val="24"/>
+        </w:rPr>
+        <w:t>Стигии</w:t>
+      </w:r>
+      <w:proofErr w:type="spellEnd"/>
+      <w:r>
+        <w:rPr>
+          <w:sz w:val="24"/>
+          <w:szCs w:val="24"/>
+        </w:rPr>
+        <w:t xml:space="preserve"> и заразила ту упорядоченную материю, что была заключена в ней. </w:t>
       </w:r>
       <w:r>
         <w:rPr>
@@ -1323,14 +2247,46 @@
           <w:sz w:val="24"/>
           <w:szCs w:val="24"/>
         </w:rPr>
-        <w:t xml:space="preserve"> кадалы. </w:t>
-      </w:r>
-      <w:r>
-        <w:rPr>
-          <w:sz w:val="24"/>
-          <w:szCs w:val="24"/>
-        </w:rPr>
-        <w:t>Те саолланы, которые</w:t>
+        <w:t xml:space="preserve"> </w:t>
+      </w:r>
+      <w:proofErr w:type="spellStart"/>
+      <w:r>
+        <w:rPr>
+          <w:sz w:val="24"/>
+          <w:szCs w:val="24"/>
+        </w:rPr>
+        <w:t>кадалы</w:t>
+      </w:r>
+      <w:proofErr w:type="spellEnd"/>
+      <w:r>
+        <w:rPr>
+          <w:sz w:val="24"/>
+          <w:szCs w:val="24"/>
+        </w:rPr>
+        <w:t xml:space="preserve">. </w:t>
+      </w:r>
+      <w:r>
+        <w:rPr>
+          <w:sz w:val="24"/>
+          <w:szCs w:val="24"/>
+        </w:rPr>
+        <w:t xml:space="preserve">Те </w:t>
+      </w:r>
+      <w:proofErr w:type="spellStart"/>
+      <w:r>
+        <w:rPr>
+          <w:sz w:val="24"/>
+          <w:szCs w:val="24"/>
+        </w:rPr>
+        <w:t>саолланы</w:t>
+      </w:r>
+      <w:proofErr w:type="spellEnd"/>
+      <w:r>
+        <w:rPr>
+          <w:sz w:val="24"/>
+          <w:szCs w:val="24"/>
+        </w:rPr>
+        <w:t>, которые</w:t>
       </w:r>
       <w:r>
         <w:rPr>
@@ -1358,7 +2314,23 @@
           <w:sz w:val="24"/>
           <w:szCs w:val="24"/>
         </w:rPr>
-        <w:t>В попытках исправить это, кадалы все больше подвергались влиянию хаотичной материи – они начали мутировать и сходить с ума.</w:t>
+        <w:t xml:space="preserve">В попытках исправить это, </w:t>
+      </w:r>
+      <w:proofErr w:type="spellStart"/>
+      <w:r>
+        <w:rPr>
+          <w:sz w:val="24"/>
+          <w:szCs w:val="24"/>
+        </w:rPr>
+        <w:t>кадалы</w:t>
+      </w:r>
+      <w:proofErr w:type="spellEnd"/>
+      <w:r>
+        <w:rPr>
+          <w:sz w:val="24"/>
+          <w:szCs w:val="24"/>
+        </w:rPr>
+        <w:t xml:space="preserve"> все больше подвергались влиянию хаотичной материи – они начали мутировать и сходить с ума.</w:t>
       </w:r>
     </w:p>
     <w:p>
@@ -1368,12 +2340,53 @@
           <w:szCs w:val="24"/>
         </w:rPr>
       </w:pPr>
-      <w:r>
-        <w:rPr>
-          <w:sz w:val="24"/>
-          <w:szCs w:val="24"/>
-        </w:rPr>
-        <w:t xml:space="preserve">Саари окутало отчаяние. Чистых саолланов осталось не так много, Айгне больше </w:t>
+      <w:proofErr w:type="spellStart"/>
+      <w:r>
+        <w:rPr>
+          <w:sz w:val="24"/>
+          <w:szCs w:val="24"/>
+        </w:rPr>
+        <w:t>Саари</w:t>
+      </w:r>
+      <w:proofErr w:type="spellEnd"/>
+      <w:r>
+        <w:rPr>
+          <w:sz w:val="24"/>
+          <w:szCs w:val="24"/>
+        </w:rPr>
+        <w:t xml:space="preserve"> окутало отчаяние. Чистых </w:t>
+      </w:r>
+      <w:proofErr w:type="spellStart"/>
+      <w:r>
+        <w:rPr>
+          <w:sz w:val="24"/>
+          <w:szCs w:val="24"/>
+        </w:rPr>
+        <w:t>саолланов</w:t>
+      </w:r>
+      <w:proofErr w:type="spellEnd"/>
+      <w:r>
+        <w:rPr>
+          <w:sz w:val="24"/>
+          <w:szCs w:val="24"/>
+        </w:rPr>
+        <w:t xml:space="preserve"> осталось не так много, </w:t>
+      </w:r>
+      <w:proofErr w:type="spellStart"/>
+      <w:r>
+        <w:rPr>
+          <w:sz w:val="24"/>
+          <w:szCs w:val="24"/>
+        </w:rPr>
+        <w:t>Айгне</w:t>
+      </w:r>
+      <w:proofErr w:type="spellEnd"/>
+      <w:r>
+        <w:rPr>
+          <w:sz w:val="24"/>
+          <w:szCs w:val="24"/>
+        </w:rPr>
+        <w:t xml:space="preserve"> больше </w:t>
       </w:r>
       <w:r>
         <w:rPr>
@@ -1396,12 +2409,21 @@
         </w:rPr>
         <w:t xml:space="preserve"> брали количеством. </w:t>
       </w:r>
-      <w:r>
-        <w:rPr>
-          <w:sz w:val="24"/>
-          <w:szCs w:val="24"/>
-        </w:rPr>
-        <w:t xml:space="preserve">Кадалы, поднявшие армию и всех, кто мог </w:t>
+      <w:proofErr w:type="spellStart"/>
+      <w:r>
+        <w:rPr>
+          <w:sz w:val="24"/>
+          <w:szCs w:val="24"/>
+        </w:rPr>
+        <w:t>Кадалы</w:t>
+      </w:r>
+      <w:proofErr w:type="spellEnd"/>
+      <w:r>
+        <w:rPr>
+          <w:sz w:val="24"/>
+          <w:szCs w:val="24"/>
+        </w:rPr>
+        <w:t xml:space="preserve">, поднявшие армию и всех, кто мог </w:t>
       </w:r>
       <w:r>
         <w:rPr>
@@ -1453,12 +2475,21 @@
           <w:szCs w:val="24"/>
         </w:rPr>
       </w:pPr>
-      <w:r>
-        <w:rPr>
-          <w:sz w:val="24"/>
-          <w:szCs w:val="24"/>
-        </w:rPr>
-        <w:t xml:space="preserve">Саолланы, попавшие под влияние хаоса, встали на его сторону. Они потеряли себя, стали своими собственными тенями. Их тела мутировали, разум помутился, они жаждали разрушать. </w:t>
+      <w:proofErr w:type="spellStart"/>
+      <w:r>
+        <w:rPr>
+          <w:sz w:val="24"/>
+          <w:szCs w:val="24"/>
+        </w:rPr>
+        <w:t>Саолланы</w:t>
+      </w:r>
+      <w:proofErr w:type="spellEnd"/>
+      <w:r>
+        <w:rPr>
+          <w:sz w:val="24"/>
+          <w:szCs w:val="24"/>
+        </w:rPr>
+        <w:t xml:space="preserve">, попавшие под влияние хаоса, встали на его сторону. Они потеряли себя, стали своими собственными тенями. Их тела мутировали, разум помутился, они жаждали разрушать. </w:t>
       </w:r>
       <w:r>
         <w:rPr>
@@ -1472,21 +2503,62 @@
           <w:sz w:val="24"/>
           <w:szCs w:val="24"/>
         </w:rPr>
-        <w:t xml:space="preserve">Их назвали баасами, «демонами», объявили на них охоту. </w:t>
-      </w:r>
-      <w:r>
-        <w:rPr>
-          <w:sz w:val="24"/>
-          <w:szCs w:val="24"/>
-        </w:rPr>
-        <w:t xml:space="preserve">Но все больше кадалов подчинялось хаосу: кто-то из-за близости к проклятому источнику, кто-то из-за отчаяния. </w:t>
-      </w:r>
-      <w:r>
-        <w:rPr>
-          <w:sz w:val="24"/>
-          <w:szCs w:val="24"/>
-        </w:rPr>
-        <w:t>Саари раскололось на две противостоящие армии.</w:t>
+        <w:t xml:space="preserve">Их назвали </w:t>
+      </w:r>
+      <w:proofErr w:type="spellStart"/>
+      <w:r>
+        <w:rPr>
+          <w:sz w:val="24"/>
+          <w:szCs w:val="24"/>
+        </w:rPr>
+        <w:t>баасами</w:t>
+      </w:r>
+      <w:proofErr w:type="spellEnd"/>
+      <w:r>
+        <w:rPr>
+          <w:sz w:val="24"/>
+          <w:szCs w:val="24"/>
+        </w:rPr>
+        <w:t xml:space="preserve">, «демонами», объявили на них охоту. </w:t>
+      </w:r>
+      <w:r>
+        <w:rPr>
+          <w:sz w:val="24"/>
+          <w:szCs w:val="24"/>
+        </w:rPr>
+        <w:t xml:space="preserve">Но все больше </w:t>
+      </w:r>
+      <w:proofErr w:type="spellStart"/>
+      <w:r>
+        <w:rPr>
+          <w:sz w:val="24"/>
+          <w:szCs w:val="24"/>
+        </w:rPr>
+        <w:t>кадалов</w:t>
+      </w:r>
+      <w:proofErr w:type="spellEnd"/>
+      <w:r>
+        <w:rPr>
+          <w:sz w:val="24"/>
+          <w:szCs w:val="24"/>
+        </w:rPr>
+        <w:t xml:space="preserve"> подчинялось хаосу: кто-то из-за близости к проклятому источнику, кто-то из-за отчаяния. </w:t>
+      </w:r>
+      <w:proofErr w:type="spellStart"/>
+      <w:r>
+        <w:rPr>
+          <w:sz w:val="24"/>
+          <w:szCs w:val="24"/>
+        </w:rPr>
+        <w:t>Саари</w:t>
+      </w:r>
+      <w:proofErr w:type="spellEnd"/>
+      <w:r>
+        <w:rPr>
+          <w:sz w:val="24"/>
+          <w:szCs w:val="24"/>
+        </w:rPr>
+        <w:t xml:space="preserve"> раскололось на две противостоящие армии.</w:t>
       </w:r>
     </w:p>
     <w:p>
@@ -1508,21 +2580,63 @@
           <w:sz w:val="24"/>
           <w:szCs w:val="24"/>
         </w:rPr>
-        <w:t xml:space="preserve">Оставшиеся чистыми кадалы стянулись на три главных острова: </w:t>
-      </w:r>
-      <w:r>
-        <w:rPr>
-          <w:sz w:val="24"/>
-          <w:szCs w:val="24"/>
-        </w:rPr>
-        <w:t>Кеанн, Глак</w:t>
-      </w:r>
-      <w:r>
-        <w:rPr>
-          <w:sz w:val="24"/>
-          <w:szCs w:val="24"/>
-        </w:rPr>
-        <w:t xml:space="preserve"> и Сли</w:t>
+        <w:t xml:space="preserve">Оставшиеся чистыми </w:t>
+      </w:r>
+      <w:proofErr w:type="spellStart"/>
+      <w:r>
+        <w:rPr>
+          <w:sz w:val="24"/>
+          <w:szCs w:val="24"/>
+        </w:rPr>
+        <w:t>кадалы</w:t>
+      </w:r>
+      <w:proofErr w:type="spellEnd"/>
+      <w:r>
+        <w:rPr>
+          <w:sz w:val="24"/>
+          <w:szCs w:val="24"/>
+        </w:rPr>
+        <w:t xml:space="preserve"> стянулись на три главных острова: </w:t>
+      </w:r>
+      <w:proofErr w:type="spellStart"/>
+      <w:r>
+        <w:rPr>
+          <w:sz w:val="24"/>
+          <w:szCs w:val="24"/>
+        </w:rPr>
+        <w:t>Кеанн</w:t>
+      </w:r>
+      <w:proofErr w:type="spellEnd"/>
+      <w:r>
+        <w:rPr>
+          <w:sz w:val="24"/>
+          <w:szCs w:val="24"/>
+        </w:rPr>
+        <w:t xml:space="preserve">, </w:t>
+      </w:r>
+      <w:proofErr w:type="spellStart"/>
+      <w:r>
+        <w:rPr>
+          <w:sz w:val="24"/>
+          <w:szCs w:val="24"/>
+        </w:rPr>
+        <w:t>Глак</w:t>
+      </w:r>
+      <w:proofErr w:type="spellEnd"/>
+      <w:r>
+        <w:rPr>
+          <w:sz w:val="24"/>
+          <w:szCs w:val="24"/>
+        </w:rPr>
+        <w:t xml:space="preserve"> и </w:t>
+      </w:r>
+      <w:proofErr w:type="spellStart"/>
+      <w:r>
+        <w:rPr>
+          <w:sz w:val="24"/>
+          <w:szCs w:val="24"/>
+        </w:rPr>
+        <w:t>Сли</w:t>
       </w:r>
       <w:r>
         <w:rPr>
@@ -1543,7 +2657,15 @@
           <w:sz w:val="24"/>
           <w:szCs w:val="24"/>
         </w:rPr>
-        <w:t xml:space="preserve">х. </w:t>
+        <w:t>х</w:t>
+      </w:r>
+      <w:proofErr w:type="spellEnd"/>
+      <w:r>
+        <w:rPr>
+          <w:sz w:val="24"/>
+          <w:szCs w:val="24"/>
+        </w:rPr>
+        <w:t xml:space="preserve">. </w:t>
       </w:r>
       <w:r>
         <w:rPr>
@@ -1574,12 +2696,69 @@
         </w:rPr>
         <w:t xml:space="preserve">Десять дней и десять ночей братья сражались с братьями, а отцы с сыновьями. </w:t>
       </w:r>
-      <w:r>
-        <w:rPr>
-          <w:sz w:val="24"/>
-          <w:szCs w:val="24"/>
-        </w:rPr>
-        <w:t>Саолланы и баасы призывали формы, доселе невиданные. Концентрация материи в одном месте превзошла все мыслимые пределы. Как в небесах Айгне сражалось с Хуллус, так на земле упорядоченная материя схлестнулась с хаотичной. Вихрь ужасной силы сотряс саму землю, небеса почернели, а огромная гора, носившая то же имя, что и остров, изрыгнула расплавленный камень, дым и огонь.</w:t>
+      <w:proofErr w:type="spellStart"/>
+      <w:r>
+        <w:rPr>
+          <w:sz w:val="24"/>
+          <w:szCs w:val="24"/>
+        </w:rPr>
+        <w:t>Саолланы</w:t>
+      </w:r>
+      <w:proofErr w:type="spellEnd"/>
+      <w:r>
+        <w:rPr>
+          <w:sz w:val="24"/>
+          <w:szCs w:val="24"/>
+        </w:rPr>
+        <w:t xml:space="preserve"> и </w:t>
+      </w:r>
+      <w:proofErr w:type="spellStart"/>
+      <w:r>
+        <w:rPr>
+          <w:sz w:val="24"/>
+          <w:szCs w:val="24"/>
+        </w:rPr>
+        <w:t>баасы</w:t>
+      </w:r>
+      <w:proofErr w:type="spellEnd"/>
+      <w:r>
+        <w:rPr>
+          <w:sz w:val="24"/>
+          <w:szCs w:val="24"/>
+        </w:rPr>
+        <w:t xml:space="preserve"> призывали формы, доселе невиданные. Концентрация материи в одном месте превзошла все мыслимые пределы. Как в небесах </w:t>
+      </w:r>
+      <w:proofErr w:type="spellStart"/>
+      <w:r>
+        <w:rPr>
+          <w:sz w:val="24"/>
+          <w:szCs w:val="24"/>
+        </w:rPr>
+        <w:t>Айгне</w:t>
+      </w:r>
+      <w:proofErr w:type="spellEnd"/>
+      <w:r>
+        <w:rPr>
+          <w:sz w:val="24"/>
+          <w:szCs w:val="24"/>
+        </w:rPr>
+        <w:t xml:space="preserve"> сражалось с </w:t>
+      </w:r>
+      <w:proofErr w:type="spellStart"/>
+      <w:r>
+        <w:rPr>
+          <w:sz w:val="24"/>
+          <w:szCs w:val="24"/>
+        </w:rPr>
+        <w:t>Хуллус</w:t>
+      </w:r>
+      <w:proofErr w:type="spellEnd"/>
+      <w:r>
+        <w:rPr>
+          <w:sz w:val="24"/>
+          <w:szCs w:val="24"/>
+        </w:rPr>
+        <w:t>, так на земле упорядоченная материя схлестнулась с хаотичной. Вихрь ужасной силы сотряс саму землю, небеса почернели, а огромная гора, носившая то же имя, что и остров, изрыгнула расплавленный камень, дым и огонь.</w:t>
       </w:r>
     </w:p>
     <w:p>
@@ -1595,7 +2774,71 @@
           <w:szCs w:val="24"/>
         </w:rPr>
         <w:lastRenderedPageBreak/>
-        <w:t>Извержение вулкана внесло смятение в обе армии, но бежать догадались лишь чистые кадалы. Баасы, безумные и неиствующие, не отдавали себе отчет о происходящем, и, оставшись на Слибахе, были погребены под лавой.</w:t>
+        <w:t xml:space="preserve">Извержение вулкана внесло смятение в обе армии, но бежать догадались лишь чистые </w:t>
+      </w:r>
+      <w:proofErr w:type="spellStart"/>
+      <w:r>
+        <w:rPr>
+          <w:sz w:val="24"/>
+          <w:szCs w:val="24"/>
+        </w:rPr>
+        <w:t>кадалы</w:t>
+      </w:r>
+      <w:proofErr w:type="spellEnd"/>
+      <w:r>
+        <w:rPr>
+          <w:sz w:val="24"/>
+          <w:szCs w:val="24"/>
+        </w:rPr>
+        <w:t xml:space="preserve">. </w:t>
+      </w:r>
+      <w:proofErr w:type="spellStart"/>
+      <w:r>
+        <w:rPr>
+          <w:sz w:val="24"/>
+          <w:szCs w:val="24"/>
+        </w:rPr>
+        <w:t>Баасы</w:t>
+      </w:r>
+      <w:proofErr w:type="spellEnd"/>
+      <w:r>
+        <w:rPr>
+          <w:sz w:val="24"/>
+          <w:szCs w:val="24"/>
+        </w:rPr>
+        <w:t xml:space="preserve">, безумные и </w:t>
+      </w:r>
+      <w:proofErr w:type="spellStart"/>
+      <w:r>
+        <w:rPr>
+          <w:sz w:val="24"/>
+          <w:szCs w:val="24"/>
+        </w:rPr>
+        <w:t>неиствующие</w:t>
+      </w:r>
+      <w:proofErr w:type="spellEnd"/>
+      <w:r>
+        <w:rPr>
+          <w:sz w:val="24"/>
+          <w:szCs w:val="24"/>
+        </w:rPr>
+        <w:t xml:space="preserve">, не отдавали себе отчет о происходящем, и, оставшись на </w:t>
+      </w:r>
+      <w:proofErr w:type="spellStart"/>
+      <w:r>
+        <w:rPr>
+          <w:sz w:val="24"/>
+          <w:szCs w:val="24"/>
+        </w:rPr>
+        <w:t>Слибахе</w:t>
+      </w:r>
+      <w:proofErr w:type="spellEnd"/>
+      <w:r>
+        <w:rPr>
+          <w:sz w:val="24"/>
+          <w:szCs w:val="24"/>
+        </w:rPr>
+        <w:t>, были погребены под лавой.</w:t>
       </w:r>
     </w:p>
     <w:p>
@@ -1610,14 +2853,78 @@
           <w:sz w:val="24"/>
           <w:szCs w:val="24"/>
         </w:rPr>
-        <w:t xml:space="preserve">Война была выиграна порядком, но огромной ценой. Пригодными для жизни остались лишь Кеанн и Глак, все остальные острова были или заражены, или опустошены. Из прекрасной, процветающей расы кадалы превратились в отчаявшихся беженцев, тщетно взывавшим к своему богу. </w:t>
-      </w:r>
-      <w:r>
-        <w:rPr>
-          <w:sz w:val="24"/>
-          <w:szCs w:val="24"/>
-        </w:rPr>
-        <w:t>Увы, Айгне не могло ответить на их мольбы.</w:t>
+        <w:t xml:space="preserve">Война была выиграна порядком, но огромной ценой. Пригодными для жизни остались лишь </w:t>
+      </w:r>
+      <w:proofErr w:type="spellStart"/>
+      <w:r>
+        <w:rPr>
+          <w:sz w:val="24"/>
+          <w:szCs w:val="24"/>
+        </w:rPr>
+        <w:t>Кеанн</w:t>
+      </w:r>
+      <w:proofErr w:type="spellEnd"/>
+      <w:r>
+        <w:rPr>
+          <w:sz w:val="24"/>
+          <w:szCs w:val="24"/>
+        </w:rPr>
+        <w:t xml:space="preserve"> и </w:t>
+      </w:r>
+      <w:proofErr w:type="spellStart"/>
+      <w:r>
+        <w:rPr>
+          <w:sz w:val="24"/>
+          <w:szCs w:val="24"/>
+        </w:rPr>
+        <w:t>Глак</w:t>
+      </w:r>
+      <w:proofErr w:type="spellEnd"/>
+      <w:r>
+        <w:rPr>
+          <w:sz w:val="24"/>
+          <w:szCs w:val="24"/>
+        </w:rPr>
+        <w:t xml:space="preserve">, все остальные острова были или заражены, или опустошены. Из прекрасной, процветающей расы </w:t>
+      </w:r>
+      <w:proofErr w:type="spellStart"/>
+      <w:r>
+        <w:rPr>
+          <w:sz w:val="24"/>
+          <w:szCs w:val="24"/>
+        </w:rPr>
+        <w:t>кадалы</w:t>
+      </w:r>
+      <w:proofErr w:type="spellEnd"/>
+      <w:r>
+        <w:rPr>
+          <w:sz w:val="24"/>
+          <w:szCs w:val="24"/>
+        </w:rPr>
+        <w:t xml:space="preserve"> превратились в отчаявшихся беженцев, тщетно взывавшим к своему богу. </w:t>
+      </w:r>
+      <w:r>
+        <w:rPr>
+          <w:sz w:val="24"/>
+          <w:szCs w:val="24"/>
+        </w:rPr>
+        <w:t xml:space="preserve">Увы, </w:t>
+      </w:r>
+      <w:proofErr w:type="spellStart"/>
+      <w:r>
+        <w:rPr>
+          <w:sz w:val="24"/>
+          <w:szCs w:val="24"/>
+        </w:rPr>
+        <w:t>Айгне</w:t>
+      </w:r>
+      <w:proofErr w:type="spellEnd"/>
+      <w:r>
+        <w:rPr>
+          <w:sz w:val="24"/>
+          <w:szCs w:val="24"/>
+        </w:rPr>
+        <w:t xml:space="preserve"> не могло ответить на их мольбы.</w:t>
       </w:r>
     </w:p>
     <w:p>
@@ -1647,7 +2954,55 @@
           <w:sz w:val="24"/>
           <w:szCs w:val="24"/>
         </w:rPr>
-        <w:t xml:space="preserve">Трагедия, настигшая кадалов, казалось, никак не отразилась на орруках. За сто лет, которые длилось падение Саари, </w:t>
+        <w:t xml:space="preserve">Трагедия, настигшая </w:t>
+      </w:r>
+      <w:proofErr w:type="spellStart"/>
+      <w:r>
+        <w:rPr>
+          <w:sz w:val="24"/>
+          <w:szCs w:val="24"/>
+        </w:rPr>
+        <w:t>кадалов</w:t>
+      </w:r>
+      <w:proofErr w:type="spellEnd"/>
+      <w:r>
+        <w:rPr>
+          <w:sz w:val="24"/>
+          <w:szCs w:val="24"/>
+        </w:rPr>
+        <w:t xml:space="preserve">, казалось, никак не отразилась на </w:t>
+      </w:r>
+      <w:proofErr w:type="spellStart"/>
+      <w:r>
+        <w:rPr>
+          <w:sz w:val="24"/>
+          <w:szCs w:val="24"/>
+        </w:rPr>
+        <w:t>орруках</w:t>
+      </w:r>
+      <w:proofErr w:type="spellEnd"/>
+      <w:r>
+        <w:rPr>
+          <w:sz w:val="24"/>
+          <w:szCs w:val="24"/>
+        </w:rPr>
+        <w:t xml:space="preserve">. За сто лет, которые длилось падение </w:t>
+      </w:r>
+      <w:proofErr w:type="spellStart"/>
+      <w:r>
+        <w:rPr>
+          <w:sz w:val="24"/>
+          <w:szCs w:val="24"/>
+        </w:rPr>
+        <w:t>Саари</w:t>
+      </w:r>
+      <w:proofErr w:type="spellEnd"/>
+      <w:r>
+        <w:rPr>
+          <w:sz w:val="24"/>
+          <w:szCs w:val="24"/>
+        </w:rPr>
+        <w:t xml:space="preserve">, </w:t>
       </w:r>
       <w:r>
         <w:rPr>
@@ -1677,19 +3032,60 @@
         </w:rPr>
         <w:t xml:space="preserve"> и изготовлению более прочных оружия и брони. </w:t>
       </w:r>
-      <w:r>
-        <w:rPr>
-          <w:sz w:val="24"/>
-          <w:szCs w:val="24"/>
-        </w:rPr>
-        <w:t xml:space="preserve">Угрунны замечали изменения в формах, но из-за кочевой жизни племен это не успевало навредить им. </w:t>
-      </w:r>
-      <w:r>
-        <w:rPr>
-          <w:sz w:val="24"/>
-          <w:szCs w:val="24"/>
-        </w:rPr>
-        <w:t>В целом, первое столетие Осквернения, как позже стали называть это время кадалы, прошло для орруков достаточно спокойно.</w:t>
+      <w:proofErr w:type="spellStart"/>
+      <w:r>
+        <w:rPr>
+          <w:sz w:val="24"/>
+          <w:szCs w:val="24"/>
+        </w:rPr>
+        <w:t>Угрунны</w:t>
+      </w:r>
+      <w:proofErr w:type="spellEnd"/>
+      <w:r>
+        <w:rPr>
+          <w:sz w:val="24"/>
+          <w:szCs w:val="24"/>
+        </w:rPr>
+        <w:t xml:space="preserve"> замечали изменения в формах, но из-за кочевой жизни племен это не успевало навредить им. </w:t>
+      </w:r>
+      <w:r>
+        <w:rPr>
+          <w:sz w:val="24"/>
+          <w:szCs w:val="24"/>
+        </w:rPr>
+        <w:t xml:space="preserve">В целом, первое столетие Осквернения, как позже стали называть это время </w:t>
+      </w:r>
+      <w:proofErr w:type="spellStart"/>
+      <w:r>
+        <w:rPr>
+          <w:sz w:val="24"/>
+          <w:szCs w:val="24"/>
+        </w:rPr>
+        <w:t>кадалы</w:t>
+      </w:r>
+      <w:proofErr w:type="spellEnd"/>
+      <w:r>
+        <w:rPr>
+          <w:sz w:val="24"/>
+          <w:szCs w:val="24"/>
+        </w:rPr>
+        <w:t xml:space="preserve">, прошло для </w:t>
+      </w:r>
+      <w:proofErr w:type="spellStart"/>
+      <w:r>
+        <w:rPr>
+          <w:sz w:val="24"/>
+          <w:szCs w:val="24"/>
+        </w:rPr>
+        <w:t>орруков</w:t>
+      </w:r>
+      <w:proofErr w:type="spellEnd"/>
+      <w:r>
+        <w:rPr>
+          <w:sz w:val="24"/>
+          <w:szCs w:val="24"/>
+        </w:rPr>
+        <w:t xml:space="preserve"> достаточно спокойно.</w:t>
       </w:r>
       <w:r>
         <w:rPr>
@@ -1706,12 +3102,21 @@
           <w:szCs w:val="24"/>
         </w:rPr>
       </w:pPr>
-      <w:r>
-        <w:rPr>
-          <w:sz w:val="24"/>
-          <w:szCs w:val="24"/>
-        </w:rPr>
-        <w:t xml:space="preserve">Кадалы, изнуренные и отчаявшиеся, приняли решение попытаться найти землю, более пригодную для жизни. </w:t>
+      <w:proofErr w:type="spellStart"/>
+      <w:r>
+        <w:rPr>
+          <w:sz w:val="24"/>
+          <w:szCs w:val="24"/>
+        </w:rPr>
+        <w:t>Кадалы</w:t>
+      </w:r>
+      <w:proofErr w:type="spellEnd"/>
+      <w:r>
+        <w:rPr>
+          <w:sz w:val="24"/>
+          <w:szCs w:val="24"/>
+        </w:rPr>
+        <w:t xml:space="preserve">, изнуренные и отчаявшиеся, приняли решение попытаться найти землю, более пригодную для жизни. </w:t>
       </w:r>
       <w:r>
         <w:rPr>
@@ -1754,7 +3159,23 @@
           <w:sz w:val="24"/>
           <w:szCs w:val="24"/>
         </w:rPr>
-        <w:t xml:space="preserve">По роковой случайности кадалы причалили недалеко от одного из постоянных поселений </w:t>
+        <w:t xml:space="preserve">По роковой случайности </w:t>
+      </w:r>
+      <w:proofErr w:type="spellStart"/>
+      <w:r>
+        <w:rPr>
+          <w:sz w:val="24"/>
+          <w:szCs w:val="24"/>
+        </w:rPr>
+        <w:t>кадалы</w:t>
+      </w:r>
+      <w:proofErr w:type="spellEnd"/>
+      <w:r>
+        <w:rPr>
+          <w:sz w:val="24"/>
+          <w:szCs w:val="24"/>
+        </w:rPr>
+        <w:t xml:space="preserve"> причалили недалеко от одного из постоянных поселений </w:t>
       </w:r>
       <w:r>
         <w:rPr>
@@ -1763,12 +3184,37 @@
         </w:rPr>
         <w:t xml:space="preserve">горных </w:t>
       </w:r>
-      <w:r>
-        <w:rPr>
-          <w:sz w:val="24"/>
-          <w:szCs w:val="24"/>
-        </w:rPr>
-        <w:t xml:space="preserve">орруков – здесь горный хребет Айгдул, «Горы Моря», </w:t>
+      <w:proofErr w:type="spellStart"/>
+      <w:r>
+        <w:rPr>
+          <w:sz w:val="24"/>
+          <w:szCs w:val="24"/>
+        </w:rPr>
+        <w:t>орруков</w:t>
+      </w:r>
+      <w:proofErr w:type="spellEnd"/>
+      <w:r>
+        <w:rPr>
+          <w:sz w:val="24"/>
+          <w:szCs w:val="24"/>
+        </w:rPr>
+        <w:t xml:space="preserve"> – здесь горный хребет </w:t>
+      </w:r>
+      <w:proofErr w:type="spellStart"/>
+      <w:r>
+        <w:rPr>
+          <w:sz w:val="24"/>
+          <w:szCs w:val="24"/>
+        </w:rPr>
+        <w:t>Айгдул</w:t>
+      </w:r>
+      <w:proofErr w:type="spellEnd"/>
+      <w:r>
+        <w:rPr>
+          <w:sz w:val="24"/>
+          <w:szCs w:val="24"/>
+        </w:rPr>
+        <w:t xml:space="preserve">, «Горы Моря», </w:t>
       </w:r>
       <w:r>
         <w:rPr>
@@ -1784,14 +3230,28 @@
         </w:rPr>
         <w:t xml:space="preserve">Посчитав, что в гарнизоне они найдут помощь, измотанные долгим плаванием, воины пришли к поселению. </w:t>
       </w:r>
-      <w:bookmarkStart w:id="0" w:name="_GoBack"/>
-      <w:bookmarkEnd w:id="0"/>
-      <w:r>
-        <w:rPr>
-          <w:sz w:val="24"/>
-          <w:szCs w:val="24"/>
-        </w:rPr>
-        <w:t xml:space="preserve">Но орруки встретили их с оружием в руках. </w:t>
+      <w:r>
+        <w:rPr>
+          <w:sz w:val="24"/>
+          <w:szCs w:val="24"/>
+        </w:rPr>
+        <w:t xml:space="preserve">Но </w:t>
+      </w:r>
+      <w:proofErr w:type="spellStart"/>
+      <w:r>
+        <w:rPr>
+          <w:sz w:val="24"/>
+          <w:szCs w:val="24"/>
+        </w:rPr>
+        <w:t>орруки</w:t>
+      </w:r>
+      <w:proofErr w:type="spellEnd"/>
+      <w:r>
+        <w:rPr>
+          <w:sz w:val="24"/>
+          <w:szCs w:val="24"/>
+        </w:rPr>
+        <w:t xml:space="preserve"> встретили их с оружием в руках. </w:t>
       </w:r>
       <w:r>
         <w:rPr>
@@ -1815,12 +3275,37 @@
           <w:szCs w:val="24"/>
         </w:rPr>
       </w:pPr>
-      <w:r>
-        <w:rPr>
-          <w:sz w:val="24"/>
-          <w:szCs w:val="24"/>
-        </w:rPr>
-        <w:t xml:space="preserve">Кадалы, вместо помощи нашедшие агрессивно настроенных дикарей, прекрасно понимали, как выглядят для них. </w:t>
+      <w:proofErr w:type="spellStart"/>
+      <w:r>
+        <w:rPr>
+          <w:sz w:val="24"/>
+          <w:szCs w:val="24"/>
+        </w:rPr>
+        <w:t>Кадалы</w:t>
+      </w:r>
+      <w:proofErr w:type="spellEnd"/>
+      <w:r>
+        <w:rPr>
+          <w:sz w:val="24"/>
+          <w:szCs w:val="24"/>
+        </w:rPr>
+        <w:t xml:space="preserve">, </w:t>
+      </w:r>
+      <w:proofErr w:type="gramStart"/>
+      <w:r>
+        <w:rPr>
+          <w:sz w:val="24"/>
+          <w:szCs w:val="24"/>
+        </w:rPr>
+        <w:t>вместо помощи</w:t>
+      </w:r>
+      <w:proofErr w:type="gramEnd"/>
+      <w:r>
+        <w:rPr>
+          <w:sz w:val="24"/>
+          <w:szCs w:val="24"/>
+        </w:rPr>
+        <w:t xml:space="preserve"> нашедшие агрессивно настроенных дикарей, прекрасно понимали, как выглядят для них. </w:t>
       </w:r>
       <w:r>
         <w:rPr>
@@ -1855,7 +3340,23 @@
           <w:sz w:val="24"/>
           <w:szCs w:val="24"/>
         </w:rPr>
-        <w:t xml:space="preserve">Их язык, состоявший в основном из шипящих и свистящих звуков, был совершенно чужд утробному рычанию орруков. </w:t>
+        <w:t xml:space="preserve">Их язык, состоявший в основном из шипящих и свистящих звуков, был совершенно чужд утробному рычанию </w:t>
+      </w:r>
+      <w:proofErr w:type="spellStart"/>
+      <w:r>
+        <w:rPr>
+          <w:sz w:val="24"/>
+          <w:szCs w:val="24"/>
+        </w:rPr>
+        <w:t>орруков</w:t>
+      </w:r>
+      <w:proofErr w:type="spellEnd"/>
+      <w:r>
+        <w:rPr>
+          <w:sz w:val="24"/>
+          <w:szCs w:val="24"/>
+        </w:rPr>
+        <w:t xml:space="preserve">. </w:t>
       </w:r>
       <w:r>
         <w:rPr>
@@ -1869,7 +3370,23 @@
           <w:sz w:val="24"/>
           <w:szCs w:val="24"/>
         </w:rPr>
-        <w:t xml:space="preserve">Главарь гарнизона распорядился поселить чужаков в сарае на самом краю поселения, дать им то, что они просят, и отправил гонца к жившему чуть поодаль угрунну. </w:t>
+        <w:t xml:space="preserve">Главарь гарнизона распорядился поселить чужаков в сарае на самом краю поселения, дать им то, что они просят, и отправил гонца к жившему чуть поодаль </w:t>
+      </w:r>
+      <w:proofErr w:type="spellStart"/>
+      <w:r>
+        <w:rPr>
+          <w:sz w:val="24"/>
+          <w:szCs w:val="24"/>
+        </w:rPr>
+        <w:t>угрунну</w:t>
+      </w:r>
+      <w:proofErr w:type="spellEnd"/>
+      <w:r>
+        <w:rPr>
+          <w:sz w:val="24"/>
+          <w:szCs w:val="24"/>
+        </w:rPr>
+        <w:t xml:space="preserve">. </w:t>
       </w:r>
       <w:r>
         <w:rPr>
@@ -1886,12 +3403,37 @@
           <w:szCs w:val="24"/>
         </w:rPr>
       </w:pPr>
-      <w:r>
-        <w:rPr>
-          <w:sz w:val="24"/>
-          <w:szCs w:val="24"/>
-        </w:rPr>
-        <w:t xml:space="preserve">Угрунну было на тот момент уже сто двадцать лет, но его никак нельзя было назвать стариком – он был крепок, высок и умен. По меркам орруков, он находился в том возрасте, когда молодость уже прошла, а старость еще не началась. </w:t>
+      <w:proofErr w:type="spellStart"/>
+      <w:r>
+        <w:rPr>
+          <w:sz w:val="24"/>
+          <w:szCs w:val="24"/>
+        </w:rPr>
+        <w:t>Угрунну</w:t>
+      </w:r>
+      <w:proofErr w:type="spellEnd"/>
+      <w:r>
+        <w:rPr>
+          <w:sz w:val="24"/>
+          <w:szCs w:val="24"/>
+        </w:rPr>
+        <w:t xml:space="preserve"> было на тот момент уже сто двадцать лет, но его никак нельзя было назвать стариком – он был крепок, высок и умен. По меркам </w:t>
+      </w:r>
+      <w:proofErr w:type="spellStart"/>
+      <w:r>
+        <w:rPr>
+          <w:sz w:val="24"/>
+          <w:szCs w:val="24"/>
+        </w:rPr>
+        <w:t>орруков</w:t>
+      </w:r>
+      <w:proofErr w:type="spellEnd"/>
+      <w:r>
+        <w:rPr>
+          <w:sz w:val="24"/>
+          <w:szCs w:val="24"/>
+        </w:rPr>
+        <w:t xml:space="preserve">, он находился в том возрасте, когда молодость уже прошла, а старость еще не началась. </w:t>
       </w:r>
       <w:r>
         <w:rPr>
@@ -1926,7 +3468,23 @@
           <w:sz w:val="24"/>
           <w:szCs w:val="24"/>
         </w:rPr>
-        <w:t>лся общаться со страшим кадалом и стал своеобразным переводчиком.</w:t>
+        <w:t xml:space="preserve">лся общаться со страшим </w:t>
+      </w:r>
+      <w:proofErr w:type="spellStart"/>
+      <w:r>
+        <w:rPr>
+          <w:sz w:val="24"/>
+          <w:szCs w:val="24"/>
+        </w:rPr>
+        <w:t>кадалом</w:t>
+      </w:r>
+      <w:proofErr w:type="spellEnd"/>
+      <w:r>
+        <w:rPr>
+          <w:sz w:val="24"/>
+          <w:szCs w:val="24"/>
+        </w:rPr>
+        <w:t xml:space="preserve"> и стал своеобразным переводчиком.</w:t>
       </w:r>
     </w:p>
     <w:p>
@@ -1941,22 +3499,79 @@
           <w:sz w:val="24"/>
           <w:szCs w:val="24"/>
         </w:rPr>
-        <w:t>После долгих часов разговора угрунн решил, что чужеземцы могут остаться до тех пор, пока не наберутся сил, не починят свои «ко-раб-ли» и не смогут отплыть обратно на свои земли. Однако он взял клят</w:t>
-      </w:r>
-      <w:r>
-        <w:rPr>
-          <w:sz w:val="24"/>
-          <w:szCs w:val="24"/>
-        </w:rPr>
-        <w:t xml:space="preserve">ву с кадалов, что если они расскажут об этой земле и об </w:t>
-      </w:r>
+        <w:t xml:space="preserve">После долгих часов разговора </w:t>
+      </w:r>
+      <w:proofErr w:type="spellStart"/>
+      <w:r>
+        <w:rPr>
+          <w:sz w:val="24"/>
+          <w:szCs w:val="24"/>
+        </w:rPr>
+        <w:t>угрунн</w:t>
+      </w:r>
+      <w:proofErr w:type="spellEnd"/>
+      <w:r>
+        <w:rPr>
+          <w:sz w:val="24"/>
+          <w:szCs w:val="24"/>
+        </w:rPr>
+        <w:t xml:space="preserve"> решил, что чужеземцы могут остаться до тех пор, пока не наберутся сил, не починят свои «ко-раб-ли» и не смогут отплыть обратно на свои земли. Однако он взял клят</w:t>
+      </w:r>
+      <w:r>
+        <w:rPr>
+          <w:sz w:val="24"/>
+          <w:szCs w:val="24"/>
+        </w:rPr>
+        <w:t xml:space="preserve">ву с </w:t>
+      </w:r>
+      <w:proofErr w:type="spellStart"/>
+      <w:r>
+        <w:rPr>
+          <w:sz w:val="24"/>
+          <w:szCs w:val="24"/>
+        </w:rPr>
+        <w:t>кадалов</w:t>
+      </w:r>
+      <w:proofErr w:type="spellEnd"/>
+      <w:r>
+        <w:rPr>
+          <w:sz w:val="24"/>
+          <w:szCs w:val="24"/>
+        </w:rPr>
+        <w:t xml:space="preserve">, что если они расскажут об этой земле и об </w:t>
+      </w:r>
+      <w:proofErr w:type="spellStart"/>
       <w:r>
         <w:rPr>
           <w:sz w:val="24"/>
           <w:szCs w:val="24"/>
         </w:rPr>
         <w:lastRenderedPageBreak/>
-        <w:t xml:space="preserve">орруках своим собратьям и решат прийти сюда большим числом, то не будут отбирать у орруков территорию силой, а миром и словом определят границы. </w:t>
+        <w:t>орруках</w:t>
+      </w:r>
+      <w:proofErr w:type="spellEnd"/>
+      <w:r>
+        <w:rPr>
+          <w:sz w:val="24"/>
+          <w:szCs w:val="24"/>
+        </w:rPr>
+        <w:t xml:space="preserve"> своим собратьям и решат прийти сюда большим числом, то не будут отбирать у </w:t>
+      </w:r>
+      <w:proofErr w:type="spellStart"/>
+      <w:r>
+        <w:rPr>
+          <w:sz w:val="24"/>
+          <w:szCs w:val="24"/>
+        </w:rPr>
+        <w:t>орруков</w:t>
+      </w:r>
+      <w:proofErr w:type="spellEnd"/>
+      <w:r>
+        <w:rPr>
+          <w:sz w:val="24"/>
+          <w:szCs w:val="24"/>
+        </w:rPr>
+        <w:t xml:space="preserve"> территорию силой, а миром и словом определят границы. </w:t>
       </w:r>
       <w:r>
         <w:rPr>
@@ -1978,21 +3593,133 @@
           <w:sz w:val="24"/>
           <w:szCs w:val="24"/>
         </w:rPr>
-        <w:t xml:space="preserve">Увы, беды кадалов еще не закончились. </w:t>
-      </w:r>
-      <w:r>
-        <w:rPr>
-          <w:sz w:val="24"/>
-          <w:szCs w:val="24"/>
-        </w:rPr>
-        <w:t xml:space="preserve">В страшной битве Айгне было отброшено Хуллус, и щупальце последнего почти достигло Стигии. И хотя Айгне смогло остановить его, этого было достаточно, чтобы над миром пронеслись ужасные разрушающие штормы. </w:t>
-      </w:r>
-      <w:r>
-        <w:rPr>
-          <w:sz w:val="24"/>
-          <w:szCs w:val="24"/>
-        </w:rPr>
-        <w:t xml:space="preserve">Один из них достиг поселения, в котором орруки приютили кадалов. Даже каменные дома едва выдерживали напор </w:t>
+        <w:t xml:space="preserve">Увы, беды </w:t>
+      </w:r>
+      <w:proofErr w:type="spellStart"/>
+      <w:r>
+        <w:rPr>
+          <w:sz w:val="24"/>
+          <w:szCs w:val="24"/>
+        </w:rPr>
+        <w:t>кадалов</w:t>
+      </w:r>
+      <w:proofErr w:type="spellEnd"/>
+      <w:r>
+        <w:rPr>
+          <w:sz w:val="24"/>
+          <w:szCs w:val="24"/>
+        </w:rPr>
+        <w:t xml:space="preserve"> еще не закончились. </w:t>
+      </w:r>
+      <w:r>
+        <w:rPr>
+          <w:sz w:val="24"/>
+          <w:szCs w:val="24"/>
+        </w:rPr>
+        <w:t xml:space="preserve">В страшной битве </w:t>
+      </w:r>
+      <w:proofErr w:type="spellStart"/>
+      <w:r>
+        <w:rPr>
+          <w:sz w:val="24"/>
+          <w:szCs w:val="24"/>
+        </w:rPr>
+        <w:t>Айгне</w:t>
+      </w:r>
+      <w:proofErr w:type="spellEnd"/>
+      <w:r>
+        <w:rPr>
+          <w:sz w:val="24"/>
+          <w:szCs w:val="24"/>
+        </w:rPr>
+        <w:t xml:space="preserve"> было отброшено </w:t>
+      </w:r>
+      <w:proofErr w:type="spellStart"/>
+      <w:r>
+        <w:rPr>
+          <w:sz w:val="24"/>
+          <w:szCs w:val="24"/>
+        </w:rPr>
+        <w:t>Хуллус</w:t>
+      </w:r>
+      <w:proofErr w:type="spellEnd"/>
+      <w:r>
+        <w:rPr>
+          <w:sz w:val="24"/>
+          <w:szCs w:val="24"/>
+        </w:rPr>
+        <w:t xml:space="preserve">, и щупальце последнего почти достигло </w:t>
+      </w:r>
+      <w:proofErr w:type="spellStart"/>
+      <w:r>
+        <w:rPr>
+          <w:sz w:val="24"/>
+          <w:szCs w:val="24"/>
+        </w:rPr>
+        <w:t>Стигии</w:t>
+      </w:r>
+      <w:proofErr w:type="spellEnd"/>
+      <w:r>
+        <w:rPr>
+          <w:sz w:val="24"/>
+          <w:szCs w:val="24"/>
+        </w:rPr>
+        <w:t xml:space="preserve">. И хотя </w:t>
+      </w:r>
+      <w:proofErr w:type="spellStart"/>
+      <w:r>
+        <w:rPr>
+          <w:sz w:val="24"/>
+          <w:szCs w:val="24"/>
+        </w:rPr>
+        <w:t>Айгне</w:t>
+      </w:r>
+      <w:proofErr w:type="spellEnd"/>
+      <w:r>
+        <w:rPr>
+          <w:sz w:val="24"/>
+          <w:szCs w:val="24"/>
+        </w:rPr>
+        <w:t xml:space="preserve"> смогло остановить его, этого было достаточно, чтобы над миром пронеслись ужасные разрушающие штормы. </w:t>
+      </w:r>
+      <w:r>
+        <w:rPr>
+          <w:sz w:val="24"/>
+          <w:szCs w:val="24"/>
+        </w:rPr>
+        <w:t xml:space="preserve">Один из них достиг поселения, в котором </w:t>
+      </w:r>
+      <w:proofErr w:type="spellStart"/>
+      <w:r>
+        <w:rPr>
+          <w:sz w:val="24"/>
+          <w:szCs w:val="24"/>
+        </w:rPr>
+        <w:t>орруки</w:t>
+      </w:r>
+      <w:proofErr w:type="spellEnd"/>
+      <w:r>
+        <w:rPr>
+          <w:sz w:val="24"/>
+          <w:szCs w:val="24"/>
+        </w:rPr>
+        <w:t xml:space="preserve"> приютили </w:t>
+      </w:r>
+      <w:proofErr w:type="spellStart"/>
+      <w:r>
+        <w:rPr>
+          <w:sz w:val="24"/>
+          <w:szCs w:val="24"/>
+        </w:rPr>
+        <w:t>кадалов</w:t>
+      </w:r>
+      <w:proofErr w:type="spellEnd"/>
+      <w:r>
+        <w:rPr>
+          <w:sz w:val="24"/>
+          <w:szCs w:val="24"/>
+        </w:rPr>
+        <w:t xml:space="preserve">. Даже каменные дома едва выдерживали напор </w:t>
       </w:r>
       <w:r>
         <w:rPr>
@@ -2020,8 +3747,17 @@
           <w:sz w:val="24"/>
           <w:szCs w:val="24"/>
         </w:rPr>
-        <w:t>. От кораблей кадалов</w:t>
-      </w:r>
+        <w:t xml:space="preserve">. От кораблей </w:t>
+      </w:r>
+      <w:proofErr w:type="spellStart"/>
+      <w:r>
+        <w:rPr>
+          <w:sz w:val="24"/>
+          <w:szCs w:val="24"/>
+        </w:rPr>
+        <w:t>кадалов</w:t>
+      </w:r>
+      <w:proofErr w:type="spellEnd"/>
       <w:r>
         <w:rPr>
           <w:sz w:val="24"/>
@@ -2051,19 +3787,108 @@
           <w:szCs w:val="24"/>
         </w:rPr>
       </w:pPr>
-      <w:r>
-        <w:rPr>
-          <w:sz w:val="24"/>
-          <w:szCs w:val="24"/>
-        </w:rPr>
-        <w:t>Угрунн усмотрел в этом дурной знак. Он подозревал, что пришествие чужаков и ужасающий шторм</w:t>
-      </w:r>
-      <w:r>
-        <w:rPr>
-          <w:sz w:val="24"/>
-          <w:szCs w:val="24"/>
-        </w:rPr>
-        <w:t xml:space="preserve"> как-то связаны, но, к сожалению, сделал неверные выводы. Его нельзя было винить за это: он никогда не видел Айгне, не знал, что оно сражается с Хуллус, не знал, что все, что происходит сейчас на Стигии – это трагичное стечение обстоятельств, и кадалы в этой буре такие же жертвы, как и орруки. </w:t>
+      <w:proofErr w:type="spellStart"/>
+      <w:r>
+        <w:rPr>
+          <w:sz w:val="24"/>
+          <w:szCs w:val="24"/>
+        </w:rPr>
+        <w:t>Угрунн</w:t>
+      </w:r>
+      <w:proofErr w:type="spellEnd"/>
+      <w:r>
+        <w:rPr>
+          <w:sz w:val="24"/>
+          <w:szCs w:val="24"/>
+        </w:rPr>
+        <w:t xml:space="preserve"> усмотрел в этом дурной знак. Он подозревал, что пришествие чужаков и ужасающий шторм</w:t>
+      </w:r>
+      <w:r>
+        <w:rPr>
+          <w:sz w:val="24"/>
+          <w:szCs w:val="24"/>
+        </w:rPr>
+        <w:t xml:space="preserve"> как-то связаны, но, к сожалению, сделал неверные выводы. Его нельзя было винить за это: он никогда не видел </w:t>
+      </w:r>
+      <w:proofErr w:type="spellStart"/>
+      <w:r>
+        <w:rPr>
+          <w:sz w:val="24"/>
+          <w:szCs w:val="24"/>
+        </w:rPr>
+        <w:t>Айгне</w:t>
+      </w:r>
+      <w:proofErr w:type="spellEnd"/>
+      <w:r>
+        <w:rPr>
+          <w:sz w:val="24"/>
+          <w:szCs w:val="24"/>
+        </w:rPr>
+        <w:t xml:space="preserve">, не знал, что оно сражается с </w:t>
+      </w:r>
+      <w:proofErr w:type="spellStart"/>
+      <w:r>
+        <w:rPr>
+          <w:sz w:val="24"/>
+          <w:szCs w:val="24"/>
+        </w:rPr>
+        <w:t>Хуллус</w:t>
+      </w:r>
+      <w:proofErr w:type="spellEnd"/>
+      <w:r>
+        <w:rPr>
+          <w:sz w:val="24"/>
+          <w:szCs w:val="24"/>
+        </w:rPr>
+        <w:t xml:space="preserve">, не знал, что все, что происходит сейчас на </w:t>
+      </w:r>
+      <w:proofErr w:type="spellStart"/>
+      <w:r>
+        <w:rPr>
+          <w:sz w:val="24"/>
+          <w:szCs w:val="24"/>
+        </w:rPr>
+        <w:t>Стигии</w:t>
+      </w:r>
+      <w:proofErr w:type="spellEnd"/>
+      <w:r>
+        <w:rPr>
+          <w:sz w:val="24"/>
+          <w:szCs w:val="24"/>
+        </w:rPr>
+        <w:t xml:space="preserve"> – это трагичное стечение обстоятельств, и </w:t>
+      </w:r>
+      <w:proofErr w:type="spellStart"/>
+      <w:r>
+        <w:rPr>
+          <w:sz w:val="24"/>
+          <w:szCs w:val="24"/>
+        </w:rPr>
+        <w:t>кадалы</w:t>
+      </w:r>
+      <w:proofErr w:type="spellEnd"/>
+      <w:r>
+        <w:rPr>
+          <w:sz w:val="24"/>
+          <w:szCs w:val="24"/>
+        </w:rPr>
+        <w:t xml:space="preserve"> в этой буре такие же жертвы, как и </w:t>
+      </w:r>
+      <w:proofErr w:type="spellStart"/>
+      <w:r>
+        <w:rPr>
+          <w:sz w:val="24"/>
+          <w:szCs w:val="24"/>
+        </w:rPr>
+        <w:t>орруки</w:t>
+      </w:r>
+      <w:proofErr w:type="spellEnd"/>
+      <w:r>
+        <w:rPr>
+          <w:sz w:val="24"/>
+          <w:szCs w:val="24"/>
+        </w:rPr>
+        <w:t xml:space="preserve">. </w:t>
       </w:r>
       <w:r>
         <w:rPr>
@@ -2092,8 +3917,349 @@
           <w:sz w:val="24"/>
           <w:szCs w:val="24"/>
         </w:rPr>
-        <w:t xml:space="preserve"> двадцати кадалов, что находились в гарнизоне, убежать от резни смогли лишь пятеро. Чудом им удалось перетащить один корабль ближе к морю и, как только буря улеглась, они покинули континент. Орруки не стали преследовать их. Но начали готовиться к войне.</w:t>
-      </w:r>
+        <w:t xml:space="preserve"> двадцати </w:t>
+      </w:r>
+      <w:proofErr w:type="spellStart"/>
+      <w:r>
+        <w:rPr>
+          <w:sz w:val="24"/>
+          <w:szCs w:val="24"/>
+        </w:rPr>
+        <w:t>кадалов</w:t>
+      </w:r>
+      <w:proofErr w:type="spellEnd"/>
+      <w:r>
+        <w:rPr>
+          <w:sz w:val="24"/>
+          <w:szCs w:val="24"/>
+        </w:rPr>
+        <w:t xml:space="preserve">, что находились в гарнизоне, убежать от резни смогли лишь пятеро. Чудом им удалось перетащить один корабль ближе к морю и, как только буря улеглась, они покинули континент. </w:t>
+      </w:r>
+      <w:proofErr w:type="spellStart"/>
+      <w:r>
+        <w:rPr>
+          <w:sz w:val="24"/>
+          <w:szCs w:val="24"/>
+        </w:rPr>
+        <w:t>Орруки</w:t>
+      </w:r>
+      <w:proofErr w:type="spellEnd"/>
+      <w:r>
+        <w:rPr>
+          <w:sz w:val="24"/>
+          <w:szCs w:val="24"/>
+        </w:rPr>
+        <w:t xml:space="preserve"> не стали преследовать их. Но начали готовиться к войне.</w:t>
+      </w:r>
+    </w:p>
+    <w:p>
+      <w:pPr>
+        <w:rPr>
+          <w:sz w:val="24"/>
+          <w:szCs w:val="24"/>
+        </w:rPr>
+      </w:pPr>
+      <w:proofErr w:type="spellStart"/>
+      <w:r>
+        <w:rPr>
+          <w:sz w:val="24"/>
+          <w:szCs w:val="24"/>
+        </w:rPr>
+        <w:t>Ка</w:t>
+      </w:r>
+      <w:r>
+        <w:rPr>
+          <w:sz w:val="24"/>
+          <w:szCs w:val="24"/>
+        </w:rPr>
+        <w:t>далам</w:t>
+      </w:r>
+      <w:proofErr w:type="spellEnd"/>
+      <w:r>
+        <w:rPr>
+          <w:sz w:val="24"/>
+          <w:szCs w:val="24"/>
+        </w:rPr>
+        <w:t xml:space="preserve"> потребовалось около двадцати</w:t>
+      </w:r>
+      <w:r>
+        <w:rPr>
+          <w:sz w:val="24"/>
+          <w:szCs w:val="24"/>
+        </w:rPr>
+        <w:t xml:space="preserve"> лет, чтобы подготовиться к очередной попытке переселения. </w:t>
+      </w:r>
+      <w:r>
+        <w:rPr>
+          <w:sz w:val="24"/>
+          <w:szCs w:val="24"/>
+        </w:rPr>
+        <w:t xml:space="preserve">В этот раз к континенту </w:t>
+      </w:r>
+      <w:r>
+        <w:rPr>
+          <w:sz w:val="24"/>
+          <w:szCs w:val="24"/>
+        </w:rPr>
+        <w:t xml:space="preserve">отправились пятьдесят кораблей, везших пять тысяч воинов. </w:t>
+      </w:r>
+      <w:r>
+        <w:rPr>
+          <w:sz w:val="24"/>
+          <w:szCs w:val="24"/>
+        </w:rPr>
+        <w:t xml:space="preserve">Среди них были и </w:t>
+      </w:r>
+      <w:proofErr w:type="spellStart"/>
+      <w:r>
+        <w:rPr>
+          <w:sz w:val="24"/>
+          <w:szCs w:val="24"/>
+        </w:rPr>
+        <w:t>саолланы</w:t>
+      </w:r>
+      <w:proofErr w:type="spellEnd"/>
+      <w:r>
+        <w:rPr>
+          <w:sz w:val="24"/>
+          <w:szCs w:val="24"/>
+        </w:rPr>
+        <w:t xml:space="preserve">. </w:t>
+      </w:r>
+      <w:r>
+        <w:rPr>
+          <w:sz w:val="24"/>
+          <w:szCs w:val="24"/>
+        </w:rPr>
+        <w:t xml:space="preserve">Крепкие латы, прекрасно сработанное оружие, отличная выучка – </w:t>
+      </w:r>
+      <w:proofErr w:type="spellStart"/>
+      <w:r>
+        <w:rPr>
+          <w:sz w:val="24"/>
+          <w:szCs w:val="24"/>
+        </w:rPr>
+        <w:t>кадалы</w:t>
+      </w:r>
+      <w:proofErr w:type="spellEnd"/>
+      <w:r>
+        <w:rPr>
+          <w:sz w:val="24"/>
+          <w:szCs w:val="24"/>
+        </w:rPr>
+        <w:t xml:space="preserve"> </w:t>
+      </w:r>
+      <w:r>
+        <w:rPr>
+          <w:sz w:val="24"/>
+          <w:szCs w:val="24"/>
+        </w:rPr>
+        <w:t>были прекрасной армией</w:t>
+      </w:r>
+      <w:r>
+        <w:rPr>
+          <w:sz w:val="24"/>
+          <w:szCs w:val="24"/>
+        </w:rPr>
+        <w:t>.</w:t>
+      </w:r>
+      <w:r>
+        <w:rPr>
+          <w:sz w:val="24"/>
+          <w:szCs w:val="24"/>
+        </w:rPr>
+        <w:t xml:space="preserve"> Однако они недооценили </w:t>
+      </w:r>
+      <w:proofErr w:type="spellStart"/>
+      <w:r>
+        <w:rPr>
+          <w:sz w:val="24"/>
+          <w:szCs w:val="24"/>
+        </w:rPr>
+        <w:t>орруков</w:t>
+      </w:r>
+      <w:proofErr w:type="spellEnd"/>
+      <w:r>
+        <w:rPr>
+          <w:sz w:val="24"/>
+          <w:szCs w:val="24"/>
+        </w:rPr>
+        <w:t>.</w:t>
+      </w:r>
+    </w:p>
+    <w:p>
+      <w:pPr>
+        <w:rPr>
+          <w:sz w:val="24"/>
+          <w:szCs w:val="24"/>
+        </w:rPr>
+      </w:pPr>
+      <w:r>
+        <w:rPr>
+          <w:sz w:val="24"/>
+          <w:szCs w:val="24"/>
+        </w:rPr>
+        <w:t xml:space="preserve">Хотя оружие и военное искусство последних были примитивнее, они не уступали ящерам ни в силе, ни в свирепости. </w:t>
+      </w:r>
+      <w:r>
+        <w:rPr>
+          <w:sz w:val="24"/>
+          <w:szCs w:val="24"/>
+        </w:rPr>
+        <w:t xml:space="preserve">Вся жизнь </w:t>
+      </w:r>
+      <w:proofErr w:type="spellStart"/>
+      <w:r>
+        <w:rPr>
+          <w:sz w:val="24"/>
+          <w:szCs w:val="24"/>
+        </w:rPr>
+        <w:t>орруков</w:t>
+      </w:r>
+      <w:proofErr w:type="spellEnd"/>
+      <w:r>
+        <w:rPr>
+          <w:sz w:val="24"/>
+          <w:szCs w:val="24"/>
+        </w:rPr>
+        <w:t xml:space="preserve"> </w:t>
+      </w:r>
+      <w:r>
+        <w:rPr>
+          <w:sz w:val="24"/>
+          <w:szCs w:val="24"/>
+        </w:rPr>
+        <w:t xml:space="preserve">проходила в сражениях – с суровым климатом континента и с соседними племенами. </w:t>
+      </w:r>
+      <w:r>
+        <w:rPr>
+          <w:sz w:val="24"/>
+          <w:szCs w:val="24"/>
+        </w:rPr>
+        <w:t xml:space="preserve">Кроме </w:t>
+      </w:r>
+      <w:r>
+        <w:rPr>
+          <w:sz w:val="24"/>
+          <w:szCs w:val="24"/>
+        </w:rPr>
+        <w:t xml:space="preserve">того, они были далеко не глупы и понимали, что пришельцы вряд ли забыли о них и могут вернуться в любой момент, а потому нельзя было терять времени. </w:t>
+      </w:r>
+      <w:r>
+        <w:rPr>
+          <w:sz w:val="24"/>
+          <w:szCs w:val="24"/>
+        </w:rPr>
+        <w:t xml:space="preserve">За двадцать лет </w:t>
+      </w:r>
+      <w:proofErr w:type="spellStart"/>
+      <w:r>
+        <w:rPr>
+          <w:sz w:val="24"/>
+          <w:szCs w:val="24"/>
+        </w:rPr>
+        <w:t>орруки</w:t>
+      </w:r>
+      <w:proofErr w:type="spellEnd"/>
+      <w:r>
+        <w:rPr>
+          <w:sz w:val="24"/>
+          <w:szCs w:val="24"/>
+        </w:rPr>
+        <w:t xml:space="preserve"> возвели у подножья </w:t>
+      </w:r>
+      <w:proofErr w:type="spellStart"/>
+      <w:r>
+        <w:rPr>
+          <w:sz w:val="24"/>
+          <w:szCs w:val="24"/>
+        </w:rPr>
+        <w:t>Айгдул</w:t>
+      </w:r>
+      <w:r>
+        <w:rPr>
+          <w:sz w:val="24"/>
+          <w:szCs w:val="24"/>
+        </w:rPr>
+        <w:t>а</w:t>
+      </w:r>
+      <w:proofErr w:type="spellEnd"/>
+      <w:r>
+        <w:rPr>
+          <w:sz w:val="24"/>
+          <w:szCs w:val="24"/>
+        </w:rPr>
+        <w:t xml:space="preserve"> три форта, хорошо укрепленных и </w:t>
+      </w:r>
+      <w:r>
+        <w:rPr>
+          <w:sz w:val="24"/>
+          <w:szCs w:val="24"/>
+        </w:rPr>
+        <w:t xml:space="preserve">защищенных. </w:t>
+      </w:r>
+      <w:r>
+        <w:rPr>
+          <w:sz w:val="24"/>
+          <w:szCs w:val="24"/>
+        </w:rPr>
+        <w:t xml:space="preserve">В них всегда находился гарнизон из двух тысяч воинов, а для гонцов всегда были готовы крепкие </w:t>
+      </w:r>
+      <w:r>
+        <w:rPr>
+          <w:sz w:val="24"/>
+          <w:szCs w:val="24"/>
+        </w:rPr>
+        <w:t xml:space="preserve">и выносливые </w:t>
+      </w:r>
+      <w:proofErr w:type="spellStart"/>
+      <w:r>
+        <w:rPr>
+          <w:sz w:val="24"/>
+          <w:szCs w:val="24"/>
+        </w:rPr>
+        <w:t>э</w:t>
+      </w:r>
+      <w:r>
+        <w:rPr>
+          <w:sz w:val="24"/>
+          <w:szCs w:val="24"/>
+        </w:rPr>
+        <w:t>й</w:t>
+      </w:r>
+      <w:r>
+        <w:rPr>
+          <w:sz w:val="24"/>
+          <w:szCs w:val="24"/>
+        </w:rPr>
+        <w:t>беры</w:t>
+      </w:r>
+      <w:proofErr w:type="spellEnd"/>
+      <w:r>
+        <w:rPr>
+          <w:sz w:val="24"/>
+          <w:szCs w:val="24"/>
+        </w:rPr>
+        <w:t xml:space="preserve"> – огромные, похожие на диких кабанов, звери, которых </w:t>
+      </w:r>
+      <w:proofErr w:type="spellStart"/>
+      <w:r>
+        <w:rPr>
+          <w:sz w:val="24"/>
+          <w:szCs w:val="24"/>
+        </w:rPr>
+        <w:t>орруки</w:t>
+      </w:r>
+      <w:proofErr w:type="spellEnd"/>
+      <w:r>
+        <w:rPr>
+          <w:sz w:val="24"/>
+          <w:szCs w:val="24"/>
+        </w:rPr>
+        <w:t xml:space="preserve"> разводили как ездовых и тягловых животных. </w:t>
+      </w:r>
+      <w:bookmarkStart w:id="0" w:name="_GoBack"/>
+      <w:bookmarkEnd w:id="0"/>
     </w:p>
     <w:sectPr>
       <w:pgSz w:w="11906" w:h="16838"/>
@@ -2106,7 +4272,7 @@
 </file>
 
 <file path=word/styles.xml><?xml version="1.0" encoding="utf-8"?>
-<w:styles xmlns:r="http://schemas.openxmlformats.org/officeDocument/2006/relationships" xmlns:w="http://schemas.openxmlformats.org/wordprocessingml/2006/main">
+<w:styles xmlns:mc="http://schemas.openxmlformats.org/markup-compatibility/2006" xmlns:r="http://schemas.openxmlformats.org/officeDocument/2006/relationships" xmlns:w="http://schemas.openxmlformats.org/wordprocessingml/2006/main" xmlns:w14="http://schemas.microsoft.com/office/word/2010/wordml" xmlns:w15="http://schemas.microsoft.com/office/word/2012/wordml" xmlns:w16se="http://schemas.microsoft.com/office/word/2015/wordml/symex" mc:Ignorable="w14 w15 w16se">
   <w:docDefaults>
     <w:rPrDefault>
       <w:rPr>
@@ -2124,144 +4290,378 @@
       </w:pPr>
     </w:pPrDefault>
   </w:docDefaults>
-  <w:latentStyles w:defLockedState="0" w:defUIPriority="99" w:defSemiHidden="1" w:defUnhideWhenUsed="1" w:defQFormat="0" w:count="267">
-    <w:lsdException w:name="Normal" w:semiHidden="0" w:uiPriority="0" w:unhideWhenUsed="0" w:qFormat="1"/>
-    <w:lsdException w:name="heading 1" w:semiHidden="0" w:uiPriority="9" w:unhideWhenUsed="0" w:qFormat="1"/>
-    <w:lsdException w:name="heading 2" w:uiPriority="9" w:qFormat="1"/>
-    <w:lsdException w:name="heading 3" w:uiPriority="9" w:qFormat="1"/>
-    <w:lsdException w:name="heading 4" w:uiPriority="9" w:qFormat="1"/>
-    <w:lsdException w:name="heading 5" w:uiPriority="9" w:qFormat="1"/>
-    <w:lsdException w:name="heading 6" w:uiPriority="9" w:qFormat="1"/>
-    <w:lsdException w:name="heading 7" w:uiPriority="9" w:qFormat="1"/>
-    <w:lsdException w:name="heading 8" w:uiPriority="9" w:qFormat="1"/>
-    <w:lsdException w:name="heading 9" w:uiPriority="9" w:qFormat="1"/>
-    <w:lsdException w:name="toc 1" w:uiPriority="39"/>
-    <w:lsdException w:name="toc 2" w:uiPriority="39"/>
-    <w:lsdException w:name="toc 3" w:uiPriority="39"/>
-    <w:lsdException w:name="toc 4" w:uiPriority="39"/>
-    <w:lsdException w:name="toc 5" w:uiPriority="39"/>
-    <w:lsdException w:name="toc 6" w:uiPriority="39"/>
-    <w:lsdException w:name="toc 7" w:uiPriority="39"/>
-    <w:lsdException w:name="toc 8" w:uiPriority="39"/>
-    <w:lsdException w:name="toc 9" w:uiPriority="39"/>
-    <w:lsdException w:name="caption" w:uiPriority="35" w:qFormat="1"/>
-    <w:lsdException w:name="Title" w:semiHidden="0" w:uiPriority="10" w:unhideWhenUsed="0" w:qFormat="1"/>
-    <w:lsdException w:name="Default Paragraph Font" w:uiPriority="1"/>
-    <w:lsdException w:name="Subtitle" w:semiHidden="0" w:uiPriority="11" w:unhideWhenUsed="0" w:qFormat="1"/>
-    <w:lsdException w:name="Strong" w:semiHidden="0" w:uiPriority="22" w:unhideWhenUsed="0" w:qFormat="1"/>
-    <w:lsdException w:name="Emphasis" w:semiHidden="0" w:uiPriority="20" w:unhideWhenUsed="0" w:qFormat="1"/>
-    <w:lsdException w:name="Table Grid" w:semiHidden="0" w:uiPriority="59" w:unhideWhenUsed="0"/>
-    <w:lsdException w:name="Placeholder Text" w:unhideWhenUsed="0"/>
-    <w:lsdException w:name="No Spacing" w:semiHidden="0" w:uiPriority="1" w:unhideWhenUsed="0" w:qFormat="1"/>
-    <w:lsdException w:name="Light Shading" w:semiHidden="0" w:uiPriority="60" w:unhideWhenUsed="0"/>
-    <w:lsdException w:name="Light List" w:semiHidden="0" w:uiPriority="61" w:unhideWhenUsed="0"/>
-    <w:lsdException w:name="Light Grid" w:semiHidden="0" w:uiPriority="62" w:unhideWhenUsed="0"/>
-    <w:lsdException w:name="Medium Shading 1" w:semiHidden="0" w:uiPriority="63" w:unhideWhenUsed="0"/>
-    <w:lsdException w:name="Medium Shading 2" w:semiHidden="0" w:uiPriority="64" w:unhideWhenUsed="0"/>
-    <w:lsdException w:name="Medium List 1" w:semiHidden="0" w:uiPriority="65" w:unhideWhenUsed="0"/>
-    <w:lsdException w:name="Medium List 2" w:semiHidden="0" w:uiPriority="66" w:unhideWhenUsed="0"/>
-    <w:lsdException w:name="Medium Grid 1" w:semiHidden="0" w:uiPriority="67" w:unhideWhenUsed="0"/>
-    <w:lsdException w:name="Medium Grid 2" w:semiHidden="0" w:uiPriority="68" w:unhideWhenUsed="0"/>
-    <w:lsdException w:name="Medium Grid 3" w:semiHidden="0" w:uiPriority="69" w:unhideWhenUsed="0"/>
-    <w:lsdException w:name="Dark List" w:semiHidden="0" w:uiPriority="70" w:unhideWhenUsed="0"/>
-    <w:lsdException w:name="Colorful Shading" w:semiHidden="0" w:uiPriority="71" w:unhideWhenUsed="0"/>
-    <w:lsdException w:name="Colorful List" w:semiHidden="0" w:uiPriority="72" w:unhideWhenUsed="0"/>
-    <w:lsdException w:name="Colorful Grid" w:semiHidden="0" w:uiPriority="73" w:unhideWhenUsed="0"/>
-    <w:lsdException w:name="Light Shading Accent 1" w:semiHidden="0" w:uiPriority="60" w:unhideWhenUsed="0"/>
-    <w:lsdException w:name="Light List Accent 1" w:semiHidden="0" w:uiPriority="61" w:unhideWhenUsed="0"/>
-    <w:lsdException w:name="Light Grid Accent 1" w:semiHidden="0" w:uiPriority="62" w:unhideWhenUsed="0"/>
-    <w:lsdException w:name="Medium Shading 1 Accent 1" w:semiHidden="0" w:uiPriority="63" w:unhideWhenUsed="0"/>
-    <w:lsdException w:name="Medium Shading 2 Accent 1" w:semiHidden="0" w:uiPriority="64" w:unhideWhenUsed="0"/>
-    <w:lsdException w:name="Medium List 1 Accent 1" w:semiHidden="0" w:uiPriority="65" w:unhideWhenUsed="0"/>
-    <w:lsdException w:name="Revision" w:unhideWhenUsed="0"/>
-    <w:lsdException w:name="List Paragraph" w:semiHidden="0" w:uiPriority="34" w:unhideWhenUsed="0" w:qFormat="1"/>
-    <w:lsdException w:name="Quote" w:semiHidden="0" w:uiPriority="29" w:unhideWhenUsed="0" w:qFormat="1"/>
-    <w:lsdException w:name="Intense Quote" w:semiHidden="0" w:uiPriority="30" w:unhideWhenUsed="0" w:qFormat="1"/>
-    <w:lsdException w:name="Medium List 2 Accent 1" w:semiHidden="0" w:uiPriority="66" w:unhideWhenUsed="0"/>
-    <w:lsdException w:name="Medium Grid 1 Accent 1" w:semiHidden="0" w:uiPriority="67" w:unhideWhenUsed="0"/>
-    <w:lsdException w:name="Medium Grid 2 Accent 1" w:semiHidden="0" w:uiPriority="68" w:unhideWhenUsed="0"/>
-    <w:lsdException w:name="Medium Grid 3 Accent 1" w:semiHidden="0" w:uiPriority="69" w:unhideWhenUsed="0"/>
-    <w:lsdException w:name="Dark List Accent 1" w:semiHidden="0" w:uiPriority="70" w:unhideWhenUsed="0"/>
-    <w:lsdException w:name="Colorful Shading Accent 1" w:semiHidden="0" w:uiPriority="71" w:unhideWhenUsed="0"/>
-    <w:lsdException w:name="Colorful List Accent 1" w:semiHidden="0" w:uiPriority="72" w:unhideWhenUsed="0"/>
-    <w:lsdException w:name="Colorful Grid Accent 1" w:semiHidden="0" w:uiPriority="73" w:unhideWhenUsed="0"/>
-    <w:lsdException w:name="Light Shading Accent 2" w:semiHidden="0" w:uiPriority="60" w:unhideWhenUsed="0"/>
-    <w:lsdException w:name="Light List Accent 2" w:semiHidden="0" w:uiPriority="61" w:unhideWhenUsed="0"/>
-    <w:lsdException w:name="Light Grid Accent 2" w:semiHidden="0" w:uiPriority="62" w:unhideWhenUsed="0"/>
-    <w:lsdException w:name="Medium Shading 1 Accent 2" w:semiHidden="0" w:uiPriority="63" w:unhideWhenUsed="0"/>
-    <w:lsdException w:name="Medium Shading 2 Accent 2" w:semiHidden="0" w:uiPriority="64" w:unhideWhenUsed="0"/>
-    <w:lsdException w:name="Medium List 1 Accent 2" w:semiHidden="0" w:uiPriority="65" w:unhideWhenUsed="0"/>
-    <w:lsdException w:name="Medium List 2 Accent 2" w:semiHidden="0" w:uiPriority="66" w:unhideWhenUsed="0"/>
-    <w:lsdException w:name="Medium Grid 1 Accent 2" w:semiHidden="0" w:uiPriority="67" w:unhideWhenUsed="0"/>
-    <w:lsdException w:name="Medium Grid 2 Accent 2" w:semiHidden="0" w:uiPriority="68" w:unhideWhenUsed="0"/>
-    <w:lsdException w:name="Medium Grid 3 Accent 2" w:semiHidden="0" w:uiPriority="69" w:unhideWhenUsed="0"/>
-    <w:lsdException w:name="Dark List Accent 2" w:semiHidden="0" w:uiPriority="70" w:unhideWhenUsed="0"/>
-    <w:lsdException w:name="Colorful Shading Accent 2" w:semiHidden="0" w:uiPriority="71" w:unhideWhenUsed="0"/>
-    <w:lsdException w:name="Colorful List Accent 2" w:semiHidden="0" w:uiPriority="72" w:unhideWhenUsed="0"/>
-    <w:lsdException w:name="Colorful Grid Accent 2" w:semiHidden="0" w:uiPriority="73" w:unhideWhenUsed="0"/>
-    <w:lsdException w:name="Light Shading Accent 3" w:semiHidden="0" w:uiPriority="60" w:unhideWhenUsed="0"/>
-    <w:lsdException w:name="Light List Accent 3" w:semiHidden="0" w:uiPriority="61" w:unhideWhenUsed="0"/>
-    <w:lsdException w:name="Light Grid Accent 3" w:semiHidden="0" w:uiPriority="62" w:unhideWhenUsed="0"/>
-    <w:lsdException w:name="Medium Shading 1 Accent 3" w:semiHidden="0" w:uiPriority="63" w:unhideWhenUsed="0"/>
-    <w:lsdException w:name="Medium Shading 2 Accent 3" w:semiHidden="0" w:uiPriority="64" w:unhideWhenUsed="0"/>
-    <w:lsdException w:name="Medium List 1 Accent 3" w:semiHidden="0" w:uiPriority="65" w:unhideWhenUsed="0"/>
-    <w:lsdException w:name="Medium List 2 Accent 3" w:semiHidden="0" w:uiPriority="66" w:unhideWhenUsed="0"/>
-    <w:lsdException w:name="Medium Grid 1 Accent 3" w:semiHidden="0" w:uiPriority="67" w:unhideWhenUsed="0"/>
-    <w:lsdException w:name="Medium Grid 2 Accent 3" w:semiHidden="0" w:uiPriority="68" w:unhideWhenUsed="0"/>
-    <w:lsdException w:name="Medium Grid 3 Accent 3" w:semiHidden="0" w:uiPriority="69" w:unhideWhenUsed="0"/>
-    <w:lsdException w:name="Dark List Accent 3" w:semiHidden="0" w:uiPriority="70" w:unhideWhenUsed="0"/>
-    <w:lsdException w:name="Colorful Shading Accent 3" w:semiHidden="0" w:uiPriority="71" w:unhideWhenUsed="0"/>
-    <w:lsdException w:name="Colorful List Accent 3" w:semiHidden="0" w:uiPriority="72" w:unhideWhenUsed="0"/>
-    <w:lsdException w:name="Colorful Grid Accent 3" w:semiHidden="0" w:uiPriority="73" w:unhideWhenUsed="0"/>
-    <w:lsdException w:name="Light Shading Accent 4" w:semiHidden="0" w:uiPriority="60" w:unhideWhenUsed="0"/>
-    <w:lsdException w:name="Light List Accent 4" w:semiHidden="0" w:uiPriority="61" w:unhideWhenUsed="0"/>
-    <w:lsdException w:name="Light Grid Accent 4" w:semiHidden="0" w:uiPriority="62" w:unhideWhenUsed="0"/>
-    <w:lsdException w:name="Medium Shading 1 Accent 4" w:semiHidden="0" w:uiPriority="63" w:unhideWhenUsed="0"/>
-    <w:lsdException w:name="Medium Shading 2 Accent 4" w:semiHidden="0" w:uiPriority="64" w:unhideWhenUsed="0"/>
-    <w:lsdException w:name="Medium List 1 Accent 4" w:semiHidden="0" w:uiPriority="65" w:unhideWhenUsed="0"/>
-    <w:lsdException w:name="Medium List 2 Accent 4" w:semiHidden="0" w:uiPriority="66" w:unhideWhenUsed="0"/>
-    <w:lsdException w:name="Medium Grid 1 Accent 4" w:semiHidden="0" w:uiPriority="67" w:unhideWhenUsed="0"/>
-    <w:lsdException w:name="Medium Grid 2 Accent 4" w:semiHidden="0" w:uiPriority="68" w:unhideWhenUsed="0"/>
-    <w:lsdException w:name="Medium Grid 3 Accent 4" w:semiHidden="0" w:uiPriority="69" w:unhideWhenUsed="0"/>
-    <w:lsdException w:name="Dark List Accent 4" w:semiHidden="0" w:uiPriority="70" w:unhideWhenUsed="0"/>
-    <w:lsdException w:name="Colorful Shading Accent 4" w:semiHidden="0" w:uiPriority="71" w:unhideWhenUsed="0"/>
-    <w:lsdException w:name="Colorful List Accent 4" w:semiHidden="0" w:uiPriority="72" w:unhideWhenUsed="0"/>
-    <w:lsdException w:name="Colorful Grid Accent 4" w:semiHidden="0" w:uiPriority="73" w:unhideWhenUsed="0"/>
-    <w:lsdException w:name="Light Shading Accent 5" w:semiHidden="0" w:uiPriority="60" w:unhideWhenUsed="0"/>
-    <w:lsdException w:name="Light List Accent 5" w:semiHidden="0" w:uiPriority="61" w:unhideWhenUsed="0"/>
-    <w:lsdException w:name="Light Grid Accent 5" w:semiHidden="0" w:uiPriority="62" w:unhideWhenUsed="0"/>
-    <w:lsdException w:name="Medium Shading 1 Accent 5" w:semiHidden="0" w:uiPriority="63" w:unhideWhenUsed="0"/>
-    <w:lsdException w:name="Medium Shading 2 Accent 5" w:semiHidden="0" w:uiPriority="64" w:unhideWhenUsed="0"/>
-    <w:lsdException w:name="Medium List 1 Accent 5" w:semiHidden="0" w:uiPriority="65" w:unhideWhenUsed="0"/>
-    <w:lsdException w:name="Medium List 2 Accent 5" w:semiHidden="0" w:uiPriority="66" w:unhideWhenUsed="0"/>
-    <w:lsdException w:name="Medium Grid 1 Accent 5" w:semiHidden="0" w:uiPriority="67" w:unhideWhenUsed="0"/>
-    <w:lsdException w:name="Medium Grid 2 Accent 5" w:semiHidden="0" w:uiPriority="68" w:unhideWhenUsed="0"/>
-    <w:lsdException w:name="Medium Grid 3 Accent 5" w:semiHidden="0" w:uiPriority="69" w:unhideWhenUsed="0"/>
-    <w:lsdException w:name="Dark List Accent 5" w:semiHidden="0" w:uiPriority="70" w:unhideWhenUsed="0"/>
-    <w:lsdException w:name="Colorful Shading Accent 5" w:semiHidden="0" w:uiPriority="71" w:unhideWhenUsed="0"/>
-    <w:lsdException w:name="Colorful List Accent 5" w:semiHidden="0" w:uiPriority="72" w:unhideWhenUsed="0"/>
-    <w:lsdException w:name="Colorful Grid Accent 5" w:semiHidden="0" w:uiPriority="73" w:unhideWhenUsed="0"/>
-    <w:lsdException w:name="Light Shading Accent 6" w:semiHidden="0" w:uiPriority="60" w:unhideWhenUsed="0"/>
-    <w:lsdException w:name="Light List Accent 6" w:semiHidden="0" w:uiPriority="61" w:unhideWhenUsed="0"/>
-    <w:lsdException w:name="Light Grid Accent 6" w:semiHidden="0" w:uiPriority="62" w:unhideWhenUsed="0"/>
-    <w:lsdException w:name="Medium Shading 1 Accent 6" w:semiHidden="0" w:uiPriority="63" w:unhideWhenUsed="0"/>
-    <w:lsdException w:name="Medium Shading 2 Accent 6" w:semiHidden="0" w:uiPriority="64" w:unhideWhenUsed="0"/>
-    <w:lsdException w:name="Medium List 1 Accent 6" w:semiHidden="0" w:uiPriority="65" w:unhideWhenUsed="0"/>
-    <w:lsdException w:name="Medium List 2 Accent 6" w:semiHidden="0" w:uiPriority="66" w:unhideWhenUsed="0"/>
-    <w:lsdException w:name="Medium Grid 1 Accent 6" w:semiHidden="0" w:uiPriority="67" w:unhideWhenUsed="0"/>
-    <w:lsdException w:name="Medium Grid 2 Accent 6" w:semiHidden="0" w:uiPriority="68" w:unhideWhenUsed="0"/>
-    <w:lsdException w:name="Medium Grid 3 Accent 6" w:semiHidden="0" w:uiPriority="69" w:unhideWhenUsed="0"/>
-    <w:lsdException w:name="Dark List Accent 6" w:semiHidden="0" w:uiPriority="70" w:unhideWhenUsed="0"/>
-    <w:lsdException w:name="Colorful Shading Accent 6" w:semiHidden="0" w:uiPriority="71" w:unhideWhenUsed="0"/>
-    <w:lsdException w:name="Colorful List Accent 6" w:semiHidden="0" w:uiPriority="72" w:unhideWhenUsed="0"/>
-    <w:lsdException w:name="Colorful Grid Accent 6" w:semiHidden="0" w:uiPriority="73" w:unhideWhenUsed="0"/>
-    <w:lsdException w:name="Subtle Emphasis" w:semiHidden="0" w:uiPriority="19" w:unhideWhenUsed="0" w:qFormat="1"/>
-    <w:lsdException w:name="Intense Emphasis" w:semiHidden="0" w:uiPriority="21" w:unhideWhenUsed="0" w:qFormat="1"/>
-    <w:lsdException w:name="Subtle Reference" w:semiHidden="0" w:uiPriority="31" w:unhideWhenUsed="0" w:qFormat="1"/>
-    <w:lsdException w:name="Intense Reference" w:semiHidden="0" w:uiPriority="32" w:unhideWhenUsed="0" w:qFormat="1"/>
-    <w:lsdException w:name="Book Title" w:semiHidden="0" w:uiPriority="33" w:unhideWhenUsed="0" w:qFormat="1"/>
-    <w:lsdException w:name="Bibliography" w:uiPriority="37"/>
-    <w:lsdException w:name="TOC Heading" w:uiPriority="39" w:qFormat="1"/>
+  <w:latentStyles w:defLockedState="0" w:defUIPriority="99" w:defSemiHidden="0" w:defUnhideWhenUsed="0" w:defQFormat="0" w:count="371">
+    <w:lsdException w:name="Normal" w:uiPriority="0" w:qFormat="1"/>
+    <w:lsdException w:name="heading 1" w:uiPriority="9" w:qFormat="1"/>
+    <w:lsdException w:name="heading 2" w:semiHidden="1" w:uiPriority="9" w:unhideWhenUsed="1" w:qFormat="1"/>
+    <w:lsdException w:name="heading 3" w:semiHidden="1" w:uiPriority="9" w:unhideWhenUsed="1" w:qFormat="1"/>
+    <w:lsdException w:name="heading 4" w:semiHidden="1" w:uiPriority="9" w:unhideWhenUsed="1" w:qFormat="1"/>
+    <w:lsdException w:name="heading 5" w:semiHidden="1" w:uiPriority="9" w:unhideWhenUsed="1" w:qFormat="1"/>
+    <w:lsdException w:name="heading 6" w:semiHidden="1" w:uiPriority="9" w:unhideWhenUsed="1" w:qFormat="1"/>
+    <w:lsdException w:name="heading 7" w:semiHidden="1" w:uiPriority="9" w:unhideWhenUsed="1" w:qFormat="1"/>
+    <w:lsdException w:name="heading 8" w:semiHidden="1" w:uiPriority="9" w:unhideWhenUsed="1" w:qFormat="1"/>
+    <w:lsdException w:name="heading 9" w:semiHidden="1" w:uiPriority="9" w:unhideWhenUsed="1" w:qFormat="1"/>
+    <w:lsdException w:name="index 1" w:semiHidden="1" w:unhideWhenUsed="1"/>
+    <w:lsdException w:name="index 2" w:semiHidden="1" w:unhideWhenUsed="1"/>
+    <w:lsdException w:name="index 3" w:semiHidden="1" w:unhideWhenUsed="1"/>
+    <w:lsdException w:name="index 4" w:semiHidden="1" w:unhideWhenUsed="1"/>
+    <w:lsdException w:name="index 5" w:semiHidden="1" w:unhideWhenUsed="1"/>
+    <w:lsdException w:name="index 6" w:semiHidden="1" w:unhideWhenUsed="1"/>
+    <w:lsdException w:name="index 7" w:semiHidden="1" w:unhideWhenUsed="1"/>
+    <w:lsdException w:name="index 8" w:semiHidden="1" w:unhideWhenUsed="1"/>
+    <w:lsdException w:name="index 9" w:semiHidden="1" w:unhideWhenUsed="1"/>
+    <w:lsdException w:name="toc 1" w:semiHidden="1" w:uiPriority="39" w:unhideWhenUsed="1"/>
+    <w:lsdException w:name="toc 2" w:semiHidden="1" w:uiPriority="39" w:unhideWhenUsed="1"/>
+    <w:lsdException w:name="toc 3" w:semiHidden="1" w:uiPriority="39" w:unhideWhenUsed="1"/>
+    <w:lsdException w:name="toc 4" w:semiHidden="1" w:uiPriority="39" w:unhideWhenUsed="1"/>
+    <w:lsdException w:name="toc 5" w:semiHidden="1" w:uiPriority="39" w:unhideWhenUsed="1"/>
+    <w:lsdException w:name="toc 6" w:semiHidden="1" w:uiPriority="39" w:unhideWhenUsed="1"/>
+    <w:lsdException w:name="toc 7" w:semiHidden="1" w:uiPriority="39" w:unhideWhenUsed="1"/>
+    <w:lsdException w:name="toc 8" w:semiHidden="1" w:uiPriority="39" w:unhideWhenUsed="1"/>
+    <w:lsdException w:name="toc 9" w:semiHidden="1" w:uiPriority="39" w:unhideWhenUsed="1"/>
+    <w:lsdException w:name="Normal Indent" w:semiHidden="1" w:unhideWhenUsed="1"/>
+    <w:lsdException w:name="footnote text" w:semiHidden="1" w:unhideWhenUsed="1"/>
+    <w:lsdException w:name="annotation text" w:semiHidden="1" w:unhideWhenUsed="1"/>
+    <w:lsdException w:name="header" w:semiHidden="1" w:unhideWhenUsed="1"/>
+    <w:lsdException w:name="footer" w:semiHidden="1" w:unhideWhenUsed="1"/>
+    <w:lsdException w:name="index heading" w:semiHidden="1" w:unhideWhenUsed="1"/>
+    <w:lsdException w:name="caption" w:semiHidden="1" w:uiPriority="35" w:unhideWhenUsed="1" w:qFormat="1"/>
+    <w:lsdException w:name="table of figures" w:semiHidden="1" w:unhideWhenUsed="1"/>
+    <w:lsdException w:name="envelope address" w:semiHidden="1" w:unhideWhenUsed="1"/>
+    <w:lsdException w:name="envelope return" w:semiHidden="1" w:unhideWhenUsed="1"/>
+    <w:lsdException w:name="footnote reference" w:semiHidden="1" w:unhideWhenUsed="1"/>
+    <w:lsdException w:name="annotation reference" w:semiHidden="1" w:unhideWhenUsed="1"/>
+    <w:lsdException w:name="line number" w:semiHidden="1" w:unhideWhenUsed="1"/>
+    <w:lsdException w:name="page number" w:semiHidden="1" w:unhideWhenUsed="1"/>
+    <w:lsdException w:name="endnote reference" w:semiHidden="1" w:unhideWhenUsed="1"/>
+    <w:lsdException w:name="endnote text" w:semiHidden="1" w:unhideWhenUsed="1"/>
+    <w:lsdException w:name="table of authorities" w:semiHidden="1" w:unhideWhenUsed="1"/>
+    <w:lsdException w:name="macro" w:semiHidden="1" w:unhideWhenUsed="1"/>
+    <w:lsdException w:name="toa heading" w:semiHidden="1" w:unhideWhenUsed="1"/>
+    <w:lsdException w:name="List" w:semiHidden="1" w:unhideWhenUsed="1"/>
+    <w:lsdException w:name="List Bullet" w:semiHidden="1" w:unhideWhenUsed="1"/>
+    <w:lsdException w:name="List Number" w:semiHidden="1" w:unhideWhenUsed="1"/>
+    <w:lsdException w:name="List 2" w:semiHidden="1" w:unhideWhenUsed="1"/>
+    <w:lsdException w:name="List 3" w:semiHidden="1" w:unhideWhenUsed="1"/>
+    <w:lsdException w:name="List 4" w:semiHidden="1" w:unhideWhenUsed="1"/>
+    <w:lsdException w:name="List 5" w:semiHidden="1" w:unhideWhenUsed="1"/>
+    <w:lsdException w:name="List Bullet 2" w:semiHidden="1" w:unhideWhenUsed="1"/>
+    <w:lsdException w:name="List Bullet 3" w:semiHidden="1" w:unhideWhenUsed="1"/>
+    <w:lsdException w:name="List Bullet 4" w:semiHidden="1" w:unhideWhenUsed="1"/>
+    <w:lsdException w:name="List Bullet 5" w:semiHidden="1" w:unhideWhenUsed="1"/>
+    <w:lsdException w:name="List Number 2" w:semiHidden="1" w:unhideWhenUsed="1"/>
+    <w:lsdException w:name="List Number 3" w:semiHidden="1" w:unhideWhenUsed="1"/>
+    <w:lsdException w:name="List Number 4" w:semiHidden="1" w:unhideWhenUsed="1"/>
+    <w:lsdException w:name="List Number 5" w:semiHidden="1" w:unhideWhenUsed="1"/>
+    <w:lsdException w:name="Title" w:uiPriority="10" w:qFormat="1"/>
+    <w:lsdException w:name="Closing" w:semiHidden="1" w:unhideWhenUsed="1"/>
+    <w:lsdException w:name="Signature" w:semiHidden="1" w:unhideWhenUsed="1"/>
+    <w:lsdException w:name="Default Paragraph Font" w:semiHidden="1" w:uiPriority="1" w:unhideWhenUsed="1"/>
+    <w:lsdException w:name="Body Text" w:semiHidden="1" w:unhideWhenUsed="1"/>
+    <w:lsdException w:name="Body Text Indent" w:semiHidden="1" w:unhideWhenUsed="1"/>
+    <w:lsdException w:name="List Continue" w:semiHidden="1" w:unhideWhenUsed="1"/>
+    <w:lsdException w:name="List Continue 2" w:semiHidden="1" w:unhideWhenUsed="1"/>
+    <w:lsdException w:name="List Continue 3" w:semiHidden="1" w:unhideWhenUsed="1"/>
+    <w:lsdException w:name="List Continue 4" w:semiHidden="1" w:unhideWhenUsed="1"/>
+    <w:lsdException w:name="List Continue 5" w:semiHidden="1" w:unhideWhenUsed="1"/>
+    <w:lsdException w:name="Message Header" w:semiHidden="1" w:unhideWhenUsed="1"/>
+    <w:lsdException w:name="Subtitle" w:uiPriority="11" w:qFormat="1"/>
+    <w:lsdException w:name="Salutation" w:semiHidden="1" w:unhideWhenUsed="1"/>
+    <w:lsdException w:name="Date" w:semiHidden="1" w:unhideWhenUsed="1"/>
+    <w:lsdException w:name="Body Text First Indent" w:semiHidden="1" w:unhideWhenUsed="1"/>
+    <w:lsdException w:name="Body Text First Indent 2" w:semiHidden="1" w:unhideWhenUsed="1"/>
+    <w:lsdException w:name="Note Heading" w:semiHidden="1" w:unhideWhenUsed="1"/>
+    <w:lsdException w:name="Body Text 2" w:semiHidden="1" w:unhideWhenUsed="1"/>
+    <w:lsdException w:name="Body Text 3" w:semiHidden="1" w:unhideWhenUsed="1"/>
+    <w:lsdException w:name="Body Text Indent 2" w:semiHidden="1" w:unhideWhenUsed="1"/>
+    <w:lsdException w:name="Body Text Indent 3" w:semiHidden="1" w:unhideWhenUsed="1"/>
+    <w:lsdException w:name="Block Text" w:semiHidden="1" w:unhideWhenUsed="1"/>
+    <w:lsdException w:name="Hyperlink" w:semiHidden="1" w:unhideWhenUsed="1"/>
+    <w:lsdException w:name="FollowedHyperlink" w:semiHidden="1" w:unhideWhenUsed="1"/>
+    <w:lsdException w:name="Strong" w:uiPriority="22" w:qFormat="1"/>
+    <w:lsdException w:name="Emphasis" w:uiPriority="20" w:qFormat="1"/>
+    <w:lsdException w:name="Document Map" w:semiHidden="1" w:unhideWhenUsed="1"/>
+    <w:lsdException w:name="Plain Text" w:semiHidden="1" w:unhideWhenUsed="1"/>
+    <w:lsdException w:name="E-mail Signature" w:semiHidden="1" w:unhideWhenUsed="1"/>
+    <w:lsdException w:name="HTML Top of Form" w:semiHidden="1" w:unhideWhenUsed="1"/>
+    <w:lsdException w:name="HTML Bottom of Form" w:semiHidden="1" w:unhideWhenUsed="1"/>
+    <w:lsdException w:name="Normal (Web)" w:semiHidden="1" w:unhideWhenUsed="1"/>
+    <w:lsdException w:name="HTML Acronym" w:semiHidden="1" w:unhideWhenUsed="1"/>
+    <w:lsdException w:name="HTML Address" w:semiHidden="1" w:unhideWhenUsed="1"/>
+    <w:lsdException w:name="HTML Cite" w:semiHidden="1" w:unhideWhenUsed="1"/>
+    <w:lsdException w:name="HTML Code" w:semiHidden="1" w:unhideWhenUsed="1"/>
+    <w:lsdException w:name="HTML Definition" w:semiHidden="1" w:unhideWhenUsed="1"/>
+    <w:lsdException w:name="HTML Keyboard" w:semiHidden="1" w:unhideWhenUsed="1"/>
+    <w:lsdException w:name="HTML Preformatted" w:semiHidden="1" w:unhideWhenUsed="1"/>
+    <w:lsdException w:name="HTML Sample" w:semiHidden="1" w:unhideWhenUsed="1"/>
+    <w:lsdException w:name="HTML Typewriter" w:semiHidden="1" w:unhideWhenUsed="1"/>
+    <w:lsdException w:name="HTML Variable" w:semiHidden="1" w:unhideWhenUsed="1"/>
+    <w:lsdException w:name="Normal Table" w:semiHidden="1" w:unhideWhenUsed="1"/>
+    <w:lsdException w:name="annotation subject" w:semiHidden="1" w:unhideWhenUsed="1"/>
+    <w:lsdException w:name="No List" w:semiHidden="1" w:unhideWhenUsed="1"/>
+    <w:lsdException w:name="Outline List 1" w:semiHidden="1" w:unhideWhenUsed="1"/>
+    <w:lsdException w:name="Outline List 2" w:semiHidden="1" w:unhideWhenUsed="1"/>
+    <w:lsdException w:name="Outline List 3" w:semiHidden="1" w:unhideWhenUsed="1"/>
+    <w:lsdException w:name="Table Simple 1" w:semiHidden="1" w:unhideWhenUsed="1"/>
+    <w:lsdException w:name="Table Simple 2" w:semiHidden="1" w:unhideWhenUsed="1"/>
+    <w:lsdException w:name="Table Simple 3" w:semiHidden="1" w:unhideWhenUsed="1"/>
+    <w:lsdException w:name="Table Classic 1" w:semiHidden="1" w:unhideWhenUsed="1"/>
+    <w:lsdException w:name="Table Classic 2" w:semiHidden="1" w:unhideWhenUsed="1"/>
+    <w:lsdException w:name="Table Classic 3" w:semiHidden="1" w:unhideWhenUsed="1"/>
+    <w:lsdException w:name="Table Classic 4" w:semiHidden="1" w:unhideWhenUsed="1"/>
+    <w:lsdException w:name="Table Colorful 1" w:semiHidden="1" w:unhideWhenUsed="1"/>
+    <w:lsdException w:name="Table Colorful 2" w:semiHidden="1" w:unhideWhenUsed="1"/>
+    <w:lsdException w:name="Table Colorful 3" w:semiHidden="1" w:unhideWhenUsed="1"/>
+    <w:lsdException w:name="Table Columns 1" w:semiHidden="1" w:unhideWhenUsed="1"/>
+    <w:lsdException w:name="Table Columns 2" w:semiHidden="1" w:unhideWhenUsed="1"/>
+    <w:lsdException w:name="Table Columns 3" w:semiHidden="1" w:unhideWhenUsed="1"/>
+    <w:lsdException w:name="Table Columns 4" w:semiHidden="1" w:unhideWhenUsed="1"/>
+    <w:lsdException w:name="Table Columns 5" w:semiHidden="1" w:unhideWhenUsed="1"/>
+    <w:lsdException w:name="Table Grid 1" w:semiHidden="1" w:unhideWhenUsed="1"/>
+    <w:lsdException w:name="Table Grid 2" w:semiHidden="1" w:unhideWhenUsed="1"/>
+    <w:lsdException w:name="Table Grid 3" w:semiHidden="1" w:unhideWhenUsed="1"/>
+    <w:lsdException w:name="Table Grid 4" w:semiHidden="1" w:unhideWhenUsed="1"/>
+    <w:lsdException w:name="Table Grid 5" w:semiHidden="1" w:unhideWhenUsed="1"/>
+    <w:lsdException w:name="Table Grid 6" w:semiHidden="1" w:unhideWhenUsed="1"/>
+    <w:lsdException w:name="Table Grid 7" w:semiHidden="1" w:unhideWhenUsed="1"/>
+    <w:lsdException w:name="Table Grid 8" w:semiHidden="1" w:unhideWhenUsed="1"/>
+    <w:lsdException w:name="Table List 1" w:semiHidden="1" w:unhideWhenUsed="1"/>
+    <w:lsdException w:name="Table List 2" w:semiHidden="1" w:unhideWhenUsed="1"/>
+    <w:lsdException w:name="Table List 3" w:semiHidden="1" w:unhideWhenUsed="1"/>
+    <w:lsdException w:name="Table List 4" w:semiHidden="1" w:unhideWhenUsed="1"/>
+    <w:lsdException w:name="Table List 5" w:semiHidden="1" w:unhideWhenUsed="1"/>
+    <w:lsdException w:name="Table List 6" w:semiHidden="1" w:unhideWhenUsed="1"/>
+    <w:lsdException w:name="Table List 7" w:semiHidden="1" w:unhideWhenUsed="1"/>
+    <w:lsdException w:name="Table List 8" w:semiHidden="1" w:unhideWhenUsed="1"/>
+    <w:lsdException w:name="Table 3D effects 1" w:semiHidden="1" w:unhideWhenUsed="1"/>
+    <w:lsdException w:name="Table 3D effects 2" w:semiHidden="1" w:unhideWhenUsed="1"/>
+    <w:lsdException w:name="Table 3D effects 3" w:semiHidden="1" w:unhideWhenUsed="1"/>
+    <w:lsdException w:name="Table Contemporary" w:semiHidden="1" w:unhideWhenUsed="1"/>
+    <w:lsdException w:name="Table Elegant" w:semiHidden="1" w:unhideWhenUsed="1"/>
+    <w:lsdException w:name="Table Professional" w:semiHidden="1" w:unhideWhenUsed="1"/>
+    <w:lsdException w:name="Table Subtle 1" w:semiHidden="1" w:unhideWhenUsed="1"/>
+    <w:lsdException w:name="Table Subtle 2" w:semiHidden="1" w:unhideWhenUsed="1"/>
+    <w:lsdException w:name="Table Web 1" w:semiHidden="1" w:unhideWhenUsed="1"/>
+    <w:lsdException w:name="Table Web 2" w:semiHidden="1" w:unhideWhenUsed="1"/>
+    <w:lsdException w:name="Table Web 3" w:semiHidden="1" w:unhideWhenUsed="1"/>
+    <w:lsdException w:name="Balloon Text" w:semiHidden="1" w:unhideWhenUsed="1"/>
+    <w:lsdException w:name="Table Grid" w:uiPriority="59"/>
+    <w:lsdException w:name="Table Theme" w:semiHidden="1" w:unhideWhenUsed="1"/>
+    <w:lsdException w:name="Placeholder Text" w:semiHidden="1"/>
+    <w:lsdException w:name="No Spacing" w:uiPriority="1" w:qFormat="1"/>
+    <w:lsdException w:name="Light Shading" w:uiPriority="60"/>
+    <w:lsdException w:name="Light List" w:uiPriority="61"/>
+    <w:lsdException w:name="Light Grid" w:uiPriority="62"/>
+    <w:lsdException w:name="Medium Shading 1" w:uiPriority="63"/>
+    <w:lsdException w:name="Medium Shading 2" w:uiPriority="64"/>
+    <w:lsdException w:name="Medium List 1" w:uiPriority="65"/>
+    <w:lsdException w:name="Medium List 2" w:uiPriority="66"/>
+    <w:lsdException w:name="Medium Grid 1" w:uiPriority="67"/>
+    <w:lsdException w:name="Medium Grid 2" w:uiPriority="68"/>
+    <w:lsdException w:name="Medium Grid 3" w:uiPriority="69"/>
+    <w:lsdException w:name="Dark List" w:uiPriority="70"/>
+    <w:lsdException w:name="Colorful Shading" w:uiPriority="71"/>
+    <w:lsdException w:name="Colorful List" w:uiPriority="72"/>
+    <w:lsdException w:name="Colorful Grid" w:uiPriority="73"/>
+    <w:lsdException w:name="Light Shading Accent 1" w:uiPriority="60"/>
+    <w:lsdException w:name="Light List Accent 1" w:uiPriority="61"/>
+    <w:lsdException w:name="Light Grid Accent 1" w:uiPriority="62"/>
+    <w:lsdException w:name="Medium Shading 1 Accent 1" w:uiPriority="63"/>
+    <w:lsdException w:name="Medium Shading 2 Accent 1" w:uiPriority="64"/>
+    <w:lsdException w:name="Medium List 1 Accent 1" w:uiPriority="65"/>
+    <w:lsdException w:name="Revision" w:semiHidden="1"/>
+    <w:lsdException w:name="List Paragraph" w:uiPriority="34" w:qFormat="1"/>
+    <w:lsdException w:name="Quote" w:uiPriority="29" w:qFormat="1"/>
+    <w:lsdException w:name="Intense Quote" w:uiPriority="30" w:qFormat="1"/>
+    <w:lsdException w:name="Medium List 2 Accent 1" w:uiPriority="66"/>
+    <w:lsdException w:name="Medium Grid 1 Accent 1" w:uiPriority="67"/>
+    <w:lsdException w:name="Medium Grid 2 Accent 1" w:uiPriority="68"/>
+    <w:lsdException w:name="Medium Grid 3 Accent 1" w:uiPriority="69"/>
+    <w:lsdException w:name="Dark List Accent 1" w:uiPriority="70"/>
+    <w:lsdException w:name="Colorful Shading Accent 1" w:uiPriority="71"/>
+    <w:lsdException w:name="Colorful List Accent 1" w:uiPriority="72"/>
+    <w:lsdException w:name="Colorful Grid Accent 1" w:uiPriority="73"/>
+    <w:lsdException w:name="Light Shading Accent 2" w:uiPriority="60"/>
+    <w:lsdException w:name="Light List Accent 2" w:uiPriority="61"/>
+    <w:lsdException w:name="Light Grid Accent 2" w:uiPriority="62"/>
+    <w:lsdException w:name="Medium Shading 1 Accent 2" w:uiPriority="63"/>
+    <w:lsdException w:name="Medium Shading 2 Accent 2" w:uiPriority="64"/>
+    <w:lsdException w:name="Medium List 1 Accent 2" w:uiPriority="65"/>
+    <w:lsdException w:name="Medium List 2 Accent 2" w:uiPriority="66"/>
+    <w:lsdException w:name="Medium Grid 1 Accent 2" w:uiPriority="67"/>
+    <w:lsdException w:name="Medium Grid 2 Accent 2" w:uiPriority="68"/>
+    <w:lsdException w:name="Medium Grid 3 Accent 2" w:uiPriority="69"/>
+    <w:lsdException w:name="Dark List Accent 2" w:uiPriority="70"/>
+    <w:lsdException w:name="Colorful Shading Accent 2" w:uiPriority="71"/>
+    <w:lsdException w:name="Colorful List Accent 2" w:uiPriority="72"/>
+    <w:lsdException w:name="Colorful Grid Accent 2" w:uiPriority="73"/>
+    <w:lsdException w:name="Light Shading Accent 3" w:uiPriority="60"/>
+    <w:lsdException w:name="Light List Accent 3" w:uiPriority="61"/>
+    <w:lsdException w:name="Light Grid Accent 3" w:uiPriority="62"/>
+    <w:lsdException w:name="Medium Shading 1 Accent 3" w:uiPriority="63"/>
+    <w:lsdException w:name="Medium Shading 2 Accent 3" w:uiPriority="64"/>
+    <w:lsdException w:name="Medium List 1 Accent 3" w:uiPriority="65"/>
+    <w:lsdException w:name="Medium List 2 Accent 3" w:uiPriority="66"/>
+    <w:lsdException w:name="Medium Grid 1 Accent 3" w:uiPriority="67"/>
+    <w:lsdException w:name="Medium Grid 2 Accent 3" w:uiPriority="68"/>
+    <w:lsdException w:name="Medium Grid 3 Accent 3" w:uiPriority="69"/>
+    <w:lsdException w:name="Dark List Accent 3" w:uiPriority="70"/>
+    <w:lsdException w:name="Colorful Shading Accent 3" w:uiPriority="71"/>
+    <w:lsdException w:name="Colorful List Accent 3" w:uiPriority="72"/>
+    <w:lsdException w:name="Colorful Grid Accent 3" w:uiPriority="73"/>
+    <w:lsdException w:name="Light Shading Accent 4" w:uiPriority="60"/>
+    <w:lsdException w:name="Light List Accent 4" w:uiPriority="61"/>
+    <w:lsdException w:name="Light Grid Accent 4" w:uiPriority="62"/>
+    <w:lsdException w:name="Medium Shading 1 Accent 4" w:uiPriority="63"/>
+    <w:lsdException w:name="Medium Shading 2 Accent 4" w:uiPriority="64"/>
+    <w:lsdException w:name="Medium List 1 Accent 4" w:uiPriority="65"/>
+    <w:lsdException w:name="Medium List 2 Accent 4" w:uiPriority="66"/>
+    <w:lsdException w:name="Medium Grid 1 Accent 4" w:uiPriority="67"/>
+    <w:lsdException w:name="Medium Grid 2 Accent 4" w:uiPriority="68"/>
+    <w:lsdException w:name="Medium Grid 3 Accent 4" w:uiPriority="69"/>
+    <w:lsdException w:name="Dark List Accent 4" w:uiPriority="70"/>
+    <w:lsdException w:name="Colorful Shading Accent 4" w:uiPriority="71"/>
+    <w:lsdException w:name="Colorful List Accent 4" w:uiPriority="72"/>
+    <w:lsdException w:name="Colorful Grid Accent 4" w:uiPriority="73"/>
+    <w:lsdException w:name="Light Shading Accent 5" w:uiPriority="60"/>
+    <w:lsdException w:name="Light List Accent 5" w:uiPriority="61"/>
+    <w:lsdException w:name="Light Grid Accent 5" w:uiPriority="62"/>
+    <w:lsdException w:name="Medium Shading 1 Accent 5" w:uiPriority="63"/>
+    <w:lsdException w:name="Medium Shading 2 Accent 5" w:uiPriority="64"/>
+    <w:lsdException w:name="Medium List 1 Accent 5" w:uiPriority="65"/>
+    <w:lsdException w:name="Medium List 2 Accent 5" w:uiPriority="66"/>
+    <w:lsdException w:name="Medium Grid 1 Accent 5" w:uiPriority="67"/>
+    <w:lsdException w:name="Medium Grid 2 Accent 5" w:uiPriority="68"/>
+    <w:lsdException w:name="Medium Grid 3 Accent 5" w:uiPriority="69"/>
+    <w:lsdException w:name="Dark List Accent 5" w:uiPriority="70"/>
+    <w:lsdException w:name="Colorful Shading Accent 5" w:uiPriority="71"/>
+    <w:lsdException w:name="Colorful List Accent 5" w:uiPriority="72"/>
+    <w:lsdException w:name="Colorful Grid Accent 5" w:uiPriority="73"/>
+    <w:lsdException w:name="Light Shading Accent 6" w:uiPriority="60"/>
+    <w:lsdException w:name="Light List Accent 6" w:uiPriority="61"/>
+    <w:lsdException w:name="Light Grid Accent 6" w:uiPriority="62"/>
+    <w:lsdException w:name="Medium Shading 1 Accent 6" w:uiPriority="63"/>
+    <w:lsdException w:name="Medium Shading 2 Accent 6" w:uiPriority="64"/>
+    <w:lsdException w:name="Medium List 1 Accent 6" w:uiPriority="65"/>
+    <w:lsdException w:name="Medium List 2 Accent 6" w:uiPriority="66"/>
+    <w:lsdException w:name="Medium Grid 1 Accent 6" w:uiPriority="67"/>
+    <w:lsdException w:name="Medium Grid 2 Accent 6" w:uiPriority="68"/>
+    <w:lsdException w:name="Medium Grid 3 Accent 6" w:uiPriority="69"/>
+    <w:lsdException w:name="Dark List Accent 6" w:uiPriority="70"/>
+    <w:lsdException w:name="Colorful Shading Accent 6" w:uiPriority="71"/>
+    <w:lsdException w:name="Colorful List Accent 6" w:uiPriority="72"/>
+    <w:lsdException w:name="Colorful Grid Accent 6" w:uiPriority="73"/>
+    <w:lsdException w:name="Subtle Emphasis" w:uiPriority="19" w:qFormat="1"/>
+    <w:lsdException w:name="Intense Emphasis" w:uiPriority="21" w:qFormat="1"/>
+    <w:lsdException w:name="Subtle Reference" w:uiPriority="31" w:qFormat="1"/>
+    <w:lsdException w:name="Intense Reference" w:uiPriority="32" w:qFormat="1"/>
+    <w:lsdException w:name="Book Title" w:uiPriority="33" w:qFormat="1"/>
+    <w:lsdException w:name="Bibliography" w:semiHidden="1" w:uiPriority="37" w:unhideWhenUsed="1"/>
+    <w:lsdException w:name="TOC Heading" w:semiHidden="1" w:uiPriority="39" w:unhideWhenUsed="1" w:qFormat="1"/>
+    <w:lsdException w:name="Plain Table 1" w:uiPriority="41"/>
+    <w:lsdException w:name="Plain Table 2" w:uiPriority="42"/>
+    <w:lsdException w:name="Plain Table 3" w:uiPriority="43"/>
+    <w:lsdException w:name="Plain Table 4" w:uiPriority="44"/>
+    <w:lsdException w:name="Plain Table 5" w:uiPriority="45"/>
+    <w:lsdException w:name="Grid Table Light" w:uiPriority="40"/>
+    <w:lsdException w:name="Grid Table 1 Light" w:uiPriority="46"/>
+    <w:lsdException w:name="Grid Table 2" w:uiPriority="47"/>
+    <w:lsdException w:name="Grid Table 3" w:uiPriority="48"/>
+    <w:lsdException w:name="Grid Table 4" w:uiPriority="49"/>
+    <w:lsdException w:name="Grid Table 5 Dark" w:uiPriority="50"/>
+    <w:lsdException w:name="Grid Table 6 Colorful" w:uiPriority="51"/>
+    <w:lsdException w:name="Grid Table 7 Colorful" w:uiPriority="52"/>
+    <w:lsdException w:name="Grid Table 1 Light Accent 1" w:uiPriority="46"/>
+    <w:lsdException w:name="Grid Table 2 Accent 1" w:uiPriority="47"/>
+    <w:lsdException w:name="Grid Table 3 Accent 1" w:uiPriority="48"/>
+    <w:lsdException w:name="Grid Table 4 Accent 1" w:uiPriority="49"/>
+    <w:lsdException w:name="Grid Table 5 Dark Accent 1" w:uiPriority="50"/>
+    <w:lsdException w:name="Grid Table 6 Colorful Accent 1" w:uiPriority="51"/>
+    <w:lsdException w:name="Grid Table 7 Colorful Accent 1" w:uiPriority="52"/>
+    <w:lsdException w:name="Grid Table 1 Light Accent 2" w:uiPriority="46"/>
+    <w:lsdException w:name="Grid Table 2 Accent 2" w:uiPriority="47"/>
+    <w:lsdException w:name="Grid Table 3 Accent 2" w:uiPriority="48"/>
+    <w:lsdException w:name="Grid Table 4 Accent 2" w:uiPriority="49"/>
+    <w:lsdException w:name="Grid Table 5 Dark Accent 2" w:uiPriority="50"/>
+    <w:lsdException w:name="Grid Table 6 Colorful Accent 2" w:uiPriority="51"/>
+    <w:lsdException w:name="Grid Table 7 Colorful Accent 2" w:uiPriority="52"/>
+    <w:lsdException w:name="Grid Table 1 Light Accent 3" w:uiPriority="46"/>
+    <w:lsdException w:name="Grid Table 2 Accent 3" w:uiPriority="47"/>
+    <w:lsdException w:name="Grid Table 3 Accent 3" w:uiPriority="48"/>
+    <w:lsdException w:name="Grid Table 4 Accent 3" w:uiPriority="49"/>
+    <w:lsdException w:name="Grid Table 5 Dark Accent 3" w:uiPriority="50"/>
+    <w:lsdException w:name="Grid Table 6 Colorful Accent 3" w:uiPriority="51"/>
+    <w:lsdException w:name="Grid Table 7 Colorful Accent 3" w:uiPriority="52"/>
+    <w:lsdException w:name="Grid Table 1 Light Accent 4" w:uiPriority="46"/>
+    <w:lsdException w:name="Grid Table 2 Accent 4" w:uiPriority="47"/>
+    <w:lsdException w:name="Grid Table 3 Accent 4" w:uiPriority="48"/>
+    <w:lsdException w:name="Grid Table 4 Accent 4" w:uiPriority="49"/>
+    <w:lsdException w:name="Grid Table 5 Dark Accent 4" w:uiPriority="50"/>
+    <w:lsdException w:name="Grid Table 6 Colorful Accent 4" w:uiPriority="51"/>
+    <w:lsdException w:name="Grid Table 7 Colorful Accent 4" w:uiPriority="52"/>
+    <w:lsdException w:name="Grid Table 1 Light Accent 5" w:uiPriority="46"/>
+    <w:lsdException w:name="Grid Table 2 Accent 5" w:uiPriority="47"/>
+    <w:lsdException w:name="Grid Table 3 Accent 5" w:uiPriority="48"/>
+    <w:lsdException w:name="Grid Table 4 Accent 5" w:uiPriority="49"/>
+    <w:lsdException w:name="Grid Table 5 Dark Accent 5" w:uiPriority="50"/>
+    <w:lsdException w:name="Grid Table 6 Colorful Accent 5" w:uiPriority="51"/>
+    <w:lsdException w:name="Grid Table 7 Colorful Accent 5" w:uiPriority="52"/>
+    <w:lsdException w:name="Grid Table 1 Light Accent 6" w:uiPriority="46"/>
+    <w:lsdException w:name="Grid Table 2 Accent 6" w:uiPriority="47"/>
+    <w:lsdException w:name="Grid Table 3 Accent 6" w:uiPriority="48"/>
+    <w:lsdException w:name="Grid Table 4 Accent 6" w:uiPriority="49"/>
+    <w:lsdException w:name="Grid Table 5 Dark Accent 6" w:uiPriority="50"/>
+    <w:lsdException w:name="Grid Table 6 Colorful Accent 6" w:uiPriority="51"/>
+    <w:lsdException w:name="Grid Table 7 Colorful Accent 6" w:uiPriority="52"/>
+    <w:lsdException w:name="List Table 1 Light" w:uiPriority="46"/>
+    <w:lsdException w:name="List Table 2" w:uiPriority="47"/>
+    <w:lsdException w:name="List Table 3" w:uiPriority="48"/>
+    <w:lsdException w:name="List Table 4" w:uiPriority="49"/>
+    <w:lsdException w:name="List Table 5 Dark" w:uiPriority="50"/>
+    <w:lsdException w:name="List Table 6 Colorful" w:uiPriority="51"/>
+    <w:lsdException w:name="List Table 7 Colorful" w:uiPriority="52"/>
+    <w:lsdException w:name="List Table 1 Light Accent 1" w:uiPriority="46"/>
+    <w:lsdException w:name="List Table 2 Accent 1" w:uiPriority="47"/>
+    <w:lsdException w:name="List Table 3 Accent 1" w:uiPriority="48"/>
+    <w:lsdException w:name="List Table 4 Accent 1" w:uiPriority="49"/>
+    <w:lsdException w:name="List Table 5 Dark Accent 1" w:uiPriority="50"/>
+    <w:lsdException w:name="List Table 6 Colorful Accent 1" w:uiPriority="51"/>
+    <w:lsdException w:name="List Table 7 Colorful Accent 1" w:uiPriority="52"/>
+    <w:lsdException w:name="List Table 1 Light Accent 2" w:uiPriority="46"/>
+    <w:lsdException w:name="List Table 2 Accent 2" w:uiPriority="47"/>
+    <w:lsdException w:name="List Table 3 Accent 2" w:uiPriority="48"/>
+    <w:lsdException w:name="List Table 4 Accent 2" w:uiPriority="49"/>
+    <w:lsdException w:name="List Table 5 Dark Accent 2" w:uiPriority="50"/>
+    <w:lsdException w:name="List Table 6 Colorful Accent 2" w:uiPriority="51"/>
+    <w:lsdException w:name="List Table 7 Colorful Accent 2" w:uiPriority="52"/>
+    <w:lsdException w:name="List Table 1 Light Accent 3" w:uiPriority="46"/>
+    <w:lsdException w:name="List Table 2 Accent 3" w:uiPriority="47"/>
+    <w:lsdException w:name="List Table 3 Accent 3" w:uiPriority="48"/>
+    <w:lsdException w:name="List Table 4 Accent 3" w:uiPriority="49"/>
+    <w:lsdException w:name="List Table 5 Dark Accent 3" w:uiPriority="50"/>
+    <w:lsdException w:name="List Table 6 Colorful Accent 3" w:uiPriority="51"/>
+    <w:lsdException w:name="List Table 7 Colorful Accent 3" w:uiPriority="52"/>
+    <w:lsdException w:name="List Table 1 Light Accent 4" w:uiPriority="46"/>
+    <w:lsdException w:name="List Table 2 Accent 4" w:uiPriority="47"/>
+    <w:lsdException w:name="List Table 3 Accent 4" w:uiPriority="48"/>
+    <w:lsdException w:name="List Table 4 Accent 4" w:uiPriority="49"/>
+    <w:lsdException w:name="List Table 5 Dark Accent 4" w:uiPriority="50"/>
+    <w:lsdException w:name="List Table 6 Colorful Accent 4" w:uiPriority="51"/>
+    <w:lsdException w:name="List Table 7 Colorful Accent 4" w:uiPriority="52"/>
+    <w:lsdException w:name="List Table 1 Light Accent 5" w:uiPriority="46"/>
+    <w:lsdException w:name="List Table 2 Accent 5" w:uiPriority="47"/>
+    <w:lsdException w:name="List Table 3 Accent 5" w:uiPriority="48"/>
+    <w:lsdException w:name="List Table 4 Accent 5" w:uiPriority="49"/>
+    <w:lsdException w:name="List Table 5 Dark Accent 5" w:uiPriority="50"/>
+    <w:lsdException w:name="List Table 6 Colorful Accent 5" w:uiPriority="51"/>
+    <w:lsdException w:name="List Table 7 Colorful Accent 5" w:uiPriority="52"/>
+    <w:lsdException w:name="List Table 1 Light Accent 6" w:uiPriority="46"/>
+    <w:lsdException w:name="List Table 2 Accent 6" w:uiPriority="47"/>
+    <w:lsdException w:name="List Table 3 Accent 6" w:uiPriority="48"/>
+    <w:lsdException w:name="List Table 4 Accent 6" w:uiPriority="49"/>
+    <w:lsdException w:name="List Table 5 Dark Accent 6" w:uiPriority="50"/>
+    <w:lsdException w:name="List Table 6 Colorful Accent 6" w:uiPriority="51"/>
+    <w:lsdException w:name="List Table 7 Colorful Accent 6" w:uiPriority="52"/>
   </w:latentStyles>
   <w:style w:type="paragraph" w:default="1" w:styleId="a">
     <w:name w:val="Normal"/>
@@ -2279,7 +4679,6 @@
     <w:uiPriority w:val="99"/>
     <w:semiHidden/>
     <w:unhideWhenUsed/>
-    <w:qFormat/>
     <w:tblPr>
       <w:tblInd w:w="0" w:type="dxa"/>
       <w:tblCellMar>

</xml_diff>

<commit_message>
first fight almost completed
</commit_message>
<xml_diff>
--- a/летопись Стигии.docx
+++ b/летопись Стигии.docx
@@ -70,8 +70,17 @@
           <w:sz w:val="24"/>
           <w:szCs w:val="24"/>
         </w:rPr>
-        <w:t>о так много, что они смогли объединиться в одну большую сущность. Так родилось Айгне</w:t>
-      </w:r>
+        <w:t xml:space="preserve">о так много, что они смогли объединиться в одну большую сущность. Так родилось </w:t>
+      </w:r>
+      <w:proofErr w:type="spellStart"/>
+      <w:r>
+        <w:rPr>
+          <w:sz w:val="24"/>
+          <w:szCs w:val="24"/>
+        </w:rPr>
+        <w:t>Айгне</w:t>
+      </w:r>
+      <w:proofErr w:type="spellEnd"/>
       <w:r>
         <w:rPr>
           <w:sz w:val="24"/>
@@ -94,12 +103,21 @@
           <w:szCs w:val="24"/>
         </w:rPr>
       </w:pPr>
-      <w:r>
-        <w:rPr>
-          <w:sz w:val="24"/>
-          <w:szCs w:val="24"/>
-        </w:rPr>
-        <w:t>Айгне смогло изолировать большую</w:t>
+      <w:proofErr w:type="spellStart"/>
+      <w:r>
+        <w:rPr>
+          <w:sz w:val="24"/>
+          <w:szCs w:val="24"/>
+        </w:rPr>
+        <w:t>Айгне</w:t>
+      </w:r>
+      <w:proofErr w:type="spellEnd"/>
+      <w:r>
+        <w:rPr>
+          <w:sz w:val="24"/>
+          <w:szCs w:val="24"/>
+        </w:rPr>
+        <w:t xml:space="preserve"> смогло изолировать большую</w:t>
       </w:r>
       <w:r>
         <w:rPr>
@@ -120,7 +138,23 @@
           <w:sz w:val="24"/>
           <w:szCs w:val="24"/>
         </w:rPr>
-        <w:t xml:space="preserve"> Пустой порядок был крайне уязвим, Айгне не раз наблюдало, как от </w:t>
+        <w:t xml:space="preserve"> Пустой порядок был крайне уязвим, </w:t>
+      </w:r>
+      <w:proofErr w:type="spellStart"/>
+      <w:r>
+        <w:rPr>
+          <w:sz w:val="24"/>
+          <w:szCs w:val="24"/>
+        </w:rPr>
+        <w:t>Айгне</w:t>
+      </w:r>
+      <w:proofErr w:type="spellEnd"/>
+      <w:r>
+        <w:rPr>
+          <w:sz w:val="24"/>
+          <w:szCs w:val="24"/>
+        </w:rPr>
+        <w:t xml:space="preserve"> не раз наблюдало, как от </w:t>
       </w:r>
       <w:r>
         <w:rPr>
@@ -149,8 +183,33 @@
           <w:sz w:val="24"/>
           <w:szCs w:val="24"/>
         </w:rPr>
-        <w:t>Тогда Айгне решило дать материи форму. После многих попыток, наконец, была создана Стигия</w:t>
-      </w:r>
+        <w:t xml:space="preserve">Тогда </w:t>
+      </w:r>
+      <w:proofErr w:type="spellStart"/>
+      <w:r>
+        <w:rPr>
+          <w:sz w:val="24"/>
+          <w:szCs w:val="24"/>
+        </w:rPr>
+        <w:t>Айгне</w:t>
+      </w:r>
+      <w:proofErr w:type="spellEnd"/>
+      <w:r>
+        <w:rPr>
+          <w:sz w:val="24"/>
+          <w:szCs w:val="24"/>
+        </w:rPr>
+        <w:t xml:space="preserve"> решило дать материи форму. После многих попыток, наконец, была создана </w:t>
+      </w:r>
+      <w:proofErr w:type="spellStart"/>
+      <w:r>
+        <w:rPr>
+          <w:sz w:val="24"/>
+          <w:szCs w:val="24"/>
+        </w:rPr>
+        <w:t>Стигия</w:t>
+      </w:r>
+      <w:proofErr w:type="spellEnd"/>
       <w:r>
         <w:rPr>
           <w:sz w:val="24"/>
@@ -262,7 +321,23 @@
           <w:sz w:val="24"/>
           <w:szCs w:val="24"/>
         </w:rPr>
-        <w:t xml:space="preserve">Это не могло не привлечь внимание Айгне. </w:t>
+        <w:t xml:space="preserve">Это не могло не привлечь внимание </w:t>
+      </w:r>
+      <w:proofErr w:type="spellStart"/>
+      <w:r>
+        <w:rPr>
+          <w:sz w:val="24"/>
+          <w:szCs w:val="24"/>
+        </w:rPr>
+        <w:t>Айгне</w:t>
+      </w:r>
+      <w:proofErr w:type="spellEnd"/>
+      <w:r>
+        <w:rPr>
+          <w:sz w:val="24"/>
+          <w:szCs w:val="24"/>
+        </w:rPr>
+        <w:t xml:space="preserve">. </w:t>
       </w:r>
       <w:r>
         <w:rPr>
@@ -363,12 +438,21 @@
         </w:rPr>
         <w:t xml:space="preserve">На заре цивилизации </w:t>
       </w:r>
-      <w:r>
-        <w:rPr>
-          <w:sz w:val="24"/>
-          <w:szCs w:val="24"/>
-        </w:rPr>
-        <w:t xml:space="preserve">кадалы – как начала называть себя раса – объединялись в племена. </w:t>
+      <w:proofErr w:type="spellStart"/>
+      <w:r>
+        <w:rPr>
+          <w:sz w:val="24"/>
+          <w:szCs w:val="24"/>
+        </w:rPr>
+        <w:t>кадалы</w:t>
+      </w:r>
+      <w:proofErr w:type="spellEnd"/>
+      <w:r>
+        <w:rPr>
+          <w:sz w:val="24"/>
+          <w:szCs w:val="24"/>
+        </w:rPr>
+        <w:t xml:space="preserve"> – как начала называть себя раса – объединялись в племена. </w:t>
       </w:r>
       <w:r>
         <w:rPr>
@@ -455,7 +539,23 @@
           <w:sz w:val="24"/>
           <w:szCs w:val="24"/>
         </w:rPr>
-        <w:t xml:space="preserve">Когда кадалы только открыли эти источники, они опасались брать что-то от них и долго находиться рядом с ними, поскольку боялись, что и они мутируют или растворятся. Однако на некотором удалении от источников жизнь напротив, укреплялась и цвела: </w:t>
+        <w:t xml:space="preserve">Когда </w:t>
+      </w:r>
+      <w:proofErr w:type="spellStart"/>
+      <w:r>
+        <w:rPr>
+          <w:sz w:val="24"/>
+          <w:szCs w:val="24"/>
+        </w:rPr>
+        <w:t>кадалы</w:t>
+      </w:r>
+      <w:proofErr w:type="spellEnd"/>
+      <w:r>
+        <w:rPr>
+          <w:sz w:val="24"/>
+          <w:szCs w:val="24"/>
+        </w:rPr>
+        <w:t xml:space="preserve"> только открыли эти источники, они опасались брать что-то от них и долго находиться рядом с ними, поскольку боялись, что и они мутируют или растворятся. Однако на некотором удалении от источников жизнь напротив, укреплялась и цвела: </w:t>
       </w:r>
       <w:r>
         <w:rPr>
@@ -463,7 +563,23 @@
           <w:szCs w:val="24"/>
         </w:rPr>
         <w:lastRenderedPageBreak/>
-        <w:t>растения больше плодоносили, дичи было больше и она была толще и жирнее. Потому племена старались селиться вокруг «райских кущ», деля между собой охотничьи угодья и поля.</w:t>
+        <w:t xml:space="preserve">растения больше плодоносили, дичи </w:t>
+      </w:r>
+      <w:proofErr w:type="gramStart"/>
+      <w:r>
+        <w:rPr>
+          <w:sz w:val="24"/>
+          <w:szCs w:val="24"/>
+        </w:rPr>
+        <w:t>было больше</w:t>
+      </w:r>
+      <w:proofErr w:type="gramEnd"/>
+      <w:r>
+        <w:rPr>
+          <w:sz w:val="24"/>
+          <w:szCs w:val="24"/>
+        </w:rPr>
+        <w:t xml:space="preserve"> и она была толще и жирнее. Потому племена старались селиться вокруг «райских кущ», деля между собой охотничьи угодья и поля.</w:t>
       </w:r>
     </w:p>
     <w:p>
@@ -478,7 +594,23 @@
           <w:sz w:val="24"/>
           <w:szCs w:val="24"/>
         </w:rPr>
-        <w:t>Большая часть расы довольствовалась тем, что давали леса вокруг источников. Но были и те, кто считал, что это далеко не все, что можно получить от них. Соплеменники предостерегали их от походов к источникам, вожди налагали на это запреты, а тех, кто осмеливался нарушить их, ждало неминуемое наказание. Смельчаков, ходивших к источникам, становилось все больше, и некоторые из них начали объединяться в группы, назвав себя скайрами. Они селились на границе запретных чащ и наблюдали за тем, что в них происходит, но даже при всем своем рвении не забывали об осторожности.</w:t>
+        <w:t xml:space="preserve">Большая часть расы довольствовалась тем, что давали леса вокруг источников. Но были и те, кто считал, что это далеко не все, что можно получить от них. Соплеменники предостерегали их от походов к источникам, вожди налагали на это запреты, а тех, кто осмеливался нарушить их, ждало неминуемое наказание. Смельчаков, ходивших к источникам, становилось все больше, и некоторые из них начали объединяться в группы, назвав себя </w:t>
+      </w:r>
+      <w:proofErr w:type="spellStart"/>
+      <w:r>
+        <w:rPr>
+          <w:sz w:val="24"/>
+          <w:szCs w:val="24"/>
+        </w:rPr>
+        <w:t>скайрами</w:t>
+      </w:r>
+      <w:proofErr w:type="spellEnd"/>
+      <w:r>
+        <w:rPr>
+          <w:sz w:val="24"/>
+          <w:szCs w:val="24"/>
+        </w:rPr>
+        <w:t>. Они селились на границе запретных чащ и наблюдали за тем, что в них происходит, но даже при всем своем рвении не забывали об осторожности.</w:t>
       </w:r>
     </w:p>
     <w:p>
@@ -488,12 +620,21 @@
           <w:szCs w:val="24"/>
         </w:rPr>
       </w:pPr>
-      <w:r>
-        <w:rPr>
-          <w:sz w:val="24"/>
-          <w:szCs w:val="24"/>
-        </w:rPr>
-        <w:t xml:space="preserve">Скайры </w:t>
+      <w:proofErr w:type="spellStart"/>
+      <w:r>
+        <w:rPr>
+          <w:sz w:val="24"/>
+          <w:szCs w:val="24"/>
+        </w:rPr>
+        <w:t>Скайры</w:t>
+      </w:r>
+      <w:proofErr w:type="spellEnd"/>
+      <w:r>
+        <w:rPr>
+          <w:sz w:val="24"/>
+          <w:szCs w:val="24"/>
+        </w:rPr>
+        <w:t xml:space="preserve"> </w:t>
       </w:r>
       <w:r>
         <w:rPr>
@@ -536,21 +677,101 @@
           <w:sz w:val="24"/>
           <w:szCs w:val="24"/>
         </w:rPr>
-        <w:t xml:space="preserve">Однако вскоре они осознали и то, что простого желания недостаточно. Наблюдатель должен обладать большой силой воли, чтобы не просто просить саол («жизнь» на языке кадалов) принять ту или иную форму, а направлять его, помогая в материализации. </w:t>
-      </w:r>
-      <w:r>
-        <w:rPr>
-          <w:sz w:val="24"/>
-          <w:szCs w:val="24"/>
-        </w:rPr>
-        <w:t xml:space="preserve">Так среди скайров выделились саолланы – те, чья воля была достаточно сильна, </w:t>
-      </w:r>
-      <w:r>
-        <w:rPr>
-          <w:sz w:val="24"/>
-          <w:szCs w:val="24"/>
-        </w:rPr>
-        <w:t>чтобы взаимодействовать с саол.</w:t>
+        <w:t xml:space="preserve">Однако вскоре они осознали и то, что простого желания недостаточно. Наблюдатель должен обладать большой силой воли, чтобы не просто просить </w:t>
+      </w:r>
+      <w:proofErr w:type="spellStart"/>
+      <w:r>
+        <w:rPr>
+          <w:sz w:val="24"/>
+          <w:szCs w:val="24"/>
+        </w:rPr>
+        <w:t>саол</w:t>
+      </w:r>
+      <w:proofErr w:type="spellEnd"/>
+      <w:r>
+        <w:rPr>
+          <w:sz w:val="24"/>
+          <w:szCs w:val="24"/>
+        </w:rPr>
+        <w:t xml:space="preserve"> («жизнь» на языке </w:t>
+      </w:r>
+      <w:proofErr w:type="spellStart"/>
+      <w:r>
+        <w:rPr>
+          <w:sz w:val="24"/>
+          <w:szCs w:val="24"/>
+        </w:rPr>
+        <w:t>кадалов</w:t>
+      </w:r>
+      <w:proofErr w:type="spellEnd"/>
+      <w:r>
+        <w:rPr>
+          <w:sz w:val="24"/>
+          <w:szCs w:val="24"/>
+        </w:rPr>
+        <w:t xml:space="preserve">) принять ту или иную форму, а направлять его, помогая в материализации. </w:t>
+      </w:r>
+      <w:r>
+        <w:rPr>
+          <w:sz w:val="24"/>
+          <w:szCs w:val="24"/>
+        </w:rPr>
+        <w:t xml:space="preserve">Так среди </w:t>
+      </w:r>
+      <w:proofErr w:type="spellStart"/>
+      <w:r>
+        <w:rPr>
+          <w:sz w:val="24"/>
+          <w:szCs w:val="24"/>
+        </w:rPr>
+        <w:t>скайров</w:t>
+      </w:r>
+      <w:proofErr w:type="spellEnd"/>
+      <w:r>
+        <w:rPr>
+          <w:sz w:val="24"/>
+          <w:szCs w:val="24"/>
+        </w:rPr>
+        <w:t xml:space="preserve"> выделились </w:t>
+      </w:r>
+      <w:proofErr w:type="spellStart"/>
+      <w:r>
+        <w:rPr>
+          <w:sz w:val="24"/>
+          <w:szCs w:val="24"/>
+        </w:rPr>
+        <w:t>саолланы</w:t>
+      </w:r>
+      <w:proofErr w:type="spellEnd"/>
+      <w:r>
+        <w:rPr>
+          <w:sz w:val="24"/>
+          <w:szCs w:val="24"/>
+        </w:rPr>
+        <w:t xml:space="preserve"> – те, чья воля была достаточно сильна, </w:t>
+      </w:r>
+      <w:r>
+        <w:rPr>
+          <w:sz w:val="24"/>
+          <w:szCs w:val="24"/>
+        </w:rPr>
+        <w:t xml:space="preserve">чтобы взаимодействовать с </w:t>
+      </w:r>
+      <w:proofErr w:type="spellStart"/>
+      <w:r>
+        <w:rPr>
+          <w:sz w:val="24"/>
+          <w:szCs w:val="24"/>
+        </w:rPr>
+        <w:t>саол</w:t>
+      </w:r>
+      <w:proofErr w:type="spellEnd"/>
+      <w:r>
+        <w:rPr>
+          <w:sz w:val="24"/>
+          <w:szCs w:val="24"/>
+        </w:rPr>
+        <w:t>.</w:t>
       </w:r>
     </w:p>
     <w:p>
@@ -560,12 +781,37 @@
           <w:szCs w:val="24"/>
         </w:rPr>
       </w:pPr>
-      <w:r>
-        <w:rPr>
-          <w:sz w:val="24"/>
-          <w:szCs w:val="24"/>
-        </w:rPr>
-        <w:t xml:space="preserve">Скайры продолжали изучать саол и спустя некоторое время научились не только создавать материальные объекты, но и </w:t>
+      <w:proofErr w:type="spellStart"/>
+      <w:r>
+        <w:rPr>
+          <w:sz w:val="24"/>
+          <w:szCs w:val="24"/>
+        </w:rPr>
+        <w:t>Скайры</w:t>
+      </w:r>
+      <w:proofErr w:type="spellEnd"/>
+      <w:r>
+        <w:rPr>
+          <w:sz w:val="24"/>
+          <w:szCs w:val="24"/>
+        </w:rPr>
+        <w:t xml:space="preserve"> продолжали изучать </w:t>
+      </w:r>
+      <w:proofErr w:type="spellStart"/>
+      <w:r>
+        <w:rPr>
+          <w:sz w:val="24"/>
+          <w:szCs w:val="24"/>
+        </w:rPr>
+        <w:t>саол</w:t>
+      </w:r>
+      <w:proofErr w:type="spellEnd"/>
+      <w:r>
+        <w:rPr>
+          <w:sz w:val="24"/>
+          <w:szCs w:val="24"/>
+        </w:rPr>
+        <w:t xml:space="preserve"> и спустя некоторое время научились не только создавать материальные объекты, но и </w:t>
       </w:r>
       <w:r>
         <w:rPr>
@@ -607,7 +853,23 @@
           <w:sz w:val="24"/>
           <w:szCs w:val="24"/>
         </w:rPr>
-        <w:t xml:space="preserve"> и, не смотря на то, что долгое время вызывали неодобрение у сородичей</w:t>
+        <w:t xml:space="preserve"> и, </w:t>
+      </w:r>
+      <w:proofErr w:type="gramStart"/>
+      <w:r>
+        <w:rPr>
+          <w:sz w:val="24"/>
+          <w:szCs w:val="24"/>
+        </w:rPr>
+        <w:t>не смотря</w:t>
+      </w:r>
+      <w:proofErr w:type="gramEnd"/>
+      <w:r>
+        <w:rPr>
+          <w:sz w:val="24"/>
+          <w:szCs w:val="24"/>
+        </w:rPr>
+        <w:t xml:space="preserve"> на то, что долгое время вызывали неодобрение у сородичей</w:t>
       </w:r>
       <w:r>
         <w:rPr>
@@ -629,7 +891,23 @@
           <w:sz w:val="24"/>
           <w:szCs w:val="24"/>
         </w:rPr>
-        <w:t xml:space="preserve">Поняв всю их силу, кадалы развязали войну за владение Островами. </w:t>
+        <w:t xml:space="preserve">Поняв всю их силу, </w:t>
+      </w:r>
+      <w:proofErr w:type="spellStart"/>
+      <w:r>
+        <w:rPr>
+          <w:sz w:val="24"/>
+          <w:szCs w:val="24"/>
+        </w:rPr>
+        <w:t>кадалы</w:t>
+      </w:r>
+      <w:proofErr w:type="spellEnd"/>
+      <w:r>
+        <w:rPr>
+          <w:sz w:val="24"/>
+          <w:szCs w:val="24"/>
+        </w:rPr>
+        <w:t xml:space="preserve"> развязали войну за владение Островами. </w:t>
       </w:r>
       <w:r>
         <w:rPr>
@@ -679,7 +957,23 @@
           <w:sz w:val="24"/>
           <w:szCs w:val="24"/>
         </w:rPr>
-        <w:t>, названном Саари,</w:t>
+        <w:t xml:space="preserve">, названном </w:t>
+      </w:r>
+      <w:proofErr w:type="spellStart"/>
+      <w:r>
+        <w:rPr>
+          <w:sz w:val="24"/>
+          <w:szCs w:val="24"/>
+        </w:rPr>
+        <w:t>Саари</w:t>
+      </w:r>
+      <w:proofErr w:type="spellEnd"/>
+      <w:r>
+        <w:rPr>
+          <w:sz w:val="24"/>
+          <w:szCs w:val="24"/>
+        </w:rPr>
+        <w:t>,</w:t>
       </w:r>
       <w:r>
         <w:rPr>
@@ -707,7 +1001,23 @@
           <w:sz w:val="24"/>
           <w:szCs w:val="24"/>
         </w:rPr>
-        <w:t xml:space="preserve"> структура: скайры ст</w:t>
+        <w:t xml:space="preserve"> структура: </w:t>
+      </w:r>
+      <w:proofErr w:type="spellStart"/>
+      <w:r>
+        <w:rPr>
+          <w:sz w:val="24"/>
+          <w:szCs w:val="24"/>
+        </w:rPr>
+        <w:t>скайры</w:t>
+      </w:r>
+      <w:proofErr w:type="spellEnd"/>
+      <w:r>
+        <w:rPr>
+          <w:sz w:val="24"/>
+          <w:szCs w:val="24"/>
+        </w:rPr>
+        <w:t xml:space="preserve"> ст</w:t>
       </w:r>
       <w:r>
         <w:rPr>
@@ -728,7 +1038,39 @@
           <w:sz w:val="24"/>
           <w:szCs w:val="24"/>
         </w:rPr>
-        <w:t xml:space="preserve"> Однако саолланы, хоть все еще находились в касте скайров, старались не вмешиваться в политику, ибо их силы зачастую пытались использовать во зло. Потому они </w:t>
+        <w:t xml:space="preserve"> Однако </w:t>
+      </w:r>
+      <w:proofErr w:type="spellStart"/>
+      <w:r>
+        <w:rPr>
+          <w:sz w:val="24"/>
+          <w:szCs w:val="24"/>
+        </w:rPr>
+        <w:t>саолланы</w:t>
+      </w:r>
+      <w:proofErr w:type="spellEnd"/>
+      <w:r>
+        <w:rPr>
+          <w:sz w:val="24"/>
+          <w:szCs w:val="24"/>
+        </w:rPr>
+        <w:t xml:space="preserve">, хоть все еще находились в касте </w:t>
+      </w:r>
+      <w:proofErr w:type="spellStart"/>
+      <w:r>
+        <w:rPr>
+          <w:sz w:val="24"/>
+          <w:szCs w:val="24"/>
+        </w:rPr>
+        <w:t>скайров</w:t>
+      </w:r>
+      <w:proofErr w:type="spellEnd"/>
+      <w:r>
+        <w:rPr>
+          <w:sz w:val="24"/>
+          <w:szCs w:val="24"/>
+        </w:rPr>
+        <w:t xml:space="preserve">, старались не вмешиваться в политику, ибо их силы зачастую пытались использовать во зло. Потому они </w:t>
       </w:r>
       <w:r>
         <w:rPr>
@@ -745,12 +1087,37 @@
           <w:szCs w:val="24"/>
         </w:rPr>
       </w:pPr>
-      <w:r>
-        <w:rPr>
-          <w:sz w:val="24"/>
-          <w:szCs w:val="24"/>
-        </w:rPr>
-        <w:t>Айгне, которому кадалы были интересны</w:t>
+      <w:proofErr w:type="spellStart"/>
+      <w:r>
+        <w:rPr>
+          <w:sz w:val="24"/>
+          <w:szCs w:val="24"/>
+        </w:rPr>
+        <w:t>Айгне</w:t>
+      </w:r>
+      <w:proofErr w:type="spellEnd"/>
+      <w:r>
+        <w:rPr>
+          <w:sz w:val="24"/>
+          <w:szCs w:val="24"/>
+        </w:rPr>
+        <w:t xml:space="preserve">, которому </w:t>
+      </w:r>
+      <w:proofErr w:type="spellStart"/>
+      <w:r>
+        <w:rPr>
+          <w:sz w:val="24"/>
+          <w:szCs w:val="24"/>
+        </w:rPr>
+        <w:t>кадалы</w:t>
+      </w:r>
+      <w:proofErr w:type="spellEnd"/>
+      <w:r>
+        <w:rPr>
+          <w:sz w:val="24"/>
+          <w:szCs w:val="24"/>
+        </w:rPr>
+        <w:t xml:space="preserve"> были интересны</w:t>
       </w:r>
       <w:r>
         <w:rPr>
@@ -773,12 +1140,37 @@
         </w:rPr>
         <w:t xml:space="preserve"> непреложной истиной, </w:t>
       </w:r>
-      <w:r>
-        <w:rPr>
-          <w:sz w:val="24"/>
-          <w:szCs w:val="24"/>
-        </w:rPr>
-        <w:t xml:space="preserve">кадалы не просто верили – они знали, что Айгне существует. </w:t>
+      <w:proofErr w:type="spellStart"/>
+      <w:r>
+        <w:rPr>
+          <w:sz w:val="24"/>
+          <w:szCs w:val="24"/>
+        </w:rPr>
+        <w:t>кадалы</w:t>
+      </w:r>
+      <w:proofErr w:type="spellEnd"/>
+      <w:r>
+        <w:rPr>
+          <w:sz w:val="24"/>
+          <w:szCs w:val="24"/>
+        </w:rPr>
+        <w:t xml:space="preserve"> не просто верили – они знали, что </w:t>
+      </w:r>
+      <w:proofErr w:type="spellStart"/>
+      <w:r>
+        <w:rPr>
+          <w:sz w:val="24"/>
+          <w:szCs w:val="24"/>
+        </w:rPr>
+        <w:t>Айгне</w:t>
+      </w:r>
+      <w:proofErr w:type="spellEnd"/>
+      <w:r>
+        <w:rPr>
+          <w:sz w:val="24"/>
+          <w:szCs w:val="24"/>
+        </w:rPr>
+        <w:t xml:space="preserve"> существует. </w:t>
       </w:r>
       <w:r>
         <w:rPr>
@@ -802,12 +1194,21 @@
           <w:szCs w:val="24"/>
         </w:rPr>
       </w:pPr>
-      <w:r>
-        <w:rPr>
-          <w:sz w:val="24"/>
-          <w:szCs w:val="24"/>
-        </w:rPr>
-        <w:t xml:space="preserve">Кадалы жили и процветали, выстраивая свою культуру и государство, но другим существам повезло меньше. Континент, лежавший к западу от Островов, был неприветлив </w:t>
+      <w:proofErr w:type="spellStart"/>
+      <w:r>
+        <w:rPr>
+          <w:sz w:val="24"/>
+          <w:szCs w:val="24"/>
+        </w:rPr>
+        <w:t>Кадалы</w:t>
+      </w:r>
+      <w:proofErr w:type="spellEnd"/>
+      <w:r>
+        <w:rPr>
+          <w:sz w:val="24"/>
+          <w:szCs w:val="24"/>
+        </w:rPr>
+        <w:t xml:space="preserve"> жили и процветали, выстраивая свою культуру и государство, но другим существам повезло меньше. Континент, лежавший к западу от Островов, был неприветлив </w:t>
       </w:r>
       <w:r>
         <w:rPr>
@@ -830,7 +1231,71 @@
           <w:sz w:val="24"/>
           <w:szCs w:val="24"/>
         </w:rPr>
-        <w:t xml:space="preserve">Хотя Айгне заметило их и заинтересовалось, оно не стало вмешиваться в их эволюцию, желая узнать, может ли сформироваться сознание без его участия. К удивлению, смогло. Грубый, будто вытесанный из камня вид обрел разум и речь самостоятельно, в ходе постоянной борьбы за выживание. Они начали называть себя орруками. На это ушли долгие столетия, и когда кадалы уже познали все тонкости политики, орруки только-только начали создавать племена. </w:t>
+        <w:t xml:space="preserve">Хотя </w:t>
+      </w:r>
+      <w:proofErr w:type="spellStart"/>
+      <w:r>
+        <w:rPr>
+          <w:sz w:val="24"/>
+          <w:szCs w:val="24"/>
+        </w:rPr>
+        <w:t>Айгне</w:t>
+      </w:r>
+      <w:proofErr w:type="spellEnd"/>
+      <w:r>
+        <w:rPr>
+          <w:sz w:val="24"/>
+          <w:szCs w:val="24"/>
+        </w:rPr>
+        <w:t xml:space="preserve"> заметило их и заинтересовалось, оно не стало вмешиваться в их эволюцию, желая узнать, может ли сформироваться сознание без его участия. К удивлению, смогло. Грубый, будто вытесанный из камня вид обрел разум и речь самостоятельно, в ходе постоянной борьбы за выживание. Они начали называть себя </w:t>
+      </w:r>
+      <w:proofErr w:type="spellStart"/>
+      <w:r>
+        <w:rPr>
+          <w:sz w:val="24"/>
+          <w:szCs w:val="24"/>
+        </w:rPr>
+        <w:t>орруками</w:t>
+      </w:r>
+      <w:proofErr w:type="spellEnd"/>
+      <w:r>
+        <w:rPr>
+          <w:sz w:val="24"/>
+          <w:szCs w:val="24"/>
+        </w:rPr>
+        <w:t xml:space="preserve">. На это ушли долгие столетия, и когда </w:t>
+      </w:r>
+      <w:proofErr w:type="spellStart"/>
+      <w:r>
+        <w:rPr>
+          <w:sz w:val="24"/>
+          <w:szCs w:val="24"/>
+        </w:rPr>
+        <w:t>кадалы</w:t>
+      </w:r>
+      <w:proofErr w:type="spellEnd"/>
+      <w:r>
+        <w:rPr>
+          <w:sz w:val="24"/>
+          <w:szCs w:val="24"/>
+        </w:rPr>
+        <w:t xml:space="preserve"> уже познали все тонкости политики, </w:t>
+      </w:r>
+      <w:proofErr w:type="spellStart"/>
+      <w:r>
+        <w:rPr>
+          <w:sz w:val="24"/>
+          <w:szCs w:val="24"/>
+        </w:rPr>
+        <w:t>орруки</w:t>
+      </w:r>
+      <w:proofErr w:type="spellEnd"/>
+      <w:r>
+        <w:rPr>
+          <w:sz w:val="24"/>
+          <w:szCs w:val="24"/>
+        </w:rPr>
+        <w:t xml:space="preserve"> только-только начали создавать племена. </w:t>
       </w:r>
     </w:p>
     <w:p>
@@ -881,8 +1346,17 @@
           <w:sz w:val="24"/>
           <w:szCs w:val="24"/>
         </w:rPr>
-        <w:t xml:space="preserve"> орруки</w:t>
-      </w:r>
+        <w:t xml:space="preserve"> </w:t>
+      </w:r>
+      <w:proofErr w:type="spellStart"/>
+      <w:r>
+        <w:rPr>
+          <w:sz w:val="24"/>
+          <w:szCs w:val="24"/>
+        </w:rPr>
+        <w:t>орруки</w:t>
+      </w:r>
+      <w:proofErr w:type="spellEnd"/>
       <w:r>
         <w:rPr>
           <w:sz w:val="24"/>
@@ -916,7 +1390,23 @@
           <w:sz w:val="24"/>
           <w:szCs w:val="24"/>
         </w:rPr>
-        <w:t xml:space="preserve">Горные орруки </w:t>
+        <w:t xml:space="preserve">Горные </w:t>
+      </w:r>
+      <w:proofErr w:type="spellStart"/>
+      <w:r>
+        <w:rPr>
+          <w:sz w:val="24"/>
+          <w:szCs w:val="24"/>
+        </w:rPr>
+        <w:t>орруки</w:t>
+      </w:r>
+      <w:proofErr w:type="spellEnd"/>
+      <w:r>
+        <w:rPr>
+          <w:sz w:val="24"/>
+          <w:szCs w:val="24"/>
+        </w:rPr>
+        <w:t xml:space="preserve"> </w:t>
       </w:r>
       <w:r>
         <w:rPr>
@@ -1007,8 +1497,17 @@
           <w:sz w:val="24"/>
           <w:szCs w:val="24"/>
         </w:rPr>
-        <w:t xml:space="preserve"> орруки</w:t>
-      </w:r>
+        <w:t xml:space="preserve"> </w:t>
+      </w:r>
+      <w:proofErr w:type="spellStart"/>
+      <w:r>
+        <w:rPr>
+          <w:sz w:val="24"/>
+          <w:szCs w:val="24"/>
+        </w:rPr>
+        <w:t>орруки</w:t>
+      </w:r>
+      <w:proofErr w:type="spellEnd"/>
       <w:r>
         <w:rPr>
           <w:sz w:val="24"/>
@@ -1064,7 +1563,39 @@
           <w:sz w:val="24"/>
           <w:szCs w:val="24"/>
         </w:rPr>
-        <w:t xml:space="preserve">Как и кадалы в свое время, орруки нашли источники. </w:t>
+        <w:t xml:space="preserve">Как и </w:t>
+      </w:r>
+      <w:proofErr w:type="spellStart"/>
+      <w:r>
+        <w:rPr>
+          <w:sz w:val="24"/>
+          <w:szCs w:val="24"/>
+        </w:rPr>
+        <w:t>кадалы</w:t>
+      </w:r>
+      <w:proofErr w:type="spellEnd"/>
+      <w:r>
+        <w:rPr>
+          <w:sz w:val="24"/>
+          <w:szCs w:val="24"/>
+        </w:rPr>
+        <w:t xml:space="preserve"> в свое время, </w:t>
+      </w:r>
+      <w:proofErr w:type="spellStart"/>
+      <w:r>
+        <w:rPr>
+          <w:sz w:val="24"/>
+          <w:szCs w:val="24"/>
+        </w:rPr>
+        <w:t>орруки</w:t>
+      </w:r>
+      <w:proofErr w:type="spellEnd"/>
+      <w:r>
+        <w:rPr>
+          <w:sz w:val="24"/>
+          <w:szCs w:val="24"/>
+        </w:rPr>
+        <w:t xml:space="preserve"> нашли источники. </w:t>
       </w:r>
       <w:r>
         <w:rPr>
@@ -1078,7 +1609,23 @@
           <w:sz w:val="24"/>
           <w:szCs w:val="24"/>
         </w:rPr>
-        <w:t>У орруков не возникало вопросов «как» и «почему»: если это можно увидеть, почувствовать или потрогать и взять в руки, значит, это есть и это можно как-то использовать.</w:t>
+        <w:t xml:space="preserve">У </w:t>
+      </w:r>
+      <w:proofErr w:type="spellStart"/>
+      <w:r>
+        <w:rPr>
+          <w:sz w:val="24"/>
+          <w:szCs w:val="24"/>
+        </w:rPr>
+        <w:t>орруков</w:t>
+      </w:r>
+      <w:proofErr w:type="spellEnd"/>
+      <w:r>
+        <w:rPr>
+          <w:sz w:val="24"/>
+          <w:szCs w:val="24"/>
+        </w:rPr>
+        <w:t xml:space="preserve"> не возникало вопросов «как» и «почему»: если это можно увидеть, почувствовать или потрогать и взять в руки, значит, это есть и это можно как-то использовать.</w:t>
       </w:r>
       <w:r>
         <w:rPr>
@@ -1099,14 +1646,94 @@
           <w:sz w:val="24"/>
           <w:szCs w:val="24"/>
         </w:rPr>
-        <w:t xml:space="preserve"> сыграло им на руку: подобно тому, как среди кадалов выделились саолланы, среди орруков появились ургунны – шаманы, которые могли по своему усмотрению создавать и разрушать формы. </w:t>
-      </w:r>
-      <w:r>
-        <w:rPr>
-          <w:sz w:val="24"/>
-          <w:szCs w:val="24"/>
-        </w:rPr>
-        <w:t>Впрочем, это и весьма сильно ограничивало их: ургунны использовали в большей степени то, что уже</w:t>
+        <w:t xml:space="preserve"> сыграло им на руку: подобно тому, как среди </w:t>
+      </w:r>
+      <w:proofErr w:type="spellStart"/>
+      <w:r>
+        <w:rPr>
+          <w:sz w:val="24"/>
+          <w:szCs w:val="24"/>
+        </w:rPr>
+        <w:t>кадалов</w:t>
+      </w:r>
+      <w:proofErr w:type="spellEnd"/>
+      <w:r>
+        <w:rPr>
+          <w:sz w:val="24"/>
+          <w:szCs w:val="24"/>
+        </w:rPr>
+        <w:t xml:space="preserve"> выделились </w:t>
+      </w:r>
+      <w:proofErr w:type="spellStart"/>
+      <w:r>
+        <w:rPr>
+          <w:sz w:val="24"/>
+          <w:szCs w:val="24"/>
+        </w:rPr>
+        <w:t>саолланы</w:t>
+      </w:r>
+      <w:proofErr w:type="spellEnd"/>
+      <w:r>
+        <w:rPr>
+          <w:sz w:val="24"/>
+          <w:szCs w:val="24"/>
+        </w:rPr>
+        <w:t xml:space="preserve">, среди </w:t>
+      </w:r>
+      <w:proofErr w:type="spellStart"/>
+      <w:r>
+        <w:rPr>
+          <w:sz w:val="24"/>
+          <w:szCs w:val="24"/>
+        </w:rPr>
+        <w:t>орруков</w:t>
+      </w:r>
+      <w:proofErr w:type="spellEnd"/>
+      <w:r>
+        <w:rPr>
+          <w:sz w:val="24"/>
+          <w:szCs w:val="24"/>
+        </w:rPr>
+        <w:t xml:space="preserve"> появились </w:t>
+      </w:r>
+      <w:proofErr w:type="spellStart"/>
+      <w:r>
+        <w:rPr>
+          <w:sz w:val="24"/>
+          <w:szCs w:val="24"/>
+        </w:rPr>
+        <w:t>ургунны</w:t>
+      </w:r>
+      <w:proofErr w:type="spellEnd"/>
+      <w:r>
+        <w:rPr>
+          <w:sz w:val="24"/>
+          <w:szCs w:val="24"/>
+        </w:rPr>
+        <w:t xml:space="preserve"> – шаманы, которые могли по своему усмотрению создавать и разрушать формы. </w:t>
+      </w:r>
+      <w:r>
+        <w:rPr>
+          <w:sz w:val="24"/>
+          <w:szCs w:val="24"/>
+        </w:rPr>
+        <w:t xml:space="preserve">Впрочем, это и весьма сильно ограничивало их: </w:t>
+      </w:r>
+      <w:proofErr w:type="spellStart"/>
+      <w:r>
+        <w:rPr>
+          <w:sz w:val="24"/>
+          <w:szCs w:val="24"/>
+        </w:rPr>
+        <w:t>ургунны</w:t>
+      </w:r>
+      <w:proofErr w:type="spellEnd"/>
+      <w:r>
+        <w:rPr>
+          <w:sz w:val="24"/>
+          <w:szCs w:val="24"/>
+        </w:rPr>
+        <w:t xml:space="preserve"> использовали в большей степени то, что уже</w:t>
       </w:r>
       <w:r>
         <w:rPr>
@@ -1135,7 +1762,23 @@
           <w:sz w:val="24"/>
           <w:szCs w:val="24"/>
         </w:rPr>
-        <w:t>Из-за особенностей местности, где орруки жили, они не сформировали единого государства и продолжали жить кочевыми племенами. Хотя вокруг сети оазисов и в горах создавались постоянные поселения, их было достаточно мало, они носили роль перевалочных баз на пути торг</w:t>
+        <w:t xml:space="preserve">Из-за особенностей местности, где </w:t>
+      </w:r>
+      <w:proofErr w:type="spellStart"/>
+      <w:r>
+        <w:rPr>
+          <w:sz w:val="24"/>
+          <w:szCs w:val="24"/>
+        </w:rPr>
+        <w:t>орруки</w:t>
+      </w:r>
+      <w:proofErr w:type="spellEnd"/>
+      <w:r>
+        <w:rPr>
+          <w:sz w:val="24"/>
+          <w:szCs w:val="24"/>
+        </w:rPr>
+        <w:t xml:space="preserve"> жили, они не сформировали единого государства и продолжали жить кочевыми племенами. Хотя вокруг сети оазисов и в горах создавались постоянные поселения, их было достаточно мало, они носили роль перевалочных баз на пути торг</w:t>
       </w:r>
       <w:r>
         <w:rPr>
@@ -1156,7 +1799,23 @@
           <w:sz w:val="24"/>
           <w:szCs w:val="24"/>
         </w:rPr>
-        <w:t xml:space="preserve"> и стоянок гарнизонов, очищавших от диких животных окрестности торговых путей</w:t>
+        <w:t xml:space="preserve"> и стоянок гарнизонов, очищавших </w:t>
+      </w:r>
+      <w:proofErr w:type="gramStart"/>
+      <w:r>
+        <w:rPr>
+          <w:sz w:val="24"/>
+          <w:szCs w:val="24"/>
+        </w:rPr>
+        <w:t>от диких животных окрестности</w:t>
+      </w:r>
+      <w:proofErr w:type="gramEnd"/>
+      <w:r>
+        <w:rPr>
+          <w:sz w:val="24"/>
+          <w:szCs w:val="24"/>
+        </w:rPr>
+        <w:t xml:space="preserve"> торговых путей</w:t>
       </w:r>
       <w:r>
         <w:rPr>
@@ -1180,12 +1839,37 @@
         </w:rPr>
         <w:t xml:space="preserve">Так проходили многие века. </w:t>
       </w:r>
-      <w:r>
-        <w:rPr>
-          <w:sz w:val="24"/>
-          <w:szCs w:val="24"/>
-        </w:rPr>
-        <w:t xml:space="preserve">Стигия, дрейфующая в материи и освещенная звездой, была ограждена от внешнего воздействия. Айгне присматривало за своим творением, защищая от хаоса и стабилизируя материю вокруг него. </w:t>
+      <w:proofErr w:type="spellStart"/>
+      <w:r>
+        <w:rPr>
+          <w:sz w:val="24"/>
+          <w:szCs w:val="24"/>
+        </w:rPr>
+        <w:t>Стигия</w:t>
+      </w:r>
+      <w:proofErr w:type="spellEnd"/>
+      <w:r>
+        <w:rPr>
+          <w:sz w:val="24"/>
+          <w:szCs w:val="24"/>
+        </w:rPr>
+        <w:t xml:space="preserve">, дрейфующая в материи и освещенная звездой, была ограждена от внешнего воздействия. </w:t>
+      </w:r>
+      <w:proofErr w:type="spellStart"/>
+      <w:r>
+        <w:rPr>
+          <w:sz w:val="24"/>
+          <w:szCs w:val="24"/>
+        </w:rPr>
+        <w:t>Айгне</w:t>
+      </w:r>
+      <w:proofErr w:type="spellEnd"/>
+      <w:r>
+        <w:rPr>
+          <w:sz w:val="24"/>
+          <w:szCs w:val="24"/>
+        </w:rPr>
+        <w:t xml:space="preserve"> присматривало за своим творением, защищая от хаоса и стабилизируя материю вокруг него. </w:t>
       </w:r>
       <w:r>
         <w:rPr>
@@ -1206,7 +1890,39 @@
           <w:sz w:val="24"/>
           <w:szCs w:val="24"/>
         </w:rPr>
-        <w:t>. Впрочем, судьба хаоса не слишком волновала Айгне, оно по большей части занималось Стигией, не обращая внимания на то, что происходит вовне.</w:t>
+        <w:t xml:space="preserve">. Впрочем, судьба хаоса не слишком волновала </w:t>
+      </w:r>
+      <w:proofErr w:type="spellStart"/>
+      <w:r>
+        <w:rPr>
+          <w:sz w:val="24"/>
+          <w:szCs w:val="24"/>
+        </w:rPr>
+        <w:t>Айгне</w:t>
+      </w:r>
+      <w:proofErr w:type="spellEnd"/>
+      <w:r>
+        <w:rPr>
+          <w:sz w:val="24"/>
+          <w:szCs w:val="24"/>
+        </w:rPr>
+        <w:t xml:space="preserve">, оно по большей части занималось </w:t>
+      </w:r>
+      <w:proofErr w:type="spellStart"/>
+      <w:r>
+        <w:rPr>
+          <w:sz w:val="24"/>
+          <w:szCs w:val="24"/>
+        </w:rPr>
+        <w:t>Стигией</w:t>
+      </w:r>
+      <w:proofErr w:type="spellEnd"/>
+      <w:r>
+        <w:rPr>
+          <w:sz w:val="24"/>
+          <w:szCs w:val="24"/>
+        </w:rPr>
+        <w:t>, не обращая внимания на то, что происходит вовне.</w:t>
       </w:r>
     </w:p>
     <w:p>
@@ -1222,7 +1938,39 @@
           <w:szCs w:val="24"/>
         </w:rPr>
         <w:lastRenderedPageBreak/>
-        <w:t>Пока же упорядоченный мир купался в безмятежности, в глубинах хаотичной материи зародилась еще одна сущность. Как Айгне стало воплощением порядка, так новое существо, названное Хуллус, стало воплощением хаоса. Безумное, лишенное логики и способности созидать, оно металось в пространстве, не находя себе места и ничего не осознавая.</w:t>
+        <w:t xml:space="preserve">Пока же упорядоченный мир купался в безмятежности, в глубинах хаотичной материи зародилась еще одна сущность. Как </w:t>
+      </w:r>
+      <w:proofErr w:type="spellStart"/>
+      <w:r>
+        <w:rPr>
+          <w:sz w:val="24"/>
+          <w:szCs w:val="24"/>
+        </w:rPr>
+        <w:t>Айгне</w:t>
+      </w:r>
+      <w:proofErr w:type="spellEnd"/>
+      <w:r>
+        <w:rPr>
+          <w:sz w:val="24"/>
+          <w:szCs w:val="24"/>
+        </w:rPr>
+        <w:t xml:space="preserve"> стало воплощением порядка, так новое существо, названное </w:t>
+      </w:r>
+      <w:proofErr w:type="spellStart"/>
+      <w:r>
+        <w:rPr>
+          <w:sz w:val="24"/>
+          <w:szCs w:val="24"/>
+        </w:rPr>
+        <w:t>Хуллус</w:t>
+      </w:r>
+      <w:proofErr w:type="spellEnd"/>
+      <w:r>
+        <w:rPr>
+          <w:sz w:val="24"/>
+          <w:szCs w:val="24"/>
+        </w:rPr>
+        <w:t>, стало воплощением хаоса. Безумное, лишенное логики и способности созидать, оно металось в пространстве, не находя себе места и ничего не осознавая.</w:t>
       </w:r>
     </w:p>
     <w:p>
@@ -1237,7 +1985,71 @@
           <w:sz w:val="24"/>
           <w:szCs w:val="24"/>
         </w:rPr>
-        <w:t xml:space="preserve">Ужасные вопли, издаваемые Хуллус, не могли остаться незамеченными для Айгне. Оно понимало, что не за горами тот день, когда разрушительная сущность найдет Стигию, но не могло уйти далеко от упорядоченного мира – без Айгне в него тут же начинал просачиваться хаос. Потому ему оставалось только ждать. </w:t>
+        <w:t xml:space="preserve">Ужасные вопли, издаваемые </w:t>
+      </w:r>
+      <w:proofErr w:type="spellStart"/>
+      <w:r>
+        <w:rPr>
+          <w:sz w:val="24"/>
+          <w:szCs w:val="24"/>
+        </w:rPr>
+        <w:t>Хуллус</w:t>
+      </w:r>
+      <w:proofErr w:type="spellEnd"/>
+      <w:r>
+        <w:rPr>
+          <w:sz w:val="24"/>
+          <w:szCs w:val="24"/>
+        </w:rPr>
+        <w:t xml:space="preserve">, не могли остаться незамеченными для </w:t>
+      </w:r>
+      <w:proofErr w:type="spellStart"/>
+      <w:r>
+        <w:rPr>
+          <w:sz w:val="24"/>
+          <w:szCs w:val="24"/>
+        </w:rPr>
+        <w:t>Айгне</w:t>
+      </w:r>
+      <w:proofErr w:type="spellEnd"/>
+      <w:r>
+        <w:rPr>
+          <w:sz w:val="24"/>
+          <w:szCs w:val="24"/>
+        </w:rPr>
+        <w:t xml:space="preserve">. Оно понимало, что не за горами тот день, когда разрушительная сущность найдет </w:t>
+      </w:r>
+      <w:proofErr w:type="spellStart"/>
+      <w:r>
+        <w:rPr>
+          <w:sz w:val="24"/>
+          <w:szCs w:val="24"/>
+        </w:rPr>
+        <w:t>Стигию</w:t>
+      </w:r>
+      <w:proofErr w:type="spellEnd"/>
+      <w:r>
+        <w:rPr>
+          <w:sz w:val="24"/>
+          <w:szCs w:val="24"/>
+        </w:rPr>
+        <w:t xml:space="preserve">, но не могло уйти далеко от упорядоченного мира – без </w:t>
+      </w:r>
+      <w:proofErr w:type="spellStart"/>
+      <w:r>
+        <w:rPr>
+          <w:sz w:val="24"/>
+          <w:szCs w:val="24"/>
+        </w:rPr>
+        <w:t>Айгне</w:t>
+      </w:r>
+      <w:proofErr w:type="spellEnd"/>
+      <w:r>
+        <w:rPr>
+          <w:sz w:val="24"/>
+          <w:szCs w:val="24"/>
+        </w:rPr>
+        <w:t xml:space="preserve"> в него тут же начинал просачиваться хаос. Потому ему оставалось только ждать. </w:t>
       </w:r>
     </w:p>
     <w:p>
@@ -1252,7 +2064,39 @@
           <w:sz w:val="24"/>
           <w:szCs w:val="24"/>
         </w:rPr>
-        <w:t>Наконец, в своих беспорядочных блужданиях, Хуллус пришло. Беснующееся существо бросилось на Стигию, желая поглотить ее и вновь вернуть</w:t>
+        <w:t xml:space="preserve">Наконец, в своих беспорядочных блужданиях, </w:t>
+      </w:r>
+      <w:proofErr w:type="spellStart"/>
+      <w:r>
+        <w:rPr>
+          <w:sz w:val="24"/>
+          <w:szCs w:val="24"/>
+        </w:rPr>
+        <w:t>Хуллус</w:t>
+      </w:r>
+      <w:proofErr w:type="spellEnd"/>
+      <w:r>
+        <w:rPr>
+          <w:sz w:val="24"/>
+          <w:szCs w:val="24"/>
+        </w:rPr>
+        <w:t xml:space="preserve"> пришло. Беснующееся существо бросилось на </w:t>
+      </w:r>
+      <w:proofErr w:type="spellStart"/>
+      <w:r>
+        <w:rPr>
+          <w:sz w:val="24"/>
+          <w:szCs w:val="24"/>
+        </w:rPr>
+        <w:t>Стигию</w:t>
+      </w:r>
+      <w:proofErr w:type="spellEnd"/>
+      <w:r>
+        <w:rPr>
+          <w:sz w:val="24"/>
+          <w:szCs w:val="24"/>
+        </w:rPr>
+        <w:t>, желая поглотить ее и вновь вернуть</w:t>
       </w:r>
       <w:r>
         <w:rPr>
@@ -1266,14 +2110,62 @@
           <w:sz w:val="24"/>
           <w:szCs w:val="24"/>
         </w:rPr>
-        <w:t xml:space="preserve">, но встретило сопротивление. Неистовая ярость и безумие Хуллус схлестнулись с ясностью и порядком Айгне. Их противостояние длилось </w:t>
-      </w:r>
-      <w:r>
-        <w:rPr>
-          <w:sz w:val="24"/>
-          <w:szCs w:val="24"/>
-        </w:rPr>
-        <w:t>три столетия и не прошло для Стигии незамеченным.</w:t>
+        <w:t xml:space="preserve">, но встретило сопротивление. Неистовая ярость и безумие </w:t>
+      </w:r>
+      <w:proofErr w:type="spellStart"/>
+      <w:r>
+        <w:rPr>
+          <w:sz w:val="24"/>
+          <w:szCs w:val="24"/>
+        </w:rPr>
+        <w:t>Хуллус</w:t>
+      </w:r>
+      <w:proofErr w:type="spellEnd"/>
+      <w:r>
+        <w:rPr>
+          <w:sz w:val="24"/>
+          <w:szCs w:val="24"/>
+        </w:rPr>
+        <w:t xml:space="preserve"> схлестнулись с ясностью и порядком </w:t>
+      </w:r>
+      <w:proofErr w:type="spellStart"/>
+      <w:r>
+        <w:rPr>
+          <w:sz w:val="24"/>
+          <w:szCs w:val="24"/>
+        </w:rPr>
+        <w:t>Айгне</w:t>
+      </w:r>
+      <w:proofErr w:type="spellEnd"/>
+      <w:r>
+        <w:rPr>
+          <w:sz w:val="24"/>
+          <w:szCs w:val="24"/>
+        </w:rPr>
+        <w:t xml:space="preserve">. Их противостояние длилось </w:t>
+      </w:r>
+      <w:r>
+        <w:rPr>
+          <w:sz w:val="24"/>
+          <w:szCs w:val="24"/>
+        </w:rPr>
+        <w:t xml:space="preserve">три столетия и не прошло для </w:t>
+      </w:r>
+      <w:proofErr w:type="spellStart"/>
+      <w:r>
+        <w:rPr>
+          <w:sz w:val="24"/>
+          <w:szCs w:val="24"/>
+        </w:rPr>
+        <w:t>Стигии</w:t>
+      </w:r>
+      <w:proofErr w:type="spellEnd"/>
+      <w:r>
+        <w:rPr>
+          <w:sz w:val="24"/>
+          <w:szCs w:val="24"/>
+        </w:rPr>
+        <w:t xml:space="preserve"> незамеченным.</w:t>
       </w:r>
     </w:p>
     <w:p>
@@ -1288,7 +2180,39 @@
           <w:sz w:val="24"/>
           <w:szCs w:val="24"/>
         </w:rPr>
-        <w:t xml:space="preserve">В лишенный защиты Айгне мир устремилась хаотичная материя. Она просочилась внутрь Стигии и заразила ту упорядоченную материю, что была заключена в ней. </w:t>
+        <w:t xml:space="preserve">В лишенный защиты </w:t>
+      </w:r>
+      <w:proofErr w:type="spellStart"/>
+      <w:r>
+        <w:rPr>
+          <w:sz w:val="24"/>
+          <w:szCs w:val="24"/>
+        </w:rPr>
+        <w:t>Айгне</w:t>
+      </w:r>
+      <w:proofErr w:type="spellEnd"/>
+      <w:r>
+        <w:rPr>
+          <w:sz w:val="24"/>
+          <w:szCs w:val="24"/>
+        </w:rPr>
+        <w:t xml:space="preserve"> мир устремилась хаотичная материя. Она просочилась внутрь </w:t>
+      </w:r>
+      <w:proofErr w:type="spellStart"/>
+      <w:r>
+        <w:rPr>
+          <w:sz w:val="24"/>
+          <w:szCs w:val="24"/>
+        </w:rPr>
+        <w:t>Стигии</w:t>
+      </w:r>
+      <w:proofErr w:type="spellEnd"/>
+      <w:r>
+        <w:rPr>
+          <w:sz w:val="24"/>
+          <w:szCs w:val="24"/>
+        </w:rPr>
+        <w:t xml:space="preserve"> и заразила ту упорядоченную материю, что была заключена в ней. </w:t>
       </w:r>
       <w:r>
         <w:rPr>
@@ -1337,14 +2261,46 @@
           <w:sz w:val="24"/>
           <w:szCs w:val="24"/>
         </w:rPr>
-        <w:t xml:space="preserve"> кадалы. </w:t>
-      </w:r>
-      <w:r>
-        <w:rPr>
-          <w:sz w:val="24"/>
-          <w:szCs w:val="24"/>
-        </w:rPr>
-        <w:t>Те саолланы, которые</w:t>
+        <w:t xml:space="preserve"> </w:t>
+      </w:r>
+      <w:proofErr w:type="spellStart"/>
+      <w:r>
+        <w:rPr>
+          <w:sz w:val="24"/>
+          <w:szCs w:val="24"/>
+        </w:rPr>
+        <w:t>кадалы</w:t>
+      </w:r>
+      <w:proofErr w:type="spellEnd"/>
+      <w:r>
+        <w:rPr>
+          <w:sz w:val="24"/>
+          <w:szCs w:val="24"/>
+        </w:rPr>
+        <w:t xml:space="preserve">. </w:t>
+      </w:r>
+      <w:r>
+        <w:rPr>
+          <w:sz w:val="24"/>
+          <w:szCs w:val="24"/>
+        </w:rPr>
+        <w:t xml:space="preserve">Те </w:t>
+      </w:r>
+      <w:proofErr w:type="spellStart"/>
+      <w:r>
+        <w:rPr>
+          <w:sz w:val="24"/>
+          <w:szCs w:val="24"/>
+        </w:rPr>
+        <w:t>саолланы</w:t>
+      </w:r>
+      <w:proofErr w:type="spellEnd"/>
+      <w:r>
+        <w:rPr>
+          <w:sz w:val="24"/>
+          <w:szCs w:val="24"/>
+        </w:rPr>
+        <w:t>, которые</w:t>
       </w:r>
       <w:r>
         <w:rPr>
@@ -1372,7 +2328,23 @@
           <w:sz w:val="24"/>
           <w:szCs w:val="24"/>
         </w:rPr>
-        <w:t>В попытках исправить это, кадалы все больше подвергались влиянию хаотичной материи – они начали мутировать и сходить с ума.</w:t>
+        <w:t xml:space="preserve">В попытках исправить это, </w:t>
+      </w:r>
+      <w:proofErr w:type="spellStart"/>
+      <w:r>
+        <w:rPr>
+          <w:sz w:val="24"/>
+          <w:szCs w:val="24"/>
+        </w:rPr>
+        <w:t>кадалы</w:t>
+      </w:r>
+      <w:proofErr w:type="spellEnd"/>
+      <w:r>
+        <w:rPr>
+          <w:sz w:val="24"/>
+          <w:szCs w:val="24"/>
+        </w:rPr>
+        <w:t xml:space="preserve"> все больше подвергались влиянию хаотичной материи – они начали мутировать и сходить с ума.</w:t>
       </w:r>
     </w:p>
     <w:p>
@@ -1382,12 +2354,53 @@
           <w:szCs w:val="24"/>
         </w:rPr>
       </w:pPr>
-      <w:r>
-        <w:rPr>
-          <w:sz w:val="24"/>
-          <w:szCs w:val="24"/>
-        </w:rPr>
-        <w:t xml:space="preserve">Саари окутало отчаяние. Чистых саолланов осталось не так много, Айгне больше </w:t>
+      <w:proofErr w:type="spellStart"/>
+      <w:r>
+        <w:rPr>
+          <w:sz w:val="24"/>
+          <w:szCs w:val="24"/>
+        </w:rPr>
+        <w:t>Саари</w:t>
+      </w:r>
+      <w:proofErr w:type="spellEnd"/>
+      <w:r>
+        <w:rPr>
+          <w:sz w:val="24"/>
+          <w:szCs w:val="24"/>
+        </w:rPr>
+        <w:t xml:space="preserve"> окутало отчаяние. Чистых </w:t>
+      </w:r>
+      <w:proofErr w:type="spellStart"/>
+      <w:r>
+        <w:rPr>
+          <w:sz w:val="24"/>
+          <w:szCs w:val="24"/>
+        </w:rPr>
+        <w:t>саолланов</w:t>
+      </w:r>
+      <w:proofErr w:type="spellEnd"/>
+      <w:r>
+        <w:rPr>
+          <w:sz w:val="24"/>
+          <w:szCs w:val="24"/>
+        </w:rPr>
+        <w:t xml:space="preserve"> осталось не так много, </w:t>
+      </w:r>
+      <w:proofErr w:type="spellStart"/>
+      <w:r>
+        <w:rPr>
+          <w:sz w:val="24"/>
+          <w:szCs w:val="24"/>
+        </w:rPr>
+        <w:t>Айгне</w:t>
+      </w:r>
+      <w:proofErr w:type="spellEnd"/>
+      <w:r>
+        <w:rPr>
+          <w:sz w:val="24"/>
+          <w:szCs w:val="24"/>
+        </w:rPr>
+        <w:t xml:space="preserve"> больше </w:t>
       </w:r>
       <w:r>
         <w:rPr>
@@ -1410,12 +2423,21 @@
         </w:rPr>
         <w:t xml:space="preserve"> брали количеством. </w:t>
       </w:r>
-      <w:r>
-        <w:rPr>
-          <w:sz w:val="24"/>
-          <w:szCs w:val="24"/>
-        </w:rPr>
-        <w:t xml:space="preserve">Кадалы, поднявшие армию и всех, кто мог </w:t>
+      <w:proofErr w:type="spellStart"/>
+      <w:r>
+        <w:rPr>
+          <w:sz w:val="24"/>
+          <w:szCs w:val="24"/>
+        </w:rPr>
+        <w:t>Кадалы</w:t>
+      </w:r>
+      <w:proofErr w:type="spellEnd"/>
+      <w:r>
+        <w:rPr>
+          <w:sz w:val="24"/>
+          <w:szCs w:val="24"/>
+        </w:rPr>
+        <w:t xml:space="preserve">, поднявшие армию и всех, кто мог </w:t>
       </w:r>
       <w:r>
         <w:rPr>
@@ -1467,12 +2489,21 @@
           <w:szCs w:val="24"/>
         </w:rPr>
       </w:pPr>
-      <w:r>
-        <w:rPr>
-          <w:sz w:val="24"/>
-          <w:szCs w:val="24"/>
-        </w:rPr>
-        <w:t xml:space="preserve">Саолланы, попавшие под влияние хаоса, встали на его сторону. Они потеряли себя, стали своими собственными тенями. Их тела мутировали, разум помутился, они жаждали разрушать. </w:t>
+      <w:proofErr w:type="spellStart"/>
+      <w:r>
+        <w:rPr>
+          <w:sz w:val="24"/>
+          <w:szCs w:val="24"/>
+        </w:rPr>
+        <w:t>Саолланы</w:t>
+      </w:r>
+      <w:proofErr w:type="spellEnd"/>
+      <w:r>
+        <w:rPr>
+          <w:sz w:val="24"/>
+          <w:szCs w:val="24"/>
+        </w:rPr>
+        <w:t xml:space="preserve">, попавшие под влияние хаоса, встали на его сторону. Они потеряли себя, стали своими собственными тенями. Их тела мутировали, разум помутился, они жаждали разрушать. </w:t>
       </w:r>
       <w:r>
         <w:rPr>
@@ -1486,21 +2517,62 @@
           <w:sz w:val="24"/>
           <w:szCs w:val="24"/>
         </w:rPr>
-        <w:t xml:space="preserve">Их назвали баасами, «демонами», объявили на них охоту. </w:t>
-      </w:r>
-      <w:r>
-        <w:rPr>
-          <w:sz w:val="24"/>
-          <w:szCs w:val="24"/>
-        </w:rPr>
-        <w:t xml:space="preserve">Но все больше кадалов подчинялось хаосу: кто-то из-за близости к проклятому источнику, кто-то из-за отчаяния. </w:t>
-      </w:r>
-      <w:r>
-        <w:rPr>
-          <w:sz w:val="24"/>
-          <w:szCs w:val="24"/>
-        </w:rPr>
-        <w:t>Саари раскололось на две противостоящие армии.</w:t>
+        <w:t xml:space="preserve">Их назвали </w:t>
+      </w:r>
+      <w:proofErr w:type="spellStart"/>
+      <w:r>
+        <w:rPr>
+          <w:sz w:val="24"/>
+          <w:szCs w:val="24"/>
+        </w:rPr>
+        <w:t>баасами</w:t>
+      </w:r>
+      <w:proofErr w:type="spellEnd"/>
+      <w:r>
+        <w:rPr>
+          <w:sz w:val="24"/>
+          <w:szCs w:val="24"/>
+        </w:rPr>
+        <w:t xml:space="preserve">, «демонами», объявили на них охоту. </w:t>
+      </w:r>
+      <w:r>
+        <w:rPr>
+          <w:sz w:val="24"/>
+          <w:szCs w:val="24"/>
+        </w:rPr>
+        <w:t xml:space="preserve">Но все больше </w:t>
+      </w:r>
+      <w:proofErr w:type="spellStart"/>
+      <w:r>
+        <w:rPr>
+          <w:sz w:val="24"/>
+          <w:szCs w:val="24"/>
+        </w:rPr>
+        <w:t>кадалов</w:t>
+      </w:r>
+      <w:proofErr w:type="spellEnd"/>
+      <w:r>
+        <w:rPr>
+          <w:sz w:val="24"/>
+          <w:szCs w:val="24"/>
+        </w:rPr>
+        <w:t xml:space="preserve"> подчинялось хаосу: кто-то из-за близости к проклятому источнику, кто-то из-за отчаяния. </w:t>
+      </w:r>
+      <w:proofErr w:type="spellStart"/>
+      <w:r>
+        <w:rPr>
+          <w:sz w:val="24"/>
+          <w:szCs w:val="24"/>
+        </w:rPr>
+        <w:t>Саари</w:t>
+      </w:r>
+      <w:proofErr w:type="spellEnd"/>
+      <w:r>
+        <w:rPr>
+          <w:sz w:val="24"/>
+          <w:szCs w:val="24"/>
+        </w:rPr>
+        <w:t xml:space="preserve"> раскололось на две противостоящие армии.</w:t>
       </w:r>
     </w:p>
     <w:p>
@@ -1522,21 +2594,63 @@
           <w:sz w:val="24"/>
           <w:szCs w:val="24"/>
         </w:rPr>
-        <w:t xml:space="preserve">Оставшиеся чистыми кадалы стянулись на три главных острова: </w:t>
-      </w:r>
-      <w:r>
-        <w:rPr>
-          <w:sz w:val="24"/>
-          <w:szCs w:val="24"/>
-        </w:rPr>
-        <w:t>Кеанн, Глак</w:t>
-      </w:r>
-      <w:r>
-        <w:rPr>
-          <w:sz w:val="24"/>
-          <w:szCs w:val="24"/>
-        </w:rPr>
-        <w:t xml:space="preserve"> и Сли</w:t>
+        <w:t xml:space="preserve">Оставшиеся чистыми </w:t>
+      </w:r>
+      <w:proofErr w:type="spellStart"/>
+      <w:r>
+        <w:rPr>
+          <w:sz w:val="24"/>
+          <w:szCs w:val="24"/>
+        </w:rPr>
+        <w:t>кадалы</w:t>
+      </w:r>
+      <w:proofErr w:type="spellEnd"/>
+      <w:r>
+        <w:rPr>
+          <w:sz w:val="24"/>
+          <w:szCs w:val="24"/>
+        </w:rPr>
+        <w:t xml:space="preserve"> стянулись на три главных острова: </w:t>
+      </w:r>
+      <w:proofErr w:type="spellStart"/>
+      <w:r>
+        <w:rPr>
+          <w:sz w:val="24"/>
+          <w:szCs w:val="24"/>
+        </w:rPr>
+        <w:t>Кеанн</w:t>
+      </w:r>
+      <w:proofErr w:type="spellEnd"/>
+      <w:r>
+        <w:rPr>
+          <w:sz w:val="24"/>
+          <w:szCs w:val="24"/>
+        </w:rPr>
+        <w:t xml:space="preserve">, </w:t>
+      </w:r>
+      <w:proofErr w:type="spellStart"/>
+      <w:r>
+        <w:rPr>
+          <w:sz w:val="24"/>
+          <w:szCs w:val="24"/>
+        </w:rPr>
+        <w:t>Глак</w:t>
+      </w:r>
+      <w:proofErr w:type="spellEnd"/>
+      <w:r>
+        <w:rPr>
+          <w:sz w:val="24"/>
+          <w:szCs w:val="24"/>
+        </w:rPr>
+        <w:t xml:space="preserve"> и </w:t>
+      </w:r>
+      <w:proofErr w:type="spellStart"/>
+      <w:r>
+        <w:rPr>
+          <w:sz w:val="24"/>
+          <w:szCs w:val="24"/>
+        </w:rPr>
+        <w:t>Сли</w:t>
       </w:r>
       <w:r>
         <w:rPr>
@@ -1557,7 +2671,15 @@
           <w:sz w:val="24"/>
           <w:szCs w:val="24"/>
         </w:rPr>
-        <w:t xml:space="preserve">х. </w:t>
+        <w:t>х</w:t>
+      </w:r>
+      <w:proofErr w:type="spellEnd"/>
+      <w:r>
+        <w:rPr>
+          <w:sz w:val="24"/>
+          <w:szCs w:val="24"/>
+        </w:rPr>
+        <w:t xml:space="preserve">. </w:t>
       </w:r>
       <w:r>
         <w:rPr>
@@ -1588,12 +2710,69 @@
         </w:rPr>
         <w:t xml:space="preserve">Десять дней и десять ночей братья сражались с братьями, а отцы с сыновьями. </w:t>
       </w:r>
-      <w:r>
-        <w:rPr>
-          <w:sz w:val="24"/>
-          <w:szCs w:val="24"/>
-        </w:rPr>
-        <w:t>Саолланы и баасы призывали формы, доселе невиданные. Концентрация материи в одном месте превзошла все мыслимые пределы. Как в небесах Айгне сражалось с Хуллус, так на земле упорядоченная материя схлестнулась с хаотичной. Вихрь ужасной силы сотряс саму землю, небеса почернели, а огромная гора, носившая то же имя, что и остров, изрыгнула расплавленный камень, дым и огонь.</w:t>
+      <w:proofErr w:type="spellStart"/>
+      <w:r>
+        <w:rPr>
+          <w:sz w:val="24"/>
+          <w:szCs w:val="24"/>
+        </w:rPr>
+        <w:t>Саолланы</w:t>
+      </w:r>
+      <w:proofErr w:type="spellEnd"/>
+      <w:r>
+        <w:rPr>
+          <w:sz w:val="24"/>
+          <w:szCs w:val="24"/>
+        </w:rPr>
+        <w:t xml:space="preserve"> и </w:t>
+      </w:r>
+      <w:proofErr w:type="spellStart"/>
+      <w:r>
+        <w:rPr>
+          <w:sz w:val="24"/>
+          <w:szCs w:val="24"/>
+        </w:rPr>
+        <w:t>баасы</w:t>
+      </w:r>
+      <w:proofErr w:type="spellEnd"/>
+      <w:r>
+        <w:rPr>
+          <w:sz w:val="24"/>
+          <w:szCs w:val="24"/>
+        </w:rPr>
+        <w:t xml:space="preserve"> призывали формы, доселе невиданные. Концентрация материи в одном месте превзошла все мыслимые пределы. Как в небесах </w:t>
+      </w:r>
+      <w:proofErr w:type="spellStart"/>
+      <w:r>
+        <w:rPr>
+          <w:sz w:val="24"/>
+          <w:szCs w:val="24"/>
+        </w:rPr>
+        <w:t>Айгне</w:t>
+      </w:r>
+      <w:proofErr w:type="spellEnd"/>
+      <w:r>
+        <w:rPr>
+          <w:sz w:val="24"/>
+          <w:szCs w:val="24"/>
+        </w:rPr>
+        <w:t xml:space="preserve"> сражалось с </w:t>
+      </w:r>
+      <w:proofErr w:type="spellStart"/>
+      <w:r>
+        <w:rPr>
+          <w:sz w:val="24"/>
+          <w:szCs w:val="24"/>
+        </w:rPr>
+        <w:t>Хуллус</w:t>
+      </w:r>
+      <w:proofErr w:type="spellEnd"/>
+      <w:r>
+        <w:rPr>
+          <w:sz w:val="24"/>
+          <w:szCs w:val="24"/>
+        </w:rPr>
+        <w:t>, так на земле упорядоченная материя схлестнулась с хаотичной. Вихрь ужасной силы сотряс саму землю, небеса почернели, а огромная гора, носившая то же имя, что и остров, изрыгнула расплавленный камень, дым и огонь.</w:t>
       </w:r>
     </w:p>
     <w:p>
@@ -1609,7 +2788,71 @@
           <w:szCs w:val="24"/>
         </w:rPr>
         <w:lastRenderedPageBreak/>
-        <w:t>Извержение вулкана внесло смятение в обе армии, но бежать догадались лишь чистые кадалы. Баасы, безумные и неиствующие, не отдавали себе отчет о происходящем, и, оставшись на Слибахе, были погребены под лавой.</w:t>
+        <w:t xml:space="preserve">Извержение вулкана внесло смятение в обе армии, но бежать догадались лишь чистые </w:t>
+      </w:r>
+      <w:proofErr w:type="spellStart"/>
+      <w:r>
+        <w:rPr>
+          <w:sz w:val="24"/>
+          <w:szCs w:val="24"/>
+        </w:rPr>
+        <w:t>кадалы</w:t>
+      </w:r>
+      <w:proofErr w:type="spellEnd"/>
+      <w:r>
+        <w:rPr>
+          <w:sz w:val="24"/>
+          <w:szCs w:val="24"/>
+        </w:rPr>
+        <w:t xml:space="preserve">. </w:t>
+      </w:r>
+      <w:proofErr w:type="spellStart"/>
+      <w:r>
+        <w:rPr>
+          <w:sz w:val="24"/>
+          <w:szCs w:val="24"/>
+        </w:rPr>
+        <w:t>Баасы</w:t>
+      </w:r>
+      <w:proofErr w:type="spellEnd"/>
+      <w:r>
+        <w:rPr>
+          <w:sz w:val="24"/>
+          <w:szCs w:val="24"/>
+        </w:rPr>
+        <w:t xml:space="preserve">, безумные и </w:t>
+      </w:r>
+      <w:proofErr w:type="spellStart"/>
+      <w:r>
+        <w:rPr>
+          <w:sz w:val="24"/>
+          <w:szCs w:val="24"/>
+        </w:rPr>
+        <w:t>неиствующие</w:t>
+      </w:r>
+      <w:proofErr w:type="spellEnd"/>
+      <w:r>
+        <w:rPr>
+          <w:sz w:val="24"/>
+          <w:szCs w:val="24"/>
+        </w:rPr>
+        <w:t xml:space="preserve">, не отдавали себе отчет о происходящем, и, оставшись на </w:t>
+      </w:r>
+      <w:proofErr w:type="spellStart"/>
+      <w:r>
+        <w:rPr>
+          <w:sz w:val="24"/>
+          <w:szCs w:val="24"/>
+        </w:rPr>
+        <w:t>Слибахе</w:t>
+      </w:r>
+      <w:proofErr w:type="spellEnd"/>
+      <w:r>
+        <w:rPr>
+          <w:sz w:val="24"/>
+          <w:szCs w:val="24"/>
+        </w:rPr>
+        <w:t>, были погребены под лавой.</w:t>
       </w:r>
     </w:p>
     <w:p>
@@ -1624,14 +2867,78 @@
           <w:sz w:val="24"/>
           <w:szCs w:val="24"/>
         </w:rPr>
-        <w:t xml:space="preserve">Война была выиграна порядком, но огромной ценой. Пригодными для жизни остались лишь Кеанн и Глак, все остальные острова были или заражены, или опустошены. Из прекрасной, процветающей расы кадалы превратились в отчаявшихся беженцев, тщетно взывавшим к своему богу. </w:t>
-      </w:r>
-      <w:r>
-        <w:rPr>
-          <w:sz w:val="24"/>
-          <w:szCs w:val="24"/>
-        </w:rPr>
-        <w:t>Увы, Айгне не могло ответить на их мольбы.</w:t>
+        <w:t xml:space="preserve">Война была выиграна порядком, но огромной ценой. Пригодными для жизни остались лишь </w:t>
+      </w:r>
+      <w:proofErr w:type="spellStart"/>
+      <w:r>
+        <w:rPr>
+          <w:sz w:val="24"/>
+          <w:szCs w:val="24"/>
+        </w:rPr>
+        <w:t>Кеанн</w:t>
+      </w:r>
+      <w:proofErr w:type="spellEnd"/>
+      <w:r>
+        <w:rPr>
+          <w:sz w:val="24"/>
+          <w:szCs w:val="24"/>
+        </w:rPr>
+        <w:t xml:space="preserve"> и </w:t>
+      </w:r>
+      <w:proofErr w:type="spellStart"/>
+      <w:r>
+        <w:rPr>
+          <w:sz w:val="24"/>
+          <w:szCs w:val="24"/>
+        </w:rPr>
+        <w:t>Глак</w:t>
+      </w:r>
+      <w:proofErr w:type="spellEnd"/>
+      <w:r>
+        <w:rPr>
+          <w:sz w:val="24"/>
+          <w:szCs w:val="24"/>
+        </w:rPr>
+        <w:t xml:space="preserve">, все остальные острова были или заражены, или опустошены. Из прекрасной, процветающей расы </w:t>
+      </w:r>
+      <w:proofErr w:type="spellStart"/>
+      <w:r>
+        <w:rPr>
+          <w:sz w:val="24"/>
+          <w:szCs w:val="24"/>
+        </w:rPr>
+        <w:t>кадалы</w:t>
+      </w:r>
+      <w:proofErr w:type="spellEnd"/>
+      <w:r>
+        <w:rPr>
+          <w:sz w:val="24"/>
+          <w:szCs w:val="24"/>
+        </w:rPr>
+        <w:t xml:space="preserve"> превратились в отчаявшихся беженцев, тщетно взывавшим к своему богу. </w:t>
+      </w:r>
+      <w:r>
+        <w:rPr>
+          <w:sz w:val="24"/>
+          <w:szCs w:val="24"/>
+        </w:rPr>
+        <w:t xml:space="preserve">Увы, </w:t>
+      </w:r>
+      <w:proofErr w:type="spellStart"/>
+      <w:r>
+        <w:rPr>
+          <w:sz w:val="24"/>
+          <w:szCs w:val="24"/>
+        </w:rPr>
+        <w:t>Айгне</w:t>
+      </w:r>
+      <w:proofErr w:type="spellEnd"/>
+      <w:r>
+        <w:rPr>
+          <w:sz w:val="24"/>
+          <w:szCs w:val="24"/>
+        </w:rPr>
+        <w:t xml:space="preserve"> не могло ответить на их мольбы.</w:t>
       </w:r>
     </w:p>
     <w:p>
@@ -1661,7 +2968,55 @@
           <w:sz w:val="24"/>
           <w:szCs w:val="24"/>
         </w:rPr>
-        <w:t xml:space="preserve">Трагедия, настигшая кадалов, казалось, никак не отразилась на орруках. За сто лет, которые длилось падение Саари, </w:t>
+        <w:t xml:space="preserve">Трагедия, настигшая </w:t>
+      </w:r>
+      <w:proofErr w:type="spellStart"/>
+      <w:r>
+        <w:rPr>
+          <w:sz w:val="24"/>
+          <w:szCs w:val="24"/>
+        </w:rPr>
+        <w:t>кадалов</w:t>
+      </w:r>
+      <w:proofErr w:type="spellEnd"/>
+      <w:r>
+        <w:rPr>
+          <w:sz w:val="24"/>
+          <w:szCs w:val="24"/>
+        </w:rPr>
+        <w:t xml:space="preserve">, казалось, никак не отразилась на </w:t>
+      </w:r>
+      <w:proofErr w:type="spellStart"/>
+      <w:r>
+        <w:rPr>
+          <w:sz w:val="24"/>
+          <w:szCs w:val="24"/>
+        </w:rPr>
+        <w:t>орруках</w:t>
+      </w:r>
+      <w:proofErr w:type="spellEnd"/>
+      <w:r>
+        <w:rPr>
+          <w:sz w:val="24"/>
+          <w:szCs w:val="24"/>
+        </w:rPr>
+        <w:t xml:space="preserve">. За сто лет, которые длилось падение </w:t>
+      </w:r>
+      <w:proofErr w:type="spellStart"/>
+      <w:r>
+        <w:rPr>
+          <w:sz w:val="24"/>
+          <w:szCs w:val="24"/>
+        </w:rPr>
+        <w:t>Саари</w:t>
+      </w:r>
+      <w:proofErr w:type="spellEnd"/>
+      <w:r>
+        <w:rPr>
+          <w:sz w:val="24"/>
+          <w:szCs w:val="24"/>
+        </w:rPr>
+        <w:t xml:space="preserve">, </w:t>
       </w:r>
       <w:r>
         <w:rPr>
@@ -1691,19 +3046,60 @@
         </w:rPr>
         <w:t xml:space="preserve"> и изготовлению более прочных оружия и брони. </w:t>
       </w:r>
-      <w:r>
-        <w:rPr>
-          <w:sz w:val="24"/>
-          <w:szCs w:val="24"/>
-        </w:rPr>
-        <w:t xml:space="preserve">Угрунны замечали изменения в формах, но из-за кочевой жизни племен это не успевало навредить им. </w:t>
-      </w:r>
-      <w:r>
-        <w:rPr>
-          <w:sz w:val="24"/>
-          <w:szCs w:val="24"/>
-        </w:rPr>
-        <w:t>В целом, первое столетие Осквернения, как позже стали называть это время кадалы, прошло для орруков достаточно спокойно.</w:t>
+      <w:proofErr w:type="spellStart"/>
+      <w:r>
+        <w:rPr>
+          <w:sz w:val="24"/>
+          <w:szCs w:val="24"/>
+        </w:rPr>
+        <w:t>Угрунны</w:t>
+      </w:r>
+      <w:proofErr w:type="spellEnd"/>
+      <w:r>
+        <w:rPr>
+          <w:sz w:val="24"/>
+          <w:szCs w:val="24"/>
+        </w:rPr>
+        <w:t xml:space="preserve"> замечали изменения в формах, но из-за кочевой жизни племен это не успевало навредить им. </w:t>
+      </w:r>
+      <w:r>
+        <w:rPr>
+          <w:sz w:val="24"/>
+          <w:szCs w:val="24"/>
+        </w:rPr>
+        <w:t xml:space="preserve">В целом, первое столетие Осквернения, как позже стали называть это время </w:t>
+      </w:r>
+      <w:proofErr w:type="spellStart"/>
+      <w:r>
+        <w:rPr>
+          <w:sz w:val="24"/>
+          <w:szCs w:val="24"/>
+        </w:rPr>
+        <w:t>кадалы</w:t>
+      </w:r>
+      <w:proofErr w:type="spellEnd"/>
+      <w:r>
+        <w:rPr>
+          <w:sz w:val="24"/>
+          <w:szCs w:val="24"/>
+        </w:rPr>
+        <w:t xml:space="preserve">, прошло для </w:t>
+      </w:r>
+      <w:proofErr w:type="spellStart"/>
+      <w:r>
+        <w:rPr>
+          <w:sz w:val="24"/>
+          <w:szCs w:val="24"/>
+        </w:rPr>
+        <w:t>орруков</w:t>
+      </w:r>
+      <w:proofErr w:type="spellEnd"/>
+      <w:r>
+        <w:rPr>
+          <w:sz w:val="24"/>
+          <w:szCs w:val="24"/>
+        </w:rPr>
+        <w:t xml:space="preserve"> достаточно спокойно.</w:t>
       </w:r>
       <w:r>
         <w:rPr>
@@ -1720,12 +3116,21 @@
           <w:szCs w:val="24"/>
         </w:rPr>
       </w:pPr>
-      <w:r>
-        <w:rPr>
-          <w:sz w:val="24"/>
-          <w:szCs w:val="24"/>
-        </w:rPr>
-        <w:t xml:space="preserve">Кадалы, изнуренные и отчаявшиеся, приняли решение попытаться найти землю, более пригодную для жизни. </w:t>
+      <w:proofErr w:type="spellStart"/>
+      <w:r>
+        <w:rPr>
+          <w:sz w:val="24"/>
+          <w:szCs w:val="24"/>
+        </w:rPr>
+        <w:t>Кадалы</w:t>
+      </w:r>
+      <w:proofErr w:type="spellEnd"/>
+      <w:r>
+        <w:rPr>
+          <w:sz w:val="24"/>
+          <w:szCs w:val="24"/>
+        </w:rPr>
+        <w:t xml:space="preserve">, изнуренные и отчаявшиеся, приняли решение попытаться найти землю, более пригодную для жизни. </w:t>
       </w:r>
       <w:r>
         <w:rPr>
@@ -1768,7 +3173,23 @@
           <w:sz w:val="24"/>
           <w:szCs w:val="24"/>
         </w:rPr>
-        <w:t xml:space="preserve">По роковой случайности кадалы причалили недалеко от одного из постоянных поселений </w:t>
+        <w:t xml:space="preserve">По роковой случайности </w:t>
+      </w:r>
+      <w:proofErr w:type="spellStart"/>
+      <w:r>
+        <w:rPr>
+          <w:sz w:val="24"/>
+          <w:szCs w:val="24"/>
+        </w:rPr>
+        <w:t>кадалы</w:t>
+      </w:r>
+      <w:proofErr w:type="spellEnd"/>
+      <w:r>
+        <w:rPr>
+          <w:sz w:val="24"/>
+          <w:szCs w:val="24"/>
+        </w:rPr>
+        <w:t xml:space="preserve"> причалили недалеко от одного из постоянных поселений </w:t>
       </w:r>
       <w:r>
         <w:rPr>
@@ -1777,12 +3198,37 @@
         </w:rPr>
         <w:t xml:space="preserve">горных </w:t>
       </w:r>
-      <w:r>
-        <w:rPr>
-          <w:sz w:val="24"/>
-          <w:szCs w:val="24"/>
-        </w:rPr>
-        <w:t xml:space="preserve">орруков – здесь горный хребет Айгдул, «Горы Моря», </w:t>
+      <w:proofErr w:type="spellStart"/>
+      <w:r>
+        <w:rPr>
+          <w:sz w:val="24"/>
+          <w:szCs w:val="24"/>
+        </w:rPr>
+        <w:t>орруков</w:t>
+      </w:r>
+      <w:proofErr w:type="spellEnd"/>
+      <w:r>
+        <w:rPr>
+          <w:sz w:val="24"/>
+          <w:szCs w:val="24"/>
+        </w:rPr>
+        <w:t xml:space="preserve"> – здесь горный хребет </w:t>
+      </w:r>
+      <w:proofErr w:type="spellStart"/>
+      <w:r>
+        <w:rPr>
+          <w:sz w:val="24"/>
+          <w:szCs w:val="24"/>
+        </w:rPr>
+        <w:t>Айгдул</w:t>
+      </w:r>
+      <w:proofErr w:type="spellEnd"/>
+      <w:r>
+        <w:rPr>
+          <w:sz w:val="24"/>
+          <w:szCs w:val="24"/>
+        </w:rPr>
+        <w:t xml:space="preserve">, «Горы Моря», </w:t>
       </w:r>
       <w:r>
         <w:rPr>
@@ -1803,7 +3249,23 @@
           <w:sz w:val="24"/>
           <w:szCs w:val="24"/>
         </w:rPr>
-        <w:t xml:space="preserve">Но орруки встретили их с оружием в руках. </w:t>
+        <w:t xml:space="preserve">Но </w:t>
+      </w:r>
+      <w:proofErr w:type="spellStart"/>
+      <w:r>
+        <w:rPr>
+          <w:sz w:val="24"/>
+          <w:szCs w:val="24"/>
+        </w:rPr>
+        <w:t>орруки</w:t>
+      </w:r>
+      <w:proofErr w:type="spellEnd"/>
+      <w:r>
+        <w:rPr>
+          <w:sz w:val="24"/>
+          <w:szCs w:val="24"/>
+        </w:rPr>
+        <w:t xml:space="preserve"> встретили их с оружием в руках. </w:t>
       </w:r>
       <w:r>
         <w:rPr>
@@ -1827,12 +3289,37 @@
           <w:szCs w:val="24"/>
         </w:rPr>
       </w:pPr>
-      <w:r>
-        <w:rPr>
-          <w:sz w:val="24"/>
-          <w:szCs w:val="24"/>
-        </w:rPr>
-        <w:t xml:space="preserve">Кадалы, вместо помощи нашедшие агрессивно настроенных дикарей, прекрасно понимали, как выглядят для них. </w:t>
+      <w:proofErr w:type="spellStart"/>
+      <w:r>
+        <w:rPr>
+          <w:sz w:val="24"/>
+          <w:szCs w:val="24"/>
+        </w:rPr>
+        <w:t>Кадалы</w:t>
+      </w:r>
+      <w:proofErr w:type="spellEnd"/>
+      <w:r>
+        <w:rPr>
+          <w:sz w:val="24"/>
+          <w:szCs w:val="24"/>
+        </w:rPr>
+        <w:t xml:space="preserve">, </w:t>
+      </w:r>
+      <w:proofErr w:type="gramStart"/>
+      <w:r>
+        <w:rPr>
+          <w:sz w:val="24"/>
+          <w:szCs w:val="24"/>
+        </w:rPr>
+        <w:t>вместо помощи</w:t>
+      </w:r>
+      <w:proofErr w:type="gramEnd"/>
+      <w:r>
+        <w:rPr>
+          <w:sz w:val="24"/>
+          <w:szCs w:val="24"/>
+        </w:rPr>
+        <w:t xml:space="preserve"> нашедшие агрессивно настроенных дикарей, прекрасно понимали, как выглядят для них. </w:t>
       </w:r>
       <w:r>
         <w:rPr>
@@ -1867,7 +3354,23 @@
           <w:sz w:val="24"/>
           <w:szCs w:val="24"/>
         </w:rPr>
-        <w:t xml:space="preserve">Их язык, состоявший в основном из шипящих и свистящих звуков, был совершенно чужд утробному рычанию орруков. </w:t>
+        <w:t xml:space="preserve">Их язык, состоявший в основном из шипящих и свистящих звуков, был совершенно чужд утробному рычанию </w:t>
+      </w:r>
+      <w:proofErr w:type="spellStart"/>
+      <w:r>
+        <w:rPr>
+          <w:sz w:val="24"/>
+          <w:szCs w:val="24"/>
+        </w:rPr>
+        <w:t>орруков</w:t>
+      </w:r>
+      <w:proofErr w:type="spellEnd"/>
+      <w:r>
+        <w:rPr>
+          <w:sz w:val="24"/>
+          <w:szCs w:val="24"/>
+        </w:rPr>
+        <w:t xml:space="preserve">. </w:t>
       </w:r>
       <w:r>
         <w:rPr>
@@ -1881,7 +3384,23 @@
           <w:sz w:val="24"/>
           <w:szCs w:val="24"/>
         </w:rPr>
-        <w:t xml:space="preserve">Главарь гарнизона распорядился поселить чужаков в сарае на самом краю поселения, дать им то, что они просят, и отправил гонца к жившему чуть поодаль угрунну. </w:t>
+        <w:t xml:space="preserve">Главарь гарнизона распорядился поселить чужаков в сарае на самом краю поселения, дать им то, что они просят, и отправил гонца к жившему чуть поодаль </w:t>
+      </w:r>
+      <w:proofErr w:type="spellStart"/>
+      <w:r>
+        <w:rPr>
+          <w:sz w:val="24"/>
+          <w:szCs w:val="24"/>
+        </w:rPr>
+        <w:t>угрунну</w:t>
+      </w:r>
+      <w:proofErr w:type="spellEnd"/>
+      <w:r>
+        <w:rPr>
+          <w:sz w:val="24"/>
+          <w:szCs w:val="24"/>
+        </w:rPr>
+        <w:t xml:space="preserve">. </w:t>
       </w:r>
       <w:r>
         <w:rPr>
@@ -1898,12 +3417,37 @@
           <w:szCs w:val="24"/>
         </w:rPr>
       </w:pPr>
-      <w:r>
-        <w:rPr>
-          <w:sz w:val="24"/>
-          <w:szCs w:val="24"/>
-        </w:rPr>
-        <w:t xml:space="preserve">Угрунну было на тот момент уже сто двадцать лет, но его никак нельзя было назвать стариком – он был крепок, высок и умен. По меркам орруков, он находился в том возрасте, когда молодость уже прошла, а старость еще не началась. </w:t>
+      <w:proofErr w:type="spellStart"/>
+      <w:r>
+        <w:rPr>
+          <w:sz w:val="24"/>
+          <w:szCs w:val="24"/>
+        </w:rPr>
+        <w:t>Угрунну</w:t>
+      </w:r>
+      <w:proofErr w:type="spellEnd"/>
+      <w:r>
+        <w:rPr>
+          <w:sz w:val="24"/>
+          <w:szCs w:val="24"/>
+        </w:rPr>
+        <w:t xml:space="preserve"> было на тот момент уже сто двадцать лет, но его никак нельзя было назвать стариком – он был крепок, высок и умен. По меркам </w:t>
+      </w:r>
+      <w:proofErr w:type="spellStart"/>
+      <w:r>
+        <w:rPr>
+          <w:sz w:val="24"/>
+          <w:szCs w:val="24"/>
+        </w:rPr>
+        <w:t>орруков</w:t>
+      </w:r>
+      <w:proofErr w:type="spellEnd"/>
+      <w:r>
+        <w:rPr>
+          <w:sz w:val="24"/>
+          <w:szCs w:val="24"/>
+        </w:rPr>
+        <w:t xml:space="preserve">, он находился в том возрасте, когда молодость уже прошла, а старость еще не началась. </w:t>
       </w:r>
       <w:r>
         <w:rPr>
@@ -1938,7 +3482,23 @@
           <w:sz w:val="24"/>
           <w:szCs w:val="24"/>
         </w:rPr>
-        <w:t>лся общаться со страшим кадалом и стал своеобразным переводчиком.</w:t>
+        <w:t xml:space="preserve">лся общаться со страшим </w:t>
+      </w:r>
+      <w:proofErr w:type="spellStart"/>
+      <w:r>
+        <w:rPr>
+          <w:sz w:val="24"/>
+          <w:szCs w:val="24"/>
+        </w:rPr>
+        <w:t>кадалом</w:t>
+      </w:r>
+      <w:proofErr w:type="spellEnd"/>
+      <w:r>
+        <w:rPr>
+          <w:sz w:val="24"/>
+          <w:szCs w:val="24"/>
+        </w:rPr>
+        <w:t xml:space="preserve"> и стал своеобразным переводчиком.</w:t>
       </w:r>
     </w:p>
     <w:p>
@@ -1953,22 +3513,79 @@
           <w:sz w:val="24"/>
           <w:szCs w:val="24"/>
         </w:rPr>
-        <w:t>После долгих часов разговора угрунн решил, что чужеземцы могут остаться до тех пор, пока не наберутся сил, не починят свои «ко-раб-ли» и не смогут отплыть обратно на свои земли. Однако он взял клят</w:t>
-      </w:r>
-      <w:r>
-        <w:rPr>
-          <w:sz w:val="24"/>
-          <w:szCs w:val="24"/>
-        </w:rPr>
-        <w:t xml:space="preserve">ву с кадалов, что если они расскажут об этой земле и об </w:t>
-      </w:r>
+        <w:t xml:space="preserve">После долгих часов разговора </w:t>
+      </w:r>
+      <w:proofErr w:type="spellStart"/>
+      <w:r>
+        <w:rPr>
+          <w:sz w:val="24"/>
+          <w:szCs w:val="24"/>
+        </w:rPr>
+        <w:t>угрунн</w:t>
+      </w:r>
+      <w:proofErr w:type="spellEnd"/>
+      <w:r>
+        <w:rPr>
+          <w:sz w:val="24"/>
+          <w:szCs w:val="24"/>
+        </w:rPr>
+        <w:t xml:space="preserve"> решил, что чужеземцы могут остаться до тех пор, пока не наберутся сил, не починят свои «ко-раб-ли» и не смогут отплыть обратно на свои земли. Однако он взял клят</w:t>
+      </w:r>
+      <w:r>
+        <w:rPr>
+          <w:sz w:val="24"/>
+          <w:szCs w:val="24"/>
+        </w:rPr>
+        <w:t xml:space="preserve">ву с </w:t>
+      </w:r>
+      <w:proofErr w:type="spellStart"/>
+      <w:r>
+        <w:rPr>
+          <w:sz w:val="24"/>
+          <w:szCs w:val="24"/>
+        </w:rPr>
+        <w:t>кадалов</w:t>
+      </w:r>
+      <w:proofErr w:type="spellEnd"/>
+      <w:r>
+        <w:rPr>
+          <w:sz w:val="24"/>
+          <w:szCs w:val="24"/>
+        </w:rPr>
+        <w:t xml:space="preserve">, что если они расскажут об этой земле и об </w:t>
+      </w:r>
+      <w:proofErr w:type="spellStart"/>
       <w:r>
         <w:rPr>
           <w:sz w:val="24"/>
           <w:szCs w:val="24"/>
         </w:rPr>
         <w:lastRenderedPageBreak/>
-        <w:t xml:space="preserve">орруках своим собратьям и решат прийти сюда большим числом, то не будут отбирать у орруков территорию силой, а миром и словом определят границы. </w:t>
+        <w:t>орруках</w:t>
+      </w:r>
+      <w:proofErr w:type="spellEnd"/>
+      <w:r>
+        <w:rPr>
+          <w:sz w:val="24"/>
+          <w:szCs w:val="24"/>
+        </w:rPr>
+        <w:t xml:space="preserve"> своим собратьям и решат прийти сюда большим числом, то не будут отбирать у </w:t>
+      </w:r>
+      <w:proofErr w:type="spellStart"/>
+      <w:r>
+        <w:rPr>
+          <w:sz w:val="24"/>
+          <w:szCs w:val="24"/>
+        </w:rPr>
+        <w:t>орруков</w:t>
+      </w:r>
+      <w:proofErr w:type="spellEnd"/>
+      <w:r>
+        <w:rPr>
+          <w:sz w:val="24"/>
+          <w:szCs w:val="24"/>
+        </w:rPr>
+        <w:t xml:space="preserve"> территорию силой, а миром и словом определят границы. </w:t>
       </w:r>
       <w:r>
         <w:rPr>
@@ -1990,21 +3607,133 @@
           <w:sz w:val="24"/>
           <w:szCs w:val="24"/>
         </w:rPr>
-        <w:t xml:space="preserve">Увы, беды кадалов еще не закончились. </w:t>
-      </w:r>
-      <w:r>
-        <w:rPr>
-          <w:sz w:val="24"/>
-          <w:szCs w:val="24"/>
-        </w:rPr>
-        <w:t xml:space="preserve">В страшной битве Айгне было отброшено Хуллус, и щупальце последнего почти достигло Стигии. И хотя Айгне смогло остановить его, этого было достаточно, чтобы над миром пронеслись ужасные разрушающие штормы. </w:t>
-      </w:r>
-      <w:r>
-        <w:rPr>
-          <w:sz w:val="24"/>
-          <w:szCs w:val="24"/>
-        </w:rPr>
-        <w:t xml:space="preserve">Один из них достиг поселения, в котором орруки приютили кадалов. Даже каменные дома едва выдерживали напор </w:t>
+        <w:t xml:space="preserve">Увы, беды </w:t>
+      </w:r>
+      <w:proofErr w:type="spellStart"/>
+      <w:r>
+        <w:rPr>
+          <w:sz w:val="24"/>
+          <w:szCs w:val="24"/>
+        </w:rPr>
+        <w:t>кадалов</w:t>
+      </w:r>
+      <w:proofErr w:type="spellEnd"/>
+      <w:r>
+        <w:rPr>
+          <w:sz w:val="24"/>
+          <w:szCs w:val="24"/>
+        </w:rPr>
+        <w:t xml:space="preserve"> еще не закончились. </w:t>
+      </w:r>
+      <w:r>
+        <w:rPr>
+          <w:sz w:val="24"/>
+          <w:szCs w:val="24"/>
+        </w:rPr>
+        <w:t xml:space="preserve">В страшной битве </w:t>
+      </w:r>
+      <w:proofErr w:type="spellStart"/>
+      <w:r>
+        <w:rPr>
+          <w:sz w:val="24"/>
+          <w:szCs w:val="24"/>
+        </w:rPr>
+        <w:t>Айгне</w:t>
+      </w:r>
+      <w:proofErr w:type="spellEnd"/>
+      <w:r>
+        <w:rPr>
+          <w:sz w:val="24"/>
+          <w:szCs w:val="24"/>
+        </w:rPr>
+        <w:t xml:space="preserve"> было отброшено </w:t>
+      </w:r>
+      <w:proofErr w:type="spellStart"/>
+      <w:r>
+        <w:rPr>
+          <w:sz w:val="24"/>
+          <w:szCs w:val="24"/>
+        </w:rPr>
+        <w:t>Хуллус</w:t>
+      </w:r>
+      <w:proofErr w:type="spellEnd"/>
+      <w:r>
+        <w:rPr>
+          <w:sz w:val="24"/>
+          <w:szCs w:val="24"/>
+        </w:rPr>
+        <w:t xml:space="preserve">, и щупальце последнего почти достигло </w:t>
+      </w:r>
+      <w:proofErr w:type="spellStart"/>
+      <w:r>
+        <w:rPr>
+          <w:sz w:val="24"/>
+          <w:szCs w:val="24"/>
+        </w:rPr>
+        <w:t>Стигии</w:t>
+      </w:r>
+      <w:proofErr w:type="spellEnd"/>
+      <w:r>
+        <w:rPr>
+          <w:sz w:val="24"/>
+          <w:szCs w:val="24"/>
+        </w:rPr>
+        <w:t xml:space="preserve">. И хотя </w:t>
+      </w:r>
+      <w:proofErr w:type="spellStart"/>
+      <w:r>
+        <w:rPr>
+          <w:sz w:val="24"/>
+          <w:szCs w:val="24"/>
+        </w:rPr>
+        <w:t>Айгне</w:t>
+      </w:r>
+      <w:proofErr w:type="spellEnd"/>
+      <w:r>
+        <w:rPr>
+          <w:sz w:val="24"/>
+          <w:szCs w:val="24"/>
+        </w:rPr>
+        <w:t xml:space="preserve"> смогло остановить его, этого было достаточно, чтобы над миром пронеслись ужасные разрушающие штормы. </w:t>
+      </w:r>
+      <w:r>
+        <w:rPr>
+          <w:sz w:val="24"/>
+          <w:szCs w:val="24"/>
+        </w:rPr>
+        <w:t xml:space="preserve">Один из них достиг поселения, в котором </w:t>
+      </w:r>
+      <w:proofErr w:type="spellStart"/>
+      <w:r>
+        <w:rPr>
+          <w:sz w:val="24"/>
+          <w:szCs w:val="24"/>
+        </w:rPr>
+        <w:t>орруки</w:t>
+      </w:r>
+      <w:proofErr w:type="spellEnd"/>
+      <w:r>
+        <w:rPr>
+          <w:sz w:val="24"/>
+          <w:szCs w:val="24"/>
+        </w:rPr>
+        <w:t xml:space="preserve"> приютили </w:t>
+      </w:r>
+      <w:proofErr w:type="spellStart"/>
+      <w:r>
+        <w:rPr>
+          <w:sz w:val="24"/>
+          <w:szCs w:val="24"/>
+        </w:rPr>
+        <w:t>кадалов</w:t>
+      </w:r>
+      <w:proofErr w:type="spellEnd"/>
+      <w:r>
+        <w:rPr>
+          <w:sz w:val="24"/>
+          <w:szCs w:val="24"/>
+        </w:rPr>
+        <w:t xml:space="preserve">. Даже каменные дома едва выдерживали напор </w:t>
       </w:r>
       <w:r>
         <w:rPr>
@@ -2032,8 +3761,17 @@
           <w:sz w:val="24"/>
           <w:szCs w:val="24"/>
         </w:rPr>
-        <w:t>. От кораблей кадалов</w:t>
-      </w:r>
+        <w:t xml:space="preserve">. От кораблей </w:t>
+      </w:r>
+      <w:proofErr w:type="spellStart"/>
+      <w:r>
+        <w:rPr>
+          <w:sz w:val="24"/>
+          <w:szCs w:val="24"/>
+        </w:rPr>
+        <w:t>кадалов</w:t>
+      </w:r>
+      <w:proofErr w:type="spellEnd"/>
       <w:r>
         <w:rPr>
           <w:sz w:val="24"/>
@@ -2063,19 +3801,108 @@
           <w:szCs w:val="24"/>
         </w:rPr>
       </w:pPr>
-      <w:r>
-        <w:rPr>
-          <w:sz w:val="24"/>
-          <w:szCs w:val="24"/>
-        </w:rPr>
-        <w:t>Угрунн усмотрел в этом дурной знак. Он подозревал, что пришествие чужаков и ужасающий шторм</w:t>
-      </w:r>
-      <w:r>
-        <w:rPr>
-          <w:sz w:val="24"/>
-          <w:szCs w:val="24"/>
-        </w:rPr>
-        <w:t xml:space="preserve"> как-то связаны, но, к сожалению, сделал неверные выводы. Его нельзя было винить за это: он никогда не видел Айгне, не знал, что оно сражается с Хуллус, не знал, что все, что происходит сейчас на Стигии – это трагичное стечение обстоятельств, и кадалы в этой буре такие же жертвы, как и орруки. </w:t>
+      <w:proofErr w:type="spellStart"/>
+      <w:r>
+        <w:rPr>
+          <w:sz w:val="24"/>
+          <w:szCs w:val="24"/>
+        </w:rPr>
+        <w:t>Угрунн</w:t>
+      </w:r>
+      <w:proofErr w:type="spellEnd"/>
+      <w:r>
+        <w:rPr>
+          <w:sz w:val="24"/>
+          <w:szCs w:val="24"/>
+        </w:rPr>
+        <w:t xml:space="preserve"> усмотрел в этом дурной знак. Он подозревал, что пришествие чужаков и ужасающий шторм</w:t>
+      </w:r>
+      <w:r>
+        <w:rPr>
+          <w:sz w:val="24"/>
+          <w:szCs w:val="24"/>
+        </w:rPr>
+        <w:t xml:space="preserve"> как-то связаны, но, к сожалению, сделал неверные выводы. Его нельзя было винить за это: он никогда не видел </w:t>
+      </w:r>
+      <w:proofErr w:type="spellStart"/>
+      <w:r>
+        <w:rPr>
+          <w:sz w:val="24"/>
+          <w:szCs w:val="24"/>
+        </w:rPr>
+        <w:t>Айгне</w:t>
+      </w:r>
+      <w:proofErr w:type="spellEnd"/>
+      <w:r>
+        <w:rPr>
+          <w:sz w:val="24"/>
+          <w:szCs w:val="24"/>
+        </w:rPr>
+        <w:t xml:space="preserve">, не знал, что оно сражается с </w:t>
+      </w:r>
+      <w:proofErr w:type="spellStart"/>
+      <w:r>
+        <w:rPr>
+          <w:sz w:val="24"/>
+          <w:szCs w:val="24"/>
+        </w:rPr>
+        <w:t>Хуллус</w:t>
+      </w:r>
+      <w:proofErr w:type="spellEnd"/>
+      <w:r>
+        <w:rPr>
+          <w:sz w:val="24"/>
+          <w:szCs w:val="24"/>
+        </w:rPr>
+        <w:t xml:space="preserve">, не знал, что все, что происходит сейчас на </w:t>
+      </w:r>
+      <w:proofErr w:type="spellStart"/>
+      <w:r>
+        <w:rPr>
+          <w:sz w:val="24"/>
+          <w:szCs w:val="24"/>
+        </w:rPr>
+        <w:t>Стигии</w:t>
+      </w:r>
+      <w:proofErr w:type="spellEnd"/>
+      <w:r>
+        <w:rPr>
+          <w:sz w:val="24"/>
+          <w:szCs w:val="24"/>
+        </w:rPr>
+        <w:t xml:space="preserve"> – это трагичное стечение обстоятельств, и </w:t>
+      </w:r>
+      <w:proofErr w:type="spellStart"/>
+      <w:r>
+        <w:rPr>
+          <w:sz w:val="24"/>
+          <w:szCs w:val="24"/>
+        </w:rPr>
+        <w:t>кадалы</w:t>
+      </w:r>
+      <w:proofErr w:type="spellEnd"/>
+      <w:r>
+        <w:rPr>
+          <w:sz w:val="24"/>
+          <w:szCs w:val="24"/>
+        </w:rPr>
+        <w:t xml:space="preserve"> в этой буре такие же жертвы, как и </w:t>
+      </w:r>
+      <w:proofErr w:type="spellStart"/>
+      <w:r>
+        <w:rPr>
+          <w:sz w:val="24"/>
+          <w:szCs w:val="24"/>
+        </w:rPr>
+        <w:t>орруки</w:t>
+      </w:r>
+      <w:proofErr w:type="spellEnd"/>
+      <w:r>
+        <w:rPr>
+          <w:sz w:val="24"/>
+          <w:szCs w:val="24"/>
+        </w:rPr>
+        <w:t xml:space="preserve">. </w:t>
       </w:r>
       <w:r>
         <w:rPr>
@@ -2104,7 +3931,39 @@
           <w:sz w:val="24"/>
           <w:szCs w:val="24"/>
         </w:rPr>
-        <w:t xml:space="preserve"> двадцати кадалов, что находились в гарнизоне, убежать от резни смогли лишь пятеро. Чудом им удалось перетащить один корабль ближе к морю и, как только буря улеглась, они покинули континент. Орруки не стали преследовать их. Но начали готовиться к войне.</w:t>
+        <w:t xml:space="preserve"> двадцати </w:t>
+      </w:r>
+      <w:proofErr w:type="spellStart"/>
+      <w:r>
+        <w:rPr>
+          <w:sz w:val="24"/>
+          <w:szCs w:val="24"/>
+        </w:rPr>
+        <w:t>кадалов</w:t>
+      </w:r>
+      <w:proofErr w:type="spellEnd"/>
+      <w:r>
+        <w:rPr>
+          <w:sz w:val="24"/>
+          <w:szCs w:val="24"/>
+        </w:rPr>
+        <w:t xml:space="preserve">, что находились в гарнизоне, убежать от резни смогли лишь пятеро. Чудом им удалось перетащить один корабль ближе к морю и, как только буря улеглась, они покинули континент. </w:t>
+      </w:r>
+      <w:proofErr w:type="spellStart"/>
+      <w:r>
+        <w:rPr>
+          <w:sz w:val="24"/>
+          <w:szCs w:val="24"/>
+        </w:rPr>
+        <w:t>Орруки</w:t>
+      </w:r>
+      <w:proofErr w:type="spellEnd"/>
+      <w:r>
+        <w:rPr>
+          <w:sz w:val="24"/>
+          <w:szCs w:val="24"/>
+        </w:rPr>
+        <w:t xml:space="preserve"> не стали преследовать их. Но начали готовиться к войне.</w:t>
       </w:r>
     </w:p>
     <w:p>
@@ -2114,6 +3973,7 @@
           <w:szCs w:val="24"/>
         </w:rPr>
       </w:pPr>
+      <w:proofErr w:type="spellStart"/>
       <w:r>
         <w:rPr>
           <w:sz w:val="24"/>
@@ -2126,7 +3986,15 @@
           <w:sz w:val="24"/>
           <w:szCs w:val="24"/>
         </w:rPr>
-        <w:t>далам потребовалось около двадцати</w:t>
+        <w:t>далам</w:t>
+      </w:r>
+      <w:proofErr w:type="spellEnd"/>
+      <w:r>
+        <w:rPr>
+          <w:sz w:val="24"/>
+          <w:szCs w:val="24"/>
+        </w:rPr>
+        <w:t xml:space="preserve"> потребовалось около двадцати</w:t>
       </w:r>
       <w:r>
         <w:rPr>
@@ -2154,14 +4022,46 @@
           <w:sz w:val="24"/>
           <w:szCs w:val="24"/>
         </w:rPr>
-        <w:t xml:space="preserve">Среди них были и саолланы. </w:t>
-      </w:r>
-      <w:r>
-        <w:rPr>
-          <w:sz w:val="24"/>
-          <w:szCs w:val="24"/>
-        </w:rPr>
-        <w:t xml:space="preserve">Крепкие латы, прекрасно сработанное оружие, отличная выучка – кадалы </w:t>
+        <w:t xml:space="preserve">Среди них были и </w:t>
+      </w:r>
+      <w:proofErr w:type="spellStart"/>
+      <w:r>
+        <w:rPr>
+          <w:sz w:val="24"/>
+          <w:szCs w:val="24"/>
+        </w:rPr>
+        <w:t>саолланы</w:t>
+      </w:r>
+      <w:proofErr w:type="spellEnd"/>
+      <w:r>
+        <w:rPr>
+          <w:sz w:val="24"/>
+          <w:szCs w:val="24"/>
+        </w:rPr>
+        <w:t xml:space="preserve">. </w:t>
+      </w:r>
+      <w:r>
+        <w:rPr>
+          <w:sz w:val="24"/>
+          <w:szCs w:val="24"/>
+        </w:rPr>
+        <w:t xml:space="preserve">Крепкие латы, прекрасно сработанное оружие, отличная выучка – </w:t>
+      </w:r>
+      <w:proofErr w:type="spellStart"/>
+      <w:r>
+        <w:rPr>
+          <w:sz w:val="24"/>
+          <w:szCs w:val="24"/>
+        </w:rPr>
+        <w:t>кадалы</w:t>
+      </w:r>
+      <w:proofErr w:type="spellEnd"/>
+      <w:r>
+        <w:rPr>
+          <w:sz w:val="24"/>
+          <w:szCs w:val="24"/>
+        </w:rPr>
+        <w:t xml:space="preserve"> </w:t>
       </w:r>
       <w:r>
         <w:rPr>
@@ -2182,7 +4082,23 @@
           <w:sz w:val="24"/>
           <w:szCs w:val="24"/>
         </w:rPr>
-        <w:t xml:space="preserve"> Однако они недооценили орруков.</w:t>
+        <w:t xml:space="preserve"> Однако они недооценили </w:t>
+      </w:r>
+      <w:proofErr w:type="spellStart"/>
+      <w:r>
+        <w:rPr>
+          <w:sz w:val="24"/>
+          <w:szCs w:val="24"/>
+        </w:rPr>
+        <w:t>орруков</w:t>
+      </w:r>
+      <w:proofErr w:type="spellEnd"/>
+      <w:r>
+        <w:rPr>
+          <w:sz w:val="24"/>
+          <w:szCs w:val="24"/>
+        </w:rPr>
+        <w:t>.</w:t>
       </w:r>
     </w:p>
     <w:p>
@@ -2204,7 +4120,23 @@
           <w:sz w:val="24"/>
           <w:szCs w:val="24"/>
         </w:rPr>
-        <w:t xml:space="preserve">Вся жизнь орруков </w:t>
+        <w:t xml:space="preserve">Вся жизнь </w:t>
+      </w:r>
+      <w:proofErr w:type="spellStart"/>
+      <w:r>
+        <w:rPr>
+          <w:sz w:val="24"/>
+          <w:szCs w:val="24"/>
+        </w:rPr>
+        <w:t>орруков</w:t>
+      </w:r>
+      <w:proofErr w:type="spellEnd"/>
+      <w:r>
+        <w:rPr>
+          <w:sz w:val="24"/>
+          <w:szCs w:val="24"/>
+        </w:rPr>
+        <w:t xml:space="preserve"> </w:t>
       </w:r>
       <w:r>
         <w:rPr>
@@ -2232,7 +4164,31 @@
           <w:sz w:val="24"/>
           <w:szCs w:val="24"/>
         </w:rPr>
-        <w:t>За двадцать лет орруки возвели у подножья Айгдул</w:t>
+        <w:t xml:space="preserve">За двадцать лет </w:t>
+      </w:r>
+      <w:proofErr w:type="spellStart"/>
+      <w:r>
+        <w:rPr>
+          <w:sz w:val="24"/>
+          <w:szCs w:val="24"/>
+        </w:rPr>
+        <w:t>орруки</w:t>
+      </w:r>
+      <w:proofErr w:type="spellEnd"/>
+      <w:r>
+        <w:rPr>
+          <w:sz w:val="24"/>
+          <w:szCs w:val="24"/>
+        </w:rPr>
+        <w:t xml:space="preserve"> возвели у подножья </w:t>
+      </w:r>
+      <w:proofErr w:type="spellStart"/>
+      <w:r>
+        <w:rPr>
+          <w:sz w:val="24"/>
+          <w:szCs w:val="24"/>
+        </w:rPr>
+        <w:t>Айгдул</w:t>
       </w:r>
       <w:r>
         <w:rPr>
@@ -2241,6 +4197,7 @@
         </w:rPr>
         <w:t>а</w:t>
       </w:r>
+      <w:proofErr w:type="spellEnd"/>
       <w:r>
         <w:rPr>
           <w:sz w:val="24"/>
@@ -2269,6 +4226,7 @@
         </w:rPr>
         <w:t xml:space="preserve">и выносливые </w:t>
       </w:r>
+      <w:proofErr w:type="spellStart"/>
       <w:r>
         <w:rPr>
           <w:sz w:val="24"/>
@@ -2288,14 +4246,38 @@
           <w:sz w:val="24"/>
           <w:szCs w:val="24"/>
         </w:rPr>
-        <w:t>беры – огромные</w:t>
-      </w:r>
-      <w:r>
-        <w:rPr>
-          <w:sz w:val="24"/>
-          <w:szCs w:val="24"/>
-        </w:rPr>
-        <w:t xml:space="preserve"> звери, которых орруки разводили как ездовых и тягловых животных. </w:t>
+        <w:t>беры</w:t>
+      </w:r>
+      <w:proofErr w:type="spellEnd"/>
+      <w:r>
+        <w:rPr>
+          <w:sz w:val="24"/>
+          <w:szCs w:val="24"/>
+        </w:rPr>
+        <w:t xml:space="preserve"> – огромные</w:t>
+      </w:r>
+      <w:r>
+        <w:rPr>
+          <w:sz w:val="24"/>
+          <w:szCs w:val="24"/>
+        </w:rPr>
+        <w:t xml:space="preserve"> звери, которых </w:t>
+      </w:r>
+      <w:proofErr w:type="spellStart"/>
+      <w:r>
+        <w:rPr>
+          <w:sz w:val="24"/>
+          <w:szCs w:val="24"/>
+        </w:rPr>
+        <w:t>орруки</w:t>
+      </w:r>
+      <w:proofErr w:type="spellEnd"/>
+      <w:r>
+        <w:rPr>
+          <w:sz w:val="24"/>
+          <w:szCs w:val="24"/>
+        </w:rPr>
+        <w:t xml:space="preserve"> разводили как ездовых и тягловых животных. </w:t>
       </w:r>
     </w:p>
     <w:p>
@@ -2310,8 +4292,17 @@
           <w:sz w:val="24"/>
           <w:szCs w:val="24"/>
         </w:rPr>
-        <w:t>Сквозь привычные для континента шторма прошли не все корабли кадалов</w:t>
-      </w:r>
+        <w:t xml:space="preserve">Сквозь привычные для континента шторма прошли не все корабли </w:t>
+      </w:r>
+      <w:proofErr w:type="spellStart"/>
+      <w:r>
+        <w:rPr>
+          <w:sz w:val="24"/>
+          <w:szCs w:val="24"/>
+        </w:rPr>
+        <w:t>кадалов</w:t>
+      </w:r>
+      <w:proofErr w:type="spellEnd"/>
       <w:r>
         <w:rPr>
           <w:sz w:val="24"/>
@@ -2331,7 +4322,23 @@
           <w:sz w:val="24"/>
           <w:szCs w:val="24"/>
         </w:rPr>
-        <w:t>Но хотя войско поредело, а ящеры были измученны междоусобной войной, природными изменениями на Черных Островах и долгим плаванием, они не были намерены отступать</w:t>
+        <w:t xml:space="preserve">Но хотя войско поредело, а ящеры были </w:t>
+      </w:r>
+      <w:proofErr w:type="spellStart"/>
+      <w:r>
+        <w:rPr>
+          <w:sz w:val="24"/>
+          <w:szCs w:val="24"/>
+        </w:rPr>
+        <w:t>измученны</w:t>
+      </w:r>
+      <w:proofErr w:type="spellEnd"/>
+      <w:r>
+        <w:rPr>
+          <w:sz w:val="24"/>
+          <w:szCs w:val="24"/>
+        </w:rPr>
+        <w:t xml:space="preserve"> междоусобной войной, природными изменениями на Черных Островах и долгим плаванием, они не были намерены отступать</w:t>
       </w:r>
       <w:r>
         <w:rPr>
@@ -2345,7 +4352,23 @@
           <w:sz w:val="24"/>
           <w:szCs w:val="24"/>
         </w:rPr>
-        <w:t xml:space="preserve"> Орруки это прекрасно понимали, и,</w:t>
+        <w:t xml:space="preserve"> </w:t>
+      </w:r>
+      <w:proofErr w:type="spellStart"/>
+      <w:r>
+        <w:rPr>
+          <w:sz w:val="24"/>
+          <w:szCs w:val="24"/>
+        </w:rPr>
+        <w:t>Орруки</w:t>
+      </w:r>
+      <w:proofErr w:type="spellEnd"/>
+      <w:r>
+        <w:rPr>
+          <w:sz w:val="24"/>
+          <w:szCs w:val="24"/>
+        </w:rPr>
+        <w:t xml:space="preserve"> это прекрасно понимали, и,</w:t>
       </w:r>
       <w:r>
         <w:rPr>
@@ -2402,14 +4425,78 @@
           <w:sz w:val="24"/>
           <w:szCs w:val="24"/>
         </w:rPr>
-        <w:t xml:space="preserve"> южнее форта Радрун. </w:t>
-      </w:r>
-      <w:r>
-        <w:rPr>
-          <w:sz w:val="24"/>
-          <w:szCs w:val="24"/>
-        </w:rPr>
-        <w:t xml:space="preserve">Хребет Айгдул остался севернее и отделил армию кадалов от большей части континента, который они назвали Думхайн. </w:t>
+        <w:t xml:space="preserve"> южнее форта </w:t>
+      </w:r>
+      <w:proofErr w:type="spellStart"/>
+      <w:r>
+        <w:rPr>
+          <w:sz w:val="24"/>
+          <w:szCs w:val="24"/>
+        </w:rPr>
+        <w:t>Радрун</w:t>
+      </w:r>
+      <w:proofErr w:type="spellEnd"/>
+      <w:r>
+        <w:rPr>
+          <w:sz w:val="24"/>
+          <w:szCs w:val="24"/>
+        </w:rPr>
+        <w:t xml:space="preserve">. </w:t>
+      </w:r>
+      <w:r>
+        <w:rPr>
+          <w:sz w:val="24"/>
+          <w:szCs w:val="24"/>
+        </w:rPr>
+        <w:t xml:space="preserve">Хребет </w:t>
+      </w:r>
+      <w:proofErr w:type="spellStart"/>
+      <w:r>
+        <w:rPr>
+          <w:sz w:val="24"/>
+          <w:szCs w:val="24"/>
+        </w:rPr>
+        <w:t>Айгдул</w:t>
+      </w:r>
+      <w:proofErr w:type="spellEnd"/>
+      <w:r>
+        <w:rPr>
+          <w:sz w:val="24"/>
+          <w:szCs w:val="24"/>
+        </w:rPr>
+        <w:t xml:space="preserve"> остался севернее и отделил армию </w:t>
+      </w:r>
+      <w:proofErr w:type="spellStart"/>
+      <w:r>
+        <w:rPr>
+          <w:sz w:val="24"/>
+          <w:szCs w:val="24"/>
+        </w:rPr>
+        <w:t>кадалов</w:t>
+      </w:r>
+      <w:proofErr w:type="spellEnd"/>
+      <w:r>
+        <w:rPr>
+          <w:sz w:val="24"/>
+          <w:szCs w:val="24"/>
+        </w:rPr>
+        <w:t xml:space="preserve"> от большей части континента, который они назвали </w:t>
+      </w:r>
+      <w:proofErr w:type="spellStart"/>
+      <w:r>
+        <w:rPr>
+          <w:sz w:val="24"/>
+          <w:szCs w:val="24"/>
+        </w:rPr>
+        <w:t>Думхайн</w:t>
+      </w:r>
+      <w:proofErr w:type="spellEnd"/>
+      <w:r>
+        <w:rPr>
+          <w:sz w:val="24"/>
+          <w:szCs w:val="24"/>
+        </w:rPr>
+        <w:t xml:space="preserve">. </w:t>
       </w:r>
       <w:r>
         <w:rPr>
@@ -2469,12 +4556,21 @@
           <w:szCs w:val="24"/>
         </w:rPr>
       </w:pPr>
-      <w:r>
-        <w:rPr>
-          <w:sz w:val="24"/>
-          <w:szCs w:val="24"/>
-        </w:rPr>
-        <w:t xml:space="preserve">Орруки прекрасно понимали, что погода и близость фортов не долго будут играть решающую роль. </w:t>
+      <w:proofErr w:type="spellStart"/>
+      <w:r>
+        <w:rPr>
+          <w:sz w:val="24"/>
+          <w:szCs w:val="24"/>
+        </w:rPr>
+        <w:t>Орруки</w:t>
+      </w:r>
+      <w:proofErr w:type="spellEnd"/>
+      <w:r>
+        <w:rPr>
+          <w:sz w:val="24"/>
+          <w:szCs w:val="24"/>
+        </w:rPr>
+        <w:t xml:space="preserve"> прекрасно понимали, что погода и близость фортов не долго будут играть решающую роль. </w:t>
       </w:r>
       <w:r>
         <w:rPr>
@@ -2516,7 +4612,23 @@
           <w:sz w:val="24"/>
           <w:szCs w:val="24"/>
         </w:rPr>
-        <w:t xml:space="preserve"> от кадалов.</w:t>
+        <w:t xml:space="preserve"> от </w:t>
+      </w:r>
+      <w:proofErr w:type="spellStart"/>
+      <w:r>
+        <w:rPr>
+          <w:sz w:val="24"/>
+          <w:szCs w:val="24"/>
+        </w:rPr>
+        <w:t>кадалов</w:t>
+      </w:r>
+      <w:proofErr w:type="spellEnd"/>
+      <w:r>
+        <w:rPr>
+          <w:sz w:val="24"/>
+          <w:szCs w:val="24"/>
+        </w:rPr>
+        <w:t>.</w:t>
       </w:r>
     </w:p>
     <w:p>
@@ -2552,7 +4664,39 @@
           <w:sz w:val="24"/>
           <w:szCs w:val="24"/>
         </w:rPr>
-        <w:t xml:space="preserve">Латы кадалов были не так прочны, как тяжелая броня орруков, но ящеры были быстрее и пользовались </w:t>
+        <w:t xml:space="preserve">Латы </w:t>
+      </w:r>
+      <w:proofErr w:type="spellStart"/>
+      <w:r>
+        <w:rPr>
+          <w:sz w:val="24"/>
+          <w:szCs w:val="24"/>
+        </w:rPr>
+        <w:t>кадалов</w:t>
+      </w:r>
+      <w:proofErr w:type="spellEnd"/>
+      <w:r>
+        <w:rPr>
+          <w:sz w:val="24"/>
+          <w:szCs w:val="24"/>
+        </w:rPr>
+        <w:t xml:space="preserve"> были не так прочны, как тяжелая броня </w:t>
+      </w:r>
+      <w:proofErr w:type="spellStart"/>
+      <w:r>
+        <w:rPr>
+          <w:sz w:val="24"/>
+          <w:szCs w:val="24"/>
+        </w:rPr>
+        <w:t>орруков</w:t>
+      </w:r>
+      <w:proofErr w:type="spellEnd"/>
+      <w:r>
+        <w:rPr>
+          <w:sz w:val="24"/>
+          <w:szCs w:val="24"/>
+        </w:rPr>
+        <w:t xml:space="preserve">, но ящеры были быстрее и пользовались </w:t>
       </w:r>
       <w:r>
         <w:rPr>
@@ -2561,12 +4705,21 @@
         </w:rPr>
         <w:t xml:space="preserve">алебардами, позволявшими держать противника на расстоянии. </w:t>
       </w:r>
-      <w:r>
-        <w:rPr>
-          <w:sz w:val="24"/>
-          <w:szCs w:val="24"/>
-        </w:rPr>
-        <w:t>Орруки же предпочитали секиры, топоры и молоты – медленное и неуклюжее по меркам ящеров оружие</w:t>
+      <w:proofErr w:type="spellStart"/>
+      <w:r>
+        <w:rPr>
+          <w:sz w:val="24"/>
+          <w:szCs w:val="24"/>
+        </w:rPr>
+        <w:t>Орруки</w:t>
+      </w:r>
+      <w:proofErr w:type="spellEnd"/>
+      <w:r>
+        <w:rPr>
+          <w:sz w:val="24"/>
+          <w:szCs w:val="24"/>
+        </w:rPr>
+        <w:t xml:space="preserve"> же предпочитали секиры, топоры и молоты – медленное и неуклюжее по меркам ящеров оружие</w:t>
       </w:r>
       <w:r>
         <w:rPr>
@@ -2587,7 +4740,39 @@
           <w:sz w:val="24"/>
           <w:szCs w:val="24"/>
         </w:rPr>
-        <w:t>Несомненно, защитники проигрывали нападавшим в скорости на земле. Но на стороне орруков были эйберы.</w:t>
+        <w:t xml:space="preserve">Несомненно, защитники проигрывали нападавшим в скорости на земле. Но на стороне </w:t>
+      </w:r>
+      <w:proofErr w:type="spellStart"/>
+      <w:r>
+        <w:rPr>
+          <w:sz w:val="24"/>
+          <w:szCs w:val="24"/>
+        </w:rPr>
+        <w:t>орруков</w:t>
+      </w:r>
+      <w:proofErr w:type="spellEnd"/>
+      <w:r>
+        <w:rPr>
+          <w:sz w:val="24"/>
+          <w:szCs w:val="24"/>
+        </w:rPr>
+        <w:t xml:space="preserve"> были </w:t>
+      </w:r>
+      <w:proofErr w:type="spellStart"/>
+      <w:r>
+        <w:rPr>
+          <w:sz w:val="24"/>
+          <w:szCs w:val="24"/>
+        </w:rPr>
+        <w:t>эйберы</w:t>
+      </w:r>
+      <w:proofErr w:type="spellEnd"/>
+      <w:r>
+        <w:rPr>
+          <w:sz w:val="24"/>
+          <w:szCs w:val="24"/>
+        </w:rPr>
+        <w:t>.</w:t>
       </w:r>
     </w:p>
     <w:p>
@@ -2602,7 +4787,23 @@
           <w:sz w:val="24"/>
           <w:szCs w:val="24"/>
         </w:rPr>
-        <w:t>Уже после первой схватки двух патрулей кадалы на собственной шкуре испытал</w:t>
+        <w:t xml:space="preserve">Уже после первой схватки двух патрулей </w:t>
+      </w:r>
+      <w:proofErr w:type="spellStart"/>
+      <w:r>
+        <w:rPr>
+          <w:sz w:val="24"/>
+          <w:szCs w:val="24"/>
+        </w:rPr>
+        <w:t>кадалы</w:t>
+      </w:r>
+      <w:proofErr w:type="spellEnd"/>
+      <w:r>
+        <w:rPr>
+          <w:sz w:val="24"/>
+          <w:szCs w:val="24"/>
+        </w:rPr>
+        <w:t xml:space="preserve"> на собственной шкуре испытал</w:t>
       </w:r>
       <w:r>
         <w:rPr>
@@ -2651,15 +4852,56 @@
           <w:sz w:val="24"/>
           <w:szCs w:val="24"/>
         </w:rPr>
-        <w:t xml:space="preserve"> для боя эйбер был способен серьезно ранить и даже убить даже самого сильного воина-кадала. </w:t>
-      </w:r>
-      <w:r>
-        <w:rPr>
-          <w:sz w:val="24"/>
-          <w:szCs w:val="24"/>
-        </w:rPr>
-        <w:t>Ростом они превосходили орруков</w:t>
-      </w:r>
+        <w:t xml:space="preserve"> для боя </w:t>
+      </w:r>
+      <w:proofErr w:type="spellStart"/>
+      <w:r>
+        <w:rPr>
+          <w:sz w:val="24"/>
+          <w:szCs w:val="24"/>
+        </w:rPr>
+        <w:t>эйбер</w:t>
+      </w:r>
+      <w:proofErr w:type="spellEnd"/>
+      <w:r>
+        <w:rPr>
+          <w:sz w:val="24"/>
+          <w:szCs w:val="24"/>
+        </w:rPr>
+        <w:t xml:space="preserve"> был способен серьезно ранить и даже убить даже самого сильного воина-</w:t>
+      </w:r>
+      <w:proofErr w:type="spellStart"/>
+      <w:r>
+        <w:rPr>
+          <w:sz w:val="24"/>
+          <w:szCs w:val="24"/>
+        </w:rPr>
+        <w:t>кадала</w:t>
+      </w:r>
+      <w:proofErr w:type="spellEnd"/>
+      <w:r>
+        <w:rPr>
+          <w:sz w:val="24"/>
+          <w:szCs w:val="24"/>
+        </w:rPr>
+        <w:t xml:space="preserve">. </w:t>
+      </w:r>
+      <w:r>
+        <w:rPr>
+          <w:sz w:val="24"/>
+          <w:szCs w:val="24"/>
+        </w:rPr>
+        <w:t xml:space="preserve">Ростом они превосходили </w:t>
+      </w:r>
+      <w:proofErr w:type="spellStart"/>
+      <w:r>
+        <w:rPr>
+          <w:sz w:val="24"/>
+          <w:szCs w:val="24"/>
+        </w:rPr>
+        <w:t>орруков</w:t>
+      </w:r>
+      <w:proofErr w:type="spellEnd"/>
       <w:r>
         <w:rPr>
           <w:sz w:val="24"/>
@@ -2749,7 +4991,39 @@
           <w:sz w:val="24"/>
           <w:szCs w:val="24"/>
         </w:rPr>
-        <w:t xml:space="preserve"> Орруки затачивали рога эйберов, отчего и без того сокрушительный удар мог не только переломать кости</w:t>
+        <w:t xml:space="preserve"> </w:t>
+      </w:r>
+      <w:proofErr w:type="spellStart"/>
+      <w:r>
+        <w:rPr>
+          <w:sz w:val="24"/>
+          <w:szCs w:val="24"/>
+        </w:rPr>
+        <w:t>Орруки</w:t>
+      </w:r>
+      <w:proofErr w:type="spellEnd"/>
+      <w:r>
+        <w:rPr>
+          <w:sz w:val="24"/>
+          <w:szCs w:val="24"/>
+        </w:rPr>
+        <w:t xml:space="preserve"> затачивали рога </w:t>
+      </w:r>
+      <w:proofErr w:type="spellStart"/>
+      <w:r>
+        <w:rPr>
+          <w:sz w:val="24"/>
+          <w:szCs w:val="24"/>
+        </w:rPr>
+        <w:t>эйберов</w:t>
+      </w:r>
+      <w:proofErr w:type="spellEnd"/>
+      <w:r>
+        <w:rPr>
+          <w:sz w:val="24"/>
+          <w:szCs w:val="24"/>
+        </w:rPr>
+        <w:t>, отчего и без того сокрушительный удар мог не только переломать кости</w:t>
       </w:r>
       <w:r>
         <w:rPr>
@@ -2763,8 +5037,17 @@
           <w:sz w:val="24"/>
           <w:szCs w:val="24"/>
         </w:rPr>
-        <w:t xml:space="preserve"> кадала</w:t>
-      </w:r>
+        <w:t xml:space="preserve"> </w:t>
+      </w:r>
+      <w:proofErr w:type="spellStart"/>
+      <w:r>
+        <w:rPr>
+          <w:sz w:val="24"/>
+          <w:szCs w:val="24"/>
+        </w:rPr>
+        <w:t>кадала</w:t>
+      </w:r>
+      <w:proofErr w:type="spellEnd"/>
       <w:r>
         <w:rPr>
           <w:sz w:val="24"/>
@@ -2798,7 +5081,23 @@
           <w:sz w:val="24"/>
           <w:szCs w:val="24"/>
         </w:rPr>
-        <w:t>южести и тяжеловестности, эти животные</w:t>
+        <w:t xml:space="preserve">южести и </w:t>
+      </w:r>
+      <w:proofErr w:type="spellStart"/>
+      <w:r>
+        <w:rPr>
+          <w:sz w:val="24"/>
+          <w:szCs w:val="24"/>
+        </w:rPr>
+        <w:t>тяжеловестности</w:t>
+      </w:r>
+      <w:proofErr w:type="spellEnd"/>
+      <w:r>
+        <w:rPr>
+          <w:sz w:val="24"/>
+          <w:szCs w:val="24"/>
+        </w:rPr>
+        <w:t>, эти животные</w:t>
       </w:r>
       <w:r>
         <w:rPr>
@@ -2841,7 +5140,23 @@
           <w:sz w:val="24"/>
           <w:szCs w:val="24"/>
         </w:rPr>
-        <w:t xml:space="preserve">Впрочем, кадалам было чем ответить. </w:t>
+        <w:t xml:space="preserve">Впрочем, </w:t>
+      </w:r>
+      <w:proofErr w:type="spellStart"/>
+      <w:r>
+        <w:rPr>
+          <w:sz w:val="24"/>
+          <w:szCs w:val="24"/>
+        </w:rPr>
+        <w:t>кадалам</w:t>
+      </w:r>
+      <w:proofErr w:type="spellEnd"/>
+      <w:r>
+        <w:rPr>
+          <w:sz w:val="24"/>
+          <w:szCs w:val="24"/>
+        </w:rPr>
+        <w:t xml:space="preserve"> было чем ответить. </w:t>
       </w:r>
       <w:r>
         <w:rPr>
@@ -2850,6 +5165,7 @@
         </w:rPr>
         <w:t xml:space="preserve">С собой они привезли яйца </w:t>
       </w:r>
+      <w:proofErr w:type="spellStart"/>
       <w:r>
         <w:rPr>
           <w:sz w:val="24"/>
@@ -2857,6 +5173,7 @@
         </w:rPr>
         <w:t>фарораков</w:t>
       </w:r>
+      <w:proofErr w:type="spellEnd"/>
       <w:r>
         <w:rPr>
           <w:sz w:val="24"/>
@@ -2906,6 +5223,7 @@
         </w:rPr>
         <w:t xml:space="preserve"> </w:t>
       </w:r>
+      <w:proofErr w:type="spellStart"/>
       <w:r>
         <w:rPr>
           <w:sz w:val="24"/>
@@ -2913,6 +5231,7 @@
         </w:rPr>
         <w:t>эйберам</w:t>
       </w:r>
+      <w:proofErr w:type="spellEnd"/>
       <w:r>
         <w:rPr>
           <w:sz w:val="24"/>
@@ -2939,14 +5258,46 @@
           <w:sz w:val="24"/>
           <w:szCs w:val="24"/>
         </w:rPr>
-        <w:t>орых у кадалов могло и не быть.</w:t>
-      </w:r>
-      <w:r>
-        <w:rPr>
-          <w:sz w:val="24"/>
-          <w:szCs w:val="24"/>
-        </w:rPr>
-        <w:t xml:space="preserve"> Конечно, с ними было некоторое количество взрослых фарораков, но их было несравненно меньше.</w:t>
+        <w:t xml:space="preserve">орых у </w:t>
+      </w:r>
+      <w:proofErr w:type="spellStart"/>
+      <w:r>
+        <w:rPr>
+          <w:sz w:val="24"/>
+          <w:szCs w:val="24"/>
+        </w:rPr>
+        <w:t>кадалов</w:t>
+      </w:r>
+      <w:proofErr w:type="spellEnd"/>
+      <w:r>
+        <w:rPr>
+          <w:sz w:val="24"/>
+          <w:szCs w:val="24"/>
+        </w:rPr>
+        <w:t xml:space="preserve"> могло и не быть.</w:t>
+      </w:r>
+      <w:r>
+        <w:rPr>
+          <w:sz w:val="24"/>
+          <w:szCs w:val="24"/>
+        </w:rPr>
+        <w:t xml:space="preserve"> Конечно, с ними было некоторое количество взрослых </w:t>
+      </w:r>
+      <w:proofErr w:type="spellStart"/>
+      <w:r>
+        <w:rPr>
+          <w:sz w:val="24"/>
+          <w:szCs w:val="24"/>
+        </w:rPr>
+        <w:t>фарораков</w:t>
+      </w:r>
+      <w:proofErr w:type="spellEnd"/>
+      <w:r>
+        <w:rPr>
+          <w:sz w:val="24"/>
+          <w:szCs w:val="24"/>
+        </w:rPr>
+        <w:t>, но их было несравненно меньше.</w:t>
       </w:r>
       <w:r>
         <w:rPr>
@@ -2968,7 +5319,39 @@
           <w:sz w:val="24"/>
           <w:szCs w:val="24"/>
         </w:rPr>
-        <w:t xml:space="preserve">Спустя три недели, орруки получили подкрепление. Выступил гарнизон последнего из фортов на побережье, и пришли воины из глубины Дунхайма. </w:t>
+        <w:t xml:space="preserve">Спустя три недели, </w:t>
+      </w:r>
+      <w:proofErr w:type="spellStart"/>
+      <w:r>
+        <w:rPr>
+          <w:sz w:val="24"/>
+          <w:szCs w:val="24"/>
+        </w:rPr>
+        <w:t>орруки</w:t>
+      </w:r>
+      <w:proofErr w:type="spellEnd"/>
+      <w:r>
+        <w:rPr>
+          <w:sz w:val="24"/>
+          <w:szCs w:val="24"/>
+        </w:rPr>
+        <w:t xml:space="preserve"> получили подкрепление. Выступил гарнизон последнего из фортов на побережье, и пришли воины из глубины </w:t>
+      </w:r>
+      <w:proofErr w:type="spellStart"/>
+      <w:r>
+        <w:rPr>
+          <w:sz w:val="24"/>
+          <w:szCs w:val="24"/>
+        </w:rPr>
+        <w:t>Дунхайма</w:t>
+      </w:r>
+      <w:proofErr w:type="spellEnd"/>
+      <w:r>
+        <w:rPr>
+          <w:sz w:val="24"/>
+          <w:szCs w:val="24"/>
+        </w:rPr>
+        <w:t xml:space="preserve">. </w:t>
       </w:r>
       <w:r>
         <w:rPr>
@@ -2996,7 +5379,23 @@
           <w:sz w:val="24"/>
           <w:szCs w:val="24"/>
         </w:rPr>
-        <w:t xml:space="preserve">Основную часть пехоты составили горные орруки, </w:t>
+        <w:t xml:space="preserve">Основную часть пехоты составили горные </w:t>
+      </w:r>
+      <w:proofErr w:type="spellStart"/>
+      <w:r>
+        <w:rPr>
+          <w:sz w:val="24"/>
+          <w:szCs w:val="24"/>
+        </w:rPr>
+        <w:t>орруки</w:t>
+      </w:r>
+      <w:proofErr w:type="spellEnd"/>
+      <w:r>
+        <w:rPr>
+          <w:sz w:val="24"/>
+          <w:szCs w:val="24"/>
+        </w:rPr>
+        <w:t xml:space="preserve">, </w:t>
       </w:r>
       <w:r>
         <w:rPr>
@@ -3024,7 +5423,23 @@
           <w:sz w:val="24"/>
           <w:szCs w:val="24"/>
         </w:rPr>
-        <w:t xml:space="preserve"> Каждую сотню сопровождал угрунн.</w:t>
+        <w:t xml:space="preserve"> Каждую сотню сопровождал </w:t>
+      </w:r>
+      <w:proofErr w:type="spellStart"/>
+      <w:r>
+        <w:rPr>
+          <w:sz w:val="24"/>
+          <w:szCs w:val="24"/>
+        </w:rPr>
+        <w:t>угрунн</w:t>
+      </w:r>
+      <w:proofErr w:type="spellEnd"/>
+      <w:r>
+        <w:rPr>
+          <w:sz w:val="24"/>
+          <w:szCs w:val="24"/>
+        </w:rPr>
+        <w:t>.</w:t>
       </w:r>
     </w:p>
     <w:p>
@@ -3039,7 +5454,39 @@
           <w:sz w:val="24"/>
           <w:szCs w:val="24"/>
         </w:rPr>
-        <w:t xml:space="preserve">Более-менее серьезное столкновение произошло еще через две недели. Около двух сотен кадалов, сорок из которых были на фарораках, </w:t>
+        <w:t xml:space="preserve">Более-менее серьезное столкновение произошло еще через две недели. Около двух сотен </w:t>
+      </w:r>
+      <w:proofErr w:type="spellStart"/>
+      <w:r>
+        <w:rPr>
+          <w:sz w:val="24"/>
+          <w:szCs w:val="24"/>
+        </w:rPr>
+        <w:t>кадалов</w:t>
+      </w:r>
+      <w:proofErr w:type="spellEnd"/>
+      <w:r>
+        <w:rPr>
+          <w:sz w:val="24"/>
+          <w:szCs w:val="24"/>
+        </w:rPr>
+        <w:t xml:space="preserve">, сорок из которых были на </w:t>
+      </w:r>
+      <w:proofErr w:type="spellStart"/>
+      <w:r>
+        <w:rPr>
+          <w:sz w:val="24"/>
+          <w:szCs w:val="24"/>
+        </w:rPr>
+        <w:t>фарораках</w:t>
+      </w:r>
+      <w:proofErr w:type="spellEnd"/>
+      <w:r>
+        <w:rPr>
+          <w:sz w:val="24"/>
+          <w:szCs w:val="24"/>
+        </w:rPr>
+        <w:t xml:space="preserve">, </w:t>
       </w:r>
       <w:r>
         <w:rPr>
@@ -3053,14 +5500,62 @@
           <w:sz w:val="24"/>
           <w:szCs w:val="24"/>
         </w:rPr>
-        <w:t xml:space="preserve">Им удалось уничтожить четыре патруля орруков, каждый из которых насчитывал по пять пехотинцев, два лучника и двух наездников. </w:t>
-      </w:r>
-      <w:r>
-        <w:rPr>
-          <w:sz w:val="24"/>
-          <w:szCs w:val="24"/>
-        </w:rPr>
-        <w:t>Они дорого отдали свои жизни – до первого поста добрались лишь полторы сотни кадалов, из сорока фарораков осталось пятнадцать.</w:t>
+        <w:t xml:space="preserve">Им удалось уничтожить четыре патруля </w:t>
+      </w:r>
+      <w:proofErr w:type="spellStart"/>
+      <w:r>
+        <w:rPr>
+          <w:sz w:val="24"/>
+          <w:szCs w:val="24"/>
+        </w:rPr>
+        <w:t>орруков</w:t>
+      </w:r>
+      <w:proofErr w:type="spellEnd"/>
+      <w:r>
+        <w:rPr>
+          <w:sz w:val="24"/>
+          <w:szCs w:val="24"/>
+        </w:rPr>
+        <w:t xml:space="preserve">, каждый из которых насчитывал по пять пехотинцев, два лучника и двух наездников. </w:t>
+      </w:r>
+      <w:r>
+        <w:rPr>
+          <w:sz w:val="24"/>
+          <w:szCs w:val="24"/>
+        </w:rPr>
+        <w:t xml:space="preserve">Они дорого отдали свои жизни – до первого поста добрались лишь полторы сотни </w:t>
+      </w:r>
+      <w:proofErr w:type="spellStart"/>
+      <w:r>
+        <w:rPr>
+          <w:sz w:val="24"/>
+          <w:szCs w:val="24"/>
+        </w:rPr>
+        <w:t>кадалов</w:t>
+      </w:r>
+      <w:proofErr w:type="spellEnd"/>
+      <w:r>
+        <w:rPr>
+          <w:sz w:val="24"/>
+          <w:szCs w:val="24"/>
+        </w:rPr>
+        <w:t xml:space="preserve">, из сорока </w:t>
+      </w:r>
+      <w:proofErr w:type="spellStart"/>
+      <w:r>
+        <w:rPr>
+          <w:sz w:val="24"/>
+          <w:szCs w:val="24"/>
+        </w:rPr>
+        <w:t>фарораков</w:t>
+      </w:r>
+      <w:proofErr w:type="spellEnd"/>
+      <w:r>
+        <w:rPr>
+          <w:sz w:val="24"/>
+          <w:szCs w:val="24"/>
+        </w:rPr>
+        <w:t xml:space="preserve"> осталось пятнадцать.</w:t>
       </w:r>
     </w:p>
     <w:p>
@@ -3075,14 +5570,30 @@
           <w:sz w:val="24"/>
           <w:szCs w:val="24"/>
         </w:rPr>
-        <w:t>В небольшом лагере орруков, исполнявшем роль форпоста</w:t>
-      </w:r>
-      <w:r>
-        <w:rPr>
-          <w:sz w:val="24"/>
-          <w:szCs w:val="24"/>
-        </w:rPr>
-        <w:t xml:space="preserve">, находилось </w:t>
+        <w:t>В форпост</w:t>
+      </w:r>
+      <w:r>
+        <w:rPr>
+          <w:sz w:val="24"/>
+          <w:szCs w:val="24"/>
+        </w:rPr>
+        <w:t xml:space="preserve">е </w:t>
+      </w:r>
+      <w:proofErr w:type="spellStart"/>
+      <w:r>
+        <w:rPr>
+          <w:sz w:val="24"/>
+          <w:szCs w:val="24"/>
+        </w:rPr>
+        <w:t>орруков</w:t>
+      </w:r>
+      <w:proofErr w:type="spellEnd"/>
+      <w:r>
+        <w:rPr>
+          <w:sz w:val="24"/>
+          <w:szCs w:val="24"/>
+        </w:rPr>
+        <w:t xml:space="preserve"> находилось </w:t>
       </w:r>
       <w:r>
         <w:rPr>
@@ -3090,6 +5601,719 @@
           <w:szCs w:val="24"/>
         </w:rPr>
         <w:t>двести воинов.</w:t>
+      </w:r>
+      <w:r>
+        <w:rPr>
+          <w:sz w:val="24"/>
+          <w:szCs w:val="24"/>
+        </w:rPr>
+        <w:t xml:space="preserve"> </w:t>
+      </w:r>
+      <w:proofErr w:type="spellStart"/>
+      <w:r>
+        <w:rPr>
+          <w:sz w:val="24"/>
+          <w:szCs w:val="24"/>
+        </w:rPr>
+        <w:t>Кадалы</w:t>
+      </w:r>
+      <w:proofErr w:type="spellEnd"/>
+      <w:r>
+        <w:rPr>
+          <w:sz w:val="24"/>
+          <w:szCs w:val="24"/>
+        </w:rPr>
+        <w:t>, понадеявшиеся на э</w:t>
+      </w:r>
+      <w:r>
+        <w:rPr>
+          <w:sz w:val="24"/>
+          <w:szCs w:val="24"/>
+        </w:rPr>
+        <w:t xml:space="preserve">ффект неожиданности, </w:t>
+      </w:r>
+      <w:r>
+        <w:rPr>
+          <w:sz w:val="24"/>
+          <w:szCs w:val="24"/>
+        </w:rPr>
+        <w:t xml:space="preserve">подошли к лагерю со стороны моря, </w:t>
+      </w:r>
+      <w:r>
+        <w:rPr>
+          <w:sz w:val="24"/>
+          <w:szCs w:val="24"/>
+        </w:rPr>
+        <w:t xml:space="preserve">там, где пост прикрывали скалы. Им </w:t>
+      </w:r>
+      <w:r>
+        <w:rPr>
+          <w:sz w:val="24"/>
+          <w:szCs w:val="24"/>
+        </w:rPr>
+        <w:lastRenderedPageBreak/>
+        <w:t xml:space="preserve">удалось застать врасплох караульных, но те успели подать сигнал. </w:t>
+      </w:r>
+      <w:r>
+        <w:rPr>
+          <w:sz w:val="24"/>
+          <w:szCs w:val="24"/>
+        </w:rPr>
+        <w:t>Звуки рогов</w:t>
+      </w:r>
+      <w:r>
+        <w:rPr>
+          <w:sz w:val="24"/>
+          <w:szCs w:val="24"/>
+        </w:rPr>
+        <w:t xml:space="preserve"> и беспокойный рев </w:t>
+      </w:r>
+      <w:proofErr w:type="spellStart"/>
+      <w:r>
+        <w:rPr>
+          <w:sz w:val="24"/>
+          <w:szCs w:val="24"/>
+        </w:rPr>
+        <w:t>эйберов</w:t>
+      </w:r>
+      <w:proofErr w:type="spellEnd"/>
+      <w:r>
+        <w:rPr>
+          <w:sz w:val="24"/>
+          <w:szCs w:val="24"/>
+        </w:rPr>
+        <w:t>, почуявших чужаков,</w:t>
+      </w:r>
+      <w:r>
+        <w:rPr>
+          <w:sz w:val="24"/>
+          <w:szCs w:val="24"/>
+        </w:rPr>
+        <w:t xml:space="preserve"> подняли гарнизон форпоста</w:t>
+      </w:r>
+      <w:r>
+        <w:rPr>
+          <w:sz w:val="24"/>
+          <w:szCs w:val="24"/>
+        </w:rPr>
+        <w:t xml:space="preserve"> в мгновение ока:</w:t>
+      </w:r>
+      <w:r>
+        <w:rPr>
+          <w:sz w:val="24"/>
+          <w:szCs w:val="24"/>
+        </w:rPr>
+        <w:t xml:space="preserve"> только что сонные и разморенные </w:t>
+      </w:r>
+      <w:proofErr w:type="spellStart"/>
+      <w:r>
+        <w:rPr>
+          <w:sz w:val="24"/>
+          <w:szCs w:val="24"/>
+        </w:rPr>
+        <w:t>орруки</w:t>
+      </w:r>
+      <w:proofErr w:type="spellEnd"/>
+      <w:r>
+        <w:rPr>
+          <w:sz w:val="24"/>
+          <w:szCs w:val="24"/>
+        </w:rPr>
+        <w:t xml:space="preserve"> через несколько минут уже </w:t>
+      </w:r>
+      <w:r>
+        <w:rPr>
+          <w:sz w:val="24"/>
+          <w:szCs w:val="24"/>
+        </w:rPr>
+        <w:t>были готовы отразить нападение.</w:t>
+      </w:r>
+    </w:p>
+    <w:p>
+      <w:pPr>
+        <w:rPr>
+          <w:sz w:val="24"/>
+          <w:szCs w:val="24"/>
+        </w:rPr>
+      </w:pPr>
+      <w:r>
+        <w:rPr>
+          <w:sz w:val="24"/>
+          <w:szCs w:val="24"/>
+        </w:rPr>
+        <w:t>Лагерь-форпост</w:t>
+      </w:r>
+      <w:r>
+        <w:rPr>
+          <w:sz w:val="24"/>
+          <w:szCs w:val="24"/>
+        </w:rPr>
+        <w:t xml:space="preserve"> представлял собой множество шатров, на скорую руку сделанную кузню и три небольших сарая, </w:t>
+      </w:r>
+      <w:r>
+        <w:rPr>
+          <w:sz w:val="24"/>
+          <w:szCs w:val="24"/>
+        </w:rPr>
+        <w:t xml:space="preserve">в одном из которых был обустроен загон для </w:t>
+      </w:r>
+      <w:proofErr w:type="spellStart"/>
+      <w:r>
+        <w:rPr>
+          <w:sz w:val="24"/>
+          <w:szCs w:val="24"/>
+        </w:rPr>
+        <w:t>эйберов</w:t>
+      </w:r>
+      <w:proofErr w:type="spellEnd"/>
+      <w:r>
+        <w:rPr>
+          <w:sz w:val="24"/>
+          <w:szCs w:val="24"/>
+        </w:rPr>
+        <w:t xml:space="preserve">. Дерево и достаточно простая ткань хорошо горели, и </w:t>
+      </w:r>
+      <w:proofErr w:type="spellStart"/>
+      <w:r>
+        <w:rPr>
+          <w:sz w:val="24"/>
+          <w:szCs w:val="24"/>
+        </w:rPr>
+        <w:t>кадалы</w:t>
+      </w:r>
+      <w:proofErr w:type="spellEnd"/>
+      <w:r>
+        <w:rPr>
+          <w:sz w:val="24"/>
+          <w:szCs w:val="24"/>
+        </w:rPr>
+        <w:t xml:space="preserve"> решили этим воспользоваться. </w:t>
+      </w:r>
+      <w:r>
+        <w:rPr>
+          <w:sz w:val="24"/>
+          <w:szCs w:val="24"/>
+        </w:rPr>
+        <w:t xml:space="preserve">У них получилось запалить большую часть шатров и кузню, огненное марево охватило лагерь. </w:t>
+      </w:r>
+      <w:r>
+        <w:rPr>
+          <w:sz w:val="24"/>
+          <w:szCs w:val="24"/>
+        </w:rPr>
+        <w:t xml:space="preserve">Хотя в пожаре погибло лишь считанное число </w:t>
+      </w:r>
+      <w:proofErr w:type="spellStart"/>
+      <w:r>
+        <w:rPr>
+          <w:sz w:val="24"/>
+          <w:szCs w:val="24"/>
+        </w:rPr>
+        <w:t>орруков</w:t>
+      </w:r>
+      <w:proofErr w:type="spellEnd"/>
+      <w:r>
+        <w:rPr>
+          <w:sz w:val="24"/>
+          <w:szCs w:val="24"/>
+        </w:rPr>
+        <w:t>, ящеры смо</w:t>
+      </w:r>
+      <w:r>
+        <w:rPr>
+          <w:sz w:val="24"/>
+          <w:szCs w:val="24"/>
+        </w:rPr>
+        <w:t>гли выиграть себе преимущество,</w:t>
+      </w:r>
+      <w:r>
+        <w:rPr>
+          <w:sz w:val="24"/>
+          <w:szCs w:val="24"/>
+        </w:rPr>
+        <w:t xml:space="preserve"> оттеснить гарнизон</w:t>
+      </w:r>
+      <w:r>
+        <w:rPr>
+          <w:sz w:val="24"/>
+          <w:szCs w:val="24"/>
+        </w:rPr>
+        <w:t xml:space="preserve"> к подножию холма</w:t>
+      </w:r>
+      <w:r>
+        <w:rPr>
+          <w:sz w:val="24"/>
+          <w:szCs w:val="24"/>
+        </w:rPr>
+        <w:t xml:space="preserve">, рядом с которым </w:t>
+      </w:r>
+      <w:r>
+        <w:rPr>
+          <w:sz w:val="24"/>
+          <w:szCs w:val="24"/>
+        </w:rPr>
+        <w:t>находился лагерь</w:t>
+      </w:r>
+      <w:r>
+        <w:rPr>
+          <w:sz w:val="24"/>
+          <w:szCs w:val="24"/>
+        </w:rPr>
+        <w:t xml:space="preserve"> и заставить принять бой в стесненных условиях</w:t>
+      </w:r>
+      <w:r>
+        <w:rPr>
+          <w:sz w:val="24"/>
+          <w:szCs w:val="24"/>
+        </w:rPr>
+        <w:t>.</w:t>
+      </w:r>
+    </w:p>
+    <w:p>
+      <w:pPr>
+        <w:rPr>
+          <w:sz w:val="24"/>
+          <w:szCs w:val="24"/>
+        </w:rPr>
+      </w:pPr>
+      <w:r>
+        <w:rPr>
+          <w:sz w:val="24"/>
+          <w:szCs w:val="24"/>
+        </w:rPr>
+        <w:t xml:space="preserve">Но нельзя было сказать, что </w:t>
+      </w:r>
+      <w:proofErr w:type="spellStart"/>
+      <w:r>
+        <w:rPr>
+          <w:sz w:val="24"/>
+          <w:szCs w:val="24"/>
+        </w:rPr>
+        <w:t>оррук</w:t>
+      </w:r>
+      <w:r>
+        <w:rPr>
+          <w:sz w:val="24"/>
+          <w:szCs w:val="24"/>
+        </w:rPr>
+        <w:t>и</w:t>
+      </w:r>
+      <w:proofErr w:type="spellEnd"/>
+      <w:r>
+        <w:rPr>
+          <w:sz w:val="24"/>
+          <w:szCs w:val="24"/>
+        </w:rPr>
+        <w:t xml:space="preserve"> чувствовали себя некомфортно. Большую часть гарнизона составляли горные </w:t>
+      </w:r>
+      <w:proofErr w:type="spellStart"/>
+      <w:r>
+        <w:rPr>
+          <w:sz w:val="24"/>
+          <w:szCs w:val="24"/>
+        </w:rPr>
+        <w:t>орруки</w:t>
+      </w:r>
+      <w:proofErr w:type="spellEnd"/>
+      <w:r>
+        <w:rPr>
+          <w:sz w:val="24"/>
+          <w:szCs w:val="24"/>
+        </w:rPr>
+        <w:t>, для них холм не был такой уж помехой.</w:t>
+      </w:r>
+      <w:r>
+        <w:rPr>
+          <w:sz w:val="24"/>
+          <w:szCs w:val="24"/>
+        </w:rPr>
+        <w:t xml:space="preserve"> </w:t>
+      </w:r>
+      <w:r>
+        <w:rPr>
+          <w:sz w:val="24"/>
+          <w:szCs w:val="24"/>
+        </w:rPr>
+        <w:t xml:space="preserve">Их равнинные собратья чувствовали себя неуютно, но прекрасно понимали, что пожар в лагере набирает силу, и </w:t>
+      </w:r>
+      <w:proofErr w:type="spellStart"/>
+      <w:r>
+        <w:rPr>
+          <w:sz w:val="24"/>
+          <w:szCs w:val="24"/>
+        </w:rPr>
+        <w:t>эйберы</w:t>
+      </w:r>
+      <w:proofErr w:type="spellEnd"/>
+      <w:r>
+        <w:rPr>
+          <w:sz w:val="24"/>
+          <w:szCs w:val="24"/>
+        </w:rPr>
+        <w:t>, и так раздраженные присутствием чужаков, очень скоро в бешенстве разломают загон.</w:t>
+      </w:r>
+    </w:p>
+    <w:p>
+      <w:pPr>
+        <w:rPr>
+          <w:sz w:val="24"/>
+          <w:szCs w:val="24"/>
+        </w:rPr>
+      </w:pPr>
+      <w:r>
+        <w:rPr>
+          <w:sz w:val="24"/>
+          <w:szCs w:val="24"/>
+        </w:rPr>
+        <w:t xml:space="preserve">Быстрые </w:t>
+      </w:r>
+      <w:proofErr w:type="spellStart"/>
+      <w:r>
+        <w:rPr>
+          <w:sz w:val="24"/>
+          <w:szCs w:val="24"/>
+        </w:rPr>
+        <w:t>кадалы</w:t>
+      </w:r>
+      <w:proofErr w:type="spellEnd"/>
+      <w:r>
+        <w:rPr>
+          <w:sz w:val="24"/>
+          <w:szCs w:val="24"/>
+        </w:rPr>
+        <w:t xml:space="preserve"> не давали </w:t>
+      </w:r>
+      <w:proofErr w:type="spellStart"/>
+      <w:r>
+        <w:rPr>
+          <w:sz w:val="24"/>
+          <w:szCs w:val="24"/>
+        </w:rPr>
+        <w:t>оррукам</w:t>
+      </w:r>
+      <w:proofErr w:type="spellEnd"/>
+      <w:r>
+        <w:rPr>
+          <w:sz w:val="24"/>
+          <w:szCs w:val="24"/>
+        </w:rPr>
+        <w:t xml:space="preserve"> </w:t>
+      </w:r>
+      <w:r>
+        <w:rPr>
+          <w:sz w:val="24"/>
+          <w:szCs w:val="24"/>
+        </w:rPr>
+        <w:t>прорвать окружение</w:t>
+      </w:r>
+      <w:r>
+        <w:rPr>
+          <w:sz w:val="24"/>
+          <w:szCs w:val="24"/>
+        </w:rPr>
+        <w:t xml:space="preserve">, но попытки разделить их или </w:t>
+      </w:r>
+      <w:r>
+        <w:rPr>
+          <w:sz w:val="24"/>
+          <w:szCs w:val="24"/>
+        </w:rPr>
+        <w:t>потеснить еще больше</w:t>
+      </w:r>
+      <w:r>
+        <w:rPr>
+          <w:sz w:val="24"/>
+          <w:szCs w:val="24"/>
+        </w:rPr>
+        <w:t xml:space="preserve"> проваливались</w:t>
+      </w:r>
+      <w:r>
+        <w:rPr>
+          <w:sz w:val="24"/>
+          <w:szCs w:val="24"/>
+        </w:rPr>
+        <w:t xml:space="preserve"> раз за разом. Тяжелые, крепкие, вооруженные грозным оружием, </w:t>
+      </w:r>
+      <w:proofErr w:type="spellStart"/>
+      <w:r>
+        <w:rPr>
+          <w:sz w:val="24"/>
+          <w:szCs w:val="24"/>
+        </w:rPr>
+        <w:t>орруки</w:t>
+      </w:r>
+      <w:proofErr w:type="spellEnd"/>
+      <w:r>
+        <w:rPr>
+          <w:sz w:val="24"/>
+          <w:szCs w:val="24"/>
+        </w:rPr>
+        <w:t xml:space="preserve"> крепко держали свои позиции. </w:t>
+      </w:r>
+      <w:r>
+        <w:rPr>
+          <w:sz w:val="24"/>
+          <w:szCs w:val="24"/>
+        </w:rPr>
+        <w:t xml:space="preserve">Они были похожи на стену, хорошо укрепленную и неприступную. </w:t>
+      </w:r>
+      <w:r>
+        <w:rPr>
+          <w:sz w:val="24"/>
+          <w:szCs w:val="24"/>
+        </w:rPr>
+        <w:t xml:space="preserve">Воины не лезли на рожон, понимая, что уступают им в скорости, и контратаковали лишь при возможности нанести смертельный удар. </w:t>
+      </w:r>
+    </w:p>
+    <w:p>
+      <w:pPr>
+        <w:rPr>
+          <w:sz w:val="24"/>
+          <w:szCs w:val="24"/>
+        </w:rPr>
+      </w:pPr>
+      <w:r>
+        <w:rPr>
+          <w:sz w:val="24"/>
+          <w:szCs w:val="24"/>
+        </w:rPr>
+        <w:t xml:space="preserve">К тому времени, как </w:t>
+      </w:r>
+      <w:proofErr w:type="spellStart"/>
+      <w:r>
+        <w:rPr>
+          <w:sz w:val="24"/>
+          <w:szCs w:val="24"/>
+        </w:rPr>
+        <w:t>эйберы</w:t>
+      </w:r>
+      <w:proofErr w:type="spellEnd"/>
+      <w:r>
+        <w:rPr>
+          <w:sz w:val="24"/>
+          <w:szCs w:val="24"/>
+        </w:rPr>
+        <w:t xml:space="preserve">, напуганные огнем и взбешенные присутствием пришельцев, разломали стойла и стены загона и с оглушающим ревом </w:t>
+      </w:r>
+      <w:r>
+        <w:rPr>
+          <w:sz w:val="24"/>
+          <w:szCs w:val="24"/>
+        </w:rPr>
+        <w:t xml:space="preserve">вырвались на свободу, оба отряда понесли потери. </w:t>
+      </w:r>
+      <w:r>
+        <w:rPr>
+          <w:sz w:val="24"/>
+          <w:szCs w:val="24"/>
+        </w:rPr>
+        <w:t xml:space="preserve">Погибло сорок </w:t>
+      </w:r>
+      <w:proofErr w:type="spellStart"/>
+      <w:r>
+        <w:rPr>
+          <w:sz w:val="24"/>
+          <w:szCs w:val="24"/>
+        </w:rPr>
+        <w:t>кадалов</w:t>
+      </w:r>
+      <w:proofErr w:type="spellEnd"/>
+      <w:r>
+        <w:rPr>
+          <w:sz w:val="24"/>
+          <w:szCs w:val="24"/>
+        </w:rPr>
+        <w:t xml:space="preserve">, включая </w:t>
+      </w:r>
+      <w:r>
+        <w:rPr>
+          <w:sz w:val="24"/>
+          <w:szCs w:val="24"/>
+        </w:rPr>
+        <w:t>пятерых</w:t>
+      </w:r>
+      <w:r>
+        <w:rPr>
+          <w:sz w:val="24"/>
+          <w:szCs w:val="24"/>
+        </w:rPr>
+        <w:t xml:space="preserve"> </w:t>
+      </w:r>
+      <w:proofErr w:type="spellStart"/>
+      <w:r>
+        <w:rPr>
+          <w:sz w:val="24"/>
+          <w:szCs w:val="24"/>
+        </w:rPr>
+        <w:t>фарораков</w:t>
+      </w:r>
+      <w:proofErr w:type="spellEnd"/>
+      <w:r>
+        <w:rPr>
+          <w:sz w:val="24"/>
+          <w:szCs w:val="24"/>
+        </w:rPr>
+        <w:t>,</w:t>
+      </w:r>
+      <w:r>
+        <w:rPr>
+          <w:sz w:val="24"/>
+          <w:szCs w:val="24"/>
+        </w:rPr>
+        <w:t xml:space="preserve"> и </w:t>
+      </w:r>
+      <w:r>
+        <w:rPr>
+          <w:sz w:val="24"/>
+          <w:szCs w:val="24"/>
+        </w:rPr>
+        <w:t xml:space="preserve">тридцать два </w:t>
+      </w:r>
+      <w:proofErr w:type="spellStart"/>
+      <w:r>
+        <w:rPr>
+          <w:sz w:val="24"/>
+          <w:szCs w:val="24"/>
+        </w:rPr>
+        <w:t>оррука</w:t>
+      </w:r>
+      <w:proofErr w:type="spellEnd"/>
+      <w:r>
+        <w:rPr>
+          <w:sz w:val="24"/>
+          <w:szCs w:val="24"/>
+        </w:rPr>
+        <w:t>.</w:t>
+      </w:r>
+      <w:r>
+        <w:rPr>
+          <w:sz w:val="24"/>
+          <w:szCs w:val="24"/>
+        </w:rPr>
+        <w:t xml:space="preserve"> У вторых было явное численное преимущество, но они все еще действовали осторожно. </w:t>
+      </w:r>
+      <w:r>
+        <w:rPr>
+          <w:sz w:val="24"/>
+          <w:szCs w:val="24"/>
+        </w:rPr>
+        <w:t xml:space="preserve">Но стоило им услышать треск дерева и гул, издаваемый </w:t>
+      </w:r>
+      <w:proofErr w:type="spellStart"/>
+      <w:r>
+        <w:rPr>
+          <w:sz w:val="24"/>
+          <w:szCs w:val="24"/>
+        </w:rPr>
+        <w:t>эйберами</w:t>
+      </w:r>
+      <w:proofErr w:type="spellEnd"/>
+      <w:r>
+        <w:rPr>
+          <w:sz w:val="24"/>
+          <w:szCs w:val="24"/>
+        </w:rPr>
+        <w:t xml:space="preserve">, они поняли, что можно нападать. </w:t>
+      </w:r>
+      <w:r>
+        <w:rPr>
+          <w:sz w:val="24"/>
+          <w:szCs w:val="24"/>
+        </w:rPr>
+        <w:t xml:space="preserve">Неожиданная агрессия и приближающееся стадо заставило </w:t>
+      </w:r>
+      <w:proofErr w:type="spellStart"/>
+      <w:r>
+        <w:rPr>
+          <w:sz w:val="24"/>
+          <w:szCs w:val="24"/>
+        </w:rPr>
+        <w:t>кадалов</w:t>
+      </w:r>
+      <w:proofErr w:type="spellEnd"/>
+      <w:r>
+        <w:rPr>
+          <w:sz w:val="24"/>
+          <w:szCs w:val="24"/>
+        </w:rPr>
+        <w:t xml:space="preserve"> отступить и отражать атаку. </w:t>
+      </w:r>
+      <w:r>
+        <w:rPr>
+          <w:sz w:val="24"/>
+          <w:szCs w:val="24"/>
+        </w:rPr>
+        <w:t>Увы, пережить ее суждено было немногим.</w:t>
+      </w:r>
+    </w:p>
+    <w:p>
+      <w:pPr>
+        <w:rPr>
+          <w:sz w:val="24"/>
+          <w:szCs w:val="24"/>
+        </w:rPr>
+      </w:pPr>
+      <w:r>
+        <w:rPr>
+          <w:sz w:val="24"/>
+          <w:szCs w:val="24"/>
+        </w:rPr>
+        <w:t xml:space="preserve">Равнинные </w:t>
+      </w:r>
+      <w:proofErr w:type="spellStart"/>
+      <w:r>
+        <w:rPr>
+          <w:sz w:val="24"/>
+          <w:szCs w:val="24"/>
+        </w:rPr>
+        <w:t>орруки</w:t>
+      </w:r>
+      <w:proofErr w:type="spellEnd"/>
+      <w:r>
+        <w:rPr>
+          <w:sz w:val="24"/>
+          <w:szCs w:val="24"/>
+        </w:rPr>
+        <w:t xml:space="preserve"> затрубили в рог, зовя </w:t>
+      </w:r>
+      <w:proofErr w:type="spellStart"/>
+      <w:r>
+        <w:rPr>
+          <w:sz w:val="24"/>
+          <w:szCs w:val="24"/>
+        </w:rPr>
+        <w:t>эйберов</w:t>
+      </w:r>
+      <w:proofErr w:type="spellEnd"/>
+      <w:r>
+        <w:rPr>
+          <w:sz w:val="24"/>
+          <w:szCs w:val="24"/>
+        </w:rPr>
+        <w:t xml:space="preserve">. Даже в бешенстве животные среагировали на призыв и теперь неслись прямо в ряды </w:t>
+      </w:r>
+      <w:proofErr w:type="spellStart"/>
+      <w:r>
+        <w:rPr>
+          <w:sz w:val="24"/>
+          <w:szCs w:val="24"/>
+        </w:rPr>
+        <w:t>кадалов</w:t>
+      </w:r>
+      <w:proofErr w:type="spellEnd"/>
+      <w:r>
+        <w:rPr>
+          <w:sz w:val="24"/>
+          <w:szCs w:val="24"/>
+        </w:rPr>
+        <w:t xml:space="preserve">. </w:t>
+      </w:r>
+      <w:r>
+        <w:rPr>
+          <w:sz w:val="24"/>
+          <w:szCs w:val="24"/>
+        </w:rPr>
+        <w:t xml:space="preserve">Их хозяева же, разорвав кольцо окружения, поспешили убраться с дороги разъяренных зверей. </w:t>
       </w:r>
       <w:bookmarkStart w:id="0" w:name="_GoBack"/>
       <w:bookmarkEnd w:id="0"/>

</xml_diff>